<commit_message>
Finished Menu Design - Started working on integer Validation and Adding a new task.
</commit_message>
<xml_diff>
--- a/91896 Testing.docx
+++ b/91896 Testing.docx
@@ -44,13 +44,13 @@
         <w:tblLook w:val="0420" w:firstRow="1" w:lastRow="0" w:firstColumn="0" w:lastColumn="0" w:noHBand="0" w:noVBand="1"/>
       </w:tblPr>
       <w:tblGrid>
-        <w:gridCol w:w="1992"/>
-        <w:gridCol w:w="1992"/>
-        <w:gridCol w:w="1992"/>
-        <w:gridCol w:w="1993"/>
-        <w:gridCol w:w="1993"/>
-        <w:gridCol w:w="1993"/>
-        <w:gridCol w:w="1993"/>
+        <w:gridCol w:w="898"/>
+        <w:gridCol w:w="2026"/>
+        <w:gridCol w:w="1100"/>
+        <w:gridCol w:w="1224"/>
+        <w:gridCol w:w="1255"/>
+        <w:gridCol w:w="4986"/>
+        <w:gridCol w:w="2459"/>
       </w:tblGrid>
       <w:tr>
         <w:trPr>
@@ -76,14 +76,7 @@
                 <w:sz w:val="28"/>
                 <w:szCs w:val="28"/>
               </w:rPr>
-              <w:t xml:space="preserve">NAME </w:t>
-            </w:r>
-            <w:r>
-              <w:rPr>
-                <w:sz w:val="28"/>
-                <w:szCs w:val="28"/>
-              </w:rPr>
-              <w:t>Function/ Feature</w:t>
+              <w:t>User_menu</w:t>
             </w:r>
           </w:p>
           <w:p/>
@@ -95,7 +88,7 @@
         </w:trPr>
         <w:tc>
           <w:tcPr>
-            <w:tcW w:w="1992" w:type="dxa"/>
+            <w:tcW w:w="898" w:type="dxa"/>
           </w:tcPr>
           <w:p>
             <w:r>
@@ -105,7 +98,7 @@
         </w:tc>
         <w:tc>
           <w:tcPr>
-            <w:tcW w:w="1992" w:type="dxa"/>
+            <w:tcW w:w="2026" w:type="dxa"/>
           </w:tcPr>
           <w:p>
             <w:r>
@@ -115,7 +108,7 @@
         </w:tc>
         <w:tc>
           <w:tcPr>
-            <w:tcW w:w="1992" w:type="dxa"/>
+            <w:tcW w:w="1100" w:type="dxa"/>
           </w:tcPr>
           <w:p>
             <w:r>
@@ -125,7 +118,7 @@
         </w:tc>
         <w:tc>
           <w:tcPr>
-            <w:tcW w:w="1993" w:type="dxa"/>
+            <w:tcW w:w="1224" w:type="dxa"/>
           </w:tcPr>
           <w:p>
             <w:r>
@@ -135,7 +128,7 @@
         </w:tc>
         <w:tc>
           <w:tcPr>
-            <w:tcW w:w="1993" w:type="dxa"/>
+            <w:tcW w:w="1255" w:type="dxa"/>
           </w:tcPr>
           <w:p>
             <w:r>
@@ -145,7 +138,7 @@
         </w:tc>
         <w:tc>
           <w:tcPr>
-            <w:tcW w:w="1993" w:type="dxa"/>
+            <w:tcW w:w="4986" w:type="dxa"/>
           </w:tcPr>
           <w:p>
             <w:r>
@@ -155,7 +148,7 @@
         </w:tc>
         <w:tc>
           <w:tcPr>
-            <w:tcW w:w="1993" w:type="dxa"/>
+            <w:tcW w:w="2459" w:type="dxa"/>
           </w:tcPr>
           <w:p>
             <w:r>
@@ -167,54 +160,112 @@
       <w:tr>
         <w:tc>
           <w:tcPr>
-            <w:tcW w:w="1992" w:type="dxa"/>
-          </w:tcPr>
-          <w:p/>
-        </w:tc>
-        <w:tc>
-          <w:tcPr>
-            <w:tcW w:w="1992" w:type="dxa"/>
-          </w:tcPr>
-          <w:p/>
-        </w:tc>
-        <w:tc>
-          <w:tcPr>
-            <w:tcW w:w="1992" w:type="dxa"/>
-          </w:tcPr>
-          <w:p>
-            <w:proofErr w:type="gramStart"/>
-            <w:r>
-              <w:t>Expected,  Boundary</w:t>
-            </w:r>
-            <w:proofErr w:type="gramEnd"/>
-            <w:r>
-              <w:t>, or Invalid</w:t>
-            </w:r>
-          </w:p>
-        </w:tc>
-        <w:tc>
-          <w:tcPr>
-            <w:tcW w:w="1993" w:type="dxa"/>
-          </w:tcPr>
-          <w:p/>
-        </w:tc>
-        <w:tc>
-          <w:tcPr>
-            <w:tcW w:w="1993" w:type="dxa"/>
-          </w:tcPr>
-          <w:p/>
-        </w:tc>
-        <w:tc>
-          <w:tcPr>
-            <w:tcW w:w="1993" w:type="dxa"/>
-          </w:tcPr>
-          <w:p/>
-        </w:tc>
-        <w:tc>
-          <w:tcPr>
-            <w:tcW w:w="1993" w:type="dxa"/>
-          </w:tcPr>
-          <w:p/>
+            <w:tcW w:w="898" w:type="dxa"/>
+          </w:tcPr>
+          <w:p>
+            <w:r>
+              <w:t>17/6</w:t>
+            </w:r>
+          </w:p>
+        </w:tc>
+        <w:tc>
+          <w:tcPr>
+            <w:tcW w:w="2026" w:type="dxa"/>
+          </w:tcPr>
+          <w:p>
+            <w:r>
+              <w:t>The Menu runs properly, that all the buttons appear with the welcome message</w:t>
+            </w:r>
+          </w:p>
+        </w:tc>
+        <w:tc>
+          <w:tcPr>
+            <w:tcW w:w="1100" w:type="dxa"/>
+          </w:tcPr>
+          <w:p>
+            <w:r>
+              <w:t>Expected</w:t>
+            </w:r>
+          </w:p>
+        </w:tc>
+        <w:tc>
+          <w:tcPr>
+            <w:tcW w:w="1224" w:type="dxa"/>
+          </w:tcPr>
+          <w:p>
+            <w:r>
+              <w:t>Pressing the start button (nothing)</w:t>
+            </w:r>
+          </w:p>
+        </w:tc>
+        <w:tc>
+          <w:tcPr>
+            <w:tcW w:w="1255" w:type="dxa"/>
+          </w:tcPr>
+          <w:p>
+            <w:r>
+              <w:t>That the menu should run properly, with a welcome message</w:t>
+            </w:r>
+          </w:p>
+        </w:tc>
+        <w:tc>
+          <w:tcPr>
+            <w:tcW w:w="4986" w:type="dxa"/>
+          </w:tcPr>
+          <w:p>
+            <w:r>
+              <w:t>No buttons appeared.</w:t>
+            </w:r>
+          </w:p>
+          <w:p>
+            <w:r>
+              <w:drawing>
+                <wp:inline distT="0" distB="0" distL="0" distR="0" wp14:anchorId="2A9ECC89" wp14:editId="3014DECA">
+                  <wp:extent cx="3028950" cy="1089580"/>
+                  <wp:effectExtent l="0" t="0" r="0" b="0"/>
+                  <wp:docPr id="963767834" name="Picture 1"/>
+                  <wp:cNvGraphicFramePr>
+                    <a:graphicFrameLocks xmlns:a="http://schemas.openxmlformats.org/drawingml/2006/main" noChangeAspect="1"/>
+                  </wp:cNvGraphicFramePr>
+                  <a:graphic xmlns:a="http://schemas.openxmlformats.org/drawingml/2006/main">
+                    <a:graphicData uri="http://schemas.openxmlformats.org/drawingml/2006/picture">
+                      <pic:pic xmlns:pic="http://schemas.openxmlformats.org/drawingml/2006/picture">
+                        <pic:nvPicPr>
+                          <pic:cNvPr id="963767834" name=""/>
+                          <pic:cNvPicPr/>
+                        </pic:nvPicPr>
+                        <pic:blipFill>
+                          <a:blip r:embed="rId9"/>
+                          <a:stretch>
+                            <a:fillRect/>
+                          </a:stretch>
+                        </pic:blipFill>
+                        <pic:spPr>
+                          <a:xfrm>
+                            <a:off x="0" y="0"/>
+                            <a:ext cx="3087561" cy="1110664"/>
+                          </a:xfrm>
+                          <a:prstGeom prst="rect">
+                            <a:avLst/>
+                          </a:prstGeom>
+                        </pic:spPr>
+                      </pic:pic>
+                    </a:graphicData>
+                  </a:graphic>
+                </wp:inline>
+              </w:drawing>
+            </w:r>
+          </w:p>
+        </w:tc>
+        <w:tc>
+          <w:tcPr>
+            <w:tcW w:w="2459" w:type="dxa"/>
+          </w:tcPr>
+          <w:p>
+            <w:r>
+              <w:t>I wrote the wrong list in the code, so it looped through an empty list instead of looping through the possible options the user can choose, so no options were added to the menu. Changing the list allowed it to loop properly and display the buttons on the menu</w:t>
+            </w:r>
+          </w:p>
         </w:tc>
       </w:tr>
       <w:tr>
@@ -223,87 +274,306 @@
         </w:trPr>
         <w:tc>
           <w:tcPr>
-            <w:tcW w:w="1992" w:type="dxa"/>
-          </w:tcPr>
-          <w:p/>
-        </w:tc>
-        <w:tc>
-          <w:tcPr>
-            <w:tcW w:w="1992" w:type="dxa"/>
-          </w:tcPr>
-          <w:p/>
-        </w:tc>
-        <w:tc>
-          <w:tcPr>
-            <w:tcW w:w="1992" w:type="dxa"/>
-          </w:tcPr>
-          <w:p/>
-        </w:tc>
-        <w:tc>
-          <w:tcPr>
-            <w:tcW w:w="1993" w:type="dxa"/>
-          </w:tcPr>
-          <w:p/>
-        </w:tc>
-        <w:tc>
-          <w:tcPr>
-            <w:tcW w:w="1993" w:type="dxa"/>
-          </w:tcPr>
-          <w:p/>
-        </w:tc>
-        <w:tc>
-          <w:tcPr>
-            <w:tcW w:w="1993" w:type="dxa"/>
-          </w:tcPr>
-          <w:p/>
-        </w:tc>
-        <w:tc>
-          <w:tcPr>
-            <w:tcW w:w="1993" w:type="dxa"/>
-          </w:tcPr>
-          <w:p/>
+            <w:tcW w:w="898" w:type="dxa"/>
+          </w:tcPr>
+          <w:p>
+            <w:r>
+              <w:t>17/6</w:t>
+            </w:r>
+          </w:p>
+        </w:tc>
+        <w:tc>
+          <w:tcPr>
+            <w:tcW w:w="2026" w:type="dxa"/>
+          </w:tcPr>
+          <w:p>
+            <w:r>
+              <w:t>The Menu runs properly, that all the buttons appear with the welcome message</w:t>
+            </w:r>
+          </w:p>
+        </w:tc>
+        <w:tc>
+          <w:tcPr>
+            <w:tcW w:w="1100" w:type="dxa"/>
+          </w:tcPr>
+          <w:p>
+            <w:r>
+              <w:t>Expected</w:t>
+            </w:r>
+          </w:p>
+        </w:tc>
+        <w:tc>
+          <w:tcPr>
+            <w:tcW w:w="1224" w:type="dxa"/>
+          </w:tcPr>
+          <w:p>
+            <w:r>
+              <w:t>Pressing the start button (nothing)</w:t>
+            </w:r>
+          </w:p>
+        </w:tc>
+        <w:tc>
+          <w:tcPr>
+            <w:tcW w:w="1255" w:type="dxa"/>
+          </w:tcPr>
+          <w:p>
+            <w:r>
+              <w:t>That the menu should run properly, with a welcome message</w:t>
+            </w:r>
+          </w:p>
+        </w:tc>
+        <w:tc>
+          <w:tcPr>
+            <w:tcW w:w="4986" w:type="dxa"/>
+          </w:tcPr>
+          <w:p>
+            <w:r>
+              <w:t>The buttons appear and the menu displays properly</w:t>
+            </w:r>
+          </w:p>
+          <w:p>
+            <w:r>
+              <w:drawing>
+                <wp:inline distT="0" distB="0" distL="0" distR="0" wp14:anchorId="16B2C9F5" wp14:editId="782D96C1">
+                  <wp:extent cx="2886075" cy="983629"/>
+                  <wp:effectExtent l="0" t="0" r="0" b="6985"/>
+                  <wp:docPr id="56002393" name="Picture 1"/>
+                  <wp:cNvGraphicFramePr>
+                    <a:graphicFrameLocks xmlns:a="http://schemas.openxmlformats.org/drawingml/2006/main" noChangeAspect="1"/>
+                  </wp:cNvGraphicFramePr>
+                  <a:graphic xmlns:a="http://schemas.openxmlformats.org/drawingml/2006/main">
+                    <a:graphicData uri="http://schemas.openxmlformats.org/drawingml/2006/picture">
+                      <pic:pic xmlns:pic="http://schemas.openxmlformats.org/drawingml/2006/picture">
+                        <pic:nvPicPr>
+                          <pic:cNvPr id="56002393" name=""/>
+                          <pic:cNvPicPr/>
+                        </pic:nvPicPr>
+                        <pic:blipFill>
+                          <a:blip r:embed="rId10"/>
+                          <a:stretch>
+                            <a:fillRect/>
+                          </a:stretch>
+                        </pic:blipFill>
+                        <pic:spPr>
+                          <a:xfrm>
+                            <a:off x="0" y="0"/>
+                            <a:ext cx="2905264" cy="990169"/>
+                          </a:xfrm>
+                          <a:prstGeom prst="rect">
+                            <a:avLst/>
+                          </a:prstGeom>
+                        </pic:spPr>
+                      </pic:pic>
+                    </a:graphicData>
+                  </a:graphic>
+                </wp:inline>
+              </w:drawing>
+            </w:r>
+          </w:p>
+        </w:tc>
+        <w:tc>
+          <w:tcPr>
+            <w:tcW w:w="2459" w:type="dxa"/>
+          </w:tcPr>
+          <w:p>
+            <w:r>
+              <w:t>N/A</w:t>
+            </w:r>
+          </w:p>
         </w:tc>
       </w:tr>
       <w:tr>
-        <w:tc>
-          <w:tcPr>
-            <w:tcW w:w="1992" w:type="dxa"/>
-          </w:tcPr>
-          <w:p/>
-        </w:tc>
-        <w:tc>
-          <w:tcPr>
-            <w:tcW w:w="1992" w:type="dxa"/>
-          </w:tcPr>
-          <w:p/>
-        </w:tc>
-        <w:tc>
-          <w:tcPr>
-            <w:tcW w:w="1992" w:type="dxa"/>
-          </w:tcPr>
-          <w:p/>
-        </w:tc>
-        <w:tc>
-          <w:tcPr>
-            <w:tcW w:w="1993" w:type="dxa"/>
-          </w:tcPr>
-          <w:p/>
-        </w:tc>
-        <w:tc>
-          <w:tcPr>
-            <w:tcW w:w="1993" w:type="dxa"/>
-          </w:tcPr>
-          <w:p/>
-        </w:tc>
-        <w:tc>
-          <w:tcPr>
-            <w:tcW w:w="1993" w:type="dxa"/>
-          </w:tcPr>
-          <w:p/>
-        </w:tc>
-        <w:tc>
-          <w:tcPr>
-            <w:tcW w:w="1993" w:type="dxa"/>
+        <w:trPr>
+          <w:trHeight w:val="1073"/>
+        </w:trPr>
+        <w:tc>
+          <w:tcPr>
+            <w:tcW w:w="898" w:type="dxa"/>
+            <w:vMerge w:val="restart"/>
+          </w:tcPr>
+          <w:p>
+            <w:r>
+              <w:lastRenderedPageBreak/>
+              <w:t>17/6</w:t>
+            </w:r>
+          </w:p>
+        </w:tc>
+        <w:tc>
+          <w:tcPr>
+            <w:tcW w:w="2026" w:type="dxa"/>
+            <w:vMerge w:val="restart"/>
+          </w:tcPr>
+          <w:p>
+            <w:r>
+              <w:t>That the Exit button works properly, and that the program will exit even if the user presses the ‘x’ button or the exit button</w:t>
+            </w:r>
+          </w:p>
+        </w:tc>
+        <w:tc>
+          <w:tcPr>
+            <w:tcW w:w="1100" w:type="dxa"/>
+            <w:vMerge w:val="restart"/>
+          </w:tcPr>
+          <w:p>
+            <w:r>
+              <w:t>Expected</w:t>
+            </w:r>
+          </w:p>
+        </w:tc>
+        <w:tc>
+          <w:tcPr>
+            <w:tcW w:w="1224" w:type="dxa"/>
+          </w:tcPr>
+          <w:p>
+            <w:r>
+              <w:t>Pressing the Exit button</w:t>
+            </w:r>
+          </w:p>
+        </w:tc>
+        <w:tc>
+          <w:tcPr>
+            <w:tcW w:w="1255" w:type="dxa"/>
+            <w:vMerge w:val="restart"/>
+          </w:tcPr>
+          <w:p>
+            <w:r>
+              <w:t>The program should close without re-appearing</w:t>
+            </w:r>
+          </w:p>
+        </w:tc>
+        <w:tc>
+          <w:tcPr>
+            <w:tcW w:w="4986" w:type="dxa"/>
+            <w:vMerge w:val="restart"/>
+          </w:tcPr>
+          <w:p>
+            <w:r>
+              <w:t>The program exited without re-opening, and the code completely stopped.</w:t>
+            </w:r>
+          </w:p>
+        </w:tc>
+        <w:tc>
+          <w:tcPr>
+            <w:tcW w:w="2459" w:type="dxa"/>
+            <w:vMerge w:val="restart"/>
+          </w:tcPr>
+          <w:p>
+            <w:r>
+              <w:t>N/A</w:t>
+            </w:r>
+          </w:p>
+        </w:tc>
+      </w:tr>
+      <w:tr>
+        <w:trPr>
+          <w:cnfStyle w:val="000000100000" w:firstRow="0" w:lastRow="0" w:firstColumn="0" w:lastColumn="0" w:oddVBand="0" w:evenVBand="0" w:oddHBand="1" w:evenHBand="0" w:firstRowFirstColumn="0" w:firstRowLastColumn="0" w:lastRowFirstColumn="0" w:lastRowLastColumn="0"/>
+          <w:trHeight w:val="1072"/>
+        </w:trPr>
+        <w:tc>
+          <w:tcPr>
+            <w:tcW w:w="898" w:type="dxa"/>
+            <w:vMerge/>
+          </w:tcPr>
+          <w:p/>
+        </w:tc>
+        <w:tc>
+          <w:tcPr>
+            <w:tcW w:w="2026" w:type="dxa"/>
+            <w:vMerge/>
+          </w:tcPr>
+          <w:p/>
+        </w:tc>
+        <w:tc>
+          <w:tcPr>
+            <w:tcW w:w="1100" w:type="dxa"/>
+            <w:vMerge/>
+          </w:tcPr>
+          <w:p/>
+        </w:tc>
+        <w:tc>
+          <w:tcPr>
+            <w:tcW w:w="1224" w:type="dxa"/>
+          </w:tcPr>
+          <w:p>
+            <w:r>
+              <w:t xml:space="preserve">Pressing the </w:t>
+            </w:r>
+            <w:r>
+              <w:t>‘</w:t>
+            </w:r>
+            <w:r>
+              <w:t>X</w:t>
+            </w:r>
+            <w:r>
+              <w:t>’</w:t>
+            </w:r>
+            <w:r>
+              <w:t xml:space="preserve"> button</w:t>
+            </w:r>
+          </w:p>
+        </w:tc>
+        <w:tc>
+          <w:tcPr>
+            <w:tcW w:w="1255" w:type="dxa"/>
+            <w:vMerge/>
+          </w:tcPr>
+          <w:p/>
+        </w:tc>
+        <w:tc>
+          <w:tcPr>
+            <w:tcW w:w="4986" w:type="dxa"/>
+            <w:vMerge/>
+          </w:tcPr>
+          <w:p/>
+        </w:tc>
+        <w:tc>
+          <w:tcPr>
+            <w:tcW w:w="2459" w:type="dxa"/>
+            <w:vMerge/>
+          </w:tcPr>
+          <w:p/>
+        </w:tc>
+      </w:tr>
+      <w:tr>
+        <w:tc>
+          <w:tcPr>
+            <w:tcW w:w="898" w:type="dxa"/>
+          </w:tcPr>
+          <w:p/>
+        </w:tc>
+        <w:tc>
+          <w:tcPr>
+            <w:tcW w:w="2026" w:type="dxa"/>
+          </w:tcPr>
+          <w:p/>
+        </w:tc>
+        <w:tc>
+          <w:tcPr>
+            <w:tcW w:w="1100" w:type="dxa"/>
+          </w:tcPr>
+          <w:p/>
+        </w:tc>
+        <w:tc>
+          <w:tcPr>
+            <w:tcW w:w="1224" w:type="dxa"/>
+          </w:tcPr>
+          <w:p/>
+        </w:tc>
+        <w:tc>
+          <w:tcPr>
+            <w:tcW w:w="1255" w:type="dxa"/>
+          </w:tcPr>
+          <w:p/>
+        </w:tc>
+        <w:tc>
+          <w:tcPr>
+            <w:tcW w:w="4986" w:type="dxa"/>
+          </w:tcPr>
+          <w:p/>
+        </w:tc>
+        <w:tc>
+          <w:tcPr>
+            <w:tcW w:w="2459" w:type="dxa"/>
           </w:tcPr>
           <w:p/>
         </w:tc>
@@ -314,87 +584,43 @@
         </w:trPr>
         <w:tc>
           <w:tcPr>
-            <w:tcW w:w="1992" w:type="dxa"/>
-          </w:tcPr>
-          <w:p/>
-        </w:tc>
-        <w:tc>
-          <w:tcPr>
-            <w:tcW w:w="1992" w:type="dxa"/>
-          </w:tcPr>
-          <w:p/>
-        </w:tc>
-        <w:tc>
-          <w:tcPr>
-            <w:tcW w:w="1992" w:type="dxa"/>
-          </w:tcPr>
-          <w:p/>
-        </w:tc>
-        <w:tc>
-          <w:tcPr>
-            <w:tcW w:w="1993" w:type="dxa"/>
-          </w:tcPr>
-          <w:p/>
-        </w:tc>
-        <w:tc>
-          <w:tcPr>
-            <w:tcW w:w="1993" w:type="dxa"/>
-          </w:tcPr>
-          <w:p/>
-        </w:tc>
-        <w:tc>
-          <w:tcPr>
-            <w:tcW w:w="1993" w:type="dxa"/>
-          </w:tcPr>
-          <w:p/>
-        </w:tc>
-        <w:tc>
-          <w:tcPr>
-            <w:tcW w:w="1993" w:type="dxa"/>
-          </w:tcPr>
-          <w:p/>
-        </w:tc>
-      </w:tr>
-      <w:tr>
-        <w:tc>
-          <w:tcPr>
-            <w:tcW w:w="1992" w:type="dxa"/>
-          </w:tcPr>
-          <w:p/>
-        </w:tc>
-        <w:tc>
-          <w:tcPr>
-            <w:tcW w:w="1992" w:type="dxa"/>
-          </w:tcPr>
-          <w:p/>
-        </w:tc>
-        <w:tc>
-          <w:tcPr>
-            <w:tcW w:w="1992" w:type="dxa"/>
-          </w:tcPr>
-          <w:p/>
-        </w:tc>
-        <w:tc>
-          <w:tcPr>
-            <w:tcW w:w="1993" w:type="dxa"/>
-          </w:tcPr>
-          <w:p/>
-        </w:tc>
-        <w:tc>
-          <w:tcPr>
-            <w:tcW w:w="1993" w:type="dxa"/>
-          </w:tcPr>
-          <w:p/>
-        </w:tc>
-        <w:tc>
-          <w:tcPr>
-            <w:tcW w:w="1993" w:type="dxa"/>
-          </w:tcPr>
-          <w:p/>
-        </w:tc>
-        <w:tc>
-          <w:tcPr>
-            <w:tcW w:w="1993" w:type="dxa"/>
+            <w:tcW w:w="898" w:type="dxa"/>
+          </w:tcPr>
+          <w:p/>
+        </w:tc>
+        <w:tc>
+          <w:tcPr>
+            <w:tcW w:w="2026" w:type="dxa"/>
+          </w:tcPr>
+          <w:p/>
+        </w:tc>
+        <w:tc>
+          <w:tcPr>
+            <w:tcW w:w="1100" w:type="dxa"/>
+          </w:tcPr>
+          <w:p/>
+        </w:tc>
+        <w:tc>
+          <w:tcPr>
+            <w:tcW w:w="1224" w:type="dxa"/>
+          </w:tcPr>
+          <w:p/>
+        </w:tc>
+        <w:tc>
+          <w:tcPr>
+            <w:tcW w:w="1255" w:type="dxa"/>
+          </w:tcPr>
+          <w:p/>
+        </w:tc>
+        <w:tc>
+          <w:tcPr>
+            <w:tcW w:w="4986" w:type="dxa"/>
+          </w:tcPr>
+          <w:p/>
+        </w:tc>
+        <w:tc>
+          <w:tcPr>
+            <w:tcW w:w="2459" w:type="dxa"/>
           </w:tcPr>
           <w:p/>
         </w:tc>
@@ -441,14 +667,7 @@
                 <w:sz w:val="28"/>
                 <w:szCs w:val="28"/>
               </w:rPr>
-              <w:t xml:space="preserve">NAME </w:t>
-            </w:r>
-            <w:r>
-              <w:rPr>
-                <w:sz w:val="28"/>
-                <w:szCs w:val="28"/>
-              </w:rPr>
-              <w:t>Function/ Feature</w:t>
+              <w:t>Integer_validation</w:t>
             </w:r>
           </w:p>
           <w:p/>
@@ -534,13 +753,21 @@
           <w:tcPr>
             <w:tcW w:w="1992" w:type="dxa"/>
           </w:tcPr>
-          <w:p/>
-        </w:tc>
-        <w:tc>
-          <w:tcPr>
-            <w:tcW w:w="1992" w:type="dxa"/>
-          </w:tcPr>
-          <w:p/>
+          <w:p>
+            <w:r>
+              <w:t>17/6</w:t>
+            </w:r>
+          </w:p>
+        </w:tc>
+        <w:tc>
+          <w:tcPr>
+            <w:tcW w:w="1992" w:type="dxa"/>
+          </w:tcPr>
+          <w:p>
+            <w:r>
+              <w:t>Seeing if my Integer Validation Function works, seeing if it returns the correct values.</w:t>
+            </w:r>
+          </w:p>
         </w:tc>
         <w:tc>
           <w:tcPr>
@@ -820,6 +1047,7 @@
           </w:tcPr>
           <w:p>
             <w:r>
+              <w:lastRenderedPageBreak/>
               <w:t>Date</w:t>
             </w:r>
           </w:p>
@@ -1542,7 +1770,7 @@
     </w:tbl>
     <w:p/>
     <w:sectPr>
-      <w:headerReference w:type="default" r:id="rId6"/>
+      <w:headerReference w:type="default" r:id="rId11"/>
       <w:pgSz w:w="16838" w:h="11906" w:orient="landscape"/>
       <w:pgMar w:top="1440" w:right="1440" w:bottom="1440" w:left="1440" w:header="708" w:footer="708" w:gutter="0"/>
       <w:cols w:space="708"/>
@@ -1615,6 +1843,14 @@
       <w:tab/>
       <w:t>Name:</w:t>
     </w:r>
+    <w:r>
+      <w:t xml:space="preserve"> Kyle Uy</w:t>
+    </w:r>
+  </w:p>
+  <w:p>
+    <w:pPr>
+      <w:pStyle w:val="Header"/>
+    </w:pPr>
   </w:p>
 </w:hdr>
 </file>
@@ -2222,6 +2458,7 @@
   <w:style w:type="character" w:default="1" w:styleId="DefaultParagraphFont">
     <w:name w:val="Default Paragraph Font"/>
     <w:uiPriority w:val="1"/>
+    <w:semiHidden/>
     <w:unhideWhenUsed/>
   </w:style>
   <w:style w:type="table" w:default="1" w:styleId="TableNormal">
@@ -2960,6 +3197,26 @@
 </file>
 
 <file path=customXml/item1.xml><?xml version="1.0" encoding="utf-8"?>
+<p:properties xmlns:p="http://schemas.microsoft.com/office/2006/metadata/properties" xmlns:xsi="http://www.w3.org/2001/XMLSchema-instance" xmlns:pc="http://schemas.microsoft.com/office/infopath/2007/PartnerControls">
+  <documentManagement>
+    <TaxCatchAll xmlns="36c75000-58b1-48ef-889f-834f55adc240" xsi:nil="true"/>
+    <lcf76f155ced4ddcb4097134ff3c332f xmlns="123be271-b045-42f2-9f8f-350d6f8ef38d">
+      <Terms xmlns="http://schemas.microsoft.com/office/infopath/2007/PartnerControls"/>
+    </lcf76f155ced4ddcb4097134ff3c332f>
+  </documentManagement>
+</p:properties>
+</file>
+
+<file path=customXml/item2.xml><?xml version="1.0" encoding="utf-8"?>
+<?mso-contentType ?>
+<FormTemplates xmlns="http://schemas.microsoft.com/sharepoint/v3/contenttype/forms">
+  <Display>DocumentLibraryForm</Display>
+  <Edit>DocumentLibraryForm</Edit>
+  <New>DocumentLibraryForm</New>
+</FormTemplates>
+</file>
+
+<file path=customXml/item3.xml><?xml version="1.0" encoding="utf-8"?>
 <ct:contentTypeSchema xmlns:ct="http://schemas.microsoft.com/office/2006/metadata/contentType" xmlns:ma="http://schemas.microsoft.com/office/2006/metadata/properties/metaAttributes" ct:_="" ma:_="" ma:contentTypeName="Document" ma:contentTypeID="0x0101007E8B0F3A3D93E84AB524F8279E19E7B7" ma:contentTypeVersion="11" ma:contentTypeDescription="Create a new document." ma:contentTypeScope="" ma:versionID="857d14907125e99ca9f435da587db4e2">
   <xsd:schema xmlns:xsd="http://www.w3.org/2001/XMLSchema" xmlns:xs="http://www.w3.org/2001/XMLSchema" xmlns:p="http://schemas.microsoft.com/office/2006/metadata/properties" xmlns:ns2="123be271-b045-42f2-9f8f-350d6f8ef38d" xmlns:ns3="36c75000-58b1-48ef-889f-834f55adc240" targetNamespace="http://schemas.microsoft.com/office/2006/metadata/properties" ma:root="true" ma:fieldsID="2b82e7a265a00a58c708e3a9a583fdbf" ns2:_="" ns3:_="">
     <xsd:import namespace="123be271-b045-42f2-9f8f-350d6f8ef38d"/>
@@ -3154,34 +3411,40 @@
 </ct:contentTypeSchema>
 </file>
 
-<file path=customXml/item2.xml><?xml version="1.0" encoding="utf-8"?>
-<?mso-contentType ?>
-<FormTemplates xmlns="http://schemas.microsoft.com/sharepoint/v3/contenttype/forms">
-  <Display>DocumentLibraryForm</Display>
-  <Edit>DocumentLibraryForm</Edit>
-  <New>DocumentLibraryForm</New>
-</FormTemplates>
-</file>
-
-<file path=customXml/item3.xml><?xml version="1.0" encoding="utf-8"?>
-<p:properties xmlns:p="http://schemas.microsoft.com/office/2006/metadata/properties" xmlns:xsi="http://www.w3.org/2001/XMLSchema-instance" xmlns:pc="http://schemas.microsoft.com/office/infopath/2007/PartnerControls">
-  <documentManagement>
-    <TaxCatchAll xmlns="36c75000-58b1-48ef-889f-834f55adc240" xsi:nil="true"/>
-    <lcf76f155ced4ddcb4097134ff3c332f xmlns="123be271-b045-42f2-9f8f-350d6f8ef38d">
-      <Terms xmlns="http://schemas.microsoft.com/office/infopath/2007/PartnerControls"/>
-    </lcf76f155ced4ddcb4097134ff3c332f>
-  </documentManagement>
-</p:properties>
-</file>
-
 <file path=customXml/itemProps1.xml><?xml version="1.0" encoding="utf-8"?>
-<ds:datastoreItem xmlns:ds="http://schemas.openxmlformats.org/officeDocument/2006/customXml" ds:itemID="{1A2AD3AA-B754-4655-957F-F1B126635C66}"/>
+<ds:datastoreItem xmlns:ds="http://schemas.openxmlformats.org/officeDocument/2006/customXml" ds:itemID="{C7515DB5-DEF0-4F12-A4AA-38224E91E24A}">
+  <ds:schemaRefs>
+    <ds:schemaRef ds:uri="http://schemas.microsoft.com/office/2006/metadata/properties"/>
+    <ds:schemaRef ds:uri="http://schemas.microsoft.com/office/infopath/2007/PartnerControls"/>
+    <ds:schemaRef ds:uri="36c75000-58b1-48ef-889f-834f55adc240"/>
+    <ds:schemaRef ds:uri="123be271-b045-42f2-9f8f-350d6f8ef38d"/>
+  </ds:schemaRefs>
+</ds:datastoreItem>
 </file>
 
 <file path=customXml/itemProps2.xml><?xml version="1.0" encoding="utf-8"?>
-<ds:datastoreItem xmlns:ds="http://schemas.openxmlformats.org/officeDocument/2006/customXml" ds:itemID="{1D738709-4E75-423A-A58E-A367BEE6EA78}"/>
+<ds:datastoreItem xmlns:ds="http://schemas.openxmlformats.org/officeDocument/2006/customXml" ds:itemID="{1D738709-4E75-423A-A58E-A367BEE6EA78}">
+  <ds:schemaRefs>
+    <ds:schemaRef ds:uri="http://schemas.microsoft.com/sharepoint/v3/contenttype/forms"/>
+  </ds:schemaRefs>
+</ds:datastoreItem>
 </file>
 
 <file path=customXml/itemProps3.xml><?xml version="1.0" encoding="utf-8"?>
-<ds:datastoreItem xmlns:ds="http://schemas.openxmlformats.org/officeDocument/2006/customXml" ds:itemID="{C7515DB5-DEF0-4F12-A4AA-38224E91E24A}"/>
+<ds:datastoreItem xmlns:ds="http://schemas.openxmlformats.org/officeDocument/2006/customXml" ds:itemID="{1A2AD3AA-B754-4655-957F-F1B126635C66}">
+  <ds:schemaRefs>
+    <ds:schemaRef ds:uri="http://schemas.microsoft.com/office/2006/metadata/contentType"/>
+    <ds:schemaRef ds:uri="http://schemas.microsoft.com/office/2006/metadata/properties/metaAttributes"/>
+    <ds:schemaRef ds:uri="http://www.w3.org/2001/XMLSchema"/>
+    <ds:schemaRef ds:uri="http://schemas.microsoft.com/office/2006/metadata/properties"/>
+    <ds:schemaRef ds:uri="123be271-b045-42f2-9f8f-350d6f8ef38d"/>
+    <ds:schemaRef ds:uri="36c75000-58b1-48ef-889f-834f55adc240"/>
+    <ds:schemaRef ds:uri="http://schemas.microsoft.com/office/2006/documentManagement/types"/>
+    <ds:schemaRef ds:uri="http://schemas.microsoft.com/office/infopath/2007/PartnerControls"/>
+    <ds:schemaRef ds:uri="http://schemas.openxmlformats.org/package/2006/metadata/core-properties"/>
+    <ds:schemaRef ds:uri="http://purl.org/dc/elements/1.1/"/>
+    <ds:schemaRef ds:uri="http://purl.org/dc/terms/"/>
+    <ds:schemaRef ds:uri="http://schemas.microsoft.com/internal/obd"/>
+  </ds:schemaRefs>
+</ds:datastoreItem>
 </file>
</xml_diff>

<commit_message>
Added input validation + Tested it. Working on creating new task function.
</commit_message>
<xml_diff>
--- a/91896 Testing.docx
+++ b/91896 Testing.docx
@@ -71,6 +71,7 @@
                 <w:szCs w:val="28"/>
               </w:rPr>
             </w:pPr>
+            <w:proofErr w:type="spellStart"/>
             <w:r>
               <w:rPr>
                 <w:sz w:val="28"/>
@@ -78,6 +79,7 @@
               </w:rPr>
               <w:t>User_menu</w:t>
             </w:r>
+            <w:proofErr w:type="spellEnd"/>
           </w:p>
           <w:p/>
         </w:tc>
@@ -219,6 +221,9 @@
           </w:p>
           <w:p>
             <w:r>
+              <w:rPr>
+                <w:noProof/>
+              </w:rPr>
               <w:drawing>
                 <wp:inline distT="0" distB="0" distL="0" distR="0" wp14:anchorId="2A9ECC89" wp14:editId="3014DECA">
                   <wp:extent cx="3028950" cy="1089580"/>
@@ -333,6 +338,9 @@
           </w:p>
           <w:p>
             <w:r>
+              <w:rPr>
+                <w:noProof/>
+              </w:rPr>
               <w:drawing>
                 <wp:inline distT="0" distB="0" distL="0" distR="0" wp14:anchorId="16B2C9F5" wp14:editId="782D96C1">
                   <wp:extent cx="2886075" cy="983629"/>
@@ -635,13 +643,13 @@
         <w:tblLook w:val="0420" w:firstRow="1" w:lastRow="0" w:firstColumn="0" w:lastColumn="0" w:noHBand="0" w:noVBand="1"/>
       </w:tblPr>
       <w:tblGrid>
-        <w:gridCol w:w="1992"/>
-        <w:gridCol w:w="1992"/>
-        <w:gridCol w:w="1992"/>
-        <w:gridCol w:w="1993"/>
-        <w:gridCol w:w="1993"/>
-        <w:gridCol w:w="1993"/>
-        <w:gridCol w:w="1993"/>
+        <w:gridCol w:w="1699"/>
+        <w:gridCol w:w="1810"/>
+        <w:gridCol w:w="1802"/>
+        <w:gridCol w:w="1794"/>
+        <w:gridCol w:w="1796"/>
+        <w:gridCol w:w="1801"/>
+        <w:gridCol w:w="3246"/>
       </w:tblGrid>
       <w:tr>
         <w:trPr>
@@ -662,6 +670,7 @@
                 <w:szCs w:val="28"/>
               </w:rPr>
             </w:pPr>
+            <w:proofErr w:type="spellStart"/>
             <w:r>
               <w:rPr>
                 <w:sz w:val="28"/>
@@ -669,6 +678,7 @@
               </w:rPr>
               <w:t>Integer_validation</w:t>
             </w:r>
+            <w:proofErr w:type="spellEnd"/>
           </w:p>
           <w:p/>
         </w:tc>
@@ -679,7 +689,7 @@
         </w:trPr>
         <w:tc>
           <w:tcPr>
-            <w:tcW w:w="1992" w:type="dxa"/>
+            <w:tcW w:w="1699" w:type="dxa"/>
           </w:tcPr>
           <w:p>
             <w:r>
@@ -689,7 +699,7 @@
         </w:tc>
         <w:tc>
           <w:tcPr>
-            <w:tcW w:w="1992" w:type="dxa"/>
+            <w:tcW w:w="1810" w:type="dxa"/>
           </w:tcPr>
           <w:p>
             <w:r>
@@ -699,7 +709,7 @@
         </w:tc>
         <w:tc>
           <w:tcPr>
-            <w:tcW w:w="1992" w:type="dxa"/>
+            <w:tcW w:w="1802" w:type="dxa"/>
           </w:tcPr>
           <w:p>
             <w:r>
@@ -709,7 +719,7 @@
         </w:tc>
         <w:tc>
           <w:tcPr>
-            <w:tcW w:w="1993" w:type="dxa"/>
+            <w:tcW w:w="1794" w:type="dxa"/>
           </w:tcPr>
           <w:p>
             <w:r>
@@ -719,7 +729,7 @@
         </w:tc>
         <w:tc>
           <w:tcPr>
-            <w:tcW w:w="1993" w:type="dxa"/>
+            <w:tcW w:w="1796" w:type="dxa"/>
           </w:tcPr>
           <w:p>
             <w:r>
@@ -729,7 +739,7 @@
         </w:tc>
         <w:tc>
           <w:tcPr>
-            <w:tcW w:w="1993" w:type="dxa"/>
+            <w:tcW w:w="1801" w:type="dxa"/>
           </w:tcPr>
           <w:p>
             <w:r>
@@ -739,7 +749,7 @@
         </w:tc>
         <w:tc>
           <w:tcPr>
-            <w:tcW w:w="1993" w:type="dxa"/>
+            <w:tcW w:w="3246" w:type="dxa"/>
           </w:tcPr>
           <w:p>
             <w:r>
@@ -749,53 +759,659 @@
         </w:tc>
       </w:tr>
       <w:tr>
-        <w:tc>
-          <w:tcPr>
-            <w:tcW w:w="1992" w:type="dxa"/>
-          </w:tcPr>
-          <w:p>
-            <w:r>
-              <w:t>17/6</w:t>
-            </w:r>
-          </w:p>
-        </w:tc>
-        <w:tc>
-          <w:tcPr>
-            <w:tcW w:w="1992" w:type="dxa"/>
-          </w:tcPr>
-          <w:p>
-            <w:r>
-              <w:t>Seeing if my Integer Validation Function works, seeing if it returns the correct values.</w:t>
-            </w:r>
-          </w:p>
-        </w:tc>
-        <w:tc>
-          <w:tcPr>
-            <w:tcW w:w="1992" w:type="dxa"/>
-          </w:tcPr>
-          <w:p/>
-        </w:tc>
-        <w:tc>
-          <w:tcPr>
-            <w:tcW w:w="1993" w:type="dxa"/>
-          </w:tcPr>
-          <w:p/>
-        </w:tc>
-        <w:tc>
-          <w:tcPr>
-            <w:tcW w:w="1993" w:type="dxa"/>
-          </w:tcPr>
-          <w:p/>
-        </w:tc>
-        <w:tc>
-          <w:tcPr>
-            <w:tcW w:w="1993" w:type="dxa"/>
-          </w:tcPr>
-          <w:p/>
-        </w:tc>
-        <w:tc>
-          <w:tcPr>
-            <w:tcW w:w="1993" w:type="dxa"/>
+        <w:trPr>
+          <w:trHeight w:val="450"/>
+        </w:trPr>
+        <w:tc>
+          <w:tcPr>
+            <w:tcW w:w="1699" w:type="dxa"/>
+            <w:vMerge w:val="restart"/>
+          </w:tcPr>
+          <w:p>
+            <w:r>
+              <w:t>18/6</w:t>
+            </w:r>
+          </w:p>
+        </w:tc>
+        <w:tc>
+          <w:tcPr>
+            <w:tcW w:w="1810" w:type="dxa"/>
+            <w:vMerge w:val="restart"/>
+          </w:tcPr>
+          <w:p>
+            <w:r>
+              <w:t>Seeing if my Integer Validation Function works, seeing if it returns the correct values. It should check if the value is an integer and if it between a certain range.</w:t>
+            </w:r>
+          </w:p>
+        </w:tc>
+        <w:tc>
+          <w:tcPr>
+            <w:tcW w:w="1802" w:type="dxa"/>
+          </w:tcPr>
+          <w:p>
+            <w:r>
+              <w:t>Valid</w:t>
+            </w:r>
+          </w:p>
+        </w:tc>
+        <w:tc>
+          <w:tcPr>
+            <w:tcW w:w="1794" w:type="dxa"/>
+          </w:tcPr>
+          <w:p>
+            <w:r>
+              <w:t>I input the number 2</w:t>
+            </w:r>
+          </w:p>
+        </w:tc>
+        <w:tc>
+          <w:tcPr>
+            <w:tcW w:w="1796" w:type="dxa"/>
+          </w:tcPr>
+          <w:p>
+            <w:r>
+              <w:t>‘True’ – Saying that the input value works (Is an integer) with the function</w:t>
+            </w:r>
+          </w:p>
+        </w:tc>
+        <w:tc>
+          <w:tcPr>
+            <w:tcW w:w="1801" w:type="dxa"/>
+          </w:tcPr>
+          <w:p>
+            <w:r>
+              <w:t>‘True’</w:t>
+            </w:r>
+          </w:p>
+        </w:tc>
+        <w:tc>
+          <w:tcPr>
+            <w:tcW w:w="3246" w:type="dxa"/>
+          </w:tcPr>
+          <w:p>
+            <w:r>
+              <w:t>N/A</w:t>
+            </w:r>
+          </w:p>
+        </w:tc>
+      </w:tr>
+      <w:tr>
+        <w:trPr>
+          <w:cnfStyle w:val="000000100000" w:firstRow="0" w:lastRow="0" w:firstColumn="0" w:lastColumn="0" w:oddVBand="0" w:evenVBand="0" w:oddHBand="1" w:evenHBand="0" w:firstRowFirstColumn="0" w:firstRowLastColumn="0" w:lastRowFirstColumn="0" w:lastRowLastColumn="0"/>
+          <w:trHeight w:val="450"/>
+        </w:trPr>
+        <w:tc>
+          <w:tcPr>
+            <w:tcW w:w="1699" w:type="dxa"/>
+            <w:vMerge/>
+          </w:tcPr>
+          <w:p/>
+        </w:tc>
+        <w:tc>
+          <w:tcPr>
+            <w:tcW w:w="1810" w:type="dxa"/>
+            <w:vMerge/>
+          </w:tcPr>
+          <w:p/>
+        </w:tc>
+        <w:tc>
+          <w:tcPr>
+            <w:tcW w:w="1802" w:type="dxa"/>
+          </w:tcPr>
+          <w:p>
+            <w:r>
+              <w:t>Valid</w:t>
+            </w:r>
+          </w:p>
+        </w:tc>
+        <w:tc>
+          <w:tcPr>
+            <w:tcW w:w="1794" w:type="dxa"/>
+          </w:tcPr>
+          <w:p>
+            <w:r>
+              <w:t>I input the number 1</w:t>
+            </w:r>
+          </w:p>
+        </w:tc>
+        <w:tc>
+          <w:tcPr>
+            <w:tcW w:w="1796" w:type="dxa"/>
+          </w:tcPr>
+          <w:p>
+            <w:r>
+              <w:t>‘True’ – Saying that the input value works (Is an integer) with the function</w:t>
+            </w:r>
+          </w:p>
+        </w:tc>
+        <w:tc>
+          <w:tcPr>
+            <w:tcW w:w="1801" w:type="dxa"/>
+          </w:tcPr>
+          <w:p>
+            <w:r>
+              <w:t>It returned “Please input a number between 1 and 3!”</w:t>
+            </w:r>
+          </w:p>
+        </w:tc>
+        <w:tc>
+          <w:tcPr>
+            <w:tcW w:w="3246" w:type="dxa"/>
+          </w:tcPr>
+          <w:p>
+            <w:r>
+              <w:t>Added a +1 and -1 when comparing because the less than or equal to does not work.</w:t>
+            </w:r>
+          </w:p>
+          <w:p>
+            <w:r>
+              <w:drawing>
+                <wp:inline distT="0" distB="0" distL="0" distR="0" wp14:anchorId="386BD98E" wp14:editId="28727ABC">
+                  <wp:extent cx="1917915" cy="428625"/>
+                  <wp:effectExtent l="0" t="0" r="6350" b="0"/>
+                  <wp:docPr id="1320885409" name="Picture 1"/>
+                  <wp:cNvGraphicFramePr>
+                    <a:graphicFrameLocks xmlns:a="http://schemas.openxmlformats.org/drawingml/2006/main" noChangeAspect="1"/>
+                  </wp:cNvGraphicFramePr>
+                  <a:graphic xmlns:a="http://schemas.openxmlformats.org/drawingml/2006/main">
+                    <a:graphicData uri="http://schemas.openxmlformats.org/drawingml/2006/picture">
+                      <pic:pic xmlns:pic="http://schemas.openxmlformats.org/drawingml/2006/picture">
+                        <pic:nvPicPr>
+                          <pic:cNvPr id="1320885409" name=""/>
+                          <pic:cNvPicPr/>
+                        </pic:nvPicPr>
+                        <pic:blipFill>
+                          <a:blip r:embed="rId11"/>
+                          <a:stretch>
+                            <a:fillRect/>
+                          </a:stretch>
+                        </pic:blipFill>
+                        <pic:spPr>
+                          <a:xfrm>
+                            <a:off x="0" y="0"/>
+                            <a:ext cx="1926412" cy="430524"/>
+                          </a:xfrm>
+                          <a:prstGeom prst="rect">
+                            <a:avLst/>
+                          </a:prstGeom>
+                        </pic:spPr>
+                      </pic:pic>
+                    </a:graphicData>
+                  </a:graphic>
+                </wp:inline>
+              </w:drawing>
+            </w:r>
+          </w:p>
+        </w:tc>
+      </w:tr>
+      <w:tr>
+        <w:trPr>
+          <w:trHeight w:val="450"/>
+        </w:trPr>
+        <w:tc>
+          <w:tcPr>
+            <w:tcW w:w="1699" w:type="dxa"/>
+            <w:vMerge/>
+          </w:tcPr>
+          <w:p/>
+        </w:tc>
+        <w:tc>
+          <w:tcPr>
+            <w:tcW w:w="1810" w:type="dxa"/>
+            <w:vMerge/>
+          </w:tcPr>
+          <w:p/>
+        </w:tc>
+        <w:tc>
+          <w:tcPr>
+            <w:tcW w:w="1802" w:type="dxa"/>
+          </w:tcPr>
+          <w:p>
+            <w:r>
+              <w:t>Invalid</w:t>
+            </w:r>
+          </w:p>
+        </w:tc>
+        <w:tc>
+          <w:tcPr>
+            <w:tcW w:w="1794" w:type="dxa"/>
+          </w:tcPr>
+          <w:p>
+            <w:r>
+              <w:t>I type in ‘hi’</w:t>
+            </w:r>
+          </w:p>
+        </w:tc>
+        <w:tc>
+          <w:tcPr>
+            <w:tcW w:w="1796" w:type="dxa"/>
+          </w:tcPr>
+          <w:p>
+            <w:r>
+              <w:t>Should return ’Please input a number!’</w:t>
+            </w:r>
+          </w:p>
+        </w:tc>
+        <w:tc>
+          <w:tcPr>
+            <w:tcW w:w="1801" w:type="dxa"/>
+          </w:tcPr>
+          <w:p>
+            <w:r>
+              <w:t>It caught the error and gave the response “Please input a number!”</w:t>
+            </w:r>
+          </w:p>
+        </w:tc>
+        <w:tc>
+          <w:tcPr>
+            <w:tcW w:w="3246" w:type="dxa"/>
+          </w:tcPr>
+          <w:p>
+            <w:r>
+              <w:t>N/A</w:t>
+            </w:r>
+          </w:p>
+        </w:tc>
+      </w:tr>
+      <w:tr>
+        <w:trPr>
+          <w:cnfStyle w:val="000000100000" w:firstRow="0" w:lastRow="0" w:firstColumn="0" w:lastColumn="0" w:oddVBand="0" w:evenVBand="0" w:oddHBand="1" w:evenHBand="0" w:firstRowFirstColumn="0" w:firstRowLastColumn="0" w:lastRowFirstColumn="0" w:lastRowLastColumn="0"/>
+          <w:trHeight w:val="225"/>
+        </w:trPr>
+        <w:tc>
+          <w:tcPr>
+            <w:tcW w:w="1699" w:type="dxa"/>
+            <w:vMerge/>
+          </w:tcPr>
+          <w:p/>
+        </w:tc>
+        <w:tc>
+          <w:tcPr>
+            <w:tcW w:w="1810" w:type="dxa"/>
+            <w:vMerge/>
+          </w:tcPr>
+          <w:p/>
+        </w:tc>
+        <w:tc>
+          <w:tcPr>
+            <w:tcW w:w="1802" w:type="dxa"/>
+            <w:vMerge w:val="restart"/>
+          </w:tcPr>
+          <w:p>
+            <w:r>
+              <w:t>Boundary</w:t>
+            </w:r>
+          </w:p>
+        </w:tc>
+        <w:tc>
+          <w:tcPr>
+            <w:tcW w:w="1794" w:type="dxa"/>
+          </w:tcPr>
+          <w:p>
+            <w:r>
+              <w:t>I typed in “4”, when the expected range is between 1 and 3</w:t>
+            </w:r>
+          </w:p>
+        </w:tc>
+        <w:tc>
+          <w:tcPr>
+            <w:tcW w:w="1796" w:type="dxa"/>
+          </w:tcPr>
+          <w:p>
+            <w:r>
+              <w:t>The program should return “Please input a number between 1 and 3!”</w:t>
+            </w:r>
+          </w:p>
+        </w:tc>
+        <w:tc>
+          <w:tcPr>
+            <w:tcW w:w="1801" w:type="dxa"/>
+          </w:tcPr>
+          <w:p>
+            <w:r>
+              <w:t>It returned “Please input a number between 1 and 3!”</w:t>
+            </w:r>
+          </w:p>
+        </w:tc>
+        <w:tc>
+          <w:tcPr>
+            <w:tcW w:w="3246" w:type="dxa"/>
+          </w:tcPr>
+          <w:p>
+            <w:r>
+              <w:t>N/A</w:t>
+            </w:r>
+          </w:p>
+        </w:tc>
+      </w:tr>
+      <w:tr>
+        <w:trPr>
+          <w:trHeight w:val="225"/>
+        </w:trPr>
+        <w:tc>
+          <w:tcPr>
+            <w:tcW w:w="1699" w:type="dxa"/>
+            <w:vMerge/>
+          </w:tcPr>
+          <w:p/>
+        </w:tc>
+        <w:tc>
+          <w:tcPr>
+            <w:tcW w:w="1810" w:type="dxa"/>
+            <w:vMerge/>
+          </w:tcPr>
+          <w:p/>
+        </w:tc>
+        <w:tc>
+          <w:tcPr>
+            <w:tcW w:w="1802" w:type="dxa"/>
+            <w:vMerge/>
+          </w:tcPr>
+          <w:p/>
+        </w:tc>
+        <w:tc>
+          <w:tcPr>
+            <w:tcW w:w="1794" w:type="dxa"/>
+          </w:tcPr>
+          <w:p>
+            <w:r>
+              <w:t>I typed in “</w:t>
+            </w:r>
+            <w:r>
+              <w:t>0</w:t>
+            </w:r>
+            <w:r>
+              <w:t>”, when the expected range is between 1 and 3</w:t>
+            </w:r>
+          </w:p>
+        </w:tc>
+        <w:tc>
+          <w:tcPr>
+            <w:tcW w:w="1796" w:type="dxa"/>
+          </w:tcPr>
+          <w:p>
+            <w:r>
+              <w:t>The program should return “Please input a number between 1 and 3!”</w:t>
+            </w:r>
+          </w:p>
+        </w:tc>
+        <w:tc>
+          <w:tcPr>
+            <w:tcW w:w="1801" w:type="dxa"/>
+          </w:tcPr>
+          <w:p>
+            <w:r>
+              <w:t>It returned “Please input a number between 1 and 3!”</w:t>
+            </w:r>
+          </w:p>
+        </w:tc>
+        <w:tc>
+          <w:tcPr>
+            <w:tcW w:w="3246" w:type="dxa"/>
+          </w:tcPr>
+          <w:p>
+            <w:r>
+              <w:t>N/A</w:t>
+            </w:r>
+          </w:p>
+        </w:tc>
+      </w:tr>
+      <w:tr>
+        <w:trPr>
+          <w:cnfStyle w:val="000000100000" w:firstRow="0" w:lastRow="0" w:firstColumn="0" w:lastColumn="0" w:oddVBand="0" w:evenVBand="0" w:oddHBand="1" w:evenHBand="0" w:firstRowFirstColumn="0" w:firstRowLastColumn="0" w:lastRowFirstColumn="0" w:lastRowLastColumn="0"/>
+          <w:trHeight w:val="1075"/>
+        </w:trPr>
+        <w:tc>
+          <w:tcPr>
+            <w:tcW w:w="1699" w:type="dxa"/>
+            <w:vMerge w:val="restart"/>
+          </w:tcPr>
+          <w:p>
+            <w:r>
+              <w:t>18/6</w:t>
+            </w:r>
+          </w:p>
+        </w:tc>
+        <w:tc>
+          <w:tcPr>
+            <w:tcW w:w="1810" w:type="dxa"/>
+            <w:vMerge w:val="restart"/>
+          </w:tcPr>
+          <w:p>
+            <w:r>
+              <w:t>Seeing if my Integer Validation Function works</w:t>
+            </w:r>
+            <w:r>
+              <w:t>, with the correct range (after the fix)</w:t>
+            </w:r>
+            <w:r>
+              <w:t>.</w:t>
+            </w:r>
+          </w:p>
+        </w:tc>
+        <w:tc>
+          <w:tcPr>
+            <w:tcW w:w="1802" w:type="dxa"/>
+            <w:vMerge w:val="restart"/>
+          </w:tcPr>
+          <w:p>
+            <w:r>
+              <w:t>Valid</w:t>
+            </w:r>
+          </w:p>
+        </w:tc>
+        <w:tc>
+          <w:tcPr>
+            <w:tcW w:w="1794" w:type="dxa"/>
+          </w:tcPr>
+          <w:p>
+            <w:r>
+              <w:t xml:space="preserve">I input the number </w:t>
+            </w:r>
+            <w:r>
+              <w:t>1</w:t>
+            </w:r>
+          </w:p>
+        </w:tc>
+        <w:tc>
+          <w:tcPr>
+            <w:tcW w:w="1796" w:type="dxa"/>
+            <w:vMerge w:val="restart"/>
+          </w:tcPr>
+          <w:p>
+            <w:r>
+              <w:t>‘True’ – Saying that the input value works (Is an integer) with the function</w:t>
+            </w:r>
+          </w:p>
+        </w:tc>
+        <w:tc>
+          <w:tcPr>
+            <w:tcW w:w="1801" w:type="dxa"/>
+            <w:vMerge w:val="restart"/>
+          </w:tcPr>
+          <w:p>
+            <w:r>
+              <w:t>‘True’ – Saying that the input value works (Is an integer) with the function</w:t>
+            </w:r>
+          </w:p>
+        </w:tc>
+        <w:tc>
+          <w:tcPr>
+            <w:tcW w:w="3246" w:type="dxa"/>
+            <w:vMerge w:val="restart"/>
+          </w:tcPr>
+          <w:p>
+            <w:r>
+              <w:t>N/A</w:t>
+            </w:r>
+          </w:p>
+        </w:tc>
+      </w:tr>
+      <w:tr>
+        <w:trPr>
+          <w:trHeight w:val="1075"/>
+        </w:trPr>
+        <w:tc>
+          <w:tcPr>
+            <w:tcW w:w="1699" w:type="dxa"/>
+            <w:vMerge/>
+            <w:shd w:val="clear" w:color="auto" w:fill="F2F2F2" w:themeFill="background1" w:themeFillShade="F2"/>
+          </w:tcPr>
+          <w:p/>
+        </w:tc>
+        <w:tc>
+          <w:tcPr>
+            <w:tcW w:w="1810" w:type="dxa"/>
+            <w:vMerge/>
+            <w:shd w:val="clear" w:color="auto" w:fill="F2F2F2" w:themeFill="background1" w:themeFillShade="F2"/>
+          </w:tcPr>
+          <w:p/>
+        </w:tc>
+        <w:tc>
+          <w:tcPr>
+            <w:tcW w:w="1802" w:type="dxa"/>
+            <w:vMerge/>
+            <w:shd w:val="clear" w:color="auto" w:fill="F2F2F2" w:themeFill="background1" w:themeFillShade="F2"/>
+          </w:tcPr>
+          <w:p/>
+        </w:tc>
+        <w:tc>
+          <w:tcPr>
+            <w:tcW w:w="1794" w:type="dxa"/>
+            <w:shd w:val="clear" w:color="auto" w:fill="F2F2F2" w:themeFill="background1" w:themeFillShade="F2"/>
+          </w:tcPr>
+          <w:p>
+            <w:r>
+              <w:t>I input the number 2</w:t>
+            </w:r>
+          </w:p>
+        </w:tc>
+        <w:tc>
+          <w:tcPr>
+            <w:tcW w:w="1796" w:type="dxa"/>
+            <w:vMerge/>
+            <w:shd w:val="clear" w:color="auto" w:fill="F2F2F2" w:themeFill="background1" w:themeFillShade="F2"/>
+          </w:tcPr>
+          <w:p/>
+        </w:tc>
+        <w:tc>
+          <w:tcPr>
+            <w:tcW w:w="1801" w:type="dxa"/>
+            <w:vMerge/>
+            <w:shd w:val="clear" w:color="auto" w:fill="F2F2F2" w:themeFill="background1" w:themeFillShade="F2"/>
+          </w:tcPr>
+          <w:p/>
+        </w:tc>
+        <w:tc>
+          <w:tcPr>
+            <w:tcW w:w="3246" w:type="dxa"/>
+            <w:vMerge/>
+            <w:shd w:val="clear" w:color="auto" w:fill="F2F2F2" w:themeFill="background1" w:themeFillShade="F2"/>
+          </w:tcPr>
+          <w:p/>
+        </w:tc>
+      </w:tr>
+      <w:tr>
+        <w:trPr>
+          <w:cnfStyle w:val="000000100000" w:firstRow="0" w:lastRow="0" w:firstColumn="0" w:lastColumn="0" w:oddVBand="0" w:evenVBand="0" w:oddHBand="1" w:evenHBand="0" w:firstRowFirstColumn="0" w:firstRowLastColumn="0" w:lastRowFirstColumn="0" w:lastRowLastColumn="0"/>
+          <w:trHeight w:val="1075"/>
+        </w:trPr>
+        <w:tc>
+          <w:tcPr>
+            <w:tcW w:w="1699" w:type="dxa"/>
+            <w:vMerge/>
+          </w:tcPr>
+          <w:p/>
+        </w:tc>
+        <w:tc>
+          <w:tcPr>
+            <w:tcW w:w="1810" w:type="dxa"/>
+            <w:vMerge/>
+          </w:tcPr>
+          <w:p/>
+        </w:tc>
+        <w:tc>
+          <w:tcPr>
+            <w:tcW w:w="1802" w:type="dxa"/>
+            <w:vMerge/>
+          </w:tcPr>
+          <w:p/>
+        </w:tc>
+        <w:tc>
+          <w:tcPr>
+            <w:tcW w:w="1794" w:type="dxa"/>
+          </w:tcPr>
+          <w:p>
+            <w:r>
+              <w:t xml:space="preserve">I input the number </w:t>
+            </w:r>
+            <w:r>
+              <w:t>3</w:t>
+            </w:r>
+          </w:p>
+        </w:tc>
+        <w:tc>
+          <w:tcPr>
+            <w:tcW w:w="1796" w:type="dxa"/>
+            <w:vMerge/>
+          </w:tcPr>
+          <w:p/>
+        </w:tc>
+        <w:tc>
+          <w:tcPr>
+            <w:tcW w:w="1801" w:type="dxa"/>
+            <w:vMerge/>
+          </w:tcPr>
+          <w:p/>
+        </w:tc>
+        <w:tc>
+          <w:tcPr>
+            <w:tcW w:w="3246" w:type="dxa"/>
+            <w:vMerge/>
+          </w:tcPr>
+          <w:p/>
+        </w:tc>
+      </w:tr>
+      <w:tr>
+        <w:tc>
+          <w:tcPr>
+            <w:tcW w:w="1699" w:type="dxa"/>
+          </w:tcPr>
+          <w:p/>
+        </w:tc>
+        <w:tc>
+          <w:tcPr>
+            <w:tcW w:w="1810" w:type="dxa"/>
+          </w:tcPr>
+          <w:p/>
+        </w:tc>
+        <w:tc>
+          <w:tcPr>
+            <w:tcW w:w="1802" w:type="dxa"/>
+          </w:tcPr>
+          <w:p/>
+        </w:tc>
+        <w:tc>
+          <w:tcPr>
+            <w:tcW w:w="1794" w:type="dxa"/>
+          </w:tcPr>
+          <w:p/>
+        </w:tc>
+        <w:tc>
+          <w:tcPr>
+            <w:tcW w:w="1796" w:type="dxa"/>
+          </w:tcPr>
+          <w:p/>
+        </w:tc>
+        <w:tc>
+          <w:tcPr>
+            <w:tcW w:w="1801" w:type="dxa"/>
+          </w:tcPr>
+          <w:p/>
+        </w:tc>
+        <w:tc>
+          <w:tcPr>
+            <w:tcW w:w="3246" w:type="dxa"/>
           </w:tcPr>
           <w:p/>
         </w:tc>
@@ -806,178 +1422,87 @@
         </w:trPr>
         <w:tc>
           <w:tcPr>
-            <w:tcW w:w="1992" w:type="dxa"/>
-          </w:tcPr>
-          <w:p/>
-        </w:tc>
-        <w:tc>
-          <w:tcPr>
-            <w:tcW w:w="1992" w:type="dxa"/>
-          </w:tcPr>
-          <w:p/>
-        </w:tc>
-        <w:tc>
-          <w:tcPr>
-            <w:tcW w:w="1992" w:type="dxa"/>
-          </w:tcPr>
-          <w:p/>
-        </w:tc>
-        <w:tc>
-          <w:tcPr>
-            <w:tcW w:w="1993" w:type="dxa"/>
-          </w:tcPr>
-          <w:p/>
-        </w:tc>
-        <w:tc>
-          <w:tcPr>
-            <w:tcW w:w="1993" w:type="dxa"/>
-          </w:tcPr>
-          <w:p/>
-        </w:tc>
-        <w:tc>
-          <w:tcPr>
-            <w:tcW w:w="1993" w:type="dxa"/>
-          </w:tcPr>
-          <w:p/>
-        </w:tc>
-        <w:tc>
-          <w:tcPr>
-            <w:tcW w:w="1993" w:type="dxa"/>
-          </w:tcPr>
-          <w:p/>
-        </w:tc>
-      </w:tr>
-      <w:tr>
-        <w:tc>
-          <w:tcPr>
-            <w:tcW w:w="1992" w:type="dxa"/>
-          </w:tcPr>
-          <w:p/>
-        </w:tc>
-        <w:tc>
-          <w:tcPr>
-            <w:tcW w:w="1992" w:type="dxa"/>
-          </w:tcPr>
-          <w:p/>
-        </w:tc>
-        <w:tc>
-          <w:tcPr>
-            <w:tcW w:w="1992" w:type="dxa"/>
-          </w:tcPr>
-          <w:p/>
-        </w:tc>
-        <w:tc>
-          <w:tcPr>
-            <w:tcW w:w="1993" w:type="dxa"/>
-          </w:tcPr>
-          <w:p/>
-        </w:tc>
-        <w:tc>
-          <w:tcPr>
-            <w:tcW w:w="1993" w:type="dxa"/>
-          </w:tcPr>
-          <w:p/>
-        </w:tc>
-        <w:tc>
-          <w:tcPr>
-            <w:tcW w:w="1993" w:type="dxa"/>
-          </w:tcPr>
-          <w:p/>
-        </w:tc>
-        <w:tc>
-          <w:tcPr>
-            <w:tcW w:w="1993" w:type="dxa"/>
-          </w:tcPr>
-          <w:p/>
-        </w:tc>
-      </w:tr>
-      <w:tr>
-        <w:trPr>
-          <w:cnfStyle w:val="000000100000" w:firstRow="0" w:lastRow="0" w:firstColumn="0" w:lastColumn="0" w:oddVBand="0" w:evenVBand="0" w:oddHBand="1" w:evenHBand="0" w:firstRowFirstColumn="0" w:firstRowLastColumn="0" w:lastRowFirstColumn="0" w:lastRowLastColumn="0"/>
-        </w:trPr>
-        <w:tc>
-          <w:tcPr>
-            <w:tcW w:w="1992" w:type="dxa"/>
-          </w:tcPr>
-          <w:p/>
-        </w:tc>
-        <w:tc>
-          <w:tcPr>
-            <w:tcW w:w="1992" w:type="dxa"/>
-          </w:tcPr>
-          <w:p/>
-        </w:tc>
-        <w:tc>
-          <w:tcPr>
-            <w:tcW w:w="1992" w:type="dxa"/>
-          </w:tcPr>
-          <w:p/>
-        </w:tc>
-        <w:tc>
-          <w:tcPr>
-            <w:tcW w:w="1993" w:type="dxa"/>
-          </w:tcPr>
-          <w:p/>
-        </w:tc>
-        <w:tc>
-          <w:tcPr>
-            <w:tcW w:w="1993" w:type="dxa"/>
-          </w:tcPr>
-          <w:p/>
-        </w:tc>
-        <w:tc>
-          <w:tcPr>
-            <w:tcW w:w="1993" w:type="dxa"/>
-          </w:tcPr>
-          <w:p/>
-        </w:tc>
-        <w:tc>
-          <w:tcPr>
-            <w:tcW w:w="1993" w:type="dxa"/>
-          </w:tcPr>
-          <w:p/>
-        </w:tc>
-      </w:tr>
-      <w:tr>
-        <w:tc>
-          <w:tcPr>
-            <w:tcW w:w="1992" w:type="dxa"/>
-          </w:tcPr>
-          <w:p/>
-        </w:tc>
-        <w:tc>
-          <w:tcPr>
-            <w:tcW w:w="1992" w:type="dxa"/>
-          </w:tcPr>
-          <w:p/>
-        </w:tc>
-        <w:tc>
-          <w:tcPr>
-            <w:tcW w:w="1992" w:type="dxa"/>
-          </w:tcPr>
-          <w:p/>
-        </w:tc>
-        <w:tc>
-          <w:tcPr>
-            <w:tcW w:w="1993" w:type="dxa"/>
-          </w:tcPr>
-          <w:p/>
-        </w:tc>
-        <w:tc>
-          <w:tcPr>
-            <w:tcW w:w="1993" w:type="dxa"/>
-          </w:tcPr>
-          <w:p/>
-        </w:tc>
-        <w:tc>
-          <w:tcPr>
-            <w:tcW w:w="1993" w:type="dxa"/>
-          </w:tcPr>
-          <w:p/>
-        </w:tc>
-        <w:tc>
-          <w:tcPr>
-            <w:tcW w:w="1993" w:type="dxa"/>
+            <w:tcW w:w="1699" w:type="dxa"/>
+          </w:tcPr>
+          <w:p/>
+        </w:tc>
+        <w:tc>
+          <w:tcPr>
+            <w:tcW w:w="1810" w:type="dxa"/>
+          </w:tcPr>
+          <w:p/>
+        </w:tc>
+        <w:tc>
+          <w:tcPr>
+            <w:tcW w:w="1802" w:type="dxa"/>
+          </w:tcPr>
+          <w:p/>
+        </w:tc>
+        <w:tc>
+          <w:tcPr>
+            <w:tcW w:w="1794" w:type="dxa"/>
+          </w:tcPr>
+          <w:p/>
+        </w:tc>
+        <w:tc>
+          <w:tcPr>
+            <w:tcW w:w="1796" w:type="dxa"/>
+          </w:tcPr>
+          <w:p/>
+        </w:tc>
+        <w:tc>
+          <w:tcPr>
+            <w:tcW w:w="1801" w:type="dxa"/>
+          </w:tcPr>
+          <w:p/>
+        </w:tc>
+        <w:tc>
+          <w:tcPr>
+            <w:tcW w:w="3246" w:type="dxa"/>
+          </w:tcPr>
+          <w:p/>
+        </w:tc>
+      </w:tr>
+      <w:tr>
+        <w:tc>
+          <w:tcPr>
+            <w:tcW w:w="1699" w:type="dxa"/>
+          </w:tcPr>
+          <w:p/>
+        </w:tc>
+        <w:tc>
+          <w:tcPr>
+            <w:tcW w:w="1810" w:type="dxa"/>
+          </w:tcPr>
+          <w:p/>
+        </w:tc>
+        <w:tc>
+          <w:tcPr>
+            <w:tcW w:w="1802" w:type="dxa"/>
+          </w:tcPr>
+          <w:p/>
+        </w:tc>
+        <w:tc>
+          <w:tcPr>
+            <w:tcW w:w="1794" w:type="dxa"/>
+          </w:tcPr>
+          <w:p/>
+        </w:tc>
+        <w:tc>
+          <w:tcPr>
+            <w:tcW w:w="1796" w:type="dxa"/>
+          </w:tcPr>
+          <w:p/>
+        </w:tc>
+        <w:tc>
+          <w:tcPr>
+            <w:tcW w:w="1801" w:type="dxa"/>
+          </w:tcPr>
+          <w:p/>
+        </w:tc>
+        <w:tc>
+          <w:tcPr>
+            <w:tcW w:w="3246" w:type="dxa"/>
           </w:tcPr>
           <w:p/>
         </w:tc>
@@ -1019,6 +1544,356 @@
                 <w:szCs w:val="28"/>
               </w:rPr>
             </w:pPr>
+            <w:proofErr w:type="spellStart"/>
+            <w:r>
+              <w:rPr>
+                <w:sz w:val="28"/>
+                <w:szCs w:val="28"/>
+              </w:rPr>
+              <w:t>Create_new_task</w:t>
+            </w:r>
+            <w:proofErr w:type="spellEnd"/>
+          </w:p>
+          <w:p/>
+        </w:tc>
+      </w:tr>
+      <w:tr>
+        <w:trPr>
+          <w:cnfStyle w:val="000000100000" w:firstRow="0" w:lastRow="0" w:firstColumn="0" w:lastColumn="0" w:oddVBand="0" w:evenVBand="0" w:oddHBand="1" w:evenHBand="0" w:firstRowFirstColumn="0" w:firstRowLastColumn="0" w:lastRowFirstColumn="0" w:lastRowLastColumn="0"/>
+        </w:trPr>
+        <w:tc>
+          <w:tcPr>
+            <w:tcW w:w="1992" w:type="dxa"/>
+          </w:tcPr>
+          <w:p>
+            <w:r>
+              <w:t>Date</w:t>
+            </w:r>
+          </w:p>
+        </w:tc>
+        <w:tc>
+          <w:tcPr>
+            <w:tcW w:w="1992" w:type="dxa"/>
+          </w:tcPr>
+          <w:p>
+            <w:r>
+              <w:t>What is being tested</w:t>
+            </w:r>
+          </w:p>
+        </w:tc>
+        <w:tc>
+          <w:tcPr>
+            <w:tcW w:w="1992" w:type="dxa"/>
+          </w:tcPr>
+          <w:p>
+            <w:r>
+              <w:t>Test Type</w:t>
+            </w:r>
+          </w:p>
+        </w:tc>
+        <w:tc>
+          <w:tcPr>
+            <w:tcW w:w="1993" w:type="dxa"/>
+          </w:tcPr>
+          <w:p>
+            <w:r>
+              <w:t>Test Value</w:t>
+            </w:r>
+          </w:p>
+        </w:tc>
+        <w:tc>
+          <w:tcPr>
+            <w:tcW w:w="1993" w:type="dxa"/>
+          </w:tcPr>
+          <w:p>
+            <w:r>
+              <w:t>Expected Result</w:t>
+            </w:r>
+          </w:p>
+        </w:tc>
+        <w:tc>
+          <w:tcPr>
+            <w:tcW w:w="1993" w:type="dxa"/>
+          </w:tcPr>
+          <w:p>
+            <w:r>
+              <w:t>Actual Result</w:t>
+            </w:r>
+          </w:p>
+        </w:tc>
+        <w:tc>
+          <w:tcPr>
+            <w:tcW w:w="1993" w:type="dxa"/>
+          </w:tcPr>
+          <w:p>
+            <w:r>
+              <w:t>How it was fixed</w:t>
+            </w:r>
+          </w:p>
+        </w:tc>
+      </w:tr>
+      <w:tr>
+        <w:tc>
+          <w:tcPr>
+            <w:tcW w:w="1992" w:type="dxa"/>
+          </w:tcPr>
+          <w:p/>
+        </w:tc>
+        <w:tc>
+          <w:tcPr>
+            <w:tcW w:w="1992" w:type="dxa"/>
+          </w:tcPr>
+          <w:p/>
+        </w:tc>
+        <w:tc>
+          <w:tcPr>
+            <w:tcW w:w="1992" w:type="dxa"/>
+          </w:tcPr>
+          <w:p/>
+        </w:tc>
+        <w:tc>
+          <w:tcPr>
+            <w:tcW w:w="1993" w:type="dxa"/>
+          </w:tcPr>
+          <w:p/>
+        </w:tc>
+        <w:tc>
+          <w:tcPr>
+            <w:tcW w:w="1993" w:type="dxa"/>
+          </w:tcPr>
+          <w:p/>
+        </w:tc>
+        <w:tc>
+          <w:tcPr>
+            <w:tcW w:w="1993" w:type="dxa"/>
+          </w:tcPr>
+          <w:p/>
+        </w:tc>
+        <w:tc>
+          <w:tcPr>
+            <w:tcW w:w="1993" w:type="dxa"/>
+          </w:tcPr>
+          <w:p/>
+        </w:tc>
+      </w:tr>
+      <w:tr>
+        <w:trPr>
+          <w:cnfStyle w:val="000000100000" w:firstRow="0" w:lastRow="0" w:firstColumn="0" w:lastColumn="0" w:oddVBand="0" w:evenVBand="0" w:oddHBand="1" w:evenHBand="0" w:firstRowFirstColumn="0" w:firstRowLastColumn="0" w:lastRowFirstColumn="0" w:lastRowLastColumn="0"/>
+        </w:trPr>
+        <w:tc>
+          <w:tcPr>
+            <w:tcW w:w="1992" w:type="dxa"/>
+          </w:tcPr>
+          <w:p/>
+        </w:tc>
+        <w:tc>
+          <w:tcPr>
+            <w:tcW w:w="1992" w:type="dxa"/>
+          </w:tcPr>
+          <w:p/>
+        </w:tc>
+        <w:tc>
+          <w:tcPr>
+            <w:tcW w:w="1992" w:type="dxa"/>
+          </w:tcPr>
+          <w:p/>
+        </w:tc>
+        <w:tc>
+          <w:tcPr>
+            <w:tcW w:w="1993" w:type="dxa"/>
+          </w:tcPr>
+          <w:p/>
+        </w:tc>
+        <w:tc>
+          <w:tcPr>
+            <w:tcW w:w="1993" w:type="dxa"/>
+          </w:tcPr>
+          <w:p/>
+        </w:tc>
+        <w:tc>
+          <w:tcPr>
+            <w:tcW w:w="1993" w:type="dxa"/>
+          </w:tcPr>
+          <w:p/>
+        </w:tc>
+        <w:tc>
+          <w:tcPr>
+            <w:tcW w:w="1993" w:type="dxa"/>
+          </w:tcPr>
+          <w:p/>
+        </w:tc>
+      </w:tr>
+      <w:tr>
+        <w:tc>
+          <w:tcPr>
+            <w:tcW w:w="1992" w:type="dxa"/>
+          </w:tcPr>
+          <w:p/>
+        </w:tc>
+        <w:tc>
+          <w:tcPr>
+            <w:tcW w:w="1992" w:type="dxa"/>
+          </w:tcPr>
+          <w:p/>
+        </w:tc>
+        <w:tc>
+          <w:tcPr>
+            <w:tcW w:w="1992" w:type="dxa"/>
+          </w:tcPr>
+          <w:p/>
+        </w:tc>
+        <w:tc>
+          <w:tcPr>
+            <w:tcW w:w="1993" w:type="dxa"/>
+          </w:tcPr>
+          <w:p/>
+        </w:tc>
+        <w:tc>
+          <w:tcPr>
+            <w:tcW w:w="1993" w:type="dxa"/>
+          </w:tcPr>
+          <w:p/>
+        </w:tc>
+        <w:tc>
+          <w:tcPr>
+            <w:tcW w:w="1993" w:type="dxa"/>
+          </w:tcPr>
+          <w:p/>
+        </w:tc>
+        <w:tc>
+          <w:tcPr>
+            <w:tcW w:w="1993" w:type="dxa"/>
+          </w:tcPr>
+          <w:p/>
+        </w:tc>
+      </w:tr>
+      <w:tr>
+        <w:trPr>
+          <w:cnfStyle w:val="000000100000" w:firstRow="0" w:lastRow="0" w:firstColumn="0" w:lastColumn="0" w:oddVBand="0" w:evenVBand="0" w:oddHBand="1" w:evenHBand="0" w:firstRowFirstColumn="0" w:firstRowLastColumn="0" w:lastRowFirstColumn="0" w:lastRowLastColumn="0"/>
+        </w:trPr>
+        <w:tc>
+          <w:tcPr>
+            <w:tcW w:w="1992" w:type="dxa"/>
+          </w:tcPr>
+          <w:p/>
+        </w:tc>
+        <w:tc>
+          <w:tcPr>
+            <w:tcW w:w="1992" w:type="dxa"/>
+          </w:tcPr>
+          <w:p/>
+        </w:tc>
+        <w:tc>
+          <w:tcPr>
+            <w:tcW w:w="1992" w:type="dxa"/>
+          </w:tcPr>
+          <w:p/>
+        </w:tc>
+        <w:tc>
+          <w:tcPr>
+            <w:tcW w:w="1993" w:type="dxa"/>
+          </w:tcPr>
+          <w:p/>
+        </w:tc>
+        <w:tc>
+          <w:tcPr>
+            <w:tcW w:w="1993" w:type="dxa"/>
+          </w:tcPr>
+          <w:p/>
+        </w:tc>
+        <w:tc>
+          <w:tcPr>
+            <w:tcW w:w="1993" w:type="dxa"/>
+          </w:tcPr>
+          <w:p/>
+        </w:tc>
+        <w:tc>
+          <w:tcPr>
+            <w:tcW w:w="1993" w:type="dxa"/>
+          </w:tcPr>
+          <w:p/>
+        </w:tc>
+      </w:tr>
+      <w:tr>
+        <w:tc>
+          <w:tcPr>
+            <w:tcW w:w="1992" w:type="dxa"/>
+          </w:tcPr>
+          <w:p/>
+        </w:tc>
+        <w:tc>
+          <w:tcPr>
+            <w:tcW w:w="1992" w:type="dxa"/>
+          </w:tcPr>
+          <w:p/>
+        </w:tc>
+        <w:tc>
+          <w:tcPr>
+            <w:tcW w:w="1992" w:type="dxa"/>
+          </w:tcPr>
+          <w:p/>
+        </w:tc>
+        <w:tc>
+          <w:tcPr>
+            <w:tcW w:w="1993" w:type="dxa"/>
+          </w:tcPr>
+          <w:p/>
+        </w:tc>
+        <w:tc>
+          <w:tcPr>
+            <w:tcW w:w="1993" w:type="dxa"/>
+          </w:tcPr>
+          <w:p/>
+        </w:tc>
+        <w:tc>
+          <w:tcPr>
+            <w:tcW w:w="1993" w:type="dxa"/>
+          </w:tcPr>
+          <w:p/>
+        </w:tc>
+        <w:tc>
+          <w:tcPr>
+            <w:tcW w:w="1993" w:type="dxa"/>
+          </w:tcPr>
+          <w:p/>
+        </w:tc>
+      </w:tr>
+    </w:tbl>
+    <w:p/>
+    <w:tbl>
+      <w:tblPr>
+        <w:tblStyle w:val="PlainTable1"/>
+        <w:tblW w:w="0" w:type="auto"/>
+        <w:tblLook w:val="0420" w:firstRow="1" w:lastRow="0" w:firstColumn="0" w:lastColumn="0" w:noHBand="0" w:noVBand="1"/>
+      </w:tblPr>
+      <w:tblGrid>
+        <w:gridCol w:w="1992"/>
+        <w:gridCol w:w="1992"/>
+        <w:gridCol w:w="1992"/>
+        <w:gridCol w:w="1993"/>
+        <w:gridCol w:w="1993"/>
+        <w:gridCol w:w="1993"/>
+        <w:gridCol w:w="1993"/>
+      </w:tblGrid>
+      <w:tr>
+        <w:trPr>
+          <w:cnfStyle w:val="100000000000" w:firstRow="1" w:lastRow="0" w:firstColumn="0" w:lastColumn="0" w:oddVBand="0" w:evenVBand="0" w:oddHBand="0" w:evenHBand="0" w:firstRowFirstColumn="0" w:firstRowLastColumn="0" w:lastRowFirstColumn="0" w:lastRowLastColumn="0"/>
+        </w:trPr>
+        <w:tc>
+          <w:tcPr>
+            <w:tcW w:w="13948" w:type="dxa"/>
+            <w:gridSpan w:val="7"/>
+            <w:shd w:val="clear" w:color="auto" w:fill="F2CEED" w:themeFill="accent5" w:themeFillTint="33"/>
+          </w:tcPr>
+          <w:p>
+            <w:pPr>
+              <w:rPr>
+                <w:b w:val="0"/>
+                <w:bCs w:val="0"/>
+                <w:sz w:val="28"/>
+                <w:szCs w:val="28"/>
+              </w:rPr>
+            </w:pPr>
             <w:r>
               <w:rPr>
                 <w:sz w:val="28"/>
@@ -1047,7 +1922,2491 @@
           </w:tcPr>
           <w:p>
             <w:r>
-              <w:lastRenderedPageBreak/>
+              <w:t>Date</w:t>
+            </w:r>
+          </w:p>
+        </w:tc>
+        <w:tc>
+          <w:tcPr>
+            <w:tcW w:w="1992" w:type="dxa"/>
+          </w:tcPr>
+          <w:p>
+            <w:r>
+              <w:t>What is being tested</w:t>
+            </w:r>
+          </w:p>
+        </w:tc>
+        <w:tc>
+          <w:tcPr>
+            <w:tcW w:w="1992" w:type="dxa"/>
+          </w:tcPr>
+          <w:p>
+            <w:r>
+              <w:t>Test Type</w:t>
+            </w:r>
+          </w:p>
+        </w:tc>
+        <w:tc>
+          <w:tcPr>
+            <w:tcW w:w="1993" w:type="dxa"/>
+          </w:tcPr>
+          <w:p>
+            <w:r>
+              <w:t>Test Value</w:t>
+            </w:r>
+          </w:p>
+        </w:tc>
+        <w:tc>
+          <w:tcPr>
+            <w:tcW w:w="1993" w:type="dxa"/>
+          </w:tcPr>
+          <w:p>
+            <w:r>
+              <w:t>Expected Result</w:t>
+            </w:r>
+          </w:p>
+        </w:tc>
+        <w:tc>
+          <w:tcPr>
+            <w:tcW w:w="1993" w:type="dxa"/>
+          </w:tcPr>
+          <w:p>
+            <w:r>
+              <w:t>Actual Result</w:t>
+            </w:r>
+          </w:p>
+        </w:tc>
+        <w:tc>
+          <w:tcPr>
+            <w:tcW w:w="1993" w:type="dxa"/>
+          </w:tcPr>
+          <w:p>
+            <w:r>
+              <w:t>How it was fixed</w:t>
+            </w:r>
+          </w:p>
+        </w:tc>
+      </w:tr>
+      <w:tr>
+        <w:tc>
+          <w:tcPr>
+            <w:tcW w:w="1992" w:type="dxa"/>
+          </w:tcPr>
+          <w:p/>
+        </w:tc>
+        <w:tc>
+          <w:tcPr>
+            <w:tcW w:w="1992" w:type="dxa"/>
+          </w:tcPr>
+          <w:p/>
+        </w:tc>
+        <w:tc>
+          <w:tcPr>
+            <w:tcW w:w="1992" w:type="dxa"/>
+          </w:tcPr>
+          <w:p/>
+        </w:tc>
+        <w:tc>
+          <w:tcPr>
+            <w:tcW w:w="1993" w:type="dxa"/>
+          </w:tcPr>
+          <w:p/>
+        </w:tc>
+        <w:tc>
+          <w:tcPr>
+            <w:tcW w:w="1993" w:type="dxa"/>
+          </w:tcPr>
+          <w:p/>
+        </w:tc>
+        <w:tc>
+          <w:tcPr>
+            <w:tcW w:w="1993" w:type="dxa"/>
+          </w:tcPr>
+          <w:p/>
+        </w:tc>
+        <w:tc>
+          <w:tcPr>
+            <w:tcW w:w="1993" w:type="dxa"/>
+          </w:tcPr>
+          <w:p/>
+        </w:tc>
+      </w:tr>
+      <w:tr>
+        <w:trPr>
+          <w:cnfStyle w:val="000000100000" w:firstRow="0" w:lastRow="0" w:firstColumn="0" w:lastColumn="0" w:oddVBand="0" w:evenVBand="0" w:oddHBand="1" w:evenHBand="0" w:firstRowFirstColumn="0" w:firstRowLastColumn="0" w:lastRowFirstColumn="0" w:lastRowLastColumn="0"/>
+        </w:trPr>
+        <w:tc>
+          <w:tcPr>
+            <w:tcW w:w="1992" w:type="dxa"/>
+          </w:tcPr>
+          <w:p/>
+        </w:tc>
+        <w:tc>
+          <w:tcPr>
+            <w:tcW w:w="1992" w:type="dxa"/>
+          </w:tcPr>
+          <w:p/>
+        </w:tc>
+        <w:tc>
+          <w:tcPr>
+            <w:tcW w:w="1992" w:type="dxa"/>
+          </w:tcPr>
+          <w:p/>
+        </w:tc>
+        <w:tc>
+          <w:tcPr>
+            <w:tcW w:w="1993" w:type="dxa"/>
+          </w:tcPr>
+          <w:p/>
+        </w:tc>
+        <w:tc>
+          <w:tcPr>
+            <w:tcW w:w="1993" w:type="dxa"/>
+          </w:tcPr>
+          <w:p/>
+        </w:tc>
+        <w:tc>
+          <w:tcPr>
+            <w:tcW w:w="1993" w:type="dxa"/>
+          </w:tcPr>
+          <w:p/>
+        </w:tc>
+        <w:tc>
+          <w:tcPr>
+            <w:tcW w:w="1993" w:type="dxa"/>
+          </w:tcPr>
+          <w:p/>
+        </w:tc>
+      </w:tr>
+      <w:tr>
+        <w:tc>
+          <w:tcPr>
+            <w:tcW w:w="1992" w:type="dxa"/>
+          </w:tcPr>
+          <w:p/>
+        </w:tc>
+        <w:tc>
+          <w:tcPr>
+            <w:tcW w:w="1992" w:type="dxa"/>
+          </w:tcPr>
+          <w:p/>
+        </w:tc>
+        <w:tc>
+          <w:tcPr>
+            <w:tcW w:w="1992" w:type="dxa"/>
+          </w:tcPr>
+          <w:p/>
+        </w:tc>
+        <w:tc>
+          <w:tcPr>
+            <w:tcW w:w="1993" w:type="dxa"/>
+          </w:tcPr>
+          <w:p/>
+        </w:tc>
+        <w:tc>
+          <w:tcPr>
+            <w:tcW w:w="1993" w:type="dxa"/>
+          </w:tcPr>
+          <w:p/>
+        </w:tc>
+        <w:tc>
+          <w:tcPr>
+            <w:tcW w:w="1993" w:type="dxa"/>
+          </w:tcPr>
+          <w:p/>
+        </w:tc>
+        <w:tc>
+          <w:tcPr>
+            <w:tcW w:w="1993" w:type="dxa"/>
+          </w:tcPr>
+          <w:p/>
+        </w:tc>
+      </w:tr>
+      <w:tr>
+        <w:trPr>
+          <w:cnfStyle w:val="000000100000" w:firstRow="0" w:lastRow="0" w:firstColumn="0" w:lastColumn="0" w:oddVBand="0" w:evenVBand="0" w:oddHBand="1" w:evenHBand="0" w:firstRowFirstColumn="0" w:firstRowLastColumn="0" w:lastRowFirstColumn="0" w:lastRowLastColumn="0"/>
+        </w:trPr>
+        <w:tc>
+          <w:tcPr>
+            <w:tcW w:w="1992" w:type="dxa"/>
+          </w:tcPr>
+          <w:p/>
+        </w:tc>
+        <w:tc>
+          <w:tcPr>
+            <w:tcW w:w="1992" w:type="dxa"/>
+          </w:tcPr>
+          <w:p/>
+        </w:tc>
+        <w:tc>
+          <w:tcPr>
+            <w:tcW w:w="1992" w:type="dxa"/>
+          </w:tcPr>
+          <w:p/>
+        </w:tc>
+        <w:tc>
+          <w:tcPr>
+            <w:tcW w:w="1993" w:type="dxa"/>
+          </w:tcPr>
+          <w:p/>
+        </w:tc>
+        <w:tc>
+          <w:tcPr>
+            <w:tcW w:w="1993" w:type="dxa"/>
+          </w:tcPr>
+          <w:p/>
+        </w:tc>
+        <w:tc>
+          <w:tcPr>
+            <w:tcW w:w="1993" w:type="dxa"/>
+          </w:tcPr>
+          <w:p/>
+        </w:tc>
+        <w:tc>
+          <w:tcPr>
+            <w:tcW w:w="1993" w:type="dxa"/>
+          </w:tcPr>
+          <w:p/>
+        </w:tc>
+      </w:tr>
+      <w:tr>
+        <w:tc>
+          <w:tcPr>
+            <w:tcW w:w="1992" w:type="dxa"/>
+          </w:tcPr>
+          <w:p/>
+        </w:tc>
+        <w:tc>
+          <w:tcPr>
+            <w:tcW w:w="1992" w:type="dxa"/>
+          </w:tcPr>
+          <w:p/>
+        </w:tc>
+        <w:tc>
+          <w:tcPr>
+            <w:tcW w:w="1992" w:type="dxa"/>
+          </w:tcPr>
+          <w:p/>
+        </w:tc>
+        <w:tc>
+          <w:tcPr>
+            <w:tcW w:w="1993" w:type="dxa"/>
+          </w:tcPr>
+          <w:p/>
+        </w:tc>
+        <w:tc>
+          <w:tcPr>
+            <w:tcW w:w="1993" w:type="dxa"/>
+          </w:tcPr>
+          <w:p/>
+        </w:tc>
+        <w:tc>
+          <w:tcPr>
+            <w:tcW w:w="1993" w:type="dxa"/>
+          </w:tcPr>
+          <w:p/>
+        </w:tc>
+        <w:tc>
+          <w:tcPr>
+            <w:tcW w:w="1993" w:type="dxa"/>
+          </w:tcPr>
+          <w:p/>
+        </w:tc>
+      </w:tr>
+    </w:tbl>
+    <w:p/>
+    <w:tbl>
+      <w:tblPr>
+        <w:tblStyle w:val="PlainTable1"/>
+        <w:tblW w:w="0" w:type="auto"/>
+        <w:tblLook w:val="0420" w:firstRow="1" w:lastRow="0" w:firstColumn="0" w:lastColumn="0" w:noHBand="0" w:noVBand="1"/>
+      </w:tblPr>
+      <w:tblGrid>
+        <w:gridCol w:w="1992"/>
+        <w:gridCol w:w="1992"/>
+        <w:gridCol w:w="1992"/>
+        <w:gridCol w:w="1993"/>
+        <w:gridCol w:w="1993"/>
+        <w:gridCol w:w="1993"/>
+        <w:gridCol w:w="1993"/>
+      </w:tblGrid>
+      <w:tr>
+        <w:trPr>
+          <w:cnfStyle w:val="100000000000" w:firstRow="1" w:lastRow="0" w:firstColumn="0" w:lastColumn="0" w:oddVBand="0" w:evenVBand="0" w:oddHBand="0" w:evenHBand="0" w:firstRowFirstColumn="0" w:firstRowLastColumn="0" w:lastRowFirstColumn="0" w:lastRowLastColumn="0"/>
+        </w:trPr>
+        <w:tc>
+          <w:tcPr>
+            <w:tcW w:w="13948" w:type="dxa"/>
+            <w:gridSpan w:val="7"/>
+            <w:shd w:val="clear" w:color="auto" w:fill="F2CEED" w:themeFill="accent5" w:themeFillTint="33"/>
+          </w:tcPr>
+          <w:p>
+            <w:pPr>
+              <w:rPr>
+                <w:b w:val="0"/>
+                <w:bCs w:val="0"/>
+                <w:sz w:val="28"/>
+                <w:szCs w:val="28"/>
+              </w:rPr>
+            </w:pPr>
+            <w:r>
+              <w:rPr>
+                <w:sz w:val="28"/>
+                <w:szCs w:val="28"/>
+              </w:rPr>
+              <w:t xml:space="preserve">NAME </w:t>
+            </w:r>
+            <w:r>
+              <w:rPr>
+                <w:sz w:val="28"/>
+                <w:szCs w:val="28"/>
+              </w:rPr>
+              <w:t>Function/ Feature</w:t>
+            </w:r>
+          </w:p>
+          <w:p/>
+        </w:tc>
+      </w:tr>
+      <w:tr>
+        <w:trPr>
+          <w:cnfStyle w:val="000000100000" w:firstRow="0" w:lastRow="0" w:firstColumn="0" w:lastColumn="0" w:oddVBand="0" w:evenVBand="0" w:oddHBand="1" w:evenHBand="0" w:firstRowFirstColumn="0" w:firstRowLastColumn="0" w:lastRowFirstColumn="0" w:lastRowLastColumn="0"/>
+        </w:trPr>
+        <w:tc>
+          <w:tcPr>
+            <w:tcW w:w="1992" w:type="dxa"/>
+          </w:tcPr>
+          <w:p>
+            <w:r>
+              <w:t>Date</w:t>
+            </w:r>
+          </w:p>
+        </w:tc>
+        <w:tc>
+          <w:tcPr>
+            <w:tcW w:w="1992" w:type="dxa"/>
+          </w:tcPr>
+          <w:p>
+            <w:r>
+              <w:t>What is being tested</w:t>
+            </w:r>
+          </w:p>
+        </w:tc>
+        <w:tc>
+          <w:tcPr>
+            <w:tcW w:w="1992" w:type="dxa"/>
+          </w:tcPr>
+          <w:p>
+            <w:r>
+              <w:t>Test Type</w:t>
+            </w:r>
+          </w:p>
+        </w:tc>
+        <w:tc>
+          <w:tcPr>
+            <w:tcW w:w="1993" w:type="dxa"/>
+          </w:tcPr>
+          <w:p>
+            <w:r>
+              <w:t>Test Value</w:t>
+            </w:r>
+          </w:p>
+        </w:tc>
+        <w:tc>
+          <w:tcPr>
+            <w:tcW w:w="1993" w:type="dxa"/>
+          </w:tcPr>
+          <w:p>
+            <w:r>
+              <w:t>Expected Result</w:t>
+            </w:r>
+          </w:p>
+        </w:tc>
+        <w:tc>
+          <w:tcPr>
+            <w:tcW w:w="1993" w:type="dxa"/>
+          </w:tcPr>
+          <w:p>
+            <w:r>
+              <w:t>Actual Result</w:t>
+            </w:r>
+          </w:p>
+        </w:tc>
+        <w:tc>
+          <w:tcPr>
+            <w:tcW w:w="1993" w:type="dxa"/>
+          </w:tcPr>
+          <w:p>
+            <w:r>
+              <w:t>How it was fixed</w:t>
+            </w:r>
+          </w:p>
+        </w:tc>
+      </w:tr>
+      <w:tr>
+        <w:tc>
+          <w:tcPr>
+            <w:tcW w:w="1992" w:type="dxa"/>
+          </w:tcPr>
+          <w:p/>
+        </w:tc>
+        <w:tc>
+          <w:tcPr>
+            <w:tcW w:w="1992" w:type="dxa"/>
+          </w:tcPr>
+          <w:p/>
+        </w:tc>
+        <w:tc>
+          <w:tcPr>
+            <w:tcW w:w="1992" w:type="dxa"/>
+          </w:tcPr>
+          <w:p/>
+        </w:tc>
+        <w:tc>
+          <w:tcPr>
+            <w:tcW w:w="1993" w:type="dxa"/>
+          </w:tcPr>
+          <w:p/>
+        </w:tc>
+        <w:tc>
+          <w:tcPr>
+            <w:tcW w:w="1993" w:type="dxa"/>
+          </w:tcPr>
+          <w:p/>
+        </w:tc>
+        <w:tc>
+          <w:tcPr>
+            <w:tcW w:w="1993" w:type="dxa"/>
+          </w:tcPr>
+          <w:p/>
+        </w:tc>
+        <w:tc>
+          <w:tcPr>
+            <w:tcW w:w="1993" w:type="dxa"/>
+          </w:tcPr>
+          <w:p/>
+        </w:tc>
+      </w:tr>
+      <w:tr>
+        <w:trPr>
+          <w:cnfStyle w:val="000000100000" w:firstRow="0" w:lastRow="0" w:firstColumn="0" w:lastColumn="0" w:oddVBand="0" w:evenVBand="0" w:oddHBand="1" w:evenHBand="0" w:firstRowFirstColumn="0" w:firstRowLastColumn="0" w:lastRowFirstColumn="0" w:lastRowLastColumn="0"/>
+        </w:trPr>
+        <w:tc>
+          <w:tcPr>
+            <w:tcW w:w="1992" w:type="dxa"/>
+          </w:tcPr>
+          <w:p/>
+        </w:tc>
+        <w:tc>
+          <w:tcPr>
+            <w:tcW w:w="1992" w:type="dxa"/>
+          </w:tcPr>
+          <w:p/>
+        </w:tc>
+        <w:tc>
+          <w:tcPr>
+            <w:tcW w:w="1992" w:type="dxa"/>
+          </w:tcPr>
+          <w:p/>
+        </w:tc>
+        <w:tc>
+          <w:tcPr>
+            <w:tcW w:w="1993" w:type="dxa"/>
+          </w:tcPr>
+          <w:p/>
+        </w:tc>
+        <w:tc>
+          <w:tcPr>
+            <w:tcW w:w="1993" w:type="dxa"/>
+          </w:tcPr>
+          <w:p/>
+        </w:tc>
+        <w:tc>
+          <w:tcPr>
+            <w:tcW w:w="1993" w:type="dxa"/>
+          </w:tcPr>
+          <w:p/>
+        </w:tc>
+        <w:tc>
+          <w:tcPr>
+            <w:tcW w:w="1993" w:type="dxa"/>
+          </w:tcPr>
+          <w:p/>
+        </w:tc>
+      </w:tr>
+      <w:tr>
+        <w:tc>
+          <w:tcPr>
+            <w:tcW w:w="1992" w:type="dxa"/>
+          </w:tcPr>
+          <w:p/>
+        </w:tc>
+        <w:tc>
+          <w:tcPr>
+            <w:tcW w:w="1992" w:type="dxa"/>
+          </w:tcPr>
+          <w:p/>
+        </w:tc>
+        <w:tc>
+          <w:tcPr>
+            <w:tcW w:w="1992" w:type="dxa"/>
+          </w:tcPr>
+          <w:p/>
+        </w:tc>
+        <w:tc>
+          <w:tcPr>
+            <w:tcW w:w="1993" w:type="dxa"/>
+          </w:tcPr>
+          <w:p/>
+        </w:tc>
+        <w:tc>
+          <w:tcPr>
+            <w:tcW w:w="1993" w:type="dxa"/>
+          </w:tcPr>
+          <w:p/>
+        </w:tc>
+        <w:tc>
+          <w:tcPr>
+            <w:tcW w:w="1993" w:type="dxa"/>
+          </w:tcPr>
+          <w:p/>
+        </w:tc>
+        <w:tc>
+          <w:tcPr>
+            <w:tcW w:w="1993" w:type="dxa"/>
+          </w:tcPr>
+          <w:p/>
+        </w:tc>
+      </w:tr>
+      <w:tr>
+        <w:trPr>
+          <w:cnfStyle w:val="000000100000" w:firstRow="0" w:lastRow="0" w:firstColumn="0" w:lastColumn="0" w:oddVBand="0" w:evenVBand="0" w:oddHBand="1" w:evenHBand="0" w:firstRowFirstColumn="0" w:firstRowLastColumn="0" w:lastRowFirstColumn="0" w:lastRowLastColumn="0"/>
+        </w:trPr>
+        <w:tc>
+          <w:tcPr>
+            <w:tcW w:w="1992" w:type="dxa"/>
+          </w:tcPr>
+          <w:p/>
+        </w:tc>
+        <w:tc>
+          <w:tcPr>
+            <w:tcW w:w="1992" w:type="dxa"/>
+          </w:tcPr>
+          <w:p/>
+        </w:tc>
+        <w:tc>
+          <w:tcPr>
+            <w:tcW w:w="1992" w:type="dxa"/>
+          </w:tcPr>
+          <w:p/>
+        </w:tc>
+        <w:tc>
+          <w:tcPr>
+            <w:tcW w:w="1993" w:type="dxa"/>
+          </w:tcPr>
+          <w:p/>
+        </w:tc>
+        <w:tc>
+          <w:tcPr>
+            <w:tcW w:w="1993" w:type="dxa"/>
+          </w:tcPr>
+          <w:p/>
+        </w:tc>
+        <w:tc>
+          <w:tcPr>
+            <w:tcW w:w="1993" w:type="dxa"/>
+          </w:tcPr>
+          <w:p/>
+        </w:tc>
+        <w:tc>
+          <w:tcPr>
+            <w:tcW w:w="1993" w:type="dxa"/>
+          </w:tcPr>
+          <w:p/>
+        </w:tc>
+      </w:tr>
+      <w:tr>
+        <w:tc>
+          <w:tcPr>
+            <w:tcW w:w="1992" w:type="dxa"/>
+          </w:tcPr>
+          <w:p/>
+        </w:tc>
+        <w:tc>
+          <w:tcPr>
+            <w:tcW w:w="1992" w:type="dxa"/>
+          </w:tcPr>
+          <w:p/>
+        </w:tc>
+        <w:tc>
+          <w:tcPr>
+            <w:tcW w:w="1992" w:type="dxa"/>
+          </w:tcPr>
+          <w:p/>
+        </w:tc>
+        <w:tc>
+          <w:tcPr>
+            <w:tcW w:w="1993" w:type="dxa"/>
+          </w:tcPr>
+          <w:p/>
+        </w:tc>
+        <w:tc>
+          <w:tcPr>
+            <w:tcW w:w="1993" w:type="dxa"/>
+          </w:tcPr>
+          <w:p/>
+        </w:tc>
+        <w:tc>
+          <w:tcPr>
+            <w:tcW w:w="1993" w:type="dxa"/>
+          </w:tcPr>
+          <w:p/>
+        </w:tc>
+        <w:tc>
+          <w:tcPr>
+            <w:tcW w:w="1993" w:type="dxa"/>
+          </w:tcPr>
+          <w:p/>
+        </w:tc>
+      </w:tr>
+    </w:tbl>
+    <w:p/>
+    <w:tbl>
+      <w:tblPr>
+        <w:tblStyle w:val="PlainTable1"/>
+        <w:tblW w:w="0" w:type="auto"/>
+        <w:tblLook w:val="0420" w:firstRow="1" w:lastRow="0" w:firstColumn="0" w:lastColumn="0" w:noHBand="0" w:noVBand="1"/>
+      </w:tblPr>
+      <w:tblGrid>
+        <w:gridCol w:w="1992"/>
+        <w:gridCol w:w="1992"/>
+        <w:gridCol w:w="1992"/>
+        <w:gridCol w:w="1993"/>
+        <w:gridCol w:w="1993"/>
+        <w:gridCol w:w="1993"/>
+        <w:gridCol w:w="1993"/>
+      </w:tblGrid>
+      <w:tr>
+        <w:trPr>
+          <w:cnfStyle w:val="100000000000" w:firstRow="1" w:lastRow="0" w:firstColumn="0" w:lastColumn="0" w:oddVBand="0" w:evenVBand="0" w:oddHBand="0" w:evenHBand="0" w:firstRowFirstColumn="0" w:firstRowLastColumn="0" w:lastRowFirstColumn="0" w:lastRowLastColumn="0"/>
+        </w:trPr>
+        <w:tc>
+          <w:tcPr>
+            <w:tcW w:w="13948" w:type="dxa"/>
+            <w:gridSpan w:val="7"/>
+            <w:shd w:val="clear" w:color="auto" w:fill="F2CEED" w:themeFill="accent5" w:themeFillTint="33"/>
+          </w:tcPr>
+          <w:p>
+            <w:pPr>
+              <w:rPr>
+                <w:b w:val="0"/>
+                <w:bCs w:val="0"/>
+                <w:sz w:val="28"/>
+                <w:szCs w:val="28"/>
+              </w:rPr>
+            </w:pPr>
+            <w:r>
+              <w:rPr>
+                <w:sz w:val="28"/>
+                <w:szCs w:val="28"/>
+              </w:rPr>
+              <w:t xml:space="preserve">NAME </w:t>
+            </w:r>
+            <w:r>
+              <w:rPr>
+                <w:sz w:val="28"/>
+                <w:szCs w:val="28"/>
+              </w:rPr>
+              <w:t>Function/ Feature</w:t>
+            </w:r>
+          </w:p>
+          <w:p/>
+        </w:tc>
+      </w:tr>
+      <w:tr>
+        <w:trPr>
+          <w:cnfStyle w:val="000000100000" w:firstRow="0" w:lastRow="0" w:firstColumn="0" w:lastColumn="0" w:oddVBand="0" w:evenVBand="0" w:oddHBand="1" w:evenHBand="0" w:firstRowFirstColumn="0" w:firstRowLastColumn="0" w:lastRowFirstColumn="0" w:lastRowLastColumn="0"/>
+        </w:trPr>
+        <w:tc>
+          <w:tcPr>
+            <w:tcW w:w="1992" w:type="dxa"/>
+          </w:tcPr>
+          <w:p>
+            <w:r>
+              <w:t>Date</w:t>
+            </w:r>
+          </w:p>
+        </w:tc>
+        <w:tc>
+          <w:tcPr>
+            <w:tcW w:w="1992" w:type="dxa"/>
+          </w:tcPr>
+          <w:p>
+            <w:r>
+              <w:t>What is being tested</w:t>
+            </w:r>
+          </w:p>
+        </w:tc>
+        <w:tc>
+          <w:tcPr>
+            <w:tcW w:w="1992" w:type="dxa"/>
+          </w:tcPr>
+          <w:p>
+            <w:r>
+              <w:t>Test Type</w:t>
+            </w:r>
+          </w:p>
+        </w:tc>
+        <w:tc>
+          <w:tcPr>
+            <w:tcW w:w="1993" w:type="dxa"/>
+          </w:tcPr>
+          <w:p>
+            <w:r>
+              <w:t>Test Value</w:t>
+            </w:r>
+          </w:p>
+        </w:tc>
+        <w:tc>
+          <w:tcPr>
+            <w:tcW w:w="1993" w:type="dxa"/>
+          </w:tcPr>
+          <w:p>
+            <w:r>
+              <w:t>Expected Result</w:t>
+            </w:r>
+          </w:p>
+        </w:tc>
+        <w:tc>
+          <w:tcPr>
+            <w:tcW w:w="1993" w:type="dxa"/>
+          </w:tcPr>
+          <w:p>
+            <w:r>
+              <w:t>Actual Result</w:t>
+            </w:r>
+          </w:p>
+        </w:tc>
+        <w:tc>
+          <w:tcPr>
+            <w:tcW w:w="1993" w:type="dxa"/>
+          </w:tcPr>
+          <w:p>
+            <w:r>
+              <w:t>How it was fixed</w:t>
+            </w:r>
+          </w:p>
+        </w:tc>
+      </w:tr>
+      <w:tr>
+        <w:tc>
+          <w:tcPr>
+            <w:tcW w:w="1992" w:type="dxa"/>
+          </w:tcPr>
+          <w:p/>
+        </w:tc>
+        <w:tc>
+          <w:tcPr>
+            <w:tcW w:w="1992" w:type="dxa"/>
+          </w:tcPr>
+          <w:p/>
+        </w:tc>
+        <w:tc>
+          <w:tcPr>
+            <w:tcW w:w="1992" w:type="dxa"/>
+          </w:tcPr>
+          <w:p/>
+        </w:tc>
+        <w:tc>
+          <w:tcPr>
+            <w:tcW w:w="1993" w:type="dxa"/>
+          </w:tcPr>
+          <w:p/>
+        </w:tc>
+        <w:tc>
+          <w:tcPr>
+            <w:tcW w:w="1993" w:type="dxa"/>
+          </w:tcPr>
+          <w:p/>
+        </w:tc>
+        <w:tc>
+          <w:tcPr>
+            <w:tcW w:w="1993" w:type="dxa"/>
+          </w:tcPr>
+          <w:p/>
+        </w:tc>
+        <w:tc>
+          <w:tcPr>
+            <w:tcW w:w="1993" w:type="dxa"/>
+          </w:tcPr>
+          <w:p/>
+        </w:tc>
+      </w:tr>
+      <w:tr>
+        <w:trPr>
+          <w:cnfStyle w:val="000000100000" w:firstRow="0" w:lastRow="0" w:firstColumn="0" w:lastColumn="0" w:oddVBand="0" w:evenVBand="0" w:oddHBand="1" w:evenHBand="0" w:firstRowFirstColumn="0" w:firstRowLastColumn="0" w:lastRowFirstColumn="0" w:lastRowLastColumn="0"/>
+        </w:trPr>
+        <w:tc>
+          <w:tcPr>
+            <w:tcW w:w="1992" w:type="dxa"/>
+          </w:tcPr>
+          <w:p/>
+        </w:tc>
+        <w:tc>
+          <w:tcPr>
+            <w:tcW w:w="1992" w:type="dxa"/>
+          </w:tcPr>
+          <w:p/>
+        </w:tc>
+        <w:tc>
+          <w:tcPr>
+            <w:tcW w:w="1992" w:type="dxa"/>
+          </w:tcPr>
+          <w:p/>
+        </w:tc>
+        <w:tc>
+          <w:tcPr>
+            <w:tcW w:w="1993" w:type="dxa"/>
+          </w:tcPr>
+          <w:p/>
+        </w:tc>
+        <w:tc>
+          <w:tcPr>
+            <w:tcW w:w="1993" w:type="dxa"/>
+          </w:tcPr>
+          <w:p/>
+        </w:tc>
+        <w:tc>
+          <w:tcPr>
+            <w:tcW w:w="1993" w:type="dxa"/>
+          </w:tcPr>
+          <w:p/>
+        </w:tc>
+        <w:tc>
+          <w:tcPr>
+            <w:tcW w:w="1993" w:type="dxa"/>
+          </w:tcPr>
+          <w:p/>
+        </w:tc>
+      </w:tr>
+      <w:tr>
+        <w:tc>
+          <w:tcPr>
+            <w:tcW w:w="1992" w:type="dxa"/>
+          </w:tcPr>
+          <w:p/>
+        </w:tc>
+        <w:tc>
+          <w:tcPr>
+            <w:tcW w:w="1992" w:type="dxa"/>
+          </w:tcPr>
+          <w:p/>
+        </w:tc>
+        <w:tc>
+          <w:tcPr>
+            <w:tcW w:w="1992" w:type="dxa"/>
+          </w:tcPr>
+          <w:p/>
+        </w:tc>
+        <w:tc>
+          <w:tcPr>
+            <w:tcW w:w="1993" w:type="dxa"/>
+          </w:tcPr>
+          <w:p/>
+        </w:tc>
+        <w:tc>
+          <w:tcPr>
+            <w:tcW w:w="1993" w:type="dxa"/>
+          </w:tcPr>
+          <w:p/>
+        </w:tc>
+        <w:tc>
+          <w:tcPr>
+            <w:tcW w:w="1993" w:type="dxa"/>
+          </w:tcPr>
+          <w:p/>
+        </w:tc>
+        <w:tc>
+          <w:tcPr>
+            <w:tcW w:w="1993" w:type="dxa"/>
+          </w:tcPr>
+          <w:p/>
+        </w:tc>
+      </w:tr>
+      <w:tr>
+        <w:trPr>
+          <w:cnfStyle w:val="000000100000" w:firstRow="0" w:lastRow="0" w:firstColumn="0" w:lastColumn="0" w:oddVBand="0" w:evenVBand="0" w:oddHBand="1" w:evenHBand="0" w:firstRowFirstColumn="0" w:firstRowLastColumn="0" w:lastRowFirstColumn="0" w:lastRowLastColumn="0"/>
+        </w:trPr>
+        <w:tc>
+          <w:tcPr>
+            <w:tcW w:w="1992" w:type="dxa"/>
+          </w:tcPr>
+          <w:p/>
+        </w:tc>
+        <w:tc>
+          <w:tcPr>
+            <w:tcW w:w="1992" w:type="dxa"/>
+          </w:tcPr>
+          <w:p/>
+        </w:tc>
+        <w:tc>
+          <w:tcPr>
+            <w:tcW w:w="1992" w:type="dxa"/>
+          </w:tcPr>
+          <w:p/>
+        </w:tc>
+        <w:tc>
+          <w:tcPr>
+            <w:tcW w:w="1993" w:type="dxa"/>
+          </w:tcPr>
+          <w:p/>
+        </w:tc>
+        <w:tc>
+          <w:tcPr>
+            <w:tcW w:w="1993" w:type="dxa"/>
+          </w:tcPr>
+          <w:p/>
+        </w:tc>
+        <w:tc>
+          <w:tcPr>
+            <w:tcW w:w="1993" w:type="dxa"/>
+          </w:tcPr>
+          <w:p/>
+        </w:tc>
+        <w:tc>
+          <w:tcPr>
+            <w:tcW w:w="1993" w:type="dxa"/>
+          </w:tcPr>
+          <w:p/>
+        </w:tc>
+      </w:tr>
+      <w:tr>
+        <w:tc>
+          <w:tcPr>
+            <w:tcW w:w="1992" w:type="dxa"/>
+          </w:tcPr>
+          <w:p/>
+        </w:tc>
+        <w:tc>
+          <w:tcPr>
+            <w:tcW w:w="1992" w:type="dxa"/>
+          </w:tcPr>
+          <w:p/>
+        </w:tc>
+        <w:tc>
+          <w:tcPr>
+            <w:tcW w:w="1992" w:type="dxa"/>
+          </w:tcPr>
+          <w:p/>
+        </w:tc>
+        <w:tc>
+          <w:tcPr>
+            <w:tcW w:w="1993" w:type="dxa"/>
+          </w:tcPr>
+          <w:p/>
+        </w:tc>
+        <w:tc>
+          <w:tcPr>
+            <w:tcW w:w="1993" w:type="dxa"/>
+          </w:tcPr>
+          <w:p/>
+        </w:tc>
+        <w:tc>
+          <w:tcPr>
+            <w:tcW w:w="1993" w:type="dxa"/>
+          </w:tcPr>
+          <w:p/>
+        </w:tc>
+        <w:tc>
+          <w:tcPr>
+            <w:tcW w:w="1993" w:type="dxa"/>
+          </w:tcPr>
+          <w:p/>
+        </w:tc>
+      </w:tr>
+    </w:tbl>
+    <w:p/>
+    <w:tbl>
+      <w:tblPr>
+        <w:tblStyle w:val="PlainTable1"/>
+        <w:tblW w:w="0" w:type="auto"/>
+        <w:tblLook w:val="0420" w:firstRow="1" w:lastRow="0" w:firstColumn="0" w:lastColumn="0" w:noHBand="0" w:noVBand="1"/>
+      </w:tblPr>
+      <w:tblGrid>
+        <w:gridCol w:w="1992"/>
+        <w:gridCol w:w="1992"/>
+        <w:gridCol w:w="1992"/>
+        <w:gridCol w:w="1993"/>
+        <w:gridCol w:w="1993"/>
+        <w:gridCol w:w="1993"/>
+        <w:gridCol w:w="1993"/>
+      </w:tblGrid>
+      <w:tr>
+        <w:trPr>
+          <w:cnfStyle w:val="100000000000" w:firstRow="1" w:lastRow="0" w:firstColumn="0" w:lastColumn="0" w:oddVBand="0" w:evenVBand="0" w:oddHBand="0" w:evenHBand="0" w:firstRowFirstColumn="0" w:firstRowLastColumn="0" w:lastRowFirstColumn="0" w:lastRowLastColumn="0"/>
+        </w:trPr>
+        <w:tc>
+          <w:tcPr>
+            <w:tcW w:w="13948" w:type="dxa"/>
+            <w:gridSpan w:val="7"/>
+            <w:shd w:val="clear" w:color="auto" w:fill="F2CEED" w:themeFill="accent5" w:themeFillTint="33"/>
+          </w:tcPr>
+          <w:p>
+            <w:pPr>
+              <w:rPr>
+                <w:b w:val="0"/>
+                <w:bCs w:val="0"/>
+                <w:sz w:val="28"/>
+                <w:szCs w:val="28"/>
+              </w:rPr>
+            </w:pPr>
+            <w:r>
+              <w:rPr>
+                <w:sz w:val="28"/>
+                <w:szCs w:val="28"/>
+              </w:rPr>
+              <w:t xml:space="preserve">NAME </w:t>
+            </w:r>
+            <w:r>
+              <w:rPr>
+                <w:sz w:val="28"/>
+                <w:szCs w:val="28"/>
+              </w:rPr>
+              <w:t>Function/ Feature</w:t>
+            </w:r>
+          </w:p>
+          <w:p/>
+        </w:tc>
+      </w:tr>
+      <w:tr>
+        <w:trPr>
+          <w:cnfStyle w:val="000000100000" w:firstRow="0" w:lastRow="0" w:firstColumn="0" w:lastColumn="0" w:oddVBand="0" w:evenVBand="0" w:oddHBand="1" w:evenHBand="0" w:firstRowFirstColumn="0" w:firstRowLastColumn="0" w:lastRowFirstColumn="0" w:lastRowLastColumn="0"/>
+        </w:trPr>
+        <w:tc>
+          <w:tcPr>
+            <w:tcW w:w="1992" w:type="dxa"/>
+          </w:tcPr>
+          <w:p>
+            <w:r>
+              <w:t>Date</w:t>
+            </w:r>
+          </w:p>
+        </w:tc>
+        <w:tc>
+          <w:tcPr>
+            <w:tcW w:w="1992" w:type="dxa"/>
+          </w:tcPr>
+          <w:p>
+            <w:r>
+              <w:t>What is being tested</w:t>
+            </w:r>
+          </w:p>
+        </w:tc>
+        <w:tc>
+          <w:tcPr>
+            <w:tcW w:w="1992" w:type="dxa"/>
+          </w:tcPr>
+          <w:p>
+            <w:r>
+              <w:t>Test Type</w:t>
+            </w:r>
+          </w:p>
+        </w:tc>
+        <w:tc>
+          <w:tcPr>
+            <w:tcW w:w="1993" w:type="dxa"/>
+          </w:tcPr>
+          <w:p>
+            <w:r>
+              <w:t>Test Value</w:t>
+            </w:r>
+          </w:p>
+        </w:tc>
+        <w:tc>
+          <w:tcPr>
+            <w:tcW w:w="1993" w:type="dxa"/>
+          </w:tcPr>
+          <w:p>
+            <w:r>
+              <w:t>Expected Result</w:t>
+            </w:r>
+          </w:p>
+        </w:tc>
+        <w:tc>
+          <w:tcPr>
+            <w:tcW w:w="1993" w:type="dxa"/>
+          </w:tcPr>
+          <w:p>
+            <w:r>
+              <w:t>Actual Result</w:t>
+            </w:r>
+          </w:p>
+        </w:tc>
+        <w:tc>
+          <w:tcPr>
+            <w:tcW w:w="1993" w:type="dxa"/>
+          </w:tcPr>
+          <w:p>
+            <w:r>
+              <w:t>How it was fixed</w:t>
+            </w:r>
+          </w:p>
+        </w:tc>
+      </w:tr>
+      <w:tr>
+        <w:tc>
+          <w:tcPr>
+            <w:tcW w:w="1992" w:type="dxa"/>
+          </w:tcPr>
+          <w:p/>
+        </w:tc>
+        <w:tc>
+          <w:tcPr>
+            <w:tcW w:w="1992" w:type="dxa"/>
+          </w:tcPr>
+          <w:p/>
+        </w:tc>
+        <w:tc>
+          <w:tcPr>
+            <w:tcW w:w="1992" w:type="dxa"/>
+          </w:tcPr>
+          <w:p/>
+        </w:tc>
+        <w:tc>
+          <w:tcPr>
+            <w:tcW w:w="1993" w:type="dxa"/>
+          </w:tcPr>
+          <w:p/>
+        </w:tc>
+        <w:tc>
+          <w:tcPr>
+            <w:tcW w:w="1993" w:type="dxa"/>
+          </w:tcPr>
+          <w:p/>
+        </w:tc>
+        <w:tc>
+          <w:tcPr>
+            <w:tcW w:w="1993" w:type="dxa"/>
+          </w:tcPr>
+          <w:p/>
+        </w:tc>
+        <w:tc>
+          <w:tcPr>
+            <w:tcW w:w="1993" w:type="dxa"/>
+          </w:tcPr>
+          <w:p/>
+        </w:tc>
+      </w:tr>
+      <w:tr>
+        <w:trPr>
+          <w:cnfStyle w:val="000000100000" w:firstRow="0" w:lastRow="0" w:firstColumn="0" w:lastColumn="0" w:oddVBand="0" w:evenVBand="0" w:oddHBand="1" w:evenHBand="0" w:firstRowFirstColumn="0" w:firstRowLastColumn="0" w:lastRowFirstColumn="0" w:lastRowLastColumn="0"/>
+        </w:trPr>
+        <w:tc>
+          <w:tcPr>
+            <w:tcW w:w="1992" w:type="dxa"/>
+          </w:tcPr>
+          <w:p/>
+        </w:tc>
+        <w:tc>
+          <w:tcPr>
+            <w:tcW w:w="1992" w:type="dxa"/>
+          </w:tcPr>
+          <w:p/>
+        </w:tc>
+        <w:tc>
+          <w:tcPr>
+            <w:tcW w:w="1992" w:type="dxa"/>
+          </w:tcPr>
+          <w:p/>
+        </w:tc>
+        <w:tc>
+          <w:tcPr>
+            <w:tcW w:w="1993" w:type="dxa"/>
+          </w:tcPr>
+          <w:p/>
+        </w:tc>
+        <w:tc>
+          <w:tcPr>
+            <w:tcW w:w="1993" w:type="dxa"/>
+          </w:tcPr>
+          <w:p/>
+        </w:tc>
+        <w:tc>
+          <w:tcPr>
+            <w:tcW w:w="1993" w:type="dxa"/>
+          </w:tcPr>
+          <w:p/>
+        </w:tc>
+        <w:tc>
+          <w:tcPr>
+            <w:tcW w:w="1993" w:type="dxa"/>
+          </w:tcPr>
+          <w:p/>
+        </w:tc>
+      </w:tr>
+      <w:tr>
+        <w:tc>
+          <w:tcPr>
+            <w:tcW w:w="1992" w:type="dxa"/>
+          </w:tcPr>
+          <w:p/>
+        </w:tc>
+        <w:tc>
+          <w:tcPr>
+            <w:tcW w:w="1992" w:type="dxa"/>
+          </w:tcPr>
+          <w:p/>
+        </w:tc>
+        <w:tc>
+          <w:tcPr>
+            <w:tcW w:w="1992" w:type="dxa"/>
+          </w:tcPr>
+          <w:p/>
+        </w:tc>
+        <w:tc>
+          <w:tcPr>
+            <w:tcW w:w="1993" w:type="dxa"/>
+          </w:tcPr>
+          <w:p/>
+        </w:tc>
+        <w:tc>
+          <w:tcPr>
+            <w:tcW w:w="1993" w:type="dxa"/>
+          </w:tcPr>
+          <w:p/>
+        </w:tc>
+        <w:tc>
+          <w:tcPr>
+            <w:tcW w:w="1993" w:type="dxa"/>
+          </w:tcPr>
+          <w:p/>
+        </w:tc>
+        <w:tc>
+          <w:tcPr>
+            <w:tcW w:w="1993" w:type="dxa"/>
+          </w:tcPr>
+          <w:p/>
+        </w:tc>
+      </w:tr>
+      <w:tr>
+        <w:trPr>
+          <w:cnfStyle w:val="000000100000" w:firstRow="0" w:lastRow="0" w:firstColumn="0" w:lastColumn="0" w:oddVBand="0" w:evenVBand="0" w:oddHBand="1" w:evenHBand="0" w:firstRowFirstColumn="0" w:firstRowLastColumn="0" w:lastRowFirstColumn="0" w:lastRowLastColumn="0"/>
+        </w:trPr>
+        <w:tc>
+          <w:tcPr>
+            <w:tcW w:w="1992" w:type="dxa"/>
+          </w:tcPr>
+          <w:p/>
+        </w:tc>
+        <w:tc>
+          <w:tcPr>
+            <w:tcW w:w="1992" w:type="dxa"/>
+          </w:tcPr>
+          <w:p/>
+        </w:tc>
+        <w:tc>
+          <w:tcPr>
+            <w:tcW w:w="1992" w:type="dxa"/>
+          </w:tcPr>
+          <w:p/>
+        </w:tc>
+        <w:tc>
+          <w:tcPr>
+            <w:tcW w:w="1993" w:type="dxa"/>
+          </w:tcPr>
+          <w:p/>
+        </w:tc>
+        <w:tc>
+          <w:tcPr>
+            <w:tcW w:w="1993" w:type="dxa"/>
+          </w:tcPr>
+          <w:p/>
+        </w:tc>
+        <w:tc>
+          <w:tcPr>
+            <w:tcW w:w="1993" w:type="dxa"/>
+          </w:tcPr>
+          <w:p/>
+        </w:tc>
+        <w:tc>
+          <w:tcPr>
+            <w:tcW w:w="1993" w:type="dxa"/>
+          </w:tcPr>
+          <w:p/>
+        </w:tc>
+      </w:tr>
+      <w:tr>
+        <w:tc>
+          <w:tcPr>
+            <w:tcW w:w="1992" w:type="dxa"/>
+          </w:tcPr>
+          <w:p/>
+        </w:tc>
+        <w:tc>
+          <w:tcPr>
+            <w:tcW w:w="1992" w:type="dxa"/>
+          </w:tcPr>
+          <w:p/>
+        </w:tc>
+        <w:tc>
+          <w:tcPr>
+            <w:tcW w:w="1992" w:type="dxa"/>
+          </w:tcPr>
+          <w:p/>
+        </w:tc>
+        <w:tc>
+          <w:tcPr>
+            <w:tcW w:w="1993" w:type="dxa"/>
+          </w:tcPr>
+          <w:p/>
+        </w:tc>
+        <w:tc>
+          <w:tcPr>
+            <w:tcW w:w="1993" w:type="dxa"/>
+          </w:tcPr>
+          <w:p/>
+        </w:tc>
+        <w:tc>
+          <w:tcPr>
+            <w:tcW w:w="1993" w:type="dxa"/>
+          </w:tcPr>
+          <w:p/>
+        </w:tc>
+        <w:tc>
+          <w:tcPr>
+            <w:tcW w:w="1993" w:type="dxa"/>
+          </w:tcPr>
+          <w:p/>
+        </w:tc>
+      </w:tr>
+    </w:tbl>
+    <w:p/>
+    <w:tbl>
+      <w:tblPr>
+        <w:tblStyle w:val="PlainTable1"/>
+        <w:tblW w:w="0" w:type="auto"/>
+        <w:tblLook w:val="0420" w:firstRow="1" w:lastRow="0" w:firstColumn="0" w:lastColumn="0" w:noHBand="0" w:noVBand="1"/>
+      </w:tblPr>
+      <w:tblGrid>
+        <w:gridCol w:w="1992"/>
+        <w:gridCol w:w="1992"/>
+        <w:gridCol w:w="1992"/>
+        <w:gridCol w:w="1993"/>
+        <w:gridCol w:w="1993"/>
+        <w:gridCol w:w="1993"/>
+        <w:gridCol w:w="1993"/>
+      </w:tblGrid>
+      <w:tr>
+        <w:trPr>
+          <w:cnfStyle w:val="100000000000" w:firstRow="1" w:lastRow="0" w:firstColumn="0" w:lastColumn="0" w:oddVBand="0" w:evenVBand="0" w:oddHBand="0" w:evenHBand="0" w:firstRowFirstColumn="0" w:firstRowLastColumn="0" w:lastRowFirstColumn="0" w:lastRowLastColumn="0"/>
+        </w:trPr>
+        <w:tc>
+          <w:tcPr>
+            <w:tcW w:w="13948" w:type="dxa"/>
+            <w:gridSpan w:val="7"/>
+            <w:shd w:val="clear" w:color="auto" w:fill="F2CEED" w:themeFill="accent5" w:themeFillTint="33"/>
+          </w:tcPr>
+          <w:p>
+            <w:pPr>
+              <w:rPr>
+                <w:b w:val="0"/>
+                <w:bCs w:val="0"/>
+                <w:sz w:val="28"/>
+                <w:szCs w:val="28"/>
+              </w:rPr>
+            </w:pPr>
+            <w:r>
+              <w:rPr>
+                <w:sz w:val="28"/>
+                <w:szCs w:val="28"/>
+              </w:rPr>
+              <w:t xml:space="preserve">NAME </w:t>
+            </w:r>
+            <w:r>
+              <w:rPr>
+                <w:sz w:val="28"/>
+                <w:szCs w:val="28"/>
+              </w:rPr>
+              <w:t>Function/ Feature</w:t>
+            </w:r>
+          </w:p>
+          <w:p/>
+        </w:tc>
+      </w:tr>
+      <w:tr>
+        <w:trPr>
+          <w:cnfStyle w:val="000000100000" w:firstRow="0" w:lastRow="0" w:firstColumn="0" w:lastColumn="0" w:oddVBand="0" w:evenVBand="0" w:oddHBand="1" w:evenHBand="0" w:firstRowFirstColumn="0" w:firstRowLastColumn="0" w:lastRowFirstColumn="0" w:lastRowLastColumn="0"/>
+        </w:trPr>
+        <w:tc>
+          <w:tcPr>
+            <w:tcW w:w="1992" w:type="dxa"/>
+          </w:tcPr>
+          <w:p>
+            <w:r>
+              <w:t>Date</w:t>
+            </w:r>
+          </w:p>
+        </w:tc>
+        <w:tc>
+          <w:tcPr>
+            <w:tcW w:w="1992" w:type="dxa"/>
+          </w:tcPr>
+          <w:p>
+            <w:r>
+              <w:t>What is being tested</w:t>
+            </w:r>
+          </w:p>
+        </w:tc>
+        <w:tc>
+          <w:tcPr>
+            <w:tcW w:w="1992" w:type="dxa"/>
+          </w:tcPr>
+          <w:p>
+            <w:r>
+              <w:t>Test Type</w:t>
+            </w:r>
+          </w:p>
+        </w:tc>
+        <w:tc>
+          <w:tcPr>
+            <w:tcW w:w="1993" w:type="dxa"/>
+          </w:tcPr>
+          <w:p>
+            <w:r>
+              <w:t>Test Value</w:t>
+            </w:r>
+          </w:p>
+        </w:tc>
+        <w:tc>
+          <w:tcPr>
+            <w:tcW w:w="1993" w:type="dxa"/>
+          </w:tcPr>
+          <w:p>
+            <w:r>
+              <w:t>Expected Result</w:t>
+            </w:r>
+          </w:p>
+        </w:tc>
+        <w:tc>
+          <w:tcPr>
+            <w:tcW w:w="1993" w:type="dxa"/>
+          </w:tcPr>
+          <w:p>
+            <w:r>
+              <w:t>Actual Result</w:t>
+            </w:r>
+          </w:p>
+        </w:tc>
+        <w:tc>
+          <w:tcPr>
+            <w:tcW w:w="1993" w:type="dxa"/>
+          </w:tcPr>
+          <w:p>
+            <w:r>
+              <w:t>How it was fixed</w:t>
+            </w:r>
+          </w:p>
+        </w:tc>
+      </w:tr>
+      <w:tr>
+        <w:tc>
+          <w:tcPr>
+            <w:tcW w:w="1992" w:type="dxa"/>
+          </w:tcPr>
+          <w:p/>
+        </w:tc>
+        <w:tc>
+          <w:tcPr>
+            <w:tcW w:w="1992" w:type="dxa"/>
+          </w:tcPr>
+          <w:p/>
+        </w:tc>
+        <w:tc>
+          <w:tcPr>
+            <w:tcW w:w="1992" w:type="dxa"/>
+          </w:tcPr>
+          <w:p/>
+        </w:tc>
+        <w:tc>
+          <w:tcPr>
+            <w:tcW w:w="1993" w:type="dxa"/>
+          </w:tcPr>
+          <w:p/>
+        </w:tc>
+        <w:tc>
+          <w:tcPr>
+            <w:tcW w:w="1993" w:type="dxa"/>
+          </w:tcPr>
+          <w:p/>
+        </w:tc>
+        <w:tc>
+          <w:tcPr>
+            <w:tcW w:w="1993" w:type="dxa"/>
+          </w:tcPr>
+          <w:p/>
+        </w:tc>
+        <w:tc>
+          <w:tcPr>
+            <w:tcW w:w="1993" w:type="dxa"/>
+          </w:tcPr>
+          <w:p/>
+        </w:tc>
+      </w:tr>
+      <w:tr>
+        <w:trPr>
+          <w:cnfStyle w:val="000000100000" w:firstRow="0" w:lastRow="0" w:firstColumn="0" w:lastColumn="0" w:oddVBand="0" w:evenVBand="0" w:oddHBand="1" w:evenHBand="0" w:firstRowFirstColumn="0" w:firstRowLastColumn="0" w:lastRowFirstColumn="0" w:lastRowLastColumn="0"/>
+        </w:trPr>
+        <w:tc>
+          <w:tcPr>
+            <w:tcW w:w="1992" w:type="dxa"/>
+          </w:tcPr>
+          <w:p/>
+        </w:tc>
+        <w:tc>
+          <w:tcPr>
+            <w:tcW w:w="1992" w:type="dxa"/>
+          </w:tcPr>
+          <w:p/>
+        </w:tc>
+        <w:tc>
+          <w:tcPr>
+            <w:tcW w:w="1992" w:type="dxa"/>
+          </w:tcPr>
+          <w:p/>
+        </w:tc>
+        <w:tc>
+          <w:tcPr>
+            <w:tcW w:w="1993" w:type="dxa"/>
+          </w:tcPr>
+          <w:p/>
+        </w:tc>
+        <w:tc>
+          <w:tcPr>
+            <w:tcW w:w="1993" w:type="dxa"/>
+          </w:tcPr>
+          <w:p/>
+        </w:tc>
+        <w:tc>
+          <w:tcPr>
+            <w:tcW w:w="1993" w:type="dxa"/>
+          </w:tcPr>
+          <w:p/>
+        </w:tc>
+        <w:tc>
+          <w:tcPr>
+            <w:tcW w:w="1993" w:type="dxa"/>
+          </w:tcPr>
+          <w:p/>
+        </w:tc>
+      </w:tr>
+      <w:tr>
+        <w:tc>
+          <w:tcPr>
+            <w:tcW w:w="1992" w:type="dxa"/>
+          </w:tcPr>
+          <w:p/>
+        </w:tc>
+        <w:tc>
+          <w:tcPr>
+            <w:tcW w:w="1992" w:type="dxa"/>
+          </w:tcPr>
+          <w:p/>
+        </w:tc>
+        <w:tc>
+          <w:tcPr>
+            <w:tcW w:w="1992" w:type="dxa"/>
+          </w:tcPr>
+          <w:p/>
+        </w:tc>
+        <w:tc>
+          <w:tcPr>
+            <w:tcW w:w="1993" w:type="dxa"/>
+          </w:tcPr>
+          <w:p/>
+        </w:tc>
+        <w:tc>
+          <w:tcPr>
+            <w:tcW w:w="1993" w:type="dxa"/>
+          </w:tcPr>
+          <w:p/>
+        </w:tc>
+        <w:tc>
+          <w:tcPr>
+            <w:tcW w:w="1993" w:type="dxa"/>
+          </w:tcPr>
+          <w:p/>
+        </w:tc>
+        <w:tc>
+          <w:tcPr>
+            <w:tcW w:w="1993" w:type="dxa"/>
+          </w:tcPr>
+          <w:p/>
+        </w:tc>
+      </w:tr>
+      <w:tr>
+        <w:trPr>
+          <w:cnfStyle w:val="000000100000" w:firstRow="0" w:lastRow="0" w:firstColumn="0" w:lastColumn="0" w:oddVBand="0" w:evenVBand="0" w:oddHBand="1" w:evenHBand="0" w:firstRowFirstColumn="0" w:firstRowLastColumn="0" w:lastRowFirstColumn="0" w:lastRowLastColumn="0"/>
+        </w:trPr>
+        <w:tc>
+          <w:tcPr>
+            <w:tcW w:w="1992" w:type="dxa"/>
+          </w:tcPr>
+          <w:p/>
+        </w:tc>
+        <w:tc>
+          <w:tcPr>
+            <w:tcW w:w="1992" w:type="dxa"/>
+          </w:tcPr>
+          <w:p/>
+        </w:tc>
+        <w:tc>
+          <w:tcPr>
+            <w:tcW w:w="1992" w:type="dxa"/>
+          </w:tcPr>
+          <w:p/>
+        </w:tc>
+        <w:tc>
+          <w:tcPr>
+            <w:tcW w:w="1993" w:type="dxa"/>
+          </w:tcPr>
+          <w:p/>
+        </w:tc>
+        <w:tc>
+          <w:tcPr>
+            <w:tcW w:w="1993" w:type="dxa"/>
+          </w:tcPr>
+          <w:p/>
+        </w:tc>
+        <w:tc>
+          <w:tcPr>
+            <w:tcW w:w="1993" w:type="dxa"/>
+          </w:tcPr>
+          <w:p/>
+        </w:tc>
+        <w:tc>
+          <w:tcPr>
+            <w:tcW w:w="1993" w:type="dxa"/>
+          </w:tcPr>
+          <w:p/>
+        </w:tc>
+      </w:tr>
+      <w:tr>
+        <w:tc>
+          <w:tcPr>
+            <w:tcW w:w="1992" w:type="dxa"/>
+          </w:tcPr>
+          <w:p/>
+        </w:tc>
+        <w:tc>
+          <w:tcPr>
+            <w:tcW w:w="1992" w:type="dxa"/>
+          </w:tcPr>
+          <w:p/>
+        </w:tc>
+        <w:tc>
+          <w:tcPr>
+            <w:tcW w:w="1992" w:type="dxa"/>
+          </w:tcPr>
+          <w:p/>
+        </w:tc>
+        <w:tc>
+          <w:tcPr>
+            <w:tcW w:w="1993" w:type="dxa"/>
+          </w:tcPr>
+          <w:p/>
+        </w:tc>
+        <w:tc>
+          <w:tcPr>
+            <w:tcW w:w="1993" w:type="dxa"/>
+          </w:tcPr>
+          <w:p/>
+        </w:tc>
+        <w:tc>
+          <w:tcPr>
+            <w:tcW w:w="1993" w:type="dxa"/>
+          </w:tcPr>
+          <w:p/>
+        </w:tc>
+        <w:tc>
+          <w:tcPr>
+            <w:tcW w:w="1993" w:type="dxa"/>
+          </w:tcPr>
+          <w:p/>
+        </w:tc>
+      </w:tr>
+    </w:tbl>
+    <w:p/>
+    <w:tbl>
+      <w:tblPr>
+        <w:tblStyle w:val="PlainTable1"/>
+        <w:tblW w:w="0" w:type="auto"/>
+        <w:tblLook w:val="0420" w:firstRow="1" w:lastRow="0" w:firstColumn="0" w:lastColumn="0" w:noHBand="0" w:noVBand="1"/>
+      </w:tblPr>
+      <w:tblGrid>
+        <w:gridCol w:w="1992"/>
+        <w:gridCol w:w="1992"/>
+        <w:gridCol w:w="1992"/>
+        <w:gridCol w:w="1993"/>
+        <w:gridCol w:w="1993"/>
+        <w:gridCol w:w="1993"/>
+        <w:gridCol w:w="1993"/>
+      </w:tblGrid>
+      <w:tr>
+        <w:trPr>
+          <w:cnfStyle w:val="100000000000" w:firstRow="1" w:lastRow="0" w:firstColumn="0" w:lastColumn="0" w:oddVBand="0" w:evenVBand="0" w:oddHBand="0" w:evenHBand="0" w:firstRowFirstColumn="0" w:firstRowLastColumn="0" w:lastRowFirstColumn="0" w:lastRowLastColumn="0"/>
+        </w:trPr>
+        <w:tc>
+          <w:tcPr>
+            <w:tcW w:w="13948" w:type="dxa"/>
+            <w:gridSpan w:val="7"/>
+            <w:shd w:val="clear" w:color="auto" w:fill="F2CEED" w:themeFill="accent5" w:themeFillTint="33"/>
+          </w:tcPr>
+          <w:p>
+            <w:pPr>
+              <w:rPr>
+                <w:b w:val="0"/>
+                <w:bCs w:val="0"/>
+                <w:sz w:val="28"/>
+                <w:szCs w:val="28"/>
+              </w:rPr>
+            </w:pPr>
+            <w:r>
+              <w:rPr>
+                <w:sz w:val="28"/>
+                <w:szCs w:val="28"/>
+              </w:rPr>
+              <w:t xml:space="preserve">NAME </w:t>
+            </w:r>
+            <w:r>
+              <w:rPr>
+                <w:sz w:val="28"/>
+                <w:szCs w:val="28"/>
+              </w:rPr>
+              <w:t>Function/ Feature</w:t>
+            </w:r>
+          </w:p>
+          <w:p/>
+        </w:tc>
+      </w:tr>
+      <w:tr>
+        <w:trPr>
+          <w:cnfStyle w:val="000000100000" w:firstRow="0" w:lastRow="0" w:firstColumn="0" w:lastColumn="0" w:oddVBand="0" w:evenVBand="0" w:oddHBand="1" w:evenHBand="0" w:firstRowFirstColumn="0" w:firstRowLastColumn="0" w:lastRowFirstColumn="0" w:lastRowLastColumn="0"/>
+        </w:trPr>
+        <w:tc>
+          <w:tcPr>
+            <w:tcW w:w="1992" w:type="dxa"/>
+          </w:tcPr>
+          <w:p>
+            <w:r>
+              <w:t>Date</w:t>
+            </w:r>
+          </w:p>
+        </w:tc>
+        <w:tc>
+          <w:tcPr>
+            <w:tcW w:w="1992" w:type="dxa"/>
+          </w:tcPr>
+          <w:p>
+            <w:r>
+              <w:t>What is being tested</w:t>
+            </w:r>
+          </w:p>
+        </w:tc>
+        <w:tc>
+          <w:tcPr>
+            <w:tcW w:w="1992" w:type="dxa"/>
+          </w:tcPr>
+          <w:p>
+            <w:r>
+              <w:t>Test Type</w:t>
+            </w:r>
+          </w:p>
+        </w:tc>
+        <w:tc>
+          <w:tcPr>
+            <w:tcW w:w="1993" w:type="dxa"/>
+          </w:tcPr>
+          <w:p>
+            <w:r>
+              <w:t>Test Value</w:t>
+            </w:r>
+          </w:p>
+        </w:tc>
+        <w:tc>
+          <w:tcPr>
+            <w:tcW w:w="1993" w:type="dxa"/>
+          </w:tcPr>
+          <w:p>
+            <w:r>
+              <w:t>Expected Result</w:t>
+            </w:r>
+          </w:p>
+        </w:tc>
+        <w:tc>
+          <w:tcPr>
+            <w:tcW w:w="1993" w:type="dxa"/>
+          </w:tcPr>
+          <w:p>
+            <w:r>
+              <w:t>Actual Result</w:t>
+            </w:r>
+          </w:p>
+        </w:tc>
+        <w:tc>
+          <w:tcPr>
+            <w:tcW w:w="1993" w:type="dxa"/>
+          </w:tcPr>
+          <w:p>
+            <w:r>
+              <w:t>How it was fixed</w:t>
+            </w:r>
+          </w:p>
+        </w:tc>
+      </w:tr>
+      <w:tr>
+        <w:tc>
+          <w:tcPr>
+            <w:tcW w:w="1992" w:type="dxa"/>
+          </w:tcPr>
+          <w:p/>
+        </w:tc>
+        <w:tc>
+          <w:tcPr>
+            <w:tcW w:w="1992" w:type="dxa"/>
+          </w:tcPr>
+          <w:p/>
+        </w:tc>
+        <w:tc>
+          <w:tcPr>
+            <w:tcW w:w="1992" w:type="dxa"/>
+          </w:tcPr>
+          <w:p/>
+        </w:tc>
+        <w:tc>
+          <w:tcPr>
+            <w:tcW w:w="1993" w:type="dxa"/>
+          </w:tcPr>
+          <w:p/>
+        </w:tc>
+        <w:tc>
+          <w:tcPr>
+            <w:tcW w:w="1993" w:type="dxa"/>
+          </w:tcPr>
+          <w:p/>
+        </w:tc>
+        <w:tc>
+          <w:tcPr>
+            <w:tcW w:w="1993" w:type="dxa"/>
+          </w:tcPr>
+          <w:p/>
+        </w:tc>
+        <w:tc>
+          <w:tcPr>
+            <w:tcW w:w="1993" w:type="dxa"/>
+          </w:tcPr>
+          <w:p/>
+        </w:tc>
+      </w:tr>
+      <w:tr>
+        <w:trPr>
+          <w:cnfStyle w:val="000000100000" w:firstRow="0" w:lastRow="0" w:firstColumn="0" w:lastColumn="0" w:oddVBand="0" w:evenVBand="0" w:oddHBand="1" w:evenHBand="0" w:firstRowFirstColumn="0" w:firstRowLastColumn="0" w:lastRowFirstColumn="0" w:lastRowLastColumn="0"/>
+        </w:trPr>
+        <w:tc>
+          <w:tcPr>
+            <w:tcW w:w="1992" w:type="dxa"/>
+          </w:tcPr>
+          <w:p/>
+        </w:tc>
+        <w:tc>
+          <w:tcPr>
+            <w:tcW w:w="1992" w:type="dxa"/>
+          </w:tcPr>
+          <w:p/>
+        </w:tc>
+        <w:tc>
+          <w:tcPr>
+            <w:tcW w:w="1992" w:type="dxa"/>
+          </w:tcPr>
+          <w:p/>
+        </w:tc>
+        <w:tc>
+          <w:tcPr>
+            <w:tcW w:w="1993" w:type="dxa"/>
+          </w:tcPr>
+          <w:p/>
+        </w:tc>
+        <w:tc>
+          <w:tcPr>
+            <w:tcW w:w="1993" w:type="dxa"/>
+          </w:tcPr>
+          <w:p/>
+        </w:tc>
+        <w:tc>
+          <w:tcPr>
+            <w:tcW w:w="1993" w:type="dxa"/>
+          </w:tcPr>
+          <w:p/>
+        </w:tc>
+        <w:tc>
+          <w:tcPr>
+            <w:tcW w:w="1993" w:type="dxa"/>
+          </w:tcPr>
+          <w:p/>
+        </w:tc>
+      </w:tr>
+      <w:tr>
+        <w:tc>
+          <w:tcPr>
+            <w:tcW w:w="1992" w:type="dxa"/>
+          </w:tcPr>
+          <w:p/>
+        </w:tc>
+        <w:tc>
+          <w:tcPr>
+            <w:tcW w:w="1992" w:type="dxa"/>
+          </w:tcPr>
+          <w:p/>
+        </w:tc>
+        <w:tc>
+          <w:tcPr>
+            <w:tcW w:w="1992" w:type="dxa"/>
+          </w:tcPr>
+          <w:p/>
+        </w:tc>
+        <w:tc>
+          <w:tcPr>
+            <w:tcW w:w="1993" w:type="dxa"/>
+          </w:tcPr>
+          <w:p/>
+        </w:tc>
+        <w:tc>
+          <w:tcPr>
+            <w:tcW w:w="1993" w:type="dxa"/>
+          </w:tcPr>
+          <w:p/>
+        </w:tc>
+        <w:tc>
+          <w:tcPr>
+            <w:tcW w:w="1993" w:type="dxa"/>
+          </w:tcPr>
+          <w:p/>
+        </w:tc>
+        <w:tc>
+          <w:tcPr>
+            <w:tcW w:w="1993" w:type="dxa"/>
+          </w:tcPr>
+          <w:p/>
+        </w:tc>
+      </w:tr>
+      <w:tr>
+        <w:trPr>
+          <w:cnfStyle w:val="000000100000" w:firstRow="0" w:lastRow="0" w:firstColumn="0" w:lastColumn="0" w:oddVBand="0" w:evenVBand="0" w:oddHBand="1" w:evenHBand="0" w:firstRowFirstColumn="0" w:firstRowLastColumn="0" w:lastRowFirstColumn="0" w:lastRowLastColumn="0"/>
+        </w:trPr>
+        <w:tc>
+          <w:tcPr>
+            <w:tcW w:w="1992" w:type="dxa"/>
+          </w:tcPr>
+          <w:p/>
+        </w:tc>
+        <w:tc>
+          <w:tcPr>
+            <w:tcW w:w="1992" w:type="dxa"/>
+          </w:tcPr>
+          <w:p/>
+        </w:tc>
+        <w:tc>
+          <w:tcPr>
+            <w:tcW w:w="1992" w:type="dxa"/>
+          </w:tcPr>
+          <w:p/>
+        </w:tc>
+        <w:tc>
+          <w:tcPr>
+            <w:tcW w:w="1993" w:type="dxa"/>
+          </w:tcPr>
+          <w:p/>
+        </w:tc>
+        <w:tc>
+          <w:tcPr>
+            <w:tcW w:w="1993" w:type="dxa"/>
+          </w:tcPr>
+          <w:p/>
+        </w:tc>
+        <w:tc>
+          <w:tcPr>
+            <w:tcW w:w="1993" w:type="dxa"/>
+          </w:tcPr>
+          <w:p/>
+        </w:tc>
+        <w:tc>
+          <w:tcPr>
+            <w:tcW w:w="1993" w:type="dxa"/>
+          </w:tcPr>
+          <w:p/>
+        </w:tc>
+      </w:tr>
+      <w:tr>
+        <w:tc>
+          <w:tcPr>
+            <w:tcW w:w="1992" w:type="dxa"/>
+          </w:tcPr>
+          <w:p/>
+        </w:tc>
+        <w:tc>
+          <w:tcPr>
+            <w:tcW w:w="1992" w:type="dxa"/>
+          </w:tcPr>
+          <w:p/>
+        </w:tc>
+        <w:tc>
+          <w:tcPr>
+            <w:tcW w:w="1992" w:type="dxa"/>
+          </w:tcPr>
+          <w:p/>
+        </w:tc>
+        <w:tc>
+          <w:tcPr>
+            <w:tcW w:w="1993" w:type="dxa"/>
+          </w:tcPr>
+          <w:p/>
+        </w:tc>
+        <w:tc>
+          <w:tcPr>
+            <w:tcW w:w="1993" w:type="dxa"/>
+          </w:tcPr>
+          <w:p/>
+        </w:tc>
+        <w:tc>
+          <w:tcPr>
+            <w:tcW w:w="1993" w:type="dxa"/>
+          </w:tcPr>
+          <w:p/>
+        </w:tc>
+        <w:tc>
+          <w:tcPr>
+            <w:tcW w:w="1993" w:type="dxa"/>
+          </w:tcPr>
+          <w:p/>
+        </w:tc>
+      </w:tr>
+    </w:tbl>
+    <w:p/>
+    <w:tbl>
+      <w:tblPr>
+        <w:tblStyle w:val="PlainTable1"/>
+        <w:tblW w:w="0" w:type="auto"/>
+        <w:tblLook w:val="0420" w:firstRow="1" w:lastRow="0" w:firstColumn="0" w:lastColumn="0" w:noHBand="0" w:noVBand="1"/>
+      </w:tblPr>
+      <w:tblGrid>
+        <w:gridCol w:w="1992"/>
+        <w:gridCol w:w="1992"/>
+        <w:gridCol w:w="1992"/>
+        <w:gridCol w:w="1993"/>
+        <w:gridCol w:w="1993"/>
+        <w:gridCol w:w="1993"/>
+        <w:gridCol w:w="1993"/>
+      </w:tblGrid>
+      <w:tr>
+        <w:trPr>
+          <w:cnfStyle w:val="100000000000" w:firstRow="1" w:lastRow="0" w:firstColumn="0" w:lastColumn="0" w:oddVBand="0" w:evenVBand="0" w:oddHBand="0" w:evenHBand="0" w:firstRowFirstColumn="0" w:firstRowLastColumn="0" w:lastRowFirstColumn="0" w:lastRowLastColumn="0"/>
+        </w:trPr>
+        <w:tc>
+          <w:tcPr>
+            <w:tcW w:w="13948" w:type="dxa"/>
+            <w:gridSpan w:val="7"/>
+            <w:shd w:val="clear" w:color="auto" w:fill="F2CEED" w:themeFill="accent5" w:themeFillTint="33"/>
+          </w:tcPr>
+          <w:p>
+            <w:pPr>
+              <w:rPr>
+                <w:b w:val="0"/>
+                <w:bCs w:val="0"/>
+                <w:sz w:val="28"/>
+                <w:szCs w:val="28"/>
+              </w:rPr>
+            </w:pPr>
+            <w:r>
+              <w:rPr>
+                <w:sz w:val="28"/>
+                <w:szCs w:val="28"/>
+              </w:rPr>
+              <w:t xml:space="preserve">NAME </w:t>
+            </w:r>
+            <w:r>
+              <w:rPr>
+                <w:sz w:val="28"/>
+                <w:szCs w:val="28"/>
+              </w:rPr>
+              <w:t>Function/ Feature</w:t>
+            </w:r>
+          </w:p>
+          <w:p/>
+        </w:tc>
+      </w:tr>
+      <w:tr>
+        <w:trPr>
+          <w:cnfStyle w:val="000000100000" w:firstRow="0" w:lastRow="0" w:firstColumn="0" w:lastColumn="0" w:oddVBand="0" w:evenVBand="0" w:oddHBand="1" w:evenHBand="0" w:firstRowFirstColumn="0" w:firstRowLastColumn="0" w:lastRowFirstColumn="0" w:lastRowLastColumn="0"/>
+        </w:trPr>
+        <w:tc>
+          <w:tcPr>
+            <w:tcW w:w="1992" w:type="dxa"/>
+          </w:tcPr>
+          <w:p>
+            <w:r>
+              <w:t>Date</w:t>
+            </w:r>
+          </w:p>
+        </w:tc>
+        <w:tc>
+          <w:tcPr>
+            <w:tcW w:w="1992" w:type="dxa"/>
+          </w:tcPr>
+          <w:p>
+            <w:r>
+              <w:t>What is being tested</w:t>
+            </w:r>
+          </w:p>
+        </w:tc>
+        <w:tc>
+          <w:tcPr>
+            <w:tcW w:w="1992" w:type="dxa"/>
+          </w:tcPr>
+          <w:p>
+            <w:r>
+              <w:t>Test Type</w:t>
+            </w:r>
+          </w:p>
+        </w:tc>
+        <w:tc>
+          <w:tcPr>
+            <w:tcW w:w="1993" w:type="dxa"/>
+          </w:tcPr>
+          <w:p>
+            <w:r>
+              <w:t>Test Value</w:t>
+            </w:r>
+          </w:p>
+        </w:tc>
+        <w:tc>
+          <w:tcPr>
+            <w:tcW w:w="1993" w:type="dxa"/>
+          </w:tcPr>
+          <w:p>
+            <w:r>
+              <w:t>Expected Result</w:t>
+            </w:r>
+          </w:p>
+        </w:tc>
+        <w:tc>
+          <w:tcPr>
+            <w:tcW w:w="1993" w:type="dxa"/>
+          </w:tcPr>
+          <w:p>
+            <w:r>
+              <w:t>Actual Result</w:t>
+            </w:r>
+          </w:p>
+        </w:tc>
+        <w:tc>
+          <w:tcPr>
+            <w:tcW w:w="1993" w:type="dxa"/>
+          </w:tcPr>
+          <w:p>
+            <w:r>
+              <w:t>How it was fixed</w:t>
+            </w:r>
+          </w:p>
+        </w:tc>
+      </w:tr>
+      <w:tr>
+        <w:tc>
+          <w:tcPr>
+            <w:tcW w:w="1992" w:type="dxa"/>
+          </w:tcPr>
+          <w:p/>
+        </w:tc>
+        <w:tc>
+          <w:tcPr>
+            <w:tcW w:w="1992" w:type="dxa"/>
+          </w:tcPr>
+          <w:p/>
+        </w:tc>
+        <w:tc>
+          <w:tcPr>
+            <w:tcW w:w="1992" w:type="dxa"/>
+          </w:tcPr>
+          <w:p/>
+        </w:tc>
+        <w:tc>
+          <w:tcPr>
+            <w:tcW w:w="1993" w:type="dxa"/>
+          </w:tcPr>
+          <w:p/>
+        </w:tc>
+        <w:tc>
+          <w:tcPr>
+            <w:tcW w:w="1993" w:type="dxa"/>
+          </w:tcPr>
+          <w:p/>
+        </w:tc>
+        <w:tc>
+          <w:tcPr>
+            <w:tcW w:w="1993" w:type="dxa"/>
+          </w:tcPr>
+          <w:p/>
+        </w:tc>
+        <w:tc>
+          <w:tcPr>
+            <w:tcW w:w="1993" w:type="dxa"/>
+          </w:tcPr>
+          <w:p/>
+        </w:tc>
+      </w:tr>
+      <w:tr>
+        <w:trPr>
+          <w:cnfStyle w:val="000000100000" w:firstRow="0" w:lastRow="0" w:firstColumn="0" w:lastColumn="0" w:oddVBand="0" w:evenVBand="0" w:oddHBand="1" w:evenHBand="0" w:firstRowFirstColumn="0" w:firstRowLastColumn="0" w:lastRowFirstColumn="0" w:lastRowLastColumn="0"/>
+        </w:trPr>
+        <w:tc>
+          <w:tcPr>
+            <w:tcW w:w="1992" w:type="dxa"/>
+          </w:tcPr>
+          <w:p/>
+        </w:tc>
+        <w:tc>
+          <w:tcPr>
+            <w:tcW w:w="1992" w:type="dxa"/>
+          </w:tcPr>
+          <w:p/>
+        </w:tc>
+        <w:tc>
+          <w:tcPr>
+            <w:tcW w:w="1992" w:type="dxa"/>
+          </w:tcPr>
+          <w:p/>
+        </w:tc>
+        <w:tc>
+          <w:tcPr>
+            <w:tcW w:w="1993" w:type="dxa"/>
+          </w:tcPr>
+          <w:p/>
+        </w:tc>
+        <w:tc>
+          <w:tcPr>
+            <w:tcW w:w="1993" w:type="dxa"/>
+          </w:tcPr>
+          <w:p/>
+        </w:tc>
+        <w:tc>
+          <w:tcPr>
+            <w:tcW w:w="1993" w:type="dxa"/>
+          </w:tcPr>
+          <w:p/>
+        </w:tc>
+        <w:tc>
+          <w:tcPr>
+            <w:tcW w:w="1993" w:type="dxa"/>
+          </w:tcPr>
+          <w:p/>
+        </w:tc>
+      </w:tr>
+      <w:tr>
+        <w:tc>
+          <w:tcPr>
+            <w:tcW w:w="1992" w:type="dxa"/>
+          </w:tcPr>
+          <w:p/>
+        </w:tc>
+        <w:tc>
+          <w:tcPr>
+            <w:tcW w:w="1992" w:type="dxa"/>
+          </w:tcPr>
+          <w:p/>
+        </w:tc>
+        <w:tc>
+          <w:tcPr>
+            <w:tcW w:w="1992" w:type="dxa"/>
+          </w:tcPr>
+          <w:p/>
+        </w:tc>
+        <w:tc>
+          <w:tcPr>
+            <w:tcW w:w="1993" w:type="dxa"/>
+          </w:tcPr>
+          <w:p/>
+        </w:tc>
+        <w:tc>
+          <w:tcPr>
+            <w:tcW w:w="1993" w:type="dxa"/>
+          </w:tcPr>
+          <w:p/>
+        </w:tc>
+        <w:tc>
+          <w:tcPr>
+            <w:tcW w:w="1993" w:type="dxa"/>
+          </w:tcPr>
+          <w:p/>
+        </w:tc>
+        <w:tc>
+          <w:tcPr>
+            <w:tcW w:w="1993" w:type="dxa"/>
+          </w:tcPr>
+          <w:p/>
+        </w:tc>
+      </w:tr>
+      <w:tr>
+        <w:trPr>
+          <w:cnfStyle w:val="000000100000" w:firstRow="0" w:lastRow="0" w:firstColumn="0" w:lastColumn="0" w:oddVBand="0" w:evenVBand="0" w:oddHBand="1" w:evenHBand="0" w:firstRowFirstColumn="0" w:firstRowLastColumn="0" w:lastRowFirstColumn="0" w:lastRowLastColumn="0"/>
+        </w:trPr>
+        <w:tc>
+          <w:tcPr>
+            <w:tcW w:w="1992" w:type="dxa"/>
+          </w:tcPr>
+          <w:p/>
+        </w:tc>
+        <w:tc>
+          <w:tcPr>
+            <w:tcW w:w="1992" w:type="dxa"/>
+          </w:tcPr>
+          <w:p/>
+        </w:tc>
+        <w:tc>
+          <w:tcPr>
+            <w:tcW w:w="1992" w:type="dxa"/>
+          </w:tcPr>
+          <w:p/>
+        </w:tc>
+        <w:tc>
+          <w:tcPr>
+            <w:tcW w:w="1993" w:type="dxa"/>
+          </w:tcPr>
+          <w:p/>
+        </w:tc>
+        <w:tc>
+          <w:tcPr>
+            <w:tcW w:w="1993" w:type="dxa"/>
+          </w:tcPr>
+          <w:p/>
+        </w:tc>
+        <w:tc>
+          <w:tcPr>
+            <w:tcW w:w="1993" w:type="dxa"/>
+          </w:tcPr>
+          <w:p/>
+        </w:tc>
+        <w:tc>
+          <w:tcPr>
+            <w:tcW w:w="1993" w:type="dxa"/>
+          </w:tcPr>
+          <w:p/>
+        </w:tc>
+      </w:tr>
+      <w:tr>
+        <w:tc>
+          <w:tcPr>
+            <w:tcW w:w="1992" w:type="dxa"/>
+          </w:tcPr>
+          <w:p/>
+        </w:tc>
+        <w:tc>
+          <w:tcPr>
+            <w:tcW w:w="1992" w:type="dxa"/>
+          </w:tcPr>
+          <w:p/>
+        </w:tc>
+        <w:tc>
+          <w:tcPr>
+            <w:tcW w:w="1992" w:type="dxa"/>
+          </w:tcPr>
+          <w:p/>
+        </w:tc>
+        <w:tc>
+          <w:tcPr>
+            <w:tcW w:w="1993" w:type="dxa"/>
+          </w:tcPr>
+          <w:p/>
+        </w:tc>
+        <w:tc>
+          <w:tcPr>
+            <w:tcW w:w="1993" w:type="dxa"/>
+          </w:tcPr>
+          <w:p/>
+        </w:tc>
+        <w:tc>
+          <w:tcPr>
+            <w:tcW w:w="1993" w:type="dxa"/>
+          </w:tcPr>
+          <w:p/>
+        </w:tc>
+        <w:tc>
+          <w:tcPr>
+            <w:tcW w:w="1993" w:type="dxa"/>
+          </w:tcPr>
+          <w:p/>
+        </w:tc>
+      </w:tr>
+    </w:tbl>
+    <w:p/>
+    <w:tbl>
+      <w:tblPr>
+        <w:tblStyle w:val="PlainTable1"/>
+        <w:tblW w:w="0" w:type="auto"/>
+        <w:tblLook w:val="0420" w:firstRow="1" w:lastRow="0" w:firstColumn="0" w:lastColumn="0" w:noHBand="0" w:noVBand="1"/>
+      </w:tblPr>
+      <w:tblGrid>
+        <w:gridCol w:w="1992"/>
+        <w:gridCol w:w="1992"/>
+        <w:gridCol w:w="1992"/>
+        <w:gridCol w:w="1993"/>
+        <w:gridCol w:w="1993"/>
+        <w:gridCol w:w="1993"/>
+        <w:gridCol w:w="1993"/>
+      </w:tblGrid>
+      <w:tr>
+        <w:trPr>
+          <w:cnfStyle w:val="100000000000" w:firstRow="1" w:lastRow="0" w:firstColumn="0" w:lastColumn="0" w:oddVBand="0" w:evenVBand="0" w:oddHBand="0" w:evenHBand="0" w:firstRowFirstColumn="0" w:firstRowLastColumn="0" w:lastRowFirstColumn="0" w:lastRowLastColumn="0"/>
+        </w:trPr>
+        <w:tc>
+          <w:tcPr>
+            <w:tcW w:w="13948" w:type="dxa"/>
+            <w:gridSpan w:val="7"/>
+            <w:shd w:val="clear" w:color="auto" w:fill="F2CEED" w:themeFill="accent5" w:themeFillTint="33"/>
+          </w:tcPr>
+          <w:p>
+            <w:pPr>
+              <w:rPr>
+                <w:b w:val="0"/>
+                <w:bCs w:val="0"/>
+                <w:sz w:val="28"/>
+                <w:szCs w:val="28"/>
+              </w:rPr>
+            </w:pPr>
+            <w:r>
+              <w:rPr>
+                <w:sz w:val="28"/>
+                <w:szCs w:val="28"/>
+              </w:rPr>
+              <w:t xml:space="preserve">NAME </w:t>
+            </w:r>
+            <w:r>
+              <w:rPr>
+                <w:sz w:val="28"/>
+                <w:szCs w:val="28"/>
+              </w:rPr>
+              <w:t>Function/ Feature</w:t>
+            </w:r>
+          </w:p>
+          <w:p/>
+        </w:tc>
+      </w:tr>
+      <w:tr>
+        <w:trPr>
+          <w:cnfStyle w:val="000000100000" w:firstRow="0" w:lastRow="0" w:firstColumn="0" w:lastColumn="0" w:oddVBand="0" w:evenVBand="0" w:oddHBand="1" w:evenHBand="0" w:firstRowFirstColumn="0" w:firstRowLastColumn="0" w:lastRowFirstColumn="0" w:lastRowLastColumn="0"/>
+        </w:trPr>
+        <w:tc>
+          <w:tcPr>
+            <w:tcW w:w="1992" w:type="dxa"/>
+          </w:tcPr>
+          <w:p>
+            <w:r>
               <w:t>Date</w:t>
             </w:r>
           </w:p>
@@ -1406,6 +4765,7 @@
           <w:sz w:val="40"/>
           <w:szCs w:val="40"/>
         </w:rPr>
+        <w:lastRenderedPageBreak/>
         <w:t xml:space="preserve">System </w:t>
       </w:r>
       <w:r>
@@ -1770,7 +5130,7 @@
     </w:tbl>
     <w:p/>
     <w:sectPr>
-      <w:headerReference w:type="default" r:id="rId11"/>
+      <w:headerReference w:type="default" r:id="rId12"/>
       <w:pgSz w:w="16838" w:h="11906" w:orient="landscape"/>
       <w:pgMar w:top="1440" w:right="1440" w:bottom="1440" w:left="1440" w:header="708" w:footer="708" w:gutter="0"/>
       <w:cols w:space="708"/>
@@ -3197,26 +6557,6 @@
 </file>
 
 <file path=customXml/item1.xml><?xml version="1.0" encoding="utf-8"?>
-<p:properties xmlns:p="http://schemas.microsoft.com/office/2006/metadata/properties" xmlns:xsi="http://www.w3.org/2001/XMLSchema-instance" xmlns:pc="http://schemas.microsoft.com/office/infopath/2007/PartnerControls">
-  <documentManagement>
-    <TaxCatchAll xmlns="36c75000-58b1-48ef-889f-834f55adc240" xsi:nil="true"/>
-    <lcf76f155ced4ddcb4097134ff3c332f xmlns="123be271-b045-42f2-9f8f-350d6f8ef38d">
-      <Terms xmlns="http://schemas.microsoft.com/office/infopath/2007/PartnerControls"/>
-    </lcf76f155ced4ddcb4097134ff3c332f>
-  </documentManagement>
-</p:properties>
-</file>
-
-<file path=customXml/item2.xml><?xml version="1.0" encoding="utf-8"?>
-<?mso-contentType ?>
-<FormTemplates xmlns="http://schemas.microsoft.com/sharepoint/v3/contenttype/forms">
-  <Display>DocumentLibraryForm</Display>
-  <Edit>DocumentLibraryForm</Edit>
-  <New>DocumentLibraryForm</New>
-</FormTemplates>
-</file>
-
-<file path=customXml/item3.xml><?xml version="1.0" encoding="utf-8"?>
 <ct:contentTypeSchema xmlns:ct="http://schemas.microsoft.com/office/2006/metadata/contentType" xmlns:ma="http://schemas.microsoft.com/office/2006/metadata/properties/metaAttributes" ct:_="" ma:_="" ma:contentTypeName="Document" ma:contentTypeID="0x0101007E8B0F3A3D93E84AB524F8279E19E7B7" ma:contentTypeVersion="11" ma:contentTypeDescription="Create a new document." ma:contentTypeScope="" ma:versionID="857d14907125e99ca9f435da587db4e2">
   <xsd:schema xmlns:xsd="http://www.w3.org/2001/XMLSchema" xmlns:xs="http://www.w3.org/2001/XMLSchema" xmlns:p="http://schemas.microsoft.com/office/2006/metadata/properties" xmlns:ns2="123be271-b045-42f2-9f8f-350d6f8ef38d" xmlns:ns3="36c75000-58b1-48ef-889f-834f55adc240" targetNamespace="http://schemas.microsoft.com/office/2006/metadata/properties" ma:root="true" ma:fieldsID="2b82e7a265a00a58c708e3a9a583fdbf" ns2:_="" ns3:_="">
     <xsd:import namespace="123be271-b045-42f2-9f8f-350d6f8ef38d"/>
@@ -3411,26 +6751,27 @@
 </ct:contentTypeSchema>
 </file>
 
-<file path=customXml/itemProps1.xml><?xml version="1.0" encoding="utf-8"?>
-<ds:datastoreItem xmlns:ds="http://schemas.openxmlformats.org/officeDocument/2006/customXml" ds:itemID="{C7515DB5-DEF0-4F12-A4AA-38224E91E24A}">
-  <ds:schemaRefs>
-    <ds:schemaRef ds:uri="http://schemas.microsoft.com/office/2006/metadata/properties"/>
-    <ds:schemaRef ds:uri="http://schemas.microsoft.com/office/infopath/2007/PartnerControls"/>
-    <ds:schemaRef ds:uri="36c75000-58b1-48ef-889f-834f55adc240"/>
-    <ds:schemaRef ds:uri="123be271-b045-42f2-9f8f-350d6f8ef38d"/>
-  </ds:schemaRefs>
-</ds:datastoreItem>
+<file path=customXml/item2.xml><?xml version="1.0" encoding="utf-8"?>
+<?mso-contentType ?>
+<FormTemplates xmlns="http://schemas.microsoft.com/sharepoint/v3/contenttype/forms">
+  <Display>DocumentLibraryForm</Display>
+  <Edit>DocumentLibraryForm</Edit>
+  <New>DocumentLibraryForm</New>
+</FormTemplates>
 </file>
 
-<file path=customXml/itemProps2.xml><?xml version="1.0" encoding="utf-8"?>
-<ds:datastoreItem xmlns:ds="http://schemas.openxmlformats.org/officeDocument/2006/customXml" ds:itemID="{1D738709-4E75-423A-A58E-A367BEE6EA78}">
-  <ds:schemaRefs>
-    <ds:schemaRef ds:uri="http://schemas.microsoft.com/sharepoint/v3/contenttype/forms"/>
-  </ds:schemaRefs>
-</ds:datastoreItem>
+<file path=customXml/item3.xml><?xml version="1.0" encoding="utf-8"?>
+<p:properties xmlns:p="http://schemas.microsoft.com/office/2006/metadata/properties" xmlns:xsi="http://www.w3.org/2001/XMLSchema-instance" xmlns:pc="http://schemas.microsoft.com/office/infopath/2007/PartnerControls">
+  <documentManagement>
+    <TaxCatchAll xmlns="36c75000-58b1-48ef-889f-834f55adc240" xsi:nil="true"/>
+    <lcf76f155ced4ddcb4097134ff3c332f xmlns="123be271-b045-42f2-9f8f-350d6f8ef38d">
+      <Terms xmlns="http://schemas.microsoft.com/office/infopath/2007/PartnerControls"/>
+    </lcf76f155ced4ddcb4097134ff3c332f>
+  </documentManagement>
+</p:properties>
 </file>
 
-<file path=customXml/itemProps3.xml><?xml version="1.0" encoding="utf-8"?>
+<file path=customXml/itemProps1.xml><?xml version="1.0" encoding="utf-8"?>
 <ds:datastoreItem xmlns:ds="http://schemas.openxmlformats.org/officeDocument/2006/customXml" ds:itemID="{1A2AD3AA-B754-4655-957F-F1B126635C66}">
   <ds:schemaRefs>
     <ds:schemaRef ds:uri="http://schemas.microsoft.com/office/2006/metadata/contentType"/>
@@ -3447,4 +6788,23 @@
     <ds:schemaRef ds:uri="http://schemas.microsoft.com/internal/obd"/>
   </ds:schemaRefs>
 </ds:datastoreItem>
+</file>
+
+<file path=customXml/itemProps2.xml><?xml version="1.0" encoding="utf-8"?>
+<ds:datastoreItem xmlns:ds="http://schemas.openxmlformats.org/officeDocument/2006/customXml" ds:itemID="{1D738709-4E75-423A-A58E-A367BEE6EA78}">
+  <ds:schemaRefs>
+    <ds:schemaRef ds:uri="http://schemas.microsoft.com/sharepoint/v3/contenttype/forms"/>
+  </ds:schemaRefs>
+</ds:datastoreItem>
+</file>
+
+<file path=customXml/itemProps3.xml><?xml version="1.0" encoding="utf-8"?>
+<ds:datastoreItem xmlns:ds="http://schemas.openxmlformats.org/officeDocument/2006/customXml" ds:itemID="{C7515DB5-DEF0-4F12-A4AA-38224E91E24A}">
+  <ds:schemaRefs>
+    <ds:schemaRef ds:uri="http://schemas.microsoft.com/office/2006/metadata/properties"/>
+    <ds:schemaRef ds:uri="http://schemas.microsoft.com/office/infopath/2007/PartnerControls"/>
+    <ds:schemaRef ds:uri="36c75000-58b1-48ef-889f-834f55adc240"/>
+    <ds:schemaRef ds:uri="123be271-b045-42f2-9f8f-350d6f8ef38d"/>
+  </ds:schemaRefs>
+</ds:datastoreItem>
 </file>
</xml_diff>

<commit_message>
Added some testing, need to fix the generate_task_id() function.
</commit_message>
<xml_diff>
--- a/91896 Testing.docx
+++ b/91896 Testing.docx
@@ -71,7 +71,6 @@
                 <w:szCs w:val="28"/>
               </w:rPr>
             </w:pPr>
-            <w:proofErr w:type="spellStart"/>
             <w:r>
               <w:rPr>
                 <w:sz w:val="28"/>
@@ -79,7 +78,6 @@
               </w:rPr>
               <w:t>User_menu</w:t>
             </w:r>
-            <w:proofErr w:type="spellEnd"/>
           </w:p>
           <w:p/>
         </w:tc>
@@ -240,7 +238,7 @@
                           <pic:cNvPicPr/>
                         </pic:nvPicPr>
                         <pic:blipFill>
-                          <a:blip r:embed="rId9"/>
+                          <a:blip r:embed="rId10"/>
                           <a:stretch>
                             <a:fillRect/>
                           </a:stretch>
@@ -357,7 +355,7 @@
                           <pic:cNvPicPr/>
                         </pic:nvPicPr>
                         <pic:blipFill>
-                          <a:blip r:embed="rId10"/>
+                          <a:blip r:embed="rId11"/>
                           <a:stretch>
                             <a:fillRect/>
                           </a:stretch>
@@ -645,8 +643,8 @@
       <w:tblGrid>
         <w:gridCol w:w="1699"/>
         <w:gridCol w:w="1810"/>
-        <w:gridCol w:w="1802"/>
-        <w:gridCol w:w="1794"/>
+        <w:gridCol w:w="1164"/>
+        <w:gridCol w:w="2432"/>
         <w:gridCol w:w="1796"/>
         <w:gridCol w:w="1801"/>
         <w:gridCol w:w="3246"/>
@@ -670,7 +668,6 @@
                 <w:szCs w:val="28"/>
               </w:rPr>
             </w:pPr>
-            <w:proofErr w:type="spellStart"/>
             <w:r>
               <w:rPr>
                 <w:sz w:val="28"/>
@@ -678,7 +675,6 @@
               </w:rPr>
               <w:t>Integer_validation</w:t>
             </w:r>
-            <w:proofErr w:type="spellEnd"/>
           </w:p>
           <w:p/>
         </w:tc>
@@ -709,7 +705,7 @@
         </w:tc>
         <w:tc>
           <w:tcPr>
-            <w:tcW w:w="1802" w:type="dxa"/>
+            <w:tcW w:w="1164" w:type="dxa"/>
           </w:tcPr>
           <w:p>
             <w:r>
@@ -719,7 +715,7 @@
         </w:tc>
         <w:tc>
           <w:tcPr>
-            <w:tcW w:w="1794" w:type="dxa"/>
+            <w:tcW w:w="2432" w:type="dxa"/>
           </w:tcPr>
           <w:p>
             <w:r>
@@ -786,7 +782,7 @@
         </w:tc>
         <w:tc>
           <w:tcPr>
-            <w:tcW w:w="1802" w:type="dxa"/>
+            <w:tcW w:w="1164" w:type="dxa"/>
           </w:tcPr>
           <w:p>
             <w:r>
@@ -796,7 +792,7 @@
         </w:tc>
         <w:tc>
           <w:tcPr>
-            <w:tcW w:w="1794" w:type="dxa"/>
+            <w:tcW w:w="2432" w:type="dxa"/>
           </w:tcPr>
           <w:p>
             <w:r>
@@ -856,7 +852,7 @@
         </w:tc>
         <w:tc>
           <w:tcPr>
-            <w:tcW w:w="1802" w:type="dxa"/>
+            <w:tcW w:w="1164" w:type="dxa"/>
           </w:tcPr>
           <w:p>
             <w:r>
@@ -866,7 +862,7 @@
         </w:tc>
         <w:tc>
           <w:tcPr>
-            <w:tcW w:w="1794" w:type="dxa"/>
+            <w:tcW w:w="2432" w:type="dxa"/>
           </w:tcPr>
           <w:p>
             <w:r>
@@ -905,6 +901,9 @@
           </w:p>
           <w:p>
             <w:r>
+              <w:rPr>
+                <w:noProof/>
+              </w:rPr>
               <w:drawing>
                 <wp:inline distT="0" distB="0" distL="0" distR="0" wp14:anchorId="386BD98E" wp14:editId="28727ABC">
                   <wp:extent cx="1917915" cy="428625"/>
@@ -921,7 +920,7 @@
                           <pic:cNvPicPr/>
                         </pic:nvPicPr>
                         <pic:blipFill>
-                          <a:blip r:embed="rId11"/>
+                          <a:blip r:embed="rId12"/>
                           <a:stretch>
                             <a:fillRect/>
                           </a:stretch>
@@ -964,7 +963,7 @@
         </w:tc>
         <w:tc>
           <w:tcPr>
-            <w:tcW w:w="1802" w:type="dxa"/>
+            <w:tcW w:w="1164" w:type="dxa"/>
           </w:tcPr>
           <w:p>
             <w:r>
@@ -974,7 +973,7 @@
         </w:tc>
         <w:tc>
           <w:tcPr>
-            <w:tcW w:w="1794" w:type="dxa"/>
+            <w:tcW w:w="2432" w:type="dxa"/>
           </w:tcPr>
           <w:p>
             <w:r>
@@ -1034,7 +1033,7 @@
         </w:tc>
         <w:tc>
           <w:tcPr>
-            <w:tcW w:w="1802" w:type="dxa"/>
+            <w:tcW w:w="1164" w:type="dxa"/>
             <w:vMerge w:val="restart"/>
           </w:tcPr>
           <w:p>
@@ -1045,7 +1044,7 @@
         </w:tc>
         <w:tc>
           <w:tcPr>
-            <w:tcW w:w="1794" w:type="dxa"/>
+            <w:tcW w:w="2432" w:type="dxa"/>
           </w:tcPr>
           <w:p>
             <w:r>
@@ -1104,24 +1103,18 @@
         </w:tc>
         <w:tc>
           <w:tcPr>
-            <w:tcW w:w="1802" w:type="dxa"/>
+            <w:tcW w:w="1164" w:type="dxa"/>
             <w:vMerge/>
           </w:tcPr>
           <w:p/>
         </w:tc>
         <w:tc>
           <w:tcPr>
-            <w:tcW w:w="1794" w:type="dxa"/>
-          </w:tcPr>
-          <w:p>
-            <w:r>
-              <w:t>I typed in “</w:t>
-            </w:r>
-            <w:r>
-              <w:t>0</w:t>
-            </w:r>
-            <w:r>
-              <w:t>”, when the expected range is between 1 and 3</w:t>
+            <w:tcW w:w="2432" w:type="dxa"/>
+          </w:tcPr>
+          <w:p>
+            <w:r>
+              <w:t>I typed in “0”, when the expected range is between 1 and 3</w:t>
             </w:r>
           </w:p>
         </w:tc>
@@ -1179,19 +1172,13 @@
           </w:tcPr>
           <w:p>
             <w:r>
-              <w:t>Seeing if my Integer Validation Function works</w:t>
-            </w:r>
-            <w:r>
-              <w:t>, with the correct range (after the fix)</w:t>
-            </w:r>
-            <w:r>
-              <w:t>.</w:t>
-            </w:r>
-          </w:p>
-        </w:tc>
-        <w:tc>
-          <w:tcPr>
-            <w:tcW w:w="1802" w:type="dxa"/>
+              <w:t>Seeing if my Integer Validation Function works, with the correct range (after the fix).</w:t>
+            </w:r>
+          </w:p>
+        </w:tc>
+        <w:tc>
+          <w:tcPr>
+            <w:tcW w:w="1164" w:type="dxa"/>
             <w:vMerge w:val="restart"/>
           </w:tcPr>
           <w:p>
@@ -1202,14 +1189,11 @@
         </w:tc>
         <w:tc>
           <w:tcPr>
-            <w:tcW w:w="1794" w:type="dxa"/>
-          </w:tcPr>
-          <w:p>
-            <w:r>
-              <w:t xml:space="preserve">I input the number </w:t>
-            </w:r>
-            <w:r>
-              <w:t>1</w:t>
+            <w:tcW w:w="2432" w:type="dxa"/>
+          </w:tcPr>
+          <w:p>
+            <w:r>
+              <w:t>I input the number 1</w:t>
             </w:r>
           </w:p>
         </w:tc>
@@ -1269,7 +1253,7 @@
         </w:tc>
         <w:tc>
           <w:tcPr>
-            <w:tcW w:w="1802" w:type="dxa"/>
+            <w:tcW w:w="1164" w:type="dxa"/>
             <w:vMerge/>
             <w:shd w:val="clear" w:color="auto" w:fill="F2F2F2" w:themeFill="background1" w:themeFillShade="F2"/>
           </w:tcPr>
@@ -1277,7 +1261,7 @@
         </w:tc>
         <w:tc>
           <w:tcPr>
-            <w:tcW w:w="1794" w:type="dxa"/>
+            <w:tcW w:w="2432" w:type="dxa"/>
             <w:shd w:val="clear" w:color="auto" w:fill="F2F2F2" w:themeFill="background1" w:themeFillShade="F2"/>
           </w:tcPr>
           <w:p>
@@ -1332,21 +1316,18 @@
         </w:tc>
         <w:tc>
           <w:tcPr>
-            <w:tcW w:w="1802" w:type="dxa"/>
+            <w:tcW w:w="1164" w:type="dxa"/>
             <w:vMerge/>
           </w:tcPr>
           <w:p/>
         </w:tc>
         <w:tc>
           <w:tcPr>
-            <w:tcW w:w="1794" w:type="dxa"/>
-          </w:tcPr>
-          <w:p>
-            <w:r>
-              <w:t xml:space="preserve">I input the number </w:t>
-            </w:r>
-            <w:r>
-              <w:t>3</w:t>
+            <w:tcW w:w="2432" w:type="dxa"/>
+          </w:tcPr>
+          <w:p>
+            <w:r>
+              <w:t>I input the number 3</w:t>
             </w:r>
           </w:p>
         </w:tc>
@@ -1387,13 +1368,13 @@
         </w:tc>
         <w:tc>
           <w:tcPr>
-            <w:tcW w:w="1802" w:type="dxa"/>
-          </w:tcPr>
-          <w:p/>
-        </w:tc>
-        <w:tc>
-          <w:tcPr>
-            <w:tcW w:w="1794" w:type="dxa"/>
+            <w:tcW w:w="1164" w:type="dxa"/>
+          </w:tcPr>
+          <w:p/>
+        </w:tc>
+        <w:tc>
+          <w:tcPr>
+            <w:tcW w:w="2432" w:type="dxa"/>
           </w:tcPr>
           <w:p/>
         </w:tc>
@@ -1434,13 +1415,13 @@
         </w:tc>
         <w:tc>
           <w:tcPr>
-            <w:tcW w:w="1802" w:type="dxa"/>
-          </w:tcPr>
-          <w:p/>
-        </w:tc>
-        <w:tc>
-          <w:tcPr>
-            <w:tcW w:w="1794" w:type="dxa"/>
+            <w:tcW w:w="1164" w:type="dxa"/>
+          </w:tcPr>
+          <w:p/>
+        </w:tc>
+        <w:tc>
+          <w:tcPr>
+            <w:tcW w:w="2432" w:type="dxa"/>
           </w:tcPr>
           <w:p/>
         </w:tc>
@@ -1478,13 +1459,13 @@
         </w:tc>
         <w:tc>
           <w:tcPr>
-            <w:tcW w:w="1802" w:type="dxa"/>
-          </w:tcPr>
-          <w:p/>
-        </w:tc>
-        <w:tc>
-          <w:tcPr>
-            <w:tcW w:w="1794" w:type="dxa"/>
+            <w:tcW w:w="1164" w:type="dxa"/>
+          </w:tcPr>
+          <w:p/>
+        </w:tc>
+        <w:tc>
+          <w:tcPr>
+            <w:tcW w:w="2432" w:type="dxa"/>
           </w:tcPr>
           <w:p/>
         </w:tc>
@@ -1517,13 +1498,13 @@
         <w:tblLook w:val="0420" w:firstRow="1" w:lastRow="0" w:firstColumn="0" w:lastColumn="0" w:noHBand="0" w:noVBand="1"/>
       </w:tblPr>
       <w:tblGrid>
-        <w:gridCol w:w="1992"/>
-        <w:gridCol w:w="1992"/>
-        <w:gridCol w:w="1992"/>
-        <w:gridCol w:w="1993"/>
-        <w:gridCol w:w="1993"/>
-        <w:gridCol w:w="1993"/>
-        <w:gridCol w:w="1993"/>
+        <w:gridCol w:w="1304"/>
+        <w:gridCol w:w="1902"/>
+        <w:gridCol w:w="1100"/>
+        <w:gridCol w:w="4749"/>
+        <w:gridCol w:w="1564"/>
+        <w:gridCol w:w="1507"/>
+        <w:gridCol w:w="1822"/>
       </w:tblGrid>
       <w:tr>
         <w:trPr>
@@ -1544,7 +1525,6 @@
                 <w:szCs w:val="28"/>
               </w:rPr>
             </w:pPr>
-            <w:proofErr w:type="spellStart"/>
             <w:r>
               <w:rPr>
                 <w:sz w:val="28"/>
@@ -1552,7 +1532,20 @@
               </w:rPr>
               <w:t>Create_new_task</w:t>
             </w:r>
-            <w:proofErr w:type="spellEnd"/>
+            <w:r>
+              <w:rPr>
+                <w:sz w:val="28"/>
+                <w:szCs w:val="28"/>
+              </w:rPr>
+              <w:t xml:space="preserve">, input_multiple_values, check_multiple_input_values, </w:t>
+            </w:r>
+            <w:r>
+              <w:rPr>
+                <w:sz w:val="28"/>
+                <w:szCs w:val="28"/>
+              </w:rPr>
+              <w:t>generate_task_id</w:t>
+            </w:r>
           </w:p>
           <w:p/>
         </w:tc>
@@ -1563,17 +1556,18 @@
         </w:trPr>
         <w:tc>
           <w:tcPr>
-            <w:tcW w:w="1992" w:type="dxa"/>
-          </w:tcPr>
-          <w:p>
-            <w:r>
+            <w:tcW w:w="1472" w:type="dxa"/>
+          </w:tcPr>
+          <w:p>
+            <w:r>
+              <w:lastRenderedPageBreak/>
               <w:t>Date</w:t>
             </w:r>
           </w:p>
         </w:tc>
         <w:tc>
           <w:tcPr>
-            <w:tcW w:w="1992" w:type="dxa"/>
+            <w:tcW w:w="1924" w:type="dxa"/>
           </w:tcPr>
           <w:p>
             <w:r>
@@ -1583,7 +1577,7 @@
         </w:tc>
         <w:tc>
           <w:tcPr>
-            <w:tcW w:w="1992" w:type="dxa"/>
+            <w:tcW w:w="994" w:type="dxa"/>
           </w:tcPr>
           <w:p>
             <w:r>
@@ -1593,7 +1587,7 @@
         </w:tc>
         <w:tc>
           <w:tcPr>
-            <w:tcW w:w="1993" w:type="dxa"/>
+            <w:tcW w:w="4883" w:type="dxa"/>
           </w:tcPr>
           <w:p>
             <w:r>
@@ -1603,7 +1597,7 @@
         </w:tc>
         <w:tc>
           <w:tcPr>
-            <w:tcW w:w="1993" w:type="dxa"/>
+            <w:tcW w:w="1668" w:type="dxa"/>
           </w:tcPr>
           <w:p>
             <w:r>
@@ -1613,7 +1607,7 @@
         </w:tc>
         <w:tc>
           <w:tcPr>
-            <w:tcW w:w="1993" w:type="dxa"/>
+            <w:tcW w:w="1535" w:type="dxa"/>
           </w:tcPr>
           <w:p>
             <w:r>
@@ -1623,7 +1617,7 @@
         </w:tc>
         <w:tc>
           <w:tcPr>
-            <w:tcW w:w="1993" w:type="dxa"/>
+            <w:tcW w:w="1472" w:type="dxa"/>
           </w:tcPr>
           <w:p>
             <w:r>
@@ -1633,47 +1627,334 @@
         </w:tc>
       </w:tr>
       <w:tr>
-        <w:tc>
-          <w:tcPr>
-            <w:tcW w:w="1992" w:type="dxa"/>
-          </w:tcPr>
-          <w:p/>
-        </w:tc>
-        <w:tc>
-          <w:tcPr>
-            <w:tcW w:w="1992" w:type="dxa"/>
-          </w:tcPr>
-          <w:p/>
-        </w:tc>
-        <w:tc>
-          <w:tcPr>
-            <w:tcW w:w="1992" w:type="dxa"/>
-          </w:tcPr>
-          <w:p/>
-        </w:tc>
-        <w:tc>
-          <w:tcPr>
-            <w:tcW w:w="1993" w:type="dxa"/>
-          </w:tcPr>
-          <w:p/>
-        </w:tc>
-        <w:tc>
-          <w:tcPr>
-            <w:tcW w:w="1993" w:type="dxa"/>
-          </w:tcPr>
-          <w:p/>
-        </w:tc>
-        <w:tc>
-          <w:tcPr>
-            <w:tcW w:w="1993" w:type="dxa"/>
-          </w:tcPr>
-          <w:p/>
-        </w:tc>
-        <w:tc>
-          <w:tcPr>
-            <w:tcW w:w="1993" w:type="dxa"/>
-          </w:tcPr>
-          <w:p/>
+        <w:trPr>
+          <w:trHeight w:val="715"/>
+        </w:trPr>
+        <w:tc>
+          <w:tcPr>
+            <w:tcW w:w="1472" w:type="dxa"/>
+            <w:vMerge w:val="restart"/>
+          </w:tcPr>
+          <w:p>
+            <w:r>
+              <w:t>23/6</w:t>
+            </w:r>
+          </w:p>
+        </w:tc>
+        <w:tc>
+          <w:tcPr>
+            <w:tcW w:w="1924" w:type="dxa"/>
+            <w:vMerge w:val="restart"/>
+          </w:tcPr>
+          <w:p>
+            <w:r>
+              <w:t>Seeing if the program works if:</w:t>
+            </w:r>
+          </w:p>
+          <w:p>
+            <w:r>
+              <w:t>- I leave some values blank</w:t>
+            </w:r>
+          </w:p>
+          <w:p>
+            <w:r>
+              <w:t xml:space="preserve">- I leave all of them blank </w:t>
+            </w:r>
+          </w:p>
+          <w:p>
+            <w:r>
+              <w:t>- I fill it all in correctly.</w:t>
+            </w:r>
+          </w:p>
+          <w:p>
+            <w:r>
+              <w:t>Without breaking or making the user stuck on one screen. Or allowing the user to input empty values into the system</w:t>
+            </w:r>
+          </w:p>
+        </w:tc>
+        <w:tc>
+          <w:tcPr>
+            <w:tcW w:w="994" w:type="dxa"/>
+          </w:tcPr>
+          <w:p>
+            <w:r>
+              <w:t>Invalid</w:t>
+            </w:r>
+          </w:p>
+        </w:tc>
+        <w:tc>
+          <w:tcPr>
+            <w:tcW w:w="4883" w:type="dxa"/>
+          </w:tcPr>
+          <w:p>
+            <w:pPr>
+              <w:ind w:firstLine="720"/>
+            </w:pPr>
+            <w:r>
+              <w:drawing>
+                <wp:inline distT="0" distB="0" distL="0" distR="0" wp14:anchorId="2EE4168A" wp14:editId="7F4177CF">
+                  <wp:extent cx="2095500" cy="1047750"/>
+                  <wp:effectExtent l="0" t="0" r="0" b="0"/>
+                  <wp:docPr id="202886416" name="Picture 1"/>
+                  <wp:cNvGraphicFramePr>
+                    <a:graphicFrameLocks xmlns:a="http://schemas.openxmlformats.org/drawingml/2006/main" noChangeAspect="1"/>
+                  </wp:cNvGraphicFramePr>
+                  <a:graphic xmlns:a="http://schemas.openxmlformats.org/drawingml/2006/main">
+                    <a:graphicData uri="http://schemas.openxmlformats.org/drawingml/2006/picture">
+                      <pic:pic xmlns:pic="http://schemas.openxmlformats.org/drawingml/2006/picture">
+                        <pic:nvPicPr>
+                          <pic:cNvPr id="202886416" name=""/>
+                          <pic:cNvPicPr/>
+                        </pic:nvPicPr>
+                        <pic:blipFill>
+                          <a:blip r:embed="rId13"/>
+                          <a:stretch>
+                            <a:fillRect/>
+                          </a:stretch>
+                        </pic:blipFill>
+                        <pic:spPr>
+                          <a:xfrm>
+                            <a:off x="0" y="0"/>
+                            <a:ext cx="2104722" cy="1052361"/>
+                          </a:xfrm>
+                          <a:prstGeom prst="rect">
+                            <a:avLst/>
+                          </a:prstGeom>
+                        </pic:spPr>
+                      </pic:pic>
+                    </a:graphicData>
+                  </a:graphic>
+                </wp:inline>
+              </w:drawing>
+            </w:r>
+          </w:p>
+        </w:tc>
+        <w:tc>
+          <w:tcPr>
+            <w:tcW w:w="1668" w:type="dxa"/>
+          </w:tcPr>
+          <w:p>
+            <w:r>
+              <w:t>The program should return an error, Saying “You need to fill in all values!” and returning to the input page again</w:t>
+            </w:r>
+          </w:p>
+        </w:tc>
+        <w:tc>
+          <w:tcPr>
+            <w:tcW w:w="1535" w:type="dxa"/>
+          </w:tcPr>
+          <w:p/>
+        </w:tc>
+        <w:tc>
+          <w:tcPr>
+            <w:tcW w:w="1472" w:type="dxa"/>
+          </w:tcPr>
+          <w:p/>
+        </w:tc>
+      </w:tr>
+      <w:tr>
+        <w:trPr>
+          <w:cnfStyle w:val="000000100000" w:firstRow="0" w:lastRow="0" w:firstColumn="0" w:lastColumn="0" w:oddVBand="0" w:evenVBand="0" w:oddHBand="1" w:evenHBand="0" w:firstRowFirstColumn="0" w:firstRowLastColumn="0" w:lastRowFirstColumn="0" w:lastRowLastColumn="0"/>
+          <w:trHeight w:val="715"/>
+        </w:trPr>
+        <w:tc>
+          <w:tcPr>
+            <w:tcW w:w="1472" w:type="dxa"/>
+            <w:vMerge/>
+          </w:tcPr>
+          <w:p/>
+        </w:tc>
+        <w:tc>
+          <w:tcPr>
+            <w:tcW w:w="1924" w:type="dxa"/>
+            <w:vMerge/>
+          </w:tcPr>
+          <w:p/>
+        </w:tc>
+        <w:tc>
+          <w:tcPr>
+            <w:tcW w:w="994" w:type="dxa"/>
+          </w:tcPr>
+          <w:p>
+            <w:r>
+              <w:t>Invalid</w:t>
+            </w:r>
+          </w:p>
+        </w:tc>
+        <w:tc>
+          <w:tcPr>
+            <w:tcW w:w="4883" w:type="dxa"/>
+          </w:tcPr>
+          <w:p>
+            <w:r>
+              <w:drawing>
+                <wp:inline distT="0" distB="0" distL="0" distR="0" wp14:anchorId="4B062A28" wp14:editId="63624C8E">
+                  <wp:extent cx="2190750" cy="1177407"/>
+                  <wp:effectExtent l="0" t="0" r="0" b="3810"/>
+                  <wp:docPr id="1012169948" name="Picture 1"/>
+                  <wp:cNvGraphicFramePr>
+                    <a:graphicFrameLocks xmlns:a="http://schemas.openxmlformats.org/drawingml/2006/main" noChangeAspect="1"/>
+                  </wp:cNvGraphicFramePr>
+                  <a:graphic xmlns:a="http://schemas.openxmlformats.org/drawingml/2006/main">
+                    <a:graphicData uri="http://schemas.openxmlformats.org/drawingml/2006/picture">
+                      <pic:pic xmlns:pic="http://schemas.openxmlformats.org/drawingml/2006/picture">
+                        <pic:nvPicPr>
+                          <pic:cNvPr id="1012169948" name=""/>
+                          <pic:cNvPicPr/>
+                        </pic:nvPicPr>
+                        <pic:blipFill>
+                          <a:blip r:embed="rId14"/>
+                          <a:stretch>
+                            <a:fillRect/>
+                          </a:stretch>
+                        </pic:blipFill>
+                        <pic:spPr>
+                          <a:xfrm>
+                            <a:off x="0" y="0"/>
+                            <a:ext cx="2257251" cy="1213148"/>
+                          </a:xfrm>
+                          <a:prstGeom prst="rect">
+                            <a:avLst/>
+                          </a:prstGeom>
+                        </pic:spPr>
+                      </pic:pic>
+                    </a:graphicData>
+                  </a:graphic>
+                </wp:inline>
+              </w:drawing>
+            </w:r>
+          </w:p>
+        </w:tc>
+        <w:tc>
+          <w:tcPr>
+            <w:tcW w:w="1668" w:type="dxa"/>
+          </w:tcPr>
+          <w:p>
+            <w:r>
+              <w:t>The program should return an error, saying “You need to fill in all values!” then returning to the input page again</w:t>
+            </w:r>
+          </w:p>
+        </w:tc>
+        <w:tc>
+          <w:tcPr>
+            <w:tcW w:w="1535" w:type="dxa"/>
+          </w:tcPr>
+          <w:p/>
+        </w:tc>
+        <w:tc>
+          <w:tcPr>
+            <w:tcW w:w="1472" w:type="dxa"/>
+          </w:tcPr>
+          <w:p/>
+        </w:tc>
+      </w:tr>
+      <w:tr>
+        <w:trPr>
+          <w:trHeight w:val="715"/>
+        </w:trPr>
+        <w:tc>
+          <w:tcPr>
+            <w:tcW w:w="1472" w:type="dxa"/>
+            <w:vMerge/>
+          </w:tcPr>
+          <w:p/>
+        </w:tc>
+        <w:tc>
+          <w:tcPr>
+            <w:tcW w:w="1924" w:type="dxa"/>
+            <w:vMerge/>
+          </w:tcPr>
+          <w:p/>
+        </w:tc>
+        <w:tc>
+          <w:tcPr>
+            <w:tcW w:w="994" w:type="dxa"/>
+          </w:tcPr>
+          <w:p>
+            <w:r>
+              <w:t>Expected</w:t>
+            </w:r>
+          </w:p>
+        </w:tc>
+        <w:tc>
+          <w:tcPr>
+            <w:tcW w:w="4883" w:type="dxa"/>
+          </w:tcPr>
+          <w:p>
+            <w:pPr>
+              <w:jc w:val="center"/>
+            </w:pPr>
+            <w:r>
+              <w:drawing>
+                <wp:inline distT="0" distB="0" distL="0" distR="0" wp14:anchorId="5DD6FFB8" wp14:editId="6702277C">
+                  <wp:extent cx="2305050" cy="1177472"/>
+                  <wp:effectExtent l="0" t="0" r="0" b="3810"/>
+                  <wp:docPr id="157851643" name="Picture 1"/>
+                  <wp:cNvGraphicFramePr>
+                    <a:graphicFrameLocks xmlns:a="http://schemas.openxmlformats.org/drawingml/2006/main" noChangeAspect="1"/>
+                  </wp:cNvGraphicFramePr>
+                  <a:graphic xmlns:a="http://schemas.openxmlformats.org/drawingml/2006/main">
+                    <a:graphicData uri="http://schemas.openxmlformats.org/drawingml/2006/picture">
+                      <pic:pic xmlns:pic="http://schemas.openxmlformats.org/drawingml/2006/picture">
+                        <pic:nvPicPr>
+                          <pic:cNvPr id="157851643" name=""/>
+                          <pic:cNvPicPr/>
+                        </pic:nvPicPr>
+                        <pic:blipFill>
+                          <a:blip r:embed="rId15"/>
+                          <a:stretch>
+                            <a:fillRect/>
+                          </a:stretch>
+                        </pic:blipFill>
+                        <pic:spPr>
+                          <a:xfrm>
+                            <a:off x="0" y="0"/>
+                            <a:ext cx="2315607" cy="1182865"/>
+                          </a:xfrm>
+                          <a:prstGeom prst="rect">
+                            <a:avLst/>
+                          </a:prstGeom>
+                        </pic:spPr>
+                      </pic:pic>
+                    </a:graphicData>
+                  </a:graphic>
+                </wp:inline>
+              </w:drawing>
+            </w:r>
+          </w:p>
+        </w:tc>
+        <w:tc>
+          <w:tcPr>
+            <w:tcW w:w="1668" w:type="dxa"/>
+          </w:tcPr>
+          <w:p>
+            <w:r>
+              <w:t>The program should create the task and output it in the terminal (proper display hasn’t been created yet)</w:t>
+            </w:r>
+            <w:r>
+              <w:t>, with a new generated task. (See row below)</w:t>
+            </w:r>
+          </w:p>
+        </w:tc>
+        <w:tc>
+          <w:tcPr>
+            <w:tcW w:w="1535" w:type="dxa"/>
+          </w:tcPr>
+          <w:p>
+            <w:r>
+              <w:t>Output all dictionaries, With the updated one. The new task_ID was invalid and overwrote an old task.</w:t>
+            </w:r>
+          </w:p>
+        </w:tc>
+        <w:tc>
+          <w:tcPr>
+            <w:tcW w:w="1472" w:type="dxa"/>
+          </w:tcPr>
+          <w:p>
+            <w:r>
+              <w:t>Adding a +1 to the generate_task_id because the list indexes start from 0</w:t>
+            </w:r>
+          </w:p>
         </w:tc>
       </w:tr>
       <w:tr>
@@ -1682,87 +1963,153 @@
         </w:trPr>
         <w:tc>
           <w:tcPr>
-            <w:tcW w:w="1992" w:type="dxa"/>
-          </w:tcPr>
-          <w:p/>
-        </w:tc>
-        <w:tc>
-          <w:tcPr>
-            <w:tcW w:w="1992" w:type="dxa"/>
-          </w:tcPr>
-          <w:p/>
-        </w:tc>
-        <w:tc>
-          <w:tcPr>
-            <w:tcW w:w="1992" w:type="dxa"/>
-          </w:tcPr>
-          <w:p/>
-        </w:tc>
-        <w:tc>
-          <w:tcPr>
-            <w:tcW w:w="1993" w:type="dxa"/>
-          </w:tcPr>
-          <w:p/>
-        </w:tc>
-        <w:tc>
-          <w:tcPr>
-            <w:tcW w:w="1993" w:type="dxa"/>
-          </w:tcPr>
-          <w:p/>
-        </w:tc>
-        <w:tc>
-          <w:tcPr>
-            <w:tcW w:w="1993" w:type="dxa"/>
-          </w:tcPr>
-          <w:p/>
-        </w:tc>
-        <w:tc>
-          <w:tcPr>
-            <w:tcW w:w="1993" w:type="dxa"/>
-          </w:tcPr>
-          <w:p/>
-        </w:tc>
-      </w:tr>
-      <w:tr>
-        <w:tc>
-          <w:tcPr>
-            <w:tcW w:w="1992" w:type="dxa"/>
-          </w:tcPr>
-          <w:p/>
-        </w:tc>
-        <w:tc>
-          <w:tcPr>
-            <w:tcW w:w="1992" w:type="dxa"/>
-          </w:tcPr>
-          <w:p/>
-        </w:tc>
-        <w:tc>
-          <w:tcPr>
-            <w:tcW w:w="1992" w:type="dxa"/>
-          </w:tcPr>
-          <w:p/>
-        </w:tc>
-        <w:tc>
-          <w:tcPr>
-            <w:tcW w:w="1993" w:type="dxa"/>
-          </w:tcPr>
-          <w:p/>
-        </w:tc>
-        <w:tc>
-          <w:tcPr>
-            <w:tcW w:w="1993" w:type="dxa"/>
-          </w:tcPr>
-          <w:p/>
-        </w:tc>
-        <w:tc>
-          <w:tcPr>
-            <w:tcW w:w="1993" w:type="dxa"/>
-          </w:tcPr>
-          <w:p/>
-        </w:tc>
-        <w:tc>
-          <w:tcPr>
-            <w:tcW w:w="1993" w:type="dxa"/>
+            <w:tcW w:w="1472" w:type="dxa"/>
+          </w:tcPr>
+          <w:p>
+            <w:r>
+              <w:lastRenderedPageBreak/>
+              <w:t>23/6</w:t>
+            </w:r>
+          </w:p>
+        </w:tc>
+        <w:tc>
+          <w:tcPr>
+            <w:tcW w:w="1924" w:type="dxa"/>
+          </w:tcPr>
+          <w:p>
+            <w:r>
+              <w:t>Seeing if the generate_taks_id function works correctly, generating an ID which is one more up from the last one eg. T1, T2.</w:t>
+            </w:r>
+          </w:p>
+        </w:tc>
+        <w:tc>
+          <w:tcPr>
+            <w:tcW w:w="994" w:type="dxa"/>
+          </w:tcPr>
+          <w:p>
+            <w:r>
+              <w:t>Expected</w:t>
+            </w:r>
+          </w:p>
+        </w:tc>
+        <w:tc>
+          <w:tcPr>
+            <w:tcW w:w="4883" w:type="dxa"/>
+          </w:tcPr>
+          <w:p>
+            <w:r>
+              <w:t>‘Excpected’ Value from the last test:</w:t>
+            </w:r>
+          </w:p>
+          <w:p>
+            <w:r>
+              <w:drawing>
+                <wp:inline distT="0" distB="0" distL="0" distR="0" wp14:anchorId="2A919016" wp14:editId="2D516679">
+                  <wp:extent cx="2305050" cy="1177472"/>
+                  <wp:effectExtent l="0" t="0" r="0" b="3810"/>
+                  <wp:docPr id="1813787343" name="Picture 1"/>
+                  <wp:cNvGraphicFramePr>
+                    <a:graphicFrameLocks xmlns:a="http://schemas.openxmlformats.org/drawingml/2006/main" noChangeAspect="1"/>
+                  </wp:cNvGraphicFramePr>
+                  <a:graphic xmlns:a="http://schemas.openxmlformats.org/drawingml/2006/main">
+                    <a:graphicData uri="http://schemas.openxmlformats.org/drawingml/2006/picture">
+                      <pic:pic xmlns:pic="http://schemas.openxmlformats.org/drawingml/2006/picture">
+                        <pic:nvPicPr>
+                          <pic:cNvPr id="157851643" name=""/>
+                          <pic:cNvPicPr/>
+                        </pic:nvPicPr>
+                        <pic:blipFill>
+                          <a:blip r:embed="rId15"/>
+                          <a:stretch>
+                            <a:fillRect/>
+                          </a:stretch>
+                        </pic:blipFill>
+                        <pic:spPr>
+                          <a:xfrm>
+                            <a:off x="0" y="0"/>
+                            <a:ext cx="2315607" cy="1182865"/>
+                          </a:xfrm>
+                          <a:prstGeom prst="rect">
+                            <a:avLst/>
+                          </a:prstGeom>
+                        </pic:spPr>
+                      </pic:pic>
+                    </a:graphicData>
+                  </a:graphic>
+                </wp:inline>
+              </w:drawing>
+            </w:r>
+          </w:p>
+        </w:tc>
+        <w:tc>
+          <w:tcPr>
+            <w:tcW w:w="1668" w:type="dxa"/>
+          </w:tcPr>
+          <w:p>
+            <w:r>
+              <w:t>Should output the correct task ID, one more from the last generated one (Should be ‘T</w:t>
+            </w:r>
+            <w:r>
+              <w:t>6</w:t>
+            </w:r>
+            <w:r>
+              <w:t>’)</w:t>
+            </w:r>
+          </w:p>
+        </w:tc>
+        <w:tc>
+          <w:tcPr>
+            <w:tcW w:w="1535" w:type="dxa"/>
+          </w:tcPr>
+          <w:p/>
+        </w:tc>
+        <w:tc>
+          <w:tcPr>
+            <w:tcW w:w="1472" w:type="dxa"/>
+          </w:tcPr>
+          <w:p/>
+        </w:tc>
+      </w:tr>
+      <w:tr>
+        <w:tc>
+          <w:tcPr>
+            <w:tcW w:w="1472" w:type="dxa"/>
+          </w:tcPr>
+          <w:p/>
+        </w:tc>
+        <w:tc>
+          <w:tcPr>
+            <w:tcW w:w="1924" w:type="dxa"/>
+          </w:tcPr>
+          <w:p/>
+        </w:tc>
+        <w:tc>
+          <w:tcPr>
+            <w:tcW w:w="994" w:type="dxa"/>
+          </w:tcPr>
+          <w:p/>
+        </w:tc>
+        <w:tc>
+          <w:tcPr>
+            <w:tcW w:w="4883" w:type="dxa"/>
+          </w:tcPr>
+          <w:p/>
+        </w:tc>
+        <w:tc>
+          <w:tcPr>
+            <w:tcW w:w="1668" w:type="dxa"/>
+          </w:tcPr>
+          <w:p/>
+        </w:tc>
+        <w:tc>
+          <w:tcPr>
+            <w:tcW w:w="1535" w:type="dxa"/>
+          </w:tcPr>
+          <w:p/>
+        </w:tc>
+        <w:tc>
+          <w:tcPr>
+            <w:tcW w:w="1472" w:type="dxa"/>
           </w:tcPr>
           <w:p/>
         </w:tc>
@@ -1773,87 +2120,87 @@
         </w:trPr>
         <w:tc>
           <w:tcPr>
-            <w:tcW w:w="1992" w:type="dxa"/>
-          </w:tcPr>
-          <w:p/>
-        </w:tc>
-        <w:tc>
-          <w:tcPr>
-            <w:tcW w:w="1992" w:type="dxa"/>
-          </w:tcPr>
-          <w:p/>
-        </w:tc>
-        <w:tc>
-          <w:tcPr>
-            <w:tcW w:w="1992" w:type="dxa"/>
-          </w:tcPr>
-          <w:p/>
-        </w:tc>
-        <w:tc>
-          <w:tcPr>
-            <w:tcW w:w="1993" w:type="dxa"/>
-          </w:tcPr>
-          <w:p/>
-        </w:tc>
-        <w:tc>
-          <w:tcPr>
-            <w:tcW w:w="1993" w:type="dxa"/>
-          </w:tcPr>
-          <w:p/>
-        </w:tc>
-        <w:tc>
-          <w:tcPr>
-            <w:tcW w:w="1993" w:type="dxa"/>
-          </w:tcPr>
-          <w:p/>
-        </w:tc>
-        <w:tc>
-          <w:tcPr>
-            <w:tcW w:w="1993" w:type="dxa"/>
-          </w:tcPr>
-          <w:p/>
-        </w:tc>
-      </w:tr>
-      <w:tr>
-        <w:tc>
-          <w:tcPr>
-            <w:tcW w:w="1992" w:type="dxa"/>
-          </w:tcPr>
-          <w:p/>
-        </w:tc>
-        <w:tc>
-          <w:tcPr>
-            <w:tcW w:w="1992" w:type="dxa"/>
-          </w:tcPr>
-          <w:p/>
-        </w:tc>
-        <w:tc>
-          <w:tcPr>
-            <w:tcW w:w="1992" w:type="dxa"/>
-          </w:tcPr>
-          <w:p/>
-        </w:tc>
-        <w:tc>
-          <w:tcPr>
-            <w:tcW w:w="1993" w:type="dxa"/>
-          </w:tcPr>
-          <w:p/>
-        </w:tc>
-        <w:tc>
-          <w:tcPr>
-            <w:tcW w:w="1993" w:type="dxa"/>
-          </w:tcPr>
-          <w:p/>
-        </w:tc>
-        <w:tc>
-          <w:tcPr>
-            <w:tcW w:w="1993" w:type="dxa"/>
-          </w:tcPr>
-          <w:p/>
-        </w:tc>
-        <w:tc>
-          <w:tcPr>
-            <w:tcW w:w="1993" w:type="dxa"/>
+            <w:tcW w:w="1472" w:type="dxa"/>
+          </w:tcPr>
+          <w:p/>
+        </w:tc>
+        <w:tc>
+          <w:tcPr>
+            <w:tcW w:w="1924" w:type="dxa"/>
+          </w:tcPr>
+          <w:p/>
+        </w:tc>
+        <w:tc>
+          <w:tcPr>
+            <w:tcW w:w="994" w:type="dxa"/>
+          </w:tcPr>
+          <w:p/>
+        </w:tc>
+        <w:tc>
+          <w:tcPr>
+            <w:tcW w:w="4883" w:type="dxa"/>
+          </w:tcPr>
+          <w:p/>
+        </w:tc>
+        <w:tc>
+          <w:tcPr>
+            <w:tcW w:w="1668" w:type="dxa"/>
+          </w:tcPr>
+          <w:p/>
+        </w:tc>
+        <w:tc>
+          <w:tcPr>
+            <w:tcW w:w="1535" w:type="dxa"/>
+          </w:tcPr>
+          <w:p/>
+        </w:tc>
+        <w:tc>
+          <w:tcPr>
+            <w:tcW w:w="1472" w:type="dxa"/>
+          </w:tcPr>
+          <w:p/>
+        </w:tc>
+      </w:tr>
+      <w:tr>
+        <w:tc>
+          <w:tcPr>
+            <w:tcW w:w="1472" w:type="dxa"/>
+          </w:tcPr>
+          <w:p/>
+        </w:tc>
+        <w:tc>
+          <w:tcPr>
+            <w:tcW w:w="1924" w:type="dxa"/>
+          </w:tcPr>
+          <w:p/>
+        </w:tc>
+        <w:tc>
+          <w:tcPr>
+            <w:tcW w:w="994" w:type="dxa"/>
+          </w:tcPr>
+          <w:p/>
+        </w:tc>
+        <w:tc>
+          <w:tcPr>
+            <w:tcW w:w="4883" w:type="dxa"/>
+          </w:tcPr>
+          <w:p/>
+        </w:tc>
+        <w:tc>
+          <w:tcPr>
+            <w:tcW w:w="1668" w:type="dxa"/>
+          </w:tcPr>
+          <w:p/>
+        </w:tc>
+        <w:tc>
+          <w:tcPr>
+            <w:tcW w:w="1535" w:type="dxa"/>
+          </w:tcPr>
+          <w:p/>
+        </w:tc>
+        <w:tc>
+          <w:tcPr>
+            <w:tcW w:w="1472" w:type="dxa"/>
           </w:tcPr>
           <w:p/>
         </w:tc>
@@ -4765,7 +5112,6 @@
           <w:sz w:val="40"/>
           <w:szCs w:val="40"/>
         </w:rPr>
-        <w:lastRenderedPageBreak/>
         <w:t xml:space="preserve">System </w:t>
       </w:r>
       <w:r>
@@ -5130,7 +5476,7 @@
     </w:tbl>
     <w:p/>
     <w:sectPr>
-      <w:headerReference w:type="default" r:id="rId12"/>
+      <w:headerReference w:type="default" r:id="rId16"/>
       <w:pgSz w:w="16838" w:h="11906" w:orient="landscape"/>
       <w:pgMar w:top="1440" w:right="1440" w:bottom="1440" w:left="1440" w:header="708" w:footer="708" w:gutter="0"/>
       <w:cols w:space="708"/>
@@ -5213,6 +5559,242 @@
     </w:pPr>
   </w:p>
 </w:hdr>
+</file>
+
+<file path=word/numbering.xml><?xml version="1.0" encoding="utf-8"?>
+<w:numbering xmlns:wpc="http://schemas.microsoft.com/office/word/2010/wordprocessingCanvas" xmlns:cx="http://schemas.microsoft.com/office/drawing/2014/chartex" xmlns:cx1="http://schemas.microsoft.com/office/drawing/2015/9/8/chartex" xmlns:cx2="http://schemas.microsoft.com/office/drawing/2015/10/21/chartex" xmlns:cx3="http://schemas.microsoft.com/office/drawing/2016/5/9/chartex" xmlns:cx4="http://schemas.microsoft.com/office/drawing/2016/5/10/chartex" xmlns:cx5="http://schemas.microsoft.com/office/drawing/2016/5/11/chartex" xmlns:cx6="http://schemas.microsoft.com/office/drawing/2016/5/12/chartex" xmlns:cx7="http://schemas.microsoft.com/office/drawing/2016/5/13/chartex" xmlns:cx8="http://schemas.microsoft.com/office/drawing/2016/5/14/chartex" xmlns:mc="http://schemas.openxmlformats.org/markup-compatibility/2006" xmlns:aink="http://schemas.microsoft.com/office/drawing/2016/ink" xmlns:am3d="http://schemas.microsoft.com/office/drawing/2017/model3d" xmlns:o="urn:schemas-microsoft-com:office:office" xmlns:oel="http://schemas.microsoft.com/office/2019/extlst" xmlns:r="http://schemas.openxmlformats.org/officeDocument/2006/relationships" xmlns:m="http://schemas.openxmlformats.org/officeDocument/2006/math" xmlns:v="urn:schemas-microsoft-com:vml" xmlns:wp14="http://schemas.microsoft.com/office/word/2010/wordprocessingDrawing" xmlns:wp="http://schemas.openxmlformats.org/drawingml/2006/wordprocessingDrawing" xmlns:w10="urn:schemas-microsoft-com:office:word" xmlns:w="http://schemas.openxmlformats.org/wordprocessingml/2006/main" xmlns:w14="http://schemas.microsoft.com/office/word/2010/wordml" xmlns:w15="http://schemas.microsoft.com/office/word/2012/wordml" xmlns:w16cex="http://schemas.microsoft.com/office/word/2018/wordml/cex" xmlns:w16cid="http://schemas.microsoft.com/office/word/2016/wordml/cid" xmlns:w16="http://schemas.microsoft.com/office/word/2018/wordml" xmlns:w16du="http://schemas.microsoft.com/office/word/2023/wordml/word16du" xmlns:w16sdtdh="http://schemas.microsoft.com/office/word/2020/wordml/sdtdatahash" xmlns:w16sdtfl="http://schemas.microsoft.com/office/word/2024/wordml/sdtformatlock" xmlns:w16se="http://schemas.microsoft.com/office/word/2015/wordml/symex" xmlns:wpg="http://schemas.microsoft.com/office/word/2010/wordprocessingGroup" xmlns:wpi="http://schemas.microsoft.com/office/word/2010/wordprocessingInk" xmlns:wne="http://schemas.microsoft.com/office/word/2006/wordml" xmlns:wps="http://schemas.microsoft.com/office/word/2010/wordprocessingShape" mc:Ignorable="w14 w15 w16se w16cid w16 w16cex w16sdtdh w16sdtfl w16du wp14">
+  <w:abstractNum w:abstractNumId="0" w15:restartNumberingAfterBreak="0">
+    <w:nsid w:val="016B1E26"/>
+    <w:multiLevelType w:val="hybridMultilevel"/>
+    <w:tmpl w:val="53463322"/>
+    <w:lvl w:ilvl="0" w:tplc="07F0EEAE">
+      <w:numFmt w:val="bullet"/>
+      <w:lvlText w:val="-"/>
+      <w:lvlJc w:val="left"/>
+      <w:pPr>
+        <w:ind w:left="720" w:hanging="360"/>
+      </w:pPr>
+      <w:rPr>
+        <w:rFonts w:ascii="Aptos" w:eastAsiaTheme="minorHAnsi" w:hAnsi="Aptos" w:cstheme="minorBidi" w:hint="default"/>
+      </w:rPr>
+    </w:lvl>
+    <w:lvl w:ilvl="1" w:tplc="14090003" w:tentative="1">
+      <w:start w:val="1"/>
+      <w:numFmt w:val="bullet"/>
+      <w:lvlText w:val="o"/>
+      <w:lvlJc w:val="left"/>
+      <w:pPr>
+        <w:ind w:left="1440" w:hanging="360"/>
+      </w:pPr>
+      <w:rPr>
+        <w:rFonts w:ascii="Courier New" w:hAnsi="Courier New" w:cs="Courier New" w:hint="default"/>
+      </w:rPr>
+    </w:lvl>
+    <w:lvl w:ilvl="2" w:tplc="14090005" w:tentative="1">
+      <w:start w:val="1"/>
+      <w:numFmt w:val="bullet"/>
+      <w:lvlText w:val=""/>
+      <w:lvlJc w:val="left"/>
+      <w:pPr>
+        <w:ind w:left="2160" w:hanging="360"/>
+      </w:pPr>
+      <w:rPr>
+        <w:rFonts w:ascii="Wingdings" w:hAnsi="Wingdings" w:hint="default"/>
+      </w:rPr>
+    </w:lvl>
+    <w:lvl w:ilvl="3" w:tplc="14090001" w:tentative="1">
+      <w:start w:val="1"/>
+      <w:numFmt w:val="bullet"/>
+      <w:lvlText w:val=""/>
+      <w:lvlJc w:val="left"/>
+      <w:pPr>
+        <w:ind w:left="2880" w:hanging="360"/>
+      </w:pPr>
+      <w:rPr>
+        <w:rFonts w:ascii="Symbol" w:hAnsi="Symbol" w:hint="default"/>
+      </w:rPr>
+    </w:lvl>
+    <w:lvl w:ilvl="4" w:tplc="14090003" w:tentative="1">
+      <w:start w:val="1"/>
+      <w:numFmt w:val="bullet"/>
+      <w:lvlText w:val="o"/>
+      <w:lvlJc w:val="left"/>
+      <w:pPr>
+        <w:ind w:left="3600" w:hanging="360"/>
+      </w:pPr>
+      <w:rPr>
+        <w:rFonts w:ascii="Courier New" w:hAnsi="Courier New" w:cs="Courier New" w:hint="default"/>
+      </w:rPr>
+    </w:lvl>
+    <w:lvl w:ilvl="5" w:tplc="14090005" w:tentative="1">
+      <w:start w:val="1"/>
+      <w:numFmt w:val="bullet"/>
+      <w:lvlText w:val=""/>
+      <w:lvlJc w:val="left"/>
+      <w:pPr>
+        <w:ind w:left="4320" w:hanging="360"/>
+      </w:pPr>
+      <w:rPr>
+        <w:rFonts w:ascii="Wingdings" w:hAnsi="Wingdings" w:hint="default"/>
+      </w:rPr>
+    </w:lvl>
+    <w:lvl w:ilvl="6" w:tplc="14090001" w:tentative="1">
+      <w:start w:val="1"/>
+      <w:numFmt w:val="bullet"/>
+      <w:lvlText w:val=""/>
+      <w:lvlJc w:val="left"/>
+      <w:pPr>
+        <w:ind w:left="5040" w:hanging="360"/>
+      </w:pPr>
+      <w:rPr>
+        <w:rFonts w:ascii="Symbol" w:hAnsi="Symbol" w:hint="default"/>
+      </w:rPr>
+    </w:lvl>
+    <w:lvl w:ilvl="7" w:tplc="14090003" w:tentative="1">
+      <w:start w:val="1"/>
+      <w:numFmt w:val="bullet"/>
+      <w:lvlText w:val="o"/>
+      <w:lvlJc w:val="left"/>
+      <w:pPr>
+        <w:ind w:left="5760" w:hanging="360"/>
+      </w:pPr>
+      <w:rPr>
+        <w:rFonts w:ascii="Courier New" w:hAnsi="Courier New" w:cs="Courier New" w:hint="default"/>
+      </w:rPr>
+    </w:lvl>
+    <w:lvl w:ilvl="8" w:tplc="14090005" w:tentative="1">
+      <w:start w:val="1"/>
+      <w:numFmt w:val="bullet"/>
+      <w:lvlText w:val=""/>
+      <w:lvlJc w:val="left"/>
+      <w:pPr>
+        <w:ind w:left="6480" w:hanging="360"/>
+      </w:pPr>
+      <w:rPr>
+        <w:rFonts w:ascii="Wingdings" w:hAnsi="Wingdings" w:hint="default"/>
+      </w:rPr>
+    </w:lvl>
+  </w:abstractNum>
+  <w:abstractNum w:abstractNumId="1" w15:restartNumberingAfterBreak="0">
+    <w:nsid w:val="43E60276"/>
+    <w:multiLevelType w:val="hybridMultilevel"/>
+    <w:tmpl w:val="2C5C3798"/>
+    <w:lvl w:ilvl="0" w:tplc="14090001">
+      <w:start w:val="1"/>
+      <w:numFmt w:val="bullet"/>
+      <w:lvlText w:val=""/>
+      <w:lvlJc w:val="left"/>
+      <w:pPr>
+        <w:ind w:left="765" w:hanging="360"/>
+      </w:pPr>
+      <w:rPr>
+        <w:rFonts w:ascii="Symbol" w:hAnsi="Symbol" w:hint="default"/>
+      </w:rPr>
+    </w:lvl>
+    <w:lvl w:ilvl="1" w:tplc="14090003" w:tentative="1">
+      <w:start w:val="1"/>
+      <w:numFmt w:val="bullet"/>
+      <w:lvlText w:val="o"/>
+      <w:lvlJc w:val="left"/>
+      <w:pPr>
+        <w:ind w:left="1485" w:hanging="360"/>
+      </w:pPr>
+      <w:rPr>
+        <w:rFonts w:ascii="Courier New" w:hAnsi="Courier New" w:cs="Courier New" w:hint="default"/>
+      </w:rPr>
+    </w:lvl>
+    <w:lvl w:ilvl="2" w:tplc="14090005" w:tentative="1">
+      <w:start w:val="1"/>
+      <w:numFmt w:val="bullet"/>
+      <w:lvlText w:val=""/>
+      <w:lvlJc w:val="left"/>
+      <w:pPr>
+        <w:ind w:left="2205" w:hanging="360"/>
+      </w:pPr>
+      <w:rPr>
+        <w:rFonts w:ascii="Wingdings" w:hAnsi="Wingdings" w:hint="default"/>
+      </w:rPr>
+    </w:lvl>
+    <w:lvl w:ilvl="3" w:tplc="14090001" w:tentative="1">
+      <w:start w:val="1"/>
+      <w:numFmt w:val="bullet"/>
+      <w:lvlText w:val=""/>
+      <w:lvlJc w:val="left"/>
+      <w:pPr>
+        <w:ind w:left="2925" w:hanging="360"/>
+      </w:pPr>
+      <w:rPr>
+        <w:rFonts w:ascii="Symbol" w:hAnsi="Symbol" w:hint="default"/>
+      </w:rPr>
+    </w:lvl>
+    <w:lvl w:ilvl="4" w:tplc="14090003" w:tentative="1">
+      <w:start w:val="1"/>
+      <w:numFmt w:val="bullet"/>
+      <w:lvlText w:val="o"/>
+      <w:lvlJc w:val="left"/>
+      <w:pPr>
+        <w:ind w:left="3645" w:hanging="360"/>
+      </w:pPr>
+      <w:rPr>
+        <w:rFonts w:ascii="Courier New" w:hAnsi="Courier New" w:cs="Courier New" w:hint="default"/>
+      </w:rPr>
+    </w:lvl>
+    <w:lvl w:ilvl="5" w:tplc="14090005" w:tentative="1">
+      <w:start w:val="1"/>
+      <w:numFmt w:val="bullet"/>
+      <w:lvlText w:val=""/>
+      <w:lvlJc w:val="left"/>
+      <w:pPr>
+        <w:ind w:left="4365" w:hanging="360"/>
+      </w:pPr>
+      <w:rPr>
+        <w:rFonts w:ascii="Wingdings" w:hAnsi="Wingdings" w:hint="default"/>
+      </w:rPr>
+    </w:lvl>
+    <w:lvl w:ilvl="6" w:tplc="14090001" w:tentative="1">
+      <w:start w:val="1"/>
+      <w:numFmt w:val="bullet"/>
+      <w:lvlText w:val=""/>
+      <w:lvlJc w:val="left"/>
+      <w:pPr>
+        <w:ind w:left="5085" w:hanging="360"/>
+      </w:pPr>
+      <w:rPr>
+        <w:rFonts w:ascii="Symbol" w:hAnsi="Symbol" w:hint="default"/>
+      </w:rPr>
+    </w:lvl>
+    <w:lvl w:ilvl="7" w:tplc="14090003" w:tentative="1">
+      <w:start w:val="1"/>
+      <w:numFmt w:val="bullet"/>
+      <w:lvlText w:val="o"/>
+      <w:lvlJc w:val="left"/>
+      <w:pPr>
+        <w:ind w:left="5805" w:hanging="360"/>
+      </w:pPr>
+      <w:rPr>
+        <w:rFonts w:ascii="Courier New" w:hAnsi="Courier New" w:cs="Courier New" w:hint="default"/>
+      </w:rPr>
+    </w:lvl>
+    <w:lvl w:ilvl="8" w:tplc="14090005" w:tentative="1">
+      <w:start w:val="1"/>
+      <w:numFmt w:val="bullet"/>
+      <w:lvlText w:val=""/>
+      <w:lvlJc w:val="left"/>
+      <w:pPr>
+        <w:ind w:left="6525" w:hanging="360"/>
+      </w:pPr>
+      <w:rPr>
+        <w:rFonts w:ascii="Wingdings" w:hAnsi="Wingdings" w:hint="default"/>
+      </w:rPr>
+    </w:lvl>
+  </w:abstractNum>
+  <w:num w:numId="1" w16cid:durableId="1640723428">
+    <w:abstractNumId w:val="1"/>
+  </w:num>
+  <w:num w:numId="2" w16cid:durableId="645354244">
+    <w:abstractNumId w:val="0"/>
+  </w:num>
+</w:numbering>
 </file>
 
 <file path=word/styles.xml><?xml version="1.0" encoding="utf-8"?>
@@ -6557,6 +7139,15 @@
 </file>
 
 <file path=customXml/item1.xml><?xml version="1.0" encoding="utf-8"?>
+<?mso-contentType ?>
+<FormTemplates xmlns="http://schemas.microsoft.com/sharepoint/v3/contenttype/forms">
+  <Display>DocumentLibraryForm</Display>
+  <Edit>DocumentLibraryForm</Edit>
+  <New>DocumentLibraryForm</New>
+</FormTemplates>
+</file>
+
+<file path=customXml/item2.xml><?xml version="1.0" encoding="utf-8"?>
 <ct:contentTypeSchema xmlns:ct="http://schemas.microsoft.com/office/2006/metadata/contentType" xmlns:ma="http://schemas.microsoft.com/office/2006/metadata/properties/metaAttributes" ct:_="" ma:_="" ma:contentTypeName="Document" ma:contentTypeID="0x0101007E8B0F3A3D93E84AB524F8279E19E7B7" ma:contentTypeVersion="11" ma:contentTypeDescription="Create a new document." ma:contentTypeScope="" ma:versionID="857d14907125e99ca9f435da587db4e2">
   <xsd:schema xmlns:xsd="http://www.w3.org/2001/XMLSchema" xmlns:xs="http://www.w3.org/2001/XMLSchema" xmlns:p="http://schemas.microsoft.com/office/2006/metadata/properties" xmlns:ns2="123be271-b045-42f2-9f8f-350d6f8ef38d" xmlns:ns3="36c75000-58b1-48ef-889f-834f55adc240" targetNamespace="http://schemas.microsoft.com/office/2006/metadata/properties" ma:root="true" ma:fieldsID="2b82e7a265a00a58c708e3a9a583fdbf" ns2:_="" ns3:_="">
     <xsd:import namespace="123be271-b045-42f2-9f8f-350d6f8ef38d"/>
@@ -6751,15 +7342,6 @@
 </ct:contentTypeSchema>
 </file>
 
-<file path=customXml/item2.xml><?xml version="1.0" encoding="utf-8"?>
-<?mso-contentType ?>
-<FormTemplates xmlns="http://schemas.microsoft.com/sharepoint/v3/contenttype/forms">
-  <Display>DocumentLibraryForm</Display>
-  <Edit>DocumentLibraryForm</Edit>
-  <New>DocumentLibraryForm</New>
-</FormTemplates>
-</file>
-
 <file path=customXml/item3.xml><?xml version="1.0" encoding="utf-8"?>
 <p:properties xmlns:p="http://schemas.microsoft.com/office/2006/metadata/properties" xmlns:xsi="http://www.w3.org/2001/XMLSchema-instance" xmlns:pc="http://schemas.microsoft.com/office/infopath/2007/PartnerControls">
   <documentManagement>
@@ -6772,6 +7354,14 @@
 </file>
 
 <file path=customXml/itemProps1.xml><?xml version="1.0" encoding="utf-8"?>
+<ds:datastoreItem xmlns:ds="http://schemas.openxmlformats.org/officeDocument/2006/customXml" ds:itemID="{1D738709-4E75-423A-A58E-A367BEE6EA78}">
+  <ds:schemaRefs>
+    <ds:schemaRef ds:uri="http://schemas.microsoft.com/sharepoint/v3/contenttype/forms"/>
+  </ds:schemaRefs>
+</ds:datastoreItem>
+</file>
+
+<file path=customXml/itemProps2.xml><?xml version="1.0" encoding="utf-8"?>
 <ds:datastoreItem xmlns:ds="http://schemas.openxmlformats.org/officeDocument/2006/customXml" ds:itemID="{1A2AD3AA-B754-4655-957F-F1B126635C66}">
   <ds:schemaRefs>
     <ds:schemaRef ds:uri="http://schemas.microsoft.com/office/2006/metadata/contentType"/>
@@ -6790,14 +7380,6 @@
 </ds:datastoreItem>
 </file>
 
-<file path=customXml/itemProps2.xml><?xml version="1.0" encoding="utf-8"?>
-<ds:datastoreItem xmlns:ds="http://schemas.openxmlformats.org/officeDocument/2006/customXml" ds:itemID="{1D738709-4E75-423A-A58E-A367BEE6EA78}">
-  <ds:schemaRefs>
-    <ds:schemaRef ds:uri="http://schemas.microsoft.com/sharepoint/v3/contenttype/forms"/>
-  </ds:schemaRefs>
-</ds:datastoreItem>
-</file>
-
 <file path=customXml/itemProps3.xml><?xml version="1.0" encoding="utf-8"?>
 <ds:datastoreItem xmlns:ds="http://schemas.openxmlformats.org/officeDocument/2006/customXml" ds:itemID="{C7515DB5-DEF0-4F12-A4AA-38224E91E24A}">
   <ds:schemaRefs>

</xml_diff>

<commit_message>
Finished and tested the add task function and all related functions.
</commit_message>
<xml_diff>
--- a/91896 Testing.docx
+++ b/91896 Testing.docx
@@ -71,6 +71,7 @@
                 <w:szCs w:val="28"/>
               </w:rPr>
             </w:pPr>
+            <w:proofErr w:type="spellStart"/>
             <w:r>
               <w:rPr>
                 <w:sz w:val="28"/>
@@ -78,6 +79,7 @@
               </w:rPr>
               <w:t>User_menu</w:t>
             </w:r>
+            <w:proofErr w:type="spellEnd"/>
           </w:p>
           <w:p/>
         </w:tc>
@@ -668,6 +670,7 @@
                 <w:szCs w:val="28"/>
               </w:rPr>
             </w:pPr>
+            <w:proofErr w:type="spellStart"/>
             <w:r>
               <w:rPr>
                 <w:sz w:val="28"/>
@@ -675,6 +678,7 @@
               </w:rPr>
               <w:t>Integer_validation</w:t>
             </w:r>
+            <w:proofErr w:type="spellEnd"/>
           </w:p>
           <w:p/>
         </w:tc>
@@ -1444,50 +1448,6 @@
           <w:p/>
         </w:tc>
       </w:tr>
-      <w:tr>
-        <w:tc>
-          <w:tcPr>
-            <w:tcW w:w="1699" w:type="dxa"/>
-          </w:tcPr>
-          <w:p/>
-        </w:tc>
-        <w:tc>
-          <w:tcPr>
-            <w:tcW w:w="1810" w:type="dxa"/>
-          </w:tcPr>
-          <w:p/>
-        </w:tc>
-        <w:tc>
-          <w:tcPr>
-            <w:tcW w:w="1164" w:type="dxa"/>
-          </w:tcPr>
-          <w:p/>
-        </w:tc>
-        <w:tc>
-          <w:tcPr>
-            <w:tcW w:w="2432" w:type="dxa"/>
-          </w:tcPr>
-          <w:p/>
-        </w:tc>
-        <w:tc>
-          <w:tcPr>
-            <w:tcW w:w="1796" w:type="dxa"/>
-          </w:tcPr>
-          <w:p/>
-        </w:tc>
-        <w:tc>
-          <w:tcPr>
-            <w:tcW w:w="1801" w:type="dxa"/>
-          </w:tcPr>
-          <w:p/>
-        </w:tc>
-        <w:tc>
-          <w:tcPr>
-            <w:tcW w:w="3246" w:type="dxa"/>
-          </w:tcPr>
-          <w:p/>
-        </w:tc>
-      </w:tr>
     </w:tbl>
     <w:p/>
     <w:p/>
@@ -1498,12 +1458,12 @@
         <w:tblLook w:val="0420" w:firstRow="1" w:lastRow="0" w:firstColumn="0" w:lastColumn="0" w:noHBand="0" w:noVBand="1"/>
       </w:tblPr>
       <w:tblGrid>
-        <w:gridCol w:w="1304"/>
-        <w:gridCol w:w="1902"/>
-        <w:gridCol w:w="1100"/>
-        <w:gridCol w:w="4749"/>
-        <w:gridCol w:w="1564"/>
-        <w:gridCol w:w="1507"/>
+        <w:gridCol w:w="1280"/>
+        <w:gridCol w:w="1898"/>
+        <w:gridCol w:w="1129"/>
+        <w:gridCol w:w="4728"/>
+        <w:gridCol w:w="1589"/>
+        <w:gridCol w:w="1502"/>
         <w:gridCol w:w="1822"/>
       </w:tblGrid>
       <w:tr>
@@ -1525,6 +1485,7 @@
                 <w:szCs w:val="28"/>
               </w:rPr>
             </w:pPr>
+            <w:proofErr w:type="spellStart"/>
             <w:r>
               <w:rPr>
                 <w:sz w:val="28"/>
@@ -1532,13 +1493,47 @@
               </w:rPr>
               <w:t>Create_new_task</w:t>
             </w:r>
+            <w:proofErr w:type="spellEnd"/>
             <w:r>
               <w:rPr>
                 <w:sz w:val="28"/>
                 <w:szCs w:val="28"/>
               </w:rPr>
-              <w:t xml:space="preserve">, input_multiple_values, check_multiple_input_values, </w:t>
-            </w:r>
+              <w:t xml:space="preserve">, </w:t>
+            </w:r>
+            <w:proofErr w:type="spellStart"/>
+            <w:r>
+              <w:rPr>
+                <w:sz w:val="28"/>
+                <w:szCs w:val="28"/>
+              </w:rPr>
+              <w:t>input_multiple_values</w:t>
+            </w:r>
+            <w:proofErr w:type="spellEnd"/>
+            <w:r>
+              <w:rPr>
+                <w:sz w:val="28"/>
+                <w:szCs w:val="28"/>
+              </w:rPr>
+              <w:t xml:space="preserve">, </w:t>
+            </w:r>
+            <w:proofErr w:type="spellStart"/>
+            <w:r>
+              <w:rPr>
+                <w:sz w:val="28"/>
+                <w:szCs w:val="28"/>
+              </w:rPr>
+              <w:t>check_multiple_input_values</w:t>
+            </w:r>
+            <w:proofErr w:type="spellEnd"/>
+            <w:r>
+              <w:rPr>
+                <w:sz w:val="28"/>
+                <w:szCs w:val="28"/>
+              </w:rPr>
+              <w:t xml:space="preserve">, </w:t>
+            </w:r>
+            <w:proofErr w:type="spellStart"/>
             <w:r>
               <w:rPr>
                 <w:sz w:val="28"/>
@@ -1546,6 +1541,7 @@
               </w:rPr>
               <w:t>generate_task_id</w:t>
             </w:r>
+            <w:proofErr w:type="spellEnd"/>
           </w:p>
           <w:p/>
         </w:tc>
@@ -1556,7 +1552,7 @@
         </w:trPr>
         <w:tc>
           <w:tcPr>
-            <w:tcW w:w="1472" w:type="dxa"/>
+            <w:tcW w:w="1280" w:type="dxa"/>
           </w:tcPr>
           <w:p>
             <w:r>
@@ -1567,7 +1563,7 @@
         </w:tc>
         <w:tc>
           <w:tcPr>
-            <w:tcW w:w="1924" w:type="dxa"/>
+            <w:tcW w:w="1898" w:type="dxa"/>
           </w:tcPr>
           <w:p>
             <w:r>
@@ -1577,7 +1573,7 @@
         </w:tc>
         <w:tc>
           <w:tcPr>
-            <w:tcW w:w="994" w:type="dxa"/>
+            <w:tcW w:w="1129" w:type="dxa"/>
           </w:tcPr>
           <w:p>
             <w:r>
@@ -1587,7 +1583,7 @@
         </w:tc>
         <w:tc>
           <w:tcPr>
-            <w:tcW w:w="4883" w:type="dxa"/>
+            <w:tcW w:w="4728" w:type="dxa"/>
           </w:tcPr>
           <w:p>
             <w:r>
@@ -1597,7 +1593,7 @@
         </w:tc>
         <w:tc>
           <w:tcPr>
-            <w:tcW w:w="1668" w:type="dxa"/>
+            <w:tcW w:w="1589" w:type="dxa"/>
           </w:tcPr>
           <w:p>
             <w:r>
@@ -1607,7 +1603,7 @@
         </w:tc>
         <w:tc>
           <w:tcPr>
-            <w:tcW w:w="1535" w:type="dxa"/>
+            <w:tcW w:w="1502" w:type="dxa"/>
           </w:tcPr>
           <w:p>
             <w:r>
@@ -1617,7 +1613,7 @@
         </w:tc>
         <w:tc>
           <w:tcPr>
-            <w:tcW w:w="1472" w:type="dxa"/>
+            <w:tcW w:w="1822" w:type="dxa"/>
           </w:tcPr>
           <w:p>
             <w:r>
@@ -1632,7 +1628,7 @@
         </w:trPr>
         <w:tc>
           <w:tcPr>
-            <w:tcW w:w="1472" w:type="dxa"/>
+            <w:tcW w:w="1280" w:type="dxa"/>
             <w:vMerge w:val="restart"/>
           </w:tcPr>
           <w:p>
@@ -1643,7 +1639,7 @@
         </w:tc>
         <w:tc>
           <w:tcPr>
-            <w:tcW w:w="1924" w:type="dxa"/>
+            <w:tcW w:w="1898" w:type="dxa"/>
             <w:vMerge w:val="restart"/>
           </w:tcPr>
           <w:p>
@@ -1674,7 +1670,7 @@
         </w:tc>
         <w:tc>
           <w:tcPr>
-            <w:tcW w:w="994" w:type="dxa"/>
+            <w:tcW w:w="1129" w:type="dxa"/>
           </w:tcPr>
           <w:p>
             <w:r>
@@ -1684,13 +1680,16 @@
         </w:tc>
         <w:tc>
           <w:tcPr>
-            <w:tcW w:w="4883" w:type="dxa"/>
+            <w:tcW w:w="4728" w:type="dxa"/>
           </w:tcPr>
           <w:p>
             <w:pPr>
               <w:ind w:firstLine="720"/>
             </w:pPr>
             <w:r>
+              <w:rPr>
+                <w:noProof/>
+              </w:rPr>
               <w:drawing>
                 <wp:inline distT="0" distB="0" distL="0" distR="0" wp14:anchorId="2EE4168A" wp14:editId="7F4177CF">
                   <wp:extent cx="2095500" cy="1047750"/>
@@ -1731,25 +1730,41 @@
         </w:tc>
         <w:tc>
           <w:tcPr>
-            <w:tcW w:w="1668" w:type="dxa"/>
-          </w:tcPr>
-          <w:p>
-            <w:r>
-              <w:t>The program should return an error, Saying “You need to fill in all values!” and returning to the input page again</w:t>
-            </w:r>
-          </w:p>
-        </w:tc>
-        <w:tc>
-          <w:tcPr>
-            <w:tcW w:w="1535" w:type="dxa"/>
-          </w:tcPr>
-          <w:p/>
-        </w:tc>
-        <w:tc>
-          <w:tcPr>
-            <w:tcW w:w="1472" w:type="dxa"/>
-          </w:tcPr>
-          <w:p/>
+            <w:tcW w:w="1589" w:type="dxa"/>
+          </w:tcPr>
+          <w:p>
+            <w:r>
+              <w:t xml:space="preserve">The program should return an error, </w:t>
+            </w:r>
+            <w:proofErr w:type="gramStart"/>
+            <w:r>
+              <w:t>Saying</w:t>
+            </w:r>
+            <w:proofErr w:type="gramEnd"/>
+            <w:r>
+              <w:t xml:space="preserve"> “You need to fill in all values!” and returning to the input page again</w:t>
+            </w:r>
+          </w:p>
+        </w:tc>
+        <w:tc>
+          <w:tcPr>
+            <w:tcW w:w="1502" w:type="dxa"/>
+          </w:tcPr>
+          <w:p>
+            <w:r>
+              <w:t>Window came up with the text “Error! You need to fill in all values!”</w:t>
+            </w:r>
+          </w:p>
+        </w:tc>
+        <w:tc>
+          <w:tcPr>
+            <w:tcW w:w="1822" w:type="dxa"/>
+          </w:tcPr>
+          <w:p>
+            <w:r>
+              <w:t>N/A</w:t>
+            </w:r>
+          </w:p>
         </w:tc>
       </w:tr>
       <w:tr>
@@ -1759,21 +1774,21 @@
         </w:trPr>
         <w:tc>
           <w:tcPr>
-            <w:tcW w:w="1472" w:type="dxa"/>
+            <w:tcW w:w="1280" w:type="dxa"/>
             <w:vMerge/>
           </w:tcPr>
           <w:p/>
         </w:tc>
         <w:tc>
           <w:tcPr>
-            <w:tcW w:w="1924" w:type="dxa"/>
+            <w:tcW w:w="1898" w:type="dxa"/>
             <w:vMerge/>
           </w:tcPr>
           <w:p/>
         </w:tc>
         <w:tc>
           <w:tcPr>
-            <w:tcW w:w="994" w:type="dxa"/>
+            <w:tcW w:w="1129" w:type="dxa"/>
           </w:tcPr>
           <w:p>
             <w:r>
@@ -1783,10 +1798,13 @@
         </w:tc>
         <w:tc>
           <w:tcPr>
-            <w:tcW w:w="4883" w:type="dxa"/>
-          </w:tcPr>
-          <w:p>
-            <w:r>
+            <w:tcW w:w="4728" w:type="dxa"/>
+          </w:tcPr>
+          <w:p>
+            <w:r>
+              <w:rPr>
+                <w:noProof/>
+              </w:rPr>
               <w:drawing>
                 <wp:inline distT="0" distB="0" distL="0" distR="0" wp14:anchorId="4B062A28" wp14:editId="63624C8E">
                   <wp:extent cx="2190750" cy="1177407"/>
@@ -1827,7 +1845,7 @@
         </w:tc>
         <w:tc>
           <w:tcPr>
-            <w:tcW w:w="1668" w:type="dxa"/>
+            <w:tcW w:w="1589" w:type="dxa"/>
           </w:tcPr>
           <w:p>
             <w:r>
@@ -1837,15 +1855,23 @@
         </w:tc>
         <w:tc>
           <w:tcPr>
-            <w:tcW w:w="1535" w:type="dxa"/>
-          </w:tcPr>
-          <w:p/>
-        </w:tc>
-        <w:tc>
-          <w:tcPr>
-            <w:tcW w:w="1472" w:type="dxa"/>
-          </w:tcPr>
-          <w:p/>
+            <w:tcW w:w="1502" w:type="dxa"/>
+          </w:tcPr>
+          <w:p>
+            <w:r>
+              <w:t>Window came up with the text “Error! You need to fill in all values!”</w:t>
+            </w:r>
+          </w:p>
+        </w:tc>
+        <w:tc>
+          <w:tcPr>
+            <w:tcW w:w="1822" w:type="dxa"/>
+          </w:tcPr>
+          <w:p>
+            <w:r>
+              <w:t>N/A</w:t>
+            </w:r>
+          </w:p>
         </w:tc>
       </w:tr>
       <w:tr>
@@ -1854,21 +1880,21 @@
         </w:trPr>
         <w:tc>
           <w:tcPr>
-            <w:tcW w:w="1472" w:type="dxa"/>
+            <w:tcW w:w="1280" w:type="dxa"/>
             <w:vMerge/>
           </w:tcPr>
           <w:p/>
         </w:tc>
         <w:tc>
           <w:tcPr>
-            <w:tcW w:w="1924" w:type="dxa"/>
+            <w:tcW w:w="1898" w:type="dxa"/>
             <w:vMerge/>
           </w:tcPr>
           <w:p/>
         </w:tc>
         <w:tc>
           <w:tcPr>
-            <w:tcW w:w="994" w:type="dxa"/>
+            <w:tcW w:w="1129" w:type="dxa"/>
           </w:tcPr>
           <w:p>
             <w:r>
@@ -1878,13 +1904,16 @@
         </w:tc>
         <w:tc>
           <w:tcPr>
-            <w:tcW w:w="4883" w:type="dxa"/>
+            <w:tcW w:w="4728" w:type="dxa"/>
           </w:tcPr>
           <w:p>
             <w:pPr>
               <w:jc w:val="center"/>
             </w:pPr>
             <w:r>
+              <w:rPr>
+                <w:noProof/>
+              </w:rPr>
               <w:drawing>
                 <wp:inline distT="0" distB="0" distL="0" distR="0" wp14:anchorId="5DD6FFB8" wp14:editId="6702277C">
                   <wp:extent cx="2305050" cy="1177472"/>
@@ -1925,34 +1954,47 @@
         </w:tc>
         <w:tc>
           <w:tcPr>
-            <w:tcW w:w="1668" w:type="dxa"/>
-          </w:tcPr>
-          <w:p>
-            <w:r>
-              <w:t>The program should create the task and output it in the terminal (proper display hasn’t been created yet)</w:t>
-            </w:r>
-            <w:r>
-              <w:t>, with a new generated task. (See row below)</w:t>
-            </w:r>
-          </w:p>
-        </w:tc>
-        <w:tc>
-          <w:tcPr>
-            <w:tcW w:w="1535" w:type="dxa"/>
-          </w:tcPr>
-          <w:p>
-            <w:r>
-              <w:t>Output all dictionaries, With the updated one. The new task_ID was invalid and overwrote an old task.</w:t>
-            </w:r>
-          </w:p>
-        </w:tc>
-        <w:tc>
-          <w:tcPr>
-            <w:tcW w:w="1472" w:type="dxa"/>
-          </w:tcPr>
-          <w:p>
-            <w:r>
-              <w:t>Adding a +1 to the generate_task_id because the list indexes start from 0</w:t>
+            <w:tcW w:w="1589" w:type="dxa"/>
+          </w:tcPr>
+          <w:p>
+            <w:r>
+              <w:t>The program should create the task and output it in the terminal (proper display hasn’t been created yet), with a new generated task. (See row below)</w:t>
+            </w:r>
+          </w:p>
+        </w:tc>
+        <w:tc>
+          <w:tcPr>
+            <w:tcW w:w="1502" w:type="dxa"/>
+          </w:tcPr>
+          <w:p>
+            <w:r>
+              <w:t xml:space="preserve">Output all dictionaries, With the updated one. The new </w:t>
+            </w:r>
+            <w:proofErr w:type="spellStart"/>
+            <w:r>
+              <w:t>task_ID</w:t>
+            </w:r>
+            <w:proofErr w:type="spellEnd"/>
+            <w:r>
+              <w:t xml:space="preserve"> was invalid and overwrote an old task.</w:t>
+            </w:r>
+          </w:p>
+        </w:tc>
+        <w:tc>
+          <w:tcPr>
+            <w:tcW w:w="1822" w:type="dxa"/>
+          </w:tcPr>
+          <w:p>
+            <w:r>
+              <w:t xml:space="preserve">Adding a +1 to the </w:t>
+            </w:r>
+            <w:proofErr w:type="spellStart"/>
+            <w:r>
+              <w:t>generate_task_id</w:t>
+            </w:r>
+            <w:proofErr w:type="spellEnd"/>
+            <w:r>
+              <w:t xml:space="preserve"> because the list indexes start from 0</w:t>
             </w:r>
           </w:p>
         </w:tc>
@@ -1963,28 +2005,43 @@
         </w:trPr>
         <w:tc>
           <w:tcPr>
-            <w:tcW w:w="1472" w:type="dxa"/>
-          </w:tcPr>
-          <w:p>
-            <w:r>
-              <w:lastRenderedPageBreak/>
+            <w:tcW w:w="1280" w:type="dxa"/>
+          </w:tcPr>
+          <w:p>
+            <w:r>
               <w:t>23/6</w:t>
             </w:r>
           </w:p>
         </w:tc>
         <w:tc>
           <w:tcPr>
-            <w:tcW w:w="1924" w:type="dxa"/>
-          </w:tcPr>
-          <w:p>
-            <w:r>
-              <w:t>Seeing if the generate_taks_id function works correctly, generating an ID which is one more up from the last one eg. T1, T2.</w:t>
-            </w:r>
-          </w:p>
-        </w:tc>
-        <w:tc>
-          <w:tcPr>
-            <w:tcW w:w="994" w:type="dxa"/>
+            <w:tcW w:w="1898" w:type="dxa"/>
+          </w:tcPr>
+          <w:p>
+            <w:r>
+              <w:t xml:space="preserve">Seeing if the </w:t>
+            </w:r>
+            <w:proofErr w:type="spellStart"/>
+            <w:r>
+              <w:t>generate_taks_id</w:t>
+            </w:r>
+            <w:proofErr w:type="spellEnd"/>
+            <w:r>
+              <w:t xml:space="preserve"> function works correctly, generating an ID which is one more up from the last one </w:t>
+            </w:r>
+            <w:proofErr w:type="spellStart"/>
+            <w:r>
+              <w:t>eg.</w:t>
+            </w:r>
+            <w:proofErr w:type="spellEnd"/>
+            <w:r>
+              <w:t xml:space="preserve"> T1, T2.</w:t>
+            </w:r>
+          </w:p>
+        </w:tc>
+        <w:tc>
+          <w:tcPr>
+            <w:tcW w:w="1129" w:type="dxa"/>
           </w:tcPr>
           <w:p>
             <w:r>
@@ -1994,15 +2051,26 @@
         </w:tc>
         <w:tc>
           <w:tcPr>
-            <w:tcW w:w="4883" w:type="dxa"/>
-          </w:tcPr>
-          <w:p>
-            <w:r>
-              <w:t>‘Excpected’ Value from the last test:</w:t>
-            </w:r>
-          </w:p>
-          <w:p>
-            <w:r>
+            <w:tcW w:w="4728" w:type="dxa"/>
+          </w:tcPr>
+          <w:p>
+            <w:r>
+              <w:t>‘</w:t>
+            </w:r>
+            <w:proofErr w:type="spellStart"/>
+            <w:r>
+              <w:t>Excpected</w:t>
+            </w:r>
+            <w:proofErr w:type="spellEnd"/>
+            <w:r>
+              <w:t>’ Value from the last test:</w:t>
+            </w:r>
+          </w:p>
+          <w:p>
+            <w:r>
+              <w:rPr>
+                <w:noProof/>
+              </w:rPr>
               <w:drawing>
                 <wp:inline distT="0" distB="0" distL="0" distR="0" wp14:anchorId="2A919016" wp14:editId="2D516679">
                   <wp:extent cx="2305050" cy="1177472"/>
@@ -2043,75 +2111,486 @@
         </w:tc>
         <w:tc>
           <w:tcPr>
-            <w:tcW w:w="1668" w:type="dxa"/>
-          </w:tcPr>
-          <w:p>
-            <w:r>
-              <w:t>Should output the correct task ID, one more from the last generated one (Should be ‘T</w:t>
-            </w:r>
-            <w:r>
-              <w:t>6</w:t>
-            </w:r>
-            <w:r>
-              <w:t>’)</w:t>
-            </w:r>
-          </w:p>
-        </w:tc>
-        <w:tc>
-          <w:tcPr>
-            <w:tcW w:w="1535" w:type="dxa"/>
-          </w:tcPr>
-          <w:p/>
-        </w:tc>
-        <w:tc>
-          <w:tcPr>
-            <w:tcW w:w="1472" w:type="dxa"/>
-          </w:tcPr>
-          <w:p/>
-        </w:tc>
-      </w:tr>
-      <w:tr>
-        <w:tc>
-          <w:tcPr>
-            <w:tcW w:w="1472" w:type="dxa"/>
-          </w:tcPr>
-          <w:p/>
-        </w:tc>
-        <w:tc>
-          <w:tcPr>
-            <w:tcW w:w="1924" w:type="dxa"/>
-          </w:tcPr>
-          <w:p/>
-        </w:tc>
-        <w:tc>
-          <w:tcPr>
-            <w:tcW w:w="994" w:type="dxa"/>
-          </w:tcPr>
-          <w:p/>
-        </w:tc>
-        <w:tc>
-          <w:tcPr>
-            <w:tcW w:w="4883" w:type="dxa"/>
-          </w:tcPr>
-          <w:p/>
-        </w:tc>
-        <w:tc>
-          <w:tcPr>
-            <w:tcW w:w="1668" w:type="dxa"/>
-          </w:tcPr>
-          <w:p/>
-        </w:tc>
-        <w:tc>
-          <w:tcPr>
-            <w:tcW w:w="1535" w:type="dxa"/>
-          </w:tcPr>
-          <w:p/>
-        </w:tc>
-        <w:tc>
-          <w:tcPr>
-            <w:tcW w:w="1472" w:type="dxa"/>
-          </w:tcPr>
-          <w:p/>
+            <w:tcW w:w="1589" w:type="dxa"/>
+          </w:tcPr>
+          <w:p>
+            <w:r>
+              <w:t>Should output the correct task ID, along with all the dictionaries due to the output not being properly created yet. The ID should be one more from the last generated one (Should be ‘T6’)</w:t>
+            </w:r>
+          </w:p>
+        </w:tc>
+        <w:tc>
+          <w:tcPr>
+            <w:tcW w:w="1502" w:type="dxa"/>
+          </w:tcPr>
+          <w:p>
+            <w:r>
+              <w:t xml:space="preserve">Output all dictionaries, With the updated one. The new </w:t>
+            </w:r>
+            <w:proofErr w:type="spellStart"/>
+            <w:r>
+              <w:t>task_ID</w:t>
+            </w:r>
+            <w:proofErr w:type="spellEnd"/>
+            <w:r>
+              <w:t xml:space="preserve"> was invalid and overwrote an old task.</w:t>
+            </w:r>
+          </w:p>
+        </w:tc>
+        <w:tc>
+          <w:tcPr>
+            <w:tcW w:w="1822" w:type="dxa"/>
+          </w:tcPr>
+          <w:p>
+            <w:r>
+              <w:t xml:space="preserve">Adding a +1 to the </w:t>
+            </w:r>
+            <w:proofErr w:type="spellStart"/>
+            <w:r>
+              <w:t>generate_task_id</w:t>
+            </w:r>
+            <w:proofErr w:type="spellEnd"/>
+            <w:r>
+              <w:t xml:space="preserve"> because the list indexes start from 0</w:t>
+            </w:r>
+          </w:p>
+        </w:tc>
+      </w:tr>
+      <w:tr>
+        <w:tc>
+          <w:tcPr>
+            <w:tcW w:w="1280" w:type="dxa"/>
+          </w:tcPr>
+          <w:p>
+            <w:r>
+              <w:t>24/6</w:t>
+            </w:r>
+          </w:p>
+        </w:tc>
+        <w:tc>
+          <w:tcPr>
+            <w:tcW w:w="1898" w:type="dxa"/>
+          </w:tcPr>
+          <w:p>
+            <w:r>
+              <w:t xml:space="preserve">Seeing if the </w:t>
+            </w:r>
+            <w:proofErr w:type="spellStart"/>
+            <w:r>
+              <w:t>generate_taks_id</w:t>
+            </w:r>
+            <w:proofErr w:type="spellEnd"/>
+            <w:r>
+              <w:t xml:space="preserve"> function works correctly, generating an ID which is one more up from the last one </w:t>
+            </w:r>
+            <w:proofErr w:type="spellStart"/>
+            <w:r>
+              <w:t>eg.</w:t>
+            </w:r>
+            <w:proofErr w:type="spellEnd"/>
+            <w:r>
+              <w:t xml:space="preserve"> T1, T2.</w:t>
+            </w:r>
+          </w:p>
+        </w:tc>
+        <w:tc>
+          <w:tcPr>
+            <w:tcW w:w="1129" w:type="dxa"/>
+          </w:tcPr>
+          <w:p>
+            <w:r>
+              <w:t>Expected</w:t>
+            </w:r>
+          </w:p>
+        </w:tc>
+        <w:tc>
+          <w:tcPr>
+            <w:tcW w:w="4728" w:type="dxa"/>
+          </w:tcPr>
+          <w:p>
+            <w:r>
+              <w:t>‘</w:t>
+            </w:r>
+            <w:proofErr w:type="spellStart"/>
+            <w:r>
+              <w:t>Excpected</w:t>
+            </w:r>
+            <w:proofErr w:type="spellEnd"/>
+            <w:r>
+              <w:t>’ Value from the last test:</w:t>
+            </w:r>
+          </w:p>
+          <w:p>
+            <w:r>
+              <w:rPr>
+                <w:noProof/>
+              </w:rPr>
+              <w:drawing>
+                <wp:inline distT="0" distB="0" distL="0" distR="0" wp14:anchorId="30BB6DDE" wp14:editId="21729A0B">
+                  <wp:extent cx="2305050" cy="1177472"/>
+                  <wp:effectExtent l="0" t="0" r="0" b="3810"/>
+                  <wp:docPr id="209268553" name="Picture 1"/>
+                  <wp:cNvGraphicFramePr>
+                    <a:graphicFrameLocks xmlns:a="http://schemas.openxmlformats.org/drawingml/2006/main" noChangeAspect="1"/>
+                  </wp:cNvGraphicFramePr>
+                  <a:graphic xmlns:a="http://schemas.openxmlformats.org/drawingml/2006/main">
+                    <a:graphicData uri="http://schemas.openxmlformats.org/drawingml/2006/picture">
+                      <pic:pic xmlns:pic="http://schemas.openxmlformats.org/drawingml/2006/picture">
+                        <pic:nvPicPr>
+                          <pic:cNvPr id="157851643" name=""/>
+                          <pic:cNvPicPr/>
+                        </pic:nvPicPr>
+                        <pic:blipFill>
+                          <a:blip r:embed="rId15"/>
+                          <a:stretch>
+                            <a:fillRect/>
+                          </a:stretch>
+                        </pic:blipFill>
+                        <pic:spPr>
+                          <a:xfrm>
+                            <a:off x="0" y="0"/>
+                            <a:ext cx="2315607" cy="1182865"/>
+                          </a:xfrm>
+                          <a:prstGeom prst="rect">
+                            <a:avLst/>
+                          </a:prstGeom>
+                        </pic:spPr>
+                      </pic:pic>
+                    </a:graphicData>
+                  </a:graphic>
+                </wp:inline>
+              </w:drawing>
+            </w:r>
+          </w:p>
+        </w:tc>
+        <w:tc>
+          <w:tcPr>
+            <w:tcW w:w="1589" w:type="dxa"/>
+          </w:tcPr>
+          <w:p>
+            <w:r>
+              <w:t>Should output the correct task ID, along with all the dictionaries due to the output not being properly created yet. The ID should be one more from the last generated one (Should be ‘T6’)</w:t>
+            </w:r>
+          </w:p>
+        </w:tc>
+        <w:tc>
+          <w:tcPr>
+            <w:tcW w:w="1502" w:type="dxa"/>
+          </w:tcPr>
+          <w:p>
+            <w:r>
+              <w:t>Created a new task dictionary with ID T6, didn’t overwrite another dictionary.</w:t>
+            </w:r>
+          </w:p>
+        </w:tc>
+        <w:tc>
+          <w:tcPr>
+            <w:tcW w:w="1822" w:type="dxa"/>
+          </w:tcPr>
+          <w:p>
+            <w:r>
+              <w:t>N/A</w:t>
+            </w:r>
+          </w:p>
+        </w:tc>
+      </w:tr>
+      <w:tr>
+        <w:trPr>
+          <w:cnfStyle w:val="000000100000" w:firstRow="0" w:lastRow="0" w:firstColumn="0" w:lastColumn="0" w:oddVBand="0" w:evenVBand="0" w:oddHBand="1" w:evenHBand="0" w:firstRowFirstColumn="0" w:firstRowLastColumn="0" w:lastRowFirstColumn="0" w:lastRowLastColumn="0"/>
+          <w:trHeight w:val="985"/>
+        </w:trPr>
+        <w:tc>
+          <w:tcPr>
+            <w:tcW w:w="1280" w:type="dxa"/>
+            <w:vMerge w:val="restart"/>
+          </w:tcPr>
+          <w:p>
+            <w:r>
+              <w:t>24/6</w:t>
+            </w:r>
+          </w:p>
+        </w:tc>
+        <w:tc>
+          <w:tcPr>
+            <w:tcW w:w="1898" w:type="dxa"/>
+            <w:vMerge w:val="restart"/>
+          </w:tcPr>
+          <w:p>
+            <w:r>
+              <w:t>Seeing if my Integer Validation Function works, seeing if it returns the correct values. It should check if the value is an integer and if it between a certain range.</w:t>
+            </w:r>
+          </w:p>
+          <w:p/>
+        </w:tc>
+        <w:tc>
+          <w:tcPr>
+            <w:tcW w:w="1129" w:type="dxa"/>
+          </w:tcPr>
+          <w:p>
+            <w:r>
+              <w:t>Valid</w:t>
+            </w:r>
+          </w:p>
+        </w:tc>
+        <w:tc>
+          <w:tcPr>
+            <w:tcW w:w="4728" w:type="dxa"/>
+          </w:tcPr>
+          <w:p>
+            <w:r>
+              <w:t>I input the number 1</w:t>
+            </w:r>
+          </w:p>
+        </w:tc>
+        <w:tc>
+          <w:tcPr>
+            <w:tcW w:w="1589" w:type="dxa"/>
+          </w:tcPr>
+          <w:p>
+            <w:r>
+              <w:t>The program should allow this and continue to add it as a new task. No error pop up, just saying ‘new task has been added.’</w:t>
+            </w:r>
+          </w:p>
+        </w:tc>
+        <w:tc>
+          <w:tcPr>
+            <w:tcW w:w="1502" w:type="dxa"/>
+          </w:tcPr>
+          <w:p>
+            <w:r>
+              <w:t>The program added the task and showed me all tasks showing me it has been successfully added.</w:t>
+            </w:r>
+          </w:p>
+        </w:tc>
+        <w:tc>
+          <w:tcPr>
+            <w:tcW w:w="1822" w:type="dxa"/>
+          </w:tcPr>
+          <w:p>
+            <w:r>
+              <w:t>N/A</w:t>
+            </w:r>
+          </w:p>
+        </w:tc>
+      </w:tr>
+      <w:tr>
+        <w:trPr>
+          <w:trHeight w:val="985"/>
+        </w:trPr>
+        <w:tc>
+          <w:tcPr>
+            <w:tcW w:w="1280" w:type="dxa"/>
+            <w:vMerge/>
+            <w:shd w:val="clear" w:color="auto" w:fill="F2F2F2" w:themeFill="background1" w:themeFillShade="F2"/>
+          </w:tcPr>
+          <w:p/>
+        </w:tc>
+        <w:tc>
+          <w:tcPr>
+            <w:tcW w:w="1898" w:type="dxa"/>
+            <w:vMerge/>
+            <w:shd w:val="clear" w:color="auto" w:fill="F2F2F2" w:themeFill="background1" w:themeFillShade="F2"/>
+          </w:tcPr>
+          <w:p/>
+        </w:tc>
+        <w:tc>
+          <w:tcPr>
+            <w:tcW w:w="1129" w:type="dxa"/>
+            <w:shd w:val="clear" w:color="auto" w:fill="F2F2F2" w:themeFill="background1" w:themeFillShade="F2"/>
+          </w:tcPr>
+          <w:p>
+            <w:r>
+              <w:t>Invalid</w:t>
+            </w:r>
+          </w:p>
+        </w:tc>
+        <w:tc>
+          <w:tcPr>
+            <w:tcW w:w="4728" w:type="dxa"/>
+            <w:shd w:val="clear" w:color="auto" w:fill="F2F2F2" w:themeFill="background1" w:themeFillShade="F2"/>
+          </w:tcPr>
+          <w:p>
+            <w:r>
+              <w:t>I input the word ‘hello’</w:t>
+            </w:r>
+          </w:p>
+        </w:tc>
+        <w:tc>
+          <w:tcPr>
+            <w:tcW w:w="1589" w:type="dxa"/>
+            <w:shd w:val="clear" w:color="auto" w:fill="F2F2F2" w:themeFill="background1" w:themeFillShade="F2"/>
+          </w:tcPr>
+          <w:p>
+            <w:r>
+              <w:t>The program should give an error, saying “Please input a number”</w:t>
+            </w:r>
+          </w:p>
+        </w:tc>
+        <w:tc>
+          <w:tcPr>
+            <w:tcW w:w="1502" w:type="dxa"/>
+            <w:shd w:val="clear" w:color="auto" w:fill="F2F2F2" w:themeFill="background1" w:themeFillShade="F2"/>
+          </w:tcPr>
+          <w:p>
+            <w:r>
+              <w:t xml:space="preserve">The program gave an error and allowed me to re-enter the value again. </w:t>
+            </w:r>
+          </w:p>
+        </w:tc>
+        <w:tc>
+          <w:tcPr>
+            <w:tcW w:w="1822" w:type="dxa"/>
+            <w:shd w:val="clear" w:color="auto" w:fill="F2F2F2" w:themeFill="background1" w:themeFillShade="F2"/>
+          </w:tcPr>
+          <w:p>
+            <w:r>
+              <w:t>N/A</w:t>
+            </w:r>
+          </w:p>
+        </w:tc>
+      </w:tr>
+      <w:tr>
+        <w:trPr>
+          <w:cnfStyle w:val="000000100000" w:firstRow="0" w:lastRow="0" w:firstColumn="0" w:lastColumn="0" w:oddVBand="0" w:evenVBand="0" w:oddHBand="1" w:evenHBand="0" w:firstRowFirstColumn="0" w:firstRowLastColumn="0" w:lastRowFirstColumn="0" w:lastRowLastColumn="0"/>
+          <w:trHeight w:val="495"/>
+        </w:trPr>
+        <w:tc>
+          <w:tcPr>
+            <w:tcW w:w="1280" w:type="dxa"/>
+            <w:vMerge/>
+          </w:tcPr>
+          <w:p/>
+        </w:tc>
+        <w:tc>
+          <w:tcPr>
+            <w:tcW w:w="1898" w:type="dxa"/>
+            <w:vMerge/>
+          </w:tcPr>
+          <w:p/>
+        </w:tc>
+        <w:tc>
+          <w:tcPr>
+            <w:tcW w:w="1129" w:type="dxa"/>
+            <w:vMerge w:val="restart"/>
+          </w:tcPr>
+          <w:p>
+            <w:r>
+              <w:t>Boundary</w:t>
+            </w:r>
+          </w:p>
+        </w:tc>
+        <w:tc>
+          <w:tcPr>
+            <w:tcW w:w="4728" w:type="dxa"/>
+          </w:tcPr>
+          <w:p>
+            <w:r>
+              <w:t>I put in the number 0</w:t>
+            </w:r>
+          </w:p>
+        </w:tc>
+        <w:tc>
+          <w:tcPr>
+            <w:tcW w:w="1589" w:type="dxa"/>
+          </w:tcPr>
+          <w:p>
+            <w:r>
+              <w:t>The program should give an error, saying “Please input a number between 1 and 3”</w:t>
+            </w:r>
+          </w:p>
+        </w:tc>
+        <w:tc>
+          <w:tcPr>
+            <w:tcW w:w="1502" w:type="dxa"/>
+          </w:tcPr>
+          <w:p>
+            <w:r>
+              <w:t xml:space="preserve">The program gave an error and allowed me to re-enter the value again. </w:t>
+            </w:r>
+          </w:p>
+        </w:tc>
+        <w:tc>
+          <w:tcPr>
+            <w:tcW w:w="1822" w:type="dxa"/>
+          </w:tcPr>
+          <w:p>
+            <w:r>
+              <w:t>N/A</w:t>
+            </w:r>
+          </w:p>
+        </w:tc>
+      </w:tr>
+      <w:tr>
+        <w:trPr>
+          <w:trHeight w:val="495"/>
+        </w:trPr>
+        <w:tc>
+          <w:tcPr>
+            <w:tcW w:w="1280" w:type="dxa"/>
+            <w:vMerge/>
+            <w:shd w:val="clear" w:color="auto" w:fill="F2F2F2" w:themeFill="background1" w:themeFillShade="F2"/>
+          </w:tcPr>
+          <w:p/>
+        </w:tc>
+        <w:tc>
+          <w:tcPr>
+            <w:tcW w:w="1898" w:type="dxa"/>
+            <w:vMerge/>
+            <w:shd w:val="clear" w:color="auto" w:fill="F2F2F2" w:themeFill="background1" w:themeFillShade="F2"/>
+          </w:tcPr>
+          <w:p/>
+        </w:tc>
+        <w:tc>
+          <w:tcPr>
+            <w:tcW w:w="1129" w:type="dxa"/>
+            <w:vMerge/>
+            <w:shd w:val="clear" w:color="auto" w:fill="F2F2F2" w:themeFill="background1" w:themeFillShade="F2"/>
+          </w:tcPr>
+          <w:p/>
+        </w:tc>
+        <w:tc>
+          <w:tcPr>
+            <w:tcW w:w="4728" w:type="dxa"/>
+            <w:shd w:val="clear" w:color="auto" w:fill="F2F2F2" w:themeFill="background1" w:themeFillShade="F2"/>
+          </w:tcPr>
+          <w:p>
+            <w:r>
+              <w:t>I put in the number 3</w:t>
+            </w:r>
+          </w:p>
+        </w:tc>
+        <w:tc>
+          <w:tcPr>
+            <w:tcW w:w="1589" w:type="dxa"/>
+            <w:shd w:val="clear" w:color="auto" w:fill="F2F2F2" w:themeFill="background1" w:themeFillShade="F2"/>
+          </w:tcPr>
+          <w:p>
+            <w:r>
+              <w:t>The program should give an error, saying “Please input a number between 1 and 3”</w:t>
+            </w:r>
+          </w:p>
+        </w:tc>
+        <w:tc>
+          <w:tcPr>
+            <w:tcW w:w="1502" w:type="dxa"/>
+            <w:shd w:val="clear" w:color="auto" w:fill="F2F2F2" w:themeFill="background1" w:themeFillShade="F2"/>
+          </w:tcPr>
+          <w:p>
+            <w:r>
+              <w:t xml:space="preserve">The program gave an error and allowed me to re-enter the value again. </w:t>
+            </w:r>
+          </w:p>
+        </w:tc>
+        <w:tc>
+          <w:tcPr>
+            <w:tcW w:w="1822" w:type="dxa"/>
+            <w:shd w:val="clear" w:color="auto" w:fill="F2F2F2" w:themeFill="background1" w:themeFillShade="F2"/>
+          </w:tcPr>
+          <w:p>
+            <w:r>
+              <w:t>N/A</w:t>
+            </w:r>
+          </w:p>
         </w:tc>
       </w:tr>
       <w:tr>
@@ -2120,87 +2599,43 @@
         </w:trPr>
         <w:tc>
           <w:tcPr>
-            <w:tcW w:w="1472" w:type="dxa"/>
-          </w:tcPr>
-          <w:p/>
-        </w:tc>
-        <w:tc>
-          <w:tcPr>
-            <w:tcW w:w="1924" w:type="dxa"/>
-          </w:tcPr>
-          <w:p/>
-        </w:tc>
-        <w:tc>
-          <w:tcPr>
-            <w:tcW w:w="994" w:type="dxa"/>
-          </w:tcPr>
-          <w:p/>
-        </w:tc>
-        <w:tc>
-          <w:tcPr>
-            <w:tcW w:w="4883" w:type="dxa"/>
-          </w:tcPr>
-          <w:p/>
-        </w:tc>
-        <w:tc>
-          <w:tcPr>
-            <w:tcW w:w="1668" w:type="dxa"/>
-          </w:tcPr>
-          <w:p/>
-        </w:tc>
-        <w:tc>
-          <w:tcPr>
-            <w:tcW w:w="1535" w:type="dxa"/>
-          </w:tcPr>
-          <w:p/>
-        </w:tc>
-        <w:tc>
-          <w:tcPr>
-            <w:tcW w:w="1472" w:type="dxa"/>
-          </w:tcPr>
-          <w:p/>
-        </w:tc>
-      </w:tr>
-      <w:tr>
-        <w:tc>
-          <w:tcPr>
-            <w:tcW w:w="1472" w:type="dxa"/>
-          </w:tcPr>
-          <w:p/>
-        </w:tc>
-        <w:tc>
-          <w:tcPr>
-            <w:tcW w:w="1924" w:type="dxa"/>
-          </w:tcPr>
-          <w:p/>
-        </w:tc>
-        <w:tc>
-          <w:tcPr>
-            <w:tcW w:w="994" w:type="dxa"/>
-          </w:tcPr>
-          <w:p/>
-        </w:tc>
-        <w:tc>
-          <w:tcPr>
-            <w:tcW w:w="4883" w:type="dxa"/>
-          </w:tcPr>
-          <w:p/>
-        </w:tc>
-        <w:tc>
-          <w:tcPr>
-            <w:tcW w:w="1668" w:type="dxa"/>
-          </w:tcPr>
-          <w:p/>
-        </w:tc>
-        <w:tc>
-          <w:tcPr>
-            <w:tcW w:w="1535" w:type="dxa"/>
-          </w:tcPr>
-          <w:p/>
-        </w:tc>
-        <w:tc>
-          <w:tcPr>
-            <w:tcW w:w="1472" w:type="dxa"/>
+            <w:tcW w:w="1280" w:type="dxa"/>
+          </w:tcPr>
+          <w:p/>
+        </w:tc>
+        <w:tc>
+          <w:tcPr>
+            <w:tcW w:w="1898" w:type="dxa"/>
+          </w:tcPr>
+          <w:p/>
+        </w:tc>
+        <w:tc>
+          <w:tcPr>
+            <w:tcW w:w="1129" w:type="dxa"/>
+          </w:tcPr>
+          <w:p/>
+        </w:tc>
+        <w:tc>
+          <w:tcPr>
+            <w:tcW w:w="4728" w:type="dxa"/>
+          </w:tcPr>
+          <w:p/>
+        </w:tc>
+        <w:tc>
+          <w:tcPr>
+            <w:tcW w:w="1589" w:type="dxa"/>
+          </w:tcPr>
+          <w:p/>
+        </w:tc>
+        <w:tc>
+          <w:tcPr>
+            <w:tcW w:w="1502" w:type="dxa"/>
+          </w:tcPr>
+          <w:p/>
+        </w:tc>
+        <w:tc>
+          <w:tcPr>
+            <w:tcW w:w="1822" w:type="dxa"/>
           </w:tcPr>
           <w:p/>
         </w:tc>
@@ -2246,6 +2681,7 @@
                 <w:sz w:val="28"/>
                 <w:szCs w:val="28"/>
               </w:rPr>
+              <w:lastRenderedPageBreak/>
               <w:t xml:space="preserve">NAME </w:t>
             </w:r>
             <w:r>
@@ -7139,12 +7575,14 @@
 </file>
 
 <file path=customXml/item1.xml><?xml version="1.0" encoding="utf-8"?>
-<?mso-contentType ?>
-<FormTemplates xmlns="http://schemas.microsoft.com/sharepoint/v3/contenttype/forms">
-  <Display>DocumentLibraryForm</Display>
-  <Edit>DocumentLibraryForm</Edit>
-  <New>DocumentLibraryForm</New>
-</FormTemplates>
+<p:properties xmlns:p="http://schemas.microsoft.com/office/2006/metadata/properties" xmlns:xsi="http://www.w3.org/2001/XMLSchema-instance" xmlns:pc="http://schemas.microsoft.com/office/infopath/2007/PartnerControls">
+  <documentManagement>
+    <TaxCatchAll xmlns="36c75000-58b1-48ef-889f-834f55adc240" xsi:nil="true"/>
+    <lcf76f155ced4ddcb4097134ff3c332f xmlns="123be271-b045-42f2-9f8f-350d6f8ef38d">
+      <Terms xmlns="http://schemas.microsoft.com/office/infopath/2007/PartnerControls"/>
+    </lcf76f155ced4ddcb4097134ff3c332f>
+  </documentManagement>
+</p:properties>
 </file>
 
 <file path=customXml/item2.xml><?xml version="1.0" encoding="utf-8"?>
@@ -7343,20 +7781,21 @@
 </file>
 
 <file path=customXml/item3.xml><?xml version="1.0" encoding="utf-8"?>
-<p:properties xmlns:p="http://schemas.microsoft.com/office/2006/metadata/properties" xmlns:xsi="http://www.w3.org/2001/XMLSchema-instance" xmlns:pc="http://schemas.microsoft.com/office/infopath/2007/PartnerControls">
-  <documentManagement>
-    <TaxCatchAll xmlns="36c75000-58b1-48ef-889f-834f55adc240" xsi:nil="true"/>
-    <lcf76f155ced4ddcb4097134ff3c332f xmlns="123be271-b045-42f2-9f8f-350d6f8ef38d">
-      <Terms xmlns="http://schemas.microsoft.com/office/infopath/2007/PartnerControls"/>
-    </lcf76f155ced4ddcb4097134ff3c332f>
-  </documentManagement>
-</p:properties>
+<?mso-contentType ?>
+<FormTemplates xmlns="http://schemas.microsoft.com/sharepoint/v3/contenttype/forms">
+  <Display>DocumentLibraryForm</Display>
+  <Edit>DocumentLibraryForm</Edit>
+  <New>DocumentLibraryForm</New>
+</FormTemplates>
 </file>
 
 <file path=customXml/itemProps1.xml><?xml version="1.0" encoding="utf-8"?>
-<ds:datastoreItem xmlns:ds="http://schemas.openxmlformats.org/officeDocument/2006/customXml" ds:itemID="{1D738709-4E75-423A-A58E-A367BEE6EA78}">
+<ds:datastoreItem xmlns:ds="http://schemas.openxmlformats.org/officeDocument/2006/customXml" ds:itemID="{C7515DB5-DEF0-4F12-A4AA-38224E91E24A}">
   <ds:schemaRefs>
-    <ds:schemaRef ds:uri="http://schemas.microsoft.com/sharepoint/v3/contenttype/forms"/>
+    <ds:schemaRef ds:uri="http://schemas.microsoft.com/office/2006/metadata/properties"/>
+    <ds:schemaRef ds:uri="http://schemas.microsoft.com/office/infopath/2007/PartnerControls"/>
+    <ds:schemaRef ds:uri="36c75000-58b1-48ef-889f-834f55adc240"/>
+    <ds:schemaRef ds:uri="123be271-b045-42f2-9f8f-350d6f8ef38d"/>
   </ds:schemaRefs>
 </ds:datastoreItem>
 </file>
@@ -7381,12 +7820,9 @@
 </file>
 
 <file path=customXml/itemProps3.xml><?xml version="1.0" encoding="utf-8"?>
-<ds:datastoreItem xmlns:ds="http://schemas.openxmlformats.org/officeDocument/2006/customXml" ds:itemID="{C7515DB5-DEF0-4F12-A4AA-38224E91E24A}">
+<ds:datastoreItem xmlns:ds="http://schemas.openxmlformats.org/officeDocument/2006/customXml" ds:itemID="{1D738709-4E75-423A-A58E-A367BEE6EA78}">
   <ds:schemaRefs>
-    <ds:schemaRef ds:uri="http://schemas.microsoft.com/office/2006/metadata/properties"/>
-    <ds:schemaRef ds:uri="http://schemas.microsoft.com/office/infopath/2007/PartnerControls"/>
-    <ds:schemaRef ds:uri="36c75000-58b1-48ef-889f-834f55adc240"/>
-    <ds:schemaRef ds:uri="123be271-b045-42f2-9f8f-350d6f8ef38d"/>
+    <ds:schemaRef ds:uri="http://schemas.microsoft.com/sharepoint/v3/contenttype/forms"/>
   </ds:schemaRefs>
 </ds:datastoreItem>
 </file>
</xml_diff>

<commit_message>
Search Works. Havent Tested it yet.
</commit_message>
<xml_diff>
--- a/91896 Testing.docx
+++ b/91896 Testing.docx
@@ -71,7 +71,6 @@
                 <w:szCs w:val="28"/>
               </w:rPr>
             </w:pPr>
-            <w:proofErr w:type="spellStart"/>
             <w:r>
               <w:rPr>
                 <w:sz w:val="28"/>
@@ -79,7 +78,6 @@
               </w:rPr>
               <w:t>User_menu</w:t>
             </w:r>
-            <w:proofErr w:type="spellEnd"/>
           </w:p>
           <w:p/>
         </w:tc>
@@ -670,7 +668,6 @@
                 <w:szCs w:val="28"/>
               </w:rPr>
             </w:pPr>
-            <w:proofErr w:type="spellStart"/>
             <w:r>
               <w:rPr>
                 <w:sz w:val="28"/>
@@ -678,7 +675,6 @@
               </w:rPr>
               <w:t>Integer_validation</w:t>
             </w:r>
-            <w:proofErr w:type="spellEnd"/>
           </w:p>
           <w:p/>
         </w:tc>
@@ -1485,7 +1481,13 @@
                 <w:szCs w:val="28"/>
               </w:rPr>
             </w:pPr>
-            <w:proofErr w:type="spellStart"/>
+            <w:r>
+              <w:rPr>
+                <w:sz w:val="28"/>
+                <w:szCs w:val="28"/>
+              </w:rPr>
+              <w:t xml:space="preserve">Adding Function: </w:t>
+            </w:r>
             <w:r>
               <w:rPr>
                 <w:sz w:val="28"/>
@@ -1493,47 +1495,13 @@
               </w:rPr>
               <w:t>Create_new_task</w:t>
             </w:r>
-            <w:proofErr w:type="spellEnd"/>
             <w:r>
               <w:rPr>
                 <w:sz w:val="28"/>
                 <w:szCs w:val="28"/>
               </w:rPr>
-              <w:t xml:space="preserve">, </w:t>
-            </w:r>
-            <w:proofErr w:type="spellStart"/>
-            <w:r>
-              <w:rPr>
-                <w:sz w:val="28"/>
-                <w:szCs w:val="28"/>
-              </w:rPr>
-              <w:t>input_multiple_values</w:t>
-            </w:r>
-            <w:proofErr w:type="spellEnd"/>
-            <w:r>
-              <w:rPr>
-                <w:sz w:val="28"/>
-                <w:szCs w:val="28"/>
-              </w:rPr>
-              <w:t xml:space="preserve">, </w:t>
-            </w:r>
-            <w:proofErr w:type="spellStart"/>
-            <w:r>
-              <w:rPr>
-                <w:sz w:val="28"/>
-                <w:szCs w:val="28"/>
-              </w:rPr>
-              <w:t>check_multiple_input_values</w:t>
-            </w:r>
-            <w:proofErr w:type="spellEnd"/>
-            <w:r>
-              <w:rPr>
-                <w:sz w:val="28"/>
-                <w:szCs w:val="28"/>
-              </w:rPr>
-              <w:t xml:space="preserve">, </w:t>
-            </w:r>
-            <w:proofErr w:type="spellStart"/>
+              <w:t xml:space="preserve">, input_multiple_values, check_multiple_input_values, </w:t>
+            </w:r>
             <w:r>
               <w:rPr>
                 <w:sz w:val="28"/>
@@ -1541,7 +1509,6 @@
               </w:rPr>
               <w:t>generate_task_id</w:t>
             </w:r>
-            <w:proofErr w:type="spellEnd"/>
           </w:p>
           <w:p/>
         </w:tc>
@@ -1734,15 +1701,7 @@
           </w:tcPr>
           <w:p>
             <w:r>
-              <w:t xml:space="preserve">The program should return an error, </w:t>
-            </w:r>
-            <w:proofErr w:type="gramStart"/>
-            <w:r>
-              <w:t>Saying</w:t>
-            </w:r>
-            <w:proofErr w:type="gramEnd"/>
-            <w:r>
-              <w:t xml:space="preserve"> “You need to fill in all values!” and returning to the input page again</w:t>
+              <w:t>The program should return an error, Saying “You need to fill in all values!” and returning to the input page again</w:t>
             </w:r>
           </w:p>
         </w:tc>
@@ -1968,15 +1927,7 @@
           </w:tcPr>
           <w:p>
             <w:r>
-              <w:t xml:space="preserve">Output all dictionaries, With the updated one. The new </w:t>
-            </w:r>
-            <w:proofErr w:type="spellStart"/>
-            <w:r>
-              <w:t>task_ID</w:t>
-            </w:r>
-            <w:proofErr w:type="spellEnd"/>
-            <w:r>
-              <w:t xml:space="preserve"> was invalid and overwrote an old task.</w:t>
+              <w:t>Output all dictionaries, With the updated one. The new task_ID was invalid and overwrote an old task.</w:t>
             </w:r>
           </w:p>
         </w:tc>
@@ -1986,15 +1937,7 @@
           </w:tcPr>
           <w:p>
             <w:r>
-              <w:t xml:space="preserve">Adding a +1 to the </w:t>
-            </w:r>
-            <w:proofErr w:type="spellStart"/>
-            <w:r>
-              <w:t>generate_task_id</w:t>
-            </w:r>
-            <w:proofErr w:type="spellEnd"/>
-            <w:r>
-              <w:t xml:space="preserve"> because the list indexes start from 0</w:t>
+              <w:t>Adding a +1 to the generate_task_id because the list indexes start from 0</w:t>
             </w:r>
           </w:p>
         </w:tc>
@@ -2009,6 +1952,7 @@
           </w:tcPr>
           <w:p>
             <w:r>
+              <w:lastRenderedPageBreak/>
               <w:t>23/6</w:t>
             </w:r>
           </w:p>
@@ -2019,23 +1963,7 @@
           </w:tcPr>
           <w:p>
             <w:r>
-              <w:t xml:space="preserve">Seeing if the </w:t>
-            </w:r>
-            <w:proofErr w:type="spellStart"/>
-            <w:r>
-              <w:t>generate_taks_id</w:t>
-            </w:r>
-            <w:proofErr w:type="spellEnd"/>
-            <w:r>
-              <w:t xml:space="preserve"> function works correctly, generating an ID which is one more up from the last one </w:t>
-            </w:r>
-            <w:proofErr w:type="spellStart"/>
-            <w:r>
-              <w:t>eg.</w:t>
-            </w:r>
-            <w:proofErr w:type="spellEnd"/>
-            <w:r>
-              <w:t xml:space="preserve"> T1, T2.</w:t>
+              <w:t>Seeing if the generate_taks_id function works correctly, generating an ID which is one more up from the last one eg. T1, T2.</w:t>
             </w:r>
           </w:p>
         </w:tc>
@@ -2055,15 +1983,7 @@
           </w:tcPr>
           <w:p>
             <w:r>
-              <w:t>‘</w:t>
-            </w:r>
-            <w:proofErr w:type="spellStart"/>
-            <w:r>
-              <w:t>Excpected</w:t>
-            </w:r>
-            <w:proofErr w:type="spellEnd"/>
-            <w:r>
-              <w:t>’ Value from the last test:</w:t>
+              <w:t>‘Excpected’ Value from the last test:</w:t>
             </w:r>
           </w:p>
           <w:p>
@@ -2125,15 +2045,7 @@
           </w:tcPr>
           <w:p>
             <w:r>
-              <w:t xml:space="preserve">Output all dictionaries, With the updated one. The new </w:t>
-            </w:r>
-            <w:proofErr w:type="spellStart"/>
-            <w:r>
-              <w:t>task_ID</w:t>
-            </w:r>
-            <w:proofErr w:type="spellEnd"/>
-            <w:r>
-              <w:t xml:space="preserve"> was invalid and overwrote an old task.</w:t>
+              <w:t>Output all dictionaries, With the updated one. The new task_ID was invalid and overwrote an old task.</w:t>
             </w:r>
           </w:p>
         </w:tc>
@@ -2143,15 +2055,7 @@
           </w:tcPr>
           <w:p>
             <w:r>
-              <w:t xml:space="preserve">Adding a +1 to the </w:t>
-            </w:r>
-            <w:proofErr w:type="spellStart"/>
-            <w:r>
-              <w:t>generate_task_id</w:t>
-            </w:r>
-            <w:proofErr w:type="spellEnd"/>
-            <w:r>
-              <w:t xml:space="preserve"> because the list indexes start from 0</w:t>
+              <w:t>Adding a +1 to the generate_task_id because the list indexes start from 0</w:t>
             </w:r>
           </w:p>
         </w:tc>
@@ -2173,23 +2077,7 @@
           </w:tcPr>
           <w:p>
             <w:r>
-              <w:t xml:space="preserve">Seeing if the </w:t>
-            </w:r>
-            <w:proofErr w:type="spellStart"/>
-            <w:r>
-              <w:t>generate_taks_id</w:t>
-            </w:r>
-            <w:proofErr w:type="spellEnd"/>
-            <w:r>
-              <w:t xml:space="preserve"> function works correctly, generating an ID which is one more up from the last one </w:t>
-            </w:r>
-            <w:proofErr w:type="spellStart"/>
-            <w:r>
-              <w:t>eg.</w:t>
-            </w:r>
-            <w:proofErr w:type="spellEnd"/>
-            <w:r>
-              <w:t xml:space="preserve"> T1, T2.</w:t>
+              <w:t>Seeing if the generate_taks_id function works correctly, generating an ID which is one more up from the last one eg. T1, T2.</w:t>
             </w:r>
           </w:p>
         </w:tc>
@@ -2209,15 +2097,7 @@
           </w:tcPr>
           <w:p>
             <w:r>
-              <w:t>‘</w:t>
-            </w:r>
-            <w:proofErr w:type="spellStart"/>
-            <w:r>
-              <w:t>Excpected</w:t>
-            </w:r>
-            <w:proofErr w:type="spellEnd"/>
-            <w:r>
-              <w:t>’ Value from the last test:</w:t>
+              <w:t>‘Excpected’ Value from the last test:</w:t>
             </w:r>
           </w:p>
           <w:p>
@@ -2306,6 +2186,7 @@
           </w:tcPr>
           <w:p>
             <w:r>
+              <w:lastRenderedPageBreak/>
               <w:t>24/6</w:t>
             </w:r>
           </w:p>
@@ -2682,14 +2563,14 @@
                 <w:szCs w:val="28"/>
               </w:rPr>
               <w:lastRenderedPageBreak/>
-              <w:t xml:space="preserve">NAME </w:t>
+              <w:t xml:space="preserve">Search Function: </w:t>
             </w:r>
             <w:r>
               <w:rPr>
                 <w:sz w:val="28"/>
                 <w:szCs w:val="28"/>
               </w:rPr>
-              <w:t>Function/ Feature</w:t>
+              <w:t>search_selection, search_tasks, search_members, search_members_dictionary, search_members_inputd</w:t>
             </w:r>
           </w:p>
           <w:p/>
@@ -5548,6 +5429,7 @@
           <w:sz w:val="40"/>
           <w:szCs w:val="40"/>
         </w:rPr>
+        <w:lastRenderedPageBreak/>
         <w:t xml:space="preserve">System </w:t>
       </w:r>
       <w:r>
@@ -7575,14 +7457,12 @@
 </file>
 
 <file path=customXml/item1.xml><?xml version="1.0" encoding="utf-8"?>
-<p:properties xmlns:p="http://schemas.microsoft.com/office/2006/metadata/properties" xmlns:xsi="http://www.w3.org/2001/XMLSchema-instance" xmlns:pc="http://schemas.microsoft.com/office/infopath/2007/PartnerControls">
-  <documentManagement>
-    <TaxCatchAll xmlns="36c75000-58b1-48ef-889f-834f55adc240" xsi:nil="true"/>
-    <lcf76f155ced4ddcb4097134ff3c332f xmlns="123be271-b045-42f2-9f8f-350d6f8ef38d">
-      <Terms xmlns="http://schemas.microsoft.com/office/infopath/2007/PartnerControls"/>
-    </lcf76f155ced4ddcb4097134ff3c332f>
-  </documentManagement>
-</p:properties>
+<?mso-contentType ?>
+<FormTemplates xmlns="http://schemas.microsoft.com/sharepoint/v3/contenttype/forms">
+  <Display>DocumentLibraryForm</Display>
+  <Edit>DocumentLibraryForm</Edit>
+  <New>DocumentLibraryForm</New>
+</FormTemplates>
 </file>
 
 <file path=customXml/item2.xml><?xml version="1.0" encoding="utf-8"?>
@@ -7781,21 +7661,20 @@
 </file>
 
 <file path=customXml/item3.xml><?xml version="1.0" encoding="utf-8"?>
-<?mso-contentType ?>
-<FormTemplates xmlns="http://schemas.microsoft.com/sharepoint/v3/contenttype/forms">
-  <Display>DocumentLibraryForm</Display>
-  <Edit>DocumentLibraryForm</Edit>
-  <New>DocumentLibraryForm</New>
-</FormTemplates>
+<p:properties xmlns:p="http://schemas.microsoft.com/office/2006/metadata/properties" xmlns:xsi="http://www.w3.org/2001/XMLSchema-instance" xmlns:pc="http://schemas.microsoft.com/office/infopath/2007/PartnerControls">
+  <documentManagement>
+    <TaxCatchAll xmlns="36c75000-58b1-48ef-889f-834f55adc240" xsi:nil="true"/>
+    <lcf76f155ced4ddcb4097134ff3c332f xmlns="123be271-b045-42f2-9f8f-350d6f8ef38d">
+      <Terms xmlns="http://schemas.microsoft.com/office/infopath/2007/PartnerControls"/>
+    </lcf76f155ced4ddcb4097134ff3c332f>
+  </documentManagement>
+</p:properties>
 </file>
 
 <file path=customXml/itemProps1.xml><?xml version="1.0" encoding="utf-8"?>
-<ds:datastoreItem xmlns:ds="http://schemas.openxmlformats.org/officeDocument/2006/customXml" ds:itemID="{C7515DB5-DEF0-4F12-A4AA-38224E91E24A}">
+<ds:datastoreItem xmlns:ds="http://schemas.openxmlformats.org/officeDocument/2006/customXml" ds:itemID="{1D738709-4E75-423A-A58E-A367BEE6EA78}">
   <ds:schemaRefs>
-    <ds:schemaRef ds:uri="http://schemas.microsoft.com/office/2006/metadata/properties"/>
-    <ds:schemaRef ds:uri="http://schemas.microsoft.com/office/infopath/2007/PartnerControls"/>
-    <ds:schemaRef ds:uri="36c75000-58b1-48ef-889f-834f55adc240"/>
-    <ds:schemaRef ds:uri="123be271-b045-42f2-9f8f-350d6f8ef38d"/>
+    <ds:schemaRef ds:uri="http://schemas.microsoft.com/sharepoint/v3/contenttype/forms"/>
   </ds:schemaRefs>
 </ds:datastoreItem>
 </file>
@@ -7820,9 +7699,12 @@
 </file>
 
 <file path=customXml/itemProps3.xml><?xml version="1.0" encoding="utf-8"?>
-<ds:datastoreItem xmlns:ds="http://schemas.openxmlformats.org/officeDocument/2006/customXml" ds:itemID="{1D738709-4E75-423A-A58E-A367BEE6EA78}">
+<ds:datastoreItem xmlns:ds="http://schemas.openxmlformats.org/officeDocument/2006/customXml" ds:itemID="{C7515DB5-DEF0-4F12-A4AA-38224E91E24A}">
   <ds:schemaRefs>
-    <ds:schemaRef ds:uri="http://schemas.microsoft.com/sharepoint/v3/contenttype/forms"/>
+    <ds:schemaRef ds:uri="http://schemas.microsoft.com/office/2006/metadata/properties"/>
+    <ds:schemaRef ds:uri="http://schemas.microsoft.com/office/infopath/2007/PartnerControls"/>
+    <ds:schemaRef ds:uri="36c75000-58b1-48ef-889f-834f55adc240"/>
+    <ds:schemaRef ds:uri="123be271-b045-42f2-9f8f-350d6f8ef38d"/>
   </ds:schemaRefs>
 </ds:datastoreItem>
 </file>
</xml_diff>

<commit_message>
Added stromg validation. Fixed search input values. Added some testing on string validation and the user search. Working on outputting the tasks.
</commit_message>
<xml_diff>
--- a/91896 Testing.docx
+++ b/91896 Testing.docx
@@ -2656,43 +2656,71 @@
           <w:tcPr>
             <w:tcW w:w="1992" w:type="dxa"/>
           </w:tcPr>
-          <w:p/>
-        </w:tc>
-        <w:tc>
-          <w:tcPr>
-            <w:tcW w:w="1992" w:type="dxa"/>
-          </w:tcPr>
-          <w:p/>
-        </w:tc>
-        <w:tc>
-          <w:tcPr>
-            <w:tcW w:w="1992" w:type="dxa"/>
-          </w:tcPr>
-          <w:p/>
-        </w:tc>
-        <w:tc>
-          <w:tcPr>
-            <w:tcW w:w="1993" w:type="dxa"/>
-          </w:tcPr>
-          <w:p/>
-        </w:tc>
-        <w:tc>
-          <w:tcPr>
-            <w:tcW w:w="1993" w:type="dxa"/>
-          </w:tcPr>
-          <w:p/>
-        </w:tc>
-        <w:tc>
-          <w:tcPr>
-            <w:tcW w:w="1993" w:type="dxa"/>
-          </w:tcPr>
-          <w:p/>
-        </w:tc>
-        <w:tc>
-          <w:tcPr>
-            <w:tcW w:w="1993" w:type="dxa"/>
-          </w:tcPr>
-          <w:p/>
+          <w:p>
+            <w:r>
+              <w:t>26/6</w:t>
+            </w:r>
+          </w:p>
+        </w:tc>
+        <w:tc>
+          <w:tcPr>
+            <w:tcW w:w="1992" w:type="dxa"/>
+          </w:tcPr>
+          <w:p>
+            <w:r>
+              <w:t>The Cancel/X button, if it returns me to the homepage</w:t>
+            </w:r>
+          </w:p>
+        </w:tc>
+        <w:tc>
+          <w:tcPr>
+            <w:tcW w:w="1992" w:type="dxa"/>
+          </w:tcPr>
+          <w:p>
+            <w:r>
+              <w:t>Expected</w:t>
+            </w:r>
+          </w:p>
+        </w:tc>
+        <w:tc>
+          <w:tcPr>
+            <w:tcW w:w="1993" w:type="dxa"/>
+          </w:tcPr>
+          <w:p>
+            <w:r>
+              <w:t>Pressing the Cancel/X button</w:t>
+            </w:r>
+          </w:p>
+        </w:tc>
+        <w:tc>
+          <w:tcPr>
+            <w:tcW w:w="1993" w:type="dxa"/>
+          </w:tcPr>
+          <w:p>
+            <w:r>
+              <w:t>Returns me to the homepage</w:t>
+            </w:r>
+          </w:p>
+        </w:tc>
+        <w:tc>
+          <w:tcPr>
+            <w:tcW w:w="1993" w:type="dxa"/>
+          </w:tcPr>
+          <w:p>
+            <w:r>
+              <w:t>Returned me to the homepage</w:t>
+            </w:r>
+          </w:p>
+        </w:tc>
+        <w:tc>
+          <w:tcPr>
+            <w:tcW w:w="1993" w:type="dxa"/>
+          </w:tcPr>
+          <w:p>
+            <w:r>
+              <w:t>N/A</w:t>
+            </w:r>
+          </w:p>
         </w:tc>
       </w:tr>
       <w:tr>
@@ -2886,13 +2914,13 @@
         <w:tblLook w:val="0420" w:firstRow="1" w:lastRow="0" w:firstColumn="0" w:lastColumn="0" w:noHBand="0" w:noVBand="1"/>
       </w:tblPr>
       <w:tblGrid>
-        <w:gridCol w:w="1992"/>
-        <w:gridCol w:w="1992"/>
-        <w:gridCol w:w="1992"/>
-        <w:gridCol w:w="1993"/>
-        <w:gridCol w:w="1993"/>
-        <w:gridCol w:w="1993"/>
-        <w:gridCol w:w="1993"/>
+        <w:gridCol w:w="1684"/>
+        <w:gridCol w:w="1795"/>
+        <w:gridCol w:w="1785"/>
+        <w:gridCol w:w="3408"/>
+        <w:gridCol w:w="1860"/>
+        <w:gridCol w:w="1731"/>
+        <w:gridCol w:w="1685"/>
       </w:tblGrid>
       <w:tr>
         <w:trPr>
@@ -2918,14 +2946,7 @@
                 <w:sz w:val="28"/>
                 <w:szCs w:val="28"/>
               </w:rPr>
-              <w:t xml:space="preserve">NAME </w:t>
-            </w:r>
-            <w:r>
-              <w:rPr>
-                <w:sz w:val="28"/>
-                <w:szCs w:val="28"/>
-              </w:rPr>
-              <w:t>Function/ Feature</w:t>
+              <w:t>String Validation</w:t>
             </w:r>
           </w:p>
           <w:p/>
@@ -2937,7 +2958,7 @@
         </w:trPr>
         <w:tc>
           <w:tcPr>
-            <w:tcW w:w="1992" w:type="dxa"/>
+            <w:tcW w:w="1684" w:type="dxa"/>
           </w:tcPr>
           <w:p>
             <w:r>
@@ -2947,7 +2968,7 @@
         </w:tc>
         <w:tc>
           <w:tcPr>
-            <w:tcW w:w="1992" w:type="dxa"/>
+            <w:tcW w:w="1795" w:type="dxa"/>
           </w:tcPr>
           <w:p>
             <w:r>
@@ -2957,7 +2978,7 @@
         </w:tc>
         <w:tc>
           <w:tcPr>
-            <w:tcW w:w="1992" w:type="dxa"/>
+            <w:tcW w:w="1785" w:type="dxa"/>
           </w:tcPr>
           <w:p>
             <w:r>
@@ -2967,7 +2988,7 @@
         </w:tc>
         <w:tc>
           <w:tcPr>
-            <w:tcW w:w="1993" w:type="dxa"/>
+            <w:tcW w:w="3408" w:type="dxa"/>
           </w:tcPr>
           <w:p>
             <w:r>
@@ -2977,7 +2998,7 @@
         </w:tc>
         <w:tc>
           <w:tcPr>
-            <w:tcW w:w="1993" w:type="dxa"/>
+            <w:tcW w:w="1860" w:type="dxa"/>
           </w:tcPr>
           <w:p>
             <w:r>
@@ -2987,7 +3008,7 @@
         </w:tc>
         <w:tc>
           <w:tcPr>
-            <w:tcW w:w="1993" w:type="dxa"/>
+            <w:tcW w:w="1731" w:type="dxa"/>
           </w:tcPr>
           <w:p>
             <w:r>
@@ -2997,7 +3018,7 @@
         </w:tc>
         <w:tc>
           <w:tcPr>
-            <w:tcW w:w="1993" w:type="dxa"/>
+            <w:tcW w:w="1685" w:type="dxa"/>
           </w:tcPr>
           <w:p>
             <w:r>
@@ -3007,47 +3028,480 @@
         </w:tc>
       </w:tr>
       <w:tr>
-        <w:tc>
-          <w:tcPr>
-            <w:tcW w:w="1992" w:type="dxa"/>
-          </w:tcPr>
-          <w:p/>
-        </w:tc>
-        <w:tc>
-          <w:tcPr>
-            <w:tcW w:w="1992" w:type="dxa"/>
-          </w:tcPr>
-          <w:p/>
-        </w:tc>
-        <w:tc>
-          <w:tcPr>
-            <w:tcW w:w="1992" w:type="dxa"/>
-          </w:tcPr>
-          <w:p/>
-        </w:tc>
-        <w:tc>
-          <w:tcPr>
-            <w:tcW w:w="1993" w:type="dxa"/>
-          </w:tcPr>
-          <w:p/>
-        </w:tc>
-        <w:tc>
-          <w:tcPr>
-            <w:tcW w:w="1993" w:type="dxa"/>
-          </w:tcPr>
-          <w:p/>
-        </w:tc>
-        <w:tc>
-          <w:tcPr>
-            <w:tcW w:w="1993" w:type="dxa"/>
-          </w:tcPr>
-          <w:p/>
-        </w:tc>
-        <w:tc>
-          <w:tcPr>
-            <w:tcW w:w="1993" w:type="dxa"/>
-          </w:tcPr>
-          <w:p/>
+        <w:trPr>
+          <w:trHeight w:val="625"/>
+        </w:trPr>
+        <w:tc>
+          <w:tcPr>
+            <w:tcW w:w="1684" w:type="dxa"/>
+            <w:vMerge w:val="restart"/>
+          </w:tcPr>
+          <w:p>
+            <w:r>
+              <w:t>26/6</w:t>
+            </w:r>
+          </w:p>
+        </w:tc>
+        <w:tc>
+          <w:tcPr>
+            <w:tcW w:w="1795" w:type="dxa"/>
+            <w:vMerge w:val="restart"/>
+          </w:tcPr>
+          <w:p>
+            <w:r>
+              <w:t>Seeing if the string validation works, if it’s empty or if there is an empty space, or if the user filled in all options.</w:t>
+            </w:r>
+          </w:p>
+        </w:tc>
+        <w:tc>
+          <w:tcPr>
+            <w:tcW w:w="1785" w:type="dxa"/>
+          </w:tcPr>
+          <w:p>
+            <w:r>
+              <w:t>Expected</w:t>
+            </w:r>
+          </w:p>
+        </w:tc>
+        <w:tc>
+          <w:tcPr>
+            <w:tcW w:w="3408" w:type="dxa"/>
+          </w:tcPr>
+          <w:p>
+            <w:r>
+              <w:drawing>
+                <wp:inline distT="0" distB="0" distL="0" distR="0" wp14:anchorId="509AFA30" wp14:editId="291691B4">
+                  <wp:extent cx="1990725" cy="1048877"/>
+                  <wp:effectExtent l="0" t="0" r="0" b="0"/>
+                  <wp:docPr id="173781631" name="Picture 1"/>
+                  <wp:cNvGraphicFramePr>
+                    <a:graphicFrameLocks xmlns:a="http://schemas.openxmlformats.org/drawingml/2006/main" noChangeAspect="1"/>
+                  </wp:cNvGraphicFramePr>
+                  <a:graphic xmlns:a="http://schemas.openxmlformats.org/drawingml/2006/main">
+                    <a:graphicData uri="http://schemas.openxmlformats.org/drawingml/2006/picture">
+                      <pic:pic xmlns:pic="http://schemas.openxmlformats.org/drawingml/2006/picture">
+                        <pic:nvPicPr>
+                          <pic:cNvPr id="173781631" name=""/>
+                          <pic:cNvPicPr/>
+                        </pic:nvPicPr>
+                        <pic:blipFill>
+                          <a:blip r:embed="rId16"/>
+                          <a:stretch>
+                            <a:fillRect/>
+                          </a:stretch>
+                        </pic:blipFill>
+                        <pic:spPr>
+                          <a:xfrm>
+                            <a:off x="0" y="0"/>
+                            <a:ext cx="2002386" cy="1055021"/>
+                          </a:xfrm>
+                          <a:prstGeom prst="rect">
+                            <a:avLst/>
+                          </a:prstGeom>
+                        </pic:spPr>
+                      </pic:pic>
+                    </a:graphicData>
+                  </a:graphic>
+                </wp:inline>
+              </w:drawing>
+            </w:r>
+          </w:p>
+        </w:tc>
+        <w:tc>
+          <w:tcPr>
+            <w:tcW w:w="1860" w:type="dxa"/>
+          </w:tcPr>
+          <w:p>
+            <w:r>
+              <w:t>Task Successfully added. Then return to homepage.</w:t>
+            </w:r>
+          </w:p>
+        </w:tc>
+        <w:tc>
+          <w:tcPr>
+            <w:tcW w:w="1731" w:type="dxa"/>
+          </w:tcPr>
+          <w:p>
+            <w:r>
+              <w:t>Task Successfully added. Then return to homepage.</w:t>
+            </w:r>
+          </w:p>
+        </w:tc>
+        <w:tc>
+          <w:tcPr>
+            <w:tcW w:w="1685" w:type="dxa"/>
+          </w:tcPr>
+          <w:p>
+            <w:r>
+              <w:t>N/A</w:t>
+            </w:r>
+          </w:p>
+        </w:tc>
+      </w:tr>
+      <w:tr>
+        <w:trPr>
+          <w:cnfStyle w:val="000000100000" w:firstRow="0" w:lastRow="0" w:firstColumn="0" w:lastColumn="0" w:oddVBand="0" w:evenVBand="0" w:oddHBand="1" w:evenHBand="0" w:firstRowFirstColumn="0" w:firstRowLastColumn="0" w:lastRowFirstColumn="0" w:lastRowLastColumn="0"/>
+          <w:trHeight w:val="625"/>
+        </w:trPr>
+        <w:tc>
+          <w:tcPr>
+            <w:tcW w:w="1684" w:type="dxa"/>
+            <w:vMerge/>
+          </w:tcPr>
+          <w:p/>
+        </w:tc>
+        <w:tc>
+          <w:tcPr>
+            <w:tcW w:w="1795" w:type="dxa"/>
+            <w:vMerge/>
+          </w:tcPr>
+          <w:p/>
+        </w:tc>
+        <w:tc>
+          <w:tcPr>
+            <w:tcW w:w="1785" w:type="dxa"/>
+          </w:tcPr>
+          <w:p>
+            <w:r>
+              <w:t>Invalid</w:t>
+            </w:r>
+          </w:p>
+        </w:tc>
+        <w:tc>
+          <w:tcPr>
+            <w:tcW w:w="3408" w:type="dxa"/>
+          </w:tcPr>
+          <w:p>
+            <w:r>
+              <w:drawing>
+                <wp:inline distT="0" distB="0" distL="0" distR="0" wp14:anchorId="186A6FF5" wp14:editId="4F581D14">
+                  <wp:extent cx="2027207" cy="1079262"/>
+                  <wp:effectExtent l="0" t="0" r="0" b="6985"/>
+                  <wp:docPr id="496823036" name="Picture 1"/>
+                  <wp:cNvGraphicFramePr>
+                    <a:graphicFrameLocks xmlns:a="http://schemas.openxmlformats.org/drawingml/2006/main" noChangeAspect="1"/>
+                  </wp:cNvGraphicFramePr>
+                  <a:graphic xmlns:a="http://schemas.openxmlformats.org/drawingml/2006/main">
+                    <a:graphicData uri="http://schemas.openxmlformats.org/drawingml/2006/picture">
+                      <pic:pic xmlns:pic="http://schemas.openxmlformats.org/drawingml/2006/picture">
+                        <pic:nvPicPr>
+                          <pic:cNvPr id="496823036" name=""/>
+                          <pic:cNvPicPr/>
+                        </pic:nvPicPr>
+                        <pic:blipFill>
+                          <a:blip r:embed="rId17"/>
+                          <a:stretch>
+                            <a:fillRect/>
+                          </a:stretch>
+                        </pic:blipFill>
+                        <pic:spPr>
+                          <a:xfrm>
+                            <a:off x="0" y="0"/>
+                            <a:ext cx="2044954" cy="1088710"/>
+                          </a:xfrm>
+                          <a:prstGeom prst="rect">
+                            <a:avLst/>
+                          </a:prstGeom>
+                        </pic:spPr>
+                      </pic:pic>
+                    </a:graphicData>
+                  </a:graphic>
+                </wp:inline>
+              </w:drawing>
+            </w:r>
+          </w:p>
+        </w:tc>
+        <w:tc>
+          <w:tcPr>
+            <w:tcW w:w="1860" w:type="dxa"/>
+          </w:tcPr>
+          <w:p>
+            <w:r>
+              <w:t>Gives an error. Allows me to re-enter the values again.</w:t>
+            </w:r>
+          </w:p>
+        </w:tc>
+        <w:tc>
+          <w:tcPr>
+            <w:tcW w:w="1731" w:type="dxa"/>
+          </w:tcPr>
+          <w:p>
+            <w:r>
+              <w:t>Gave an error and allowed me to re-enter all the values</w:t>
+            </w:r>
+          </w:p>
+        </w:tc>
+        <w:tc>
+          <w:tcPr>
+            <w:tcW w:w="1685" w:type="dxa"/>
+          </w:tcPr>
+          <w:p>
+            <w:r>
+              <w:t>N/A</w:t>
+            </w:r>
+          </w:p>
+        </w:tc>
+      </w:tr>
+      <w:tr>
+        <w:trPr>
+          <w:trHeight w:val="625"/>
+        </w:trPr>
+        <w:tc>
+          <w:tcPr>
+            <w:tcW w:w="1684" w:type="dxa"/>
+            <w:vMerge/>
+          </w:tcPr>
+          <w:p/>
+        </w:tc>
+        <w:tc>
+          <w:tcPr>
+            <w:tcW w:w="1795" w:type="dxa"/>
+            <w:vMerge/>
+          </w:tcPr>
+          <w:p/>
+        </w:tc>
+        <w:tc>
+          <w:tcPr>
+            <w:tcW w:w="1785" w:type="dxa"/>
+          </w:tcPr>
+          <w:p>
+            <w:r>
+              <w:t>Invalid</w:t>
+            </w:r>
+          </w:p>
+        </w:tc>
+        <w:tc>
+          <w:tcPr>
+            <w:tcW w:w="3408" w:type="dxa"/>
+          </w:tcPr>
+          <w:p>
+            <w:r>
+              <w:drawing>
+                <wp:inline distT="0" distB="0" distL="0" distR="0" wp14:anchorId="1F144903" wp14:editId="2C9389EC">
+                  <wp:extent cx="1949570" cy="1015311"/>
+                  <wp:effectExtent l="0" t="0" r="0" b="0"/>
+                  <wp:docPr id="1639092116" name="Picture 1"/>
+                  <wp:cNvGraphicFramePr>
+                    <a:graphicFrameLocks xmlns:a="http://schemas.openxmlformats.org/drawingml/2006/main" noChangeAspect="1"/>
+                  </wp:cNvGraphicFramePr>
+                  <a:graphic xmlns:a="http://schemas.openxmlformats.org/drawingml/2006/main">
+                    <a:graphicData uri="http://schemas.openxmlformats.org/drawingml/2006/picture">
+                      <pic:pic xmlns:pic="http://schemas.openxmlformats.org/drawingml/2006/picture">
+                        <pic:nvPicPr>
+                          <pic:cNvPr id="1639092116" name=""/>
+                          <pic:cNvPicPr/>
+                        </pic:nvPicPr>
+                        <pic:blipFill>
+                          <a:blip r:embed="rId18"/>
+                          <a:stretch>
+                            <a:fillRect/>
+                          </a:stretch>
+                        </pic:blipFill>
+                        <pic:spPr>
+                          <a:xfrm>
+                            <a:off x="0" y="0"/>
+                            <a:ext cx="1986654" cy="1034624"/>
+                          </a:xfrm>
+                          <a:prstGeom prst="rect">
+                            <a:avLst/>
+                          </a:prstGeom>
+                        </pic:spPr>
+                      </pic:pic>
+                    </a:graphicData>
+                  </a:graphic>
+                </wp:inline>
+              </w:drawing>
+            </w:r>
+          </w:p>
+        </w:tc>
+        <w:tc>
+          <w:tcPr>
+            <w:tcW w:w="1860" w:type="dxa"/>
+          </w:tcPr>
+          <w:p>
+            <w:r>
+              <w:t>Gives an error. Allows me to re-enter the values again.</w:t>
+            </w:r>
+          </w:p>
+        </w:tc>
+        <w:tc>
+          <w:tcPr>
+            <w:tcW w:w="1731" w:type="dxa"/>
+          </w:tcPr>
+          <w:p>
+            <w:r>
+              <w:t>Gave an error and allowed me to re-enter all the values</w:t>
+            </w:r>
+          </w:p>
+        </w:tc>
+        <w:tc>
+          <w:tcPr>
+            <w:tcW w:w="1685" w:type="dxa"/>
+          </w:tcPr>
+          <w:p>
+            <w:r>
+              <w:t>N/A</w:t>
+            </w:r>
+          </w:p>
+        </w:tc>
+      </w:tr>
+      <w:tr>
+        <w:trPr>
+          <w:cnfStyle w:val="000000100000" w:firstRow="0" w:lastRow="0" w:firstColumn="0" w:lastColumn="0" w:oddVBand="0" w:evenVBand="0" w:oddHBand="1" w:evenHBand="0" w:firstRowFirstColumn="0" w:firstRowLastColumn="0" w:lastRowFirstColumn="0" w:lastRowLastColumn="0"/>
+          <w:trHeight w:val="727"/>
+        </w:trPr>
+        <w:tc>
+          <w:tcPr>
+            <w:tcW w:w="1684" w:type="dxa"/>
+            <w:vMerge w:val="restart"/>
+          </w:tcPr>
+          <w:p>
+            <w:r>
+              <w:t>26/6</w:t>
+            </w:r>
+          </w:p>
+        </w:tc>
+        <w:tc>
+          <w:tcPr>
+            <w:tcW w:w="1795" w:type="dxa"/>
+            <w:vMerge w:val="restart"/>
+          </w:tcPr>
+          <w:p>
+            <w:r>
+              <w:t>Seeing what happens when for a single input value. When I input something or not.</w:t>
+            </w:r>
+          </w:p>
+        </w:tc>
+        <w:tc>
+          <w:tcPr>
+            <w:tcW w:w="1785" w:type="dxa"/>
+          </w:tcPr>
+          <w:p>
+            <w:r>
+              <w:t>Expected</w:t>
+            </w:r>
+          </w:p>
+        </w:tc>
+        <w:tc>
+          <w:tcPr>
+            <w:tcW w:w="3408" w:type="dxa"/>
+          </w:tcPr>
+          <w:p>
+            <w:r>
+              <w:t>“JSM”</w:t>
+            </w:r>
+          </w:p>
+        </w:tc>
+        <w:tc>
+          <w:tcPr>
+            <w:tcW w:w="1860" w:type="dxa"/>
+          </w:tcPr>
+          <w:p>
+            <w:r>
+              <w:t xml:space="preserve">Carries on and displays the user info, when it is created </w:t>
+            </w:r>
+          </w:p>
+        </w:tc>
+        <w:tc>
+          <w:tcPr>
+            <w:tcW w:w="1731" w:type="dxa"/>
+          </w:tcPr>
+          <w:p>
+            <w:r>
+              <w:t>It returned me to the homepage.</w:t>
+            </w:r>
+          </w:p>
+        </w:tc>
+        <w:tc>
+          <w:tcPr>
+            <w:tcW w:w="1685" w:type="dxa"/>
+          </w:tcPr>
+          <w:p>
+            <w:r>
+              <w:t>Added and else: return true</w:t>
+            </w:r>
+          </w:p>
+          <w:p>
+            <w:r>
+              <w:t>Because the function only knew what to do when there was nothing input.</w:t>
+            </w:r>
+          </w:p>
+        </w:tc>
+      </w:tr>
+      <w:tr>
+        <w:trPr>
+          <w:trHeight w:val="727"/>
+        </w:trPr>
+        <w:tc>
+          <w:tcPr>
+            <w:tcW w:w="1684" w:type="dxa"/>
+            <w:vMerge/>
+            <w:shd w:val="clear" w:color="auto" w:fill="F2F2F2" w:themeFill="background1" w:themeFillShade="F2"/>
+          </w:tcPr>
+          <w:p/>
+        </w:tc>
+        <w:tc>
+          <w:tcPr>
+            <w:tcW w:w="1795" w:type="dxa"/>
+            <w:vMerge/>
+            <w:shd w:val="clear" w:color="auto" w:fill="F2F2F2" w:themeFill="background1" w:themeFillShade="F2"/>
+          </w:tcPr>
+          <w:p/>
+        </w:tc>
+        <w:tc>
+          <w:tcPr>
+            <w:tcW w:w="1785" w:type="dxa"/>
+            <w:shd w:val="clear" w:color="auto" w:fill="F2F2F2" w:themeFill="background1" w:themeFillShade="F2"/>
+          </w:tcPr>
+          <w:p>
+            <w:r>
+              <w:t>Invalid</w:t>
+            </w:r>
+          </w:p>
+        </w:tc>
+        <w:tc>
+          <w:tcPr>
+            <w:tcW w:w="3408" w:type="dxa"/>
+            <w:shd w:val="clear" w:color="auto" w:fill="F2F2F2" w:themeFill="background1" w:themeFillShade="F2"/>
+          </w:tcPr>
+          <w:p>
+            <w:r>
+              <w:t>Keep the field blank</w:t>
+            </w:r>
+          </w:p>
+        </w:tc>
+        <w:tc>
+          <w:tcPr>
+            <w:tcW w:w="1860" w:type="dxa"/>
+            <w:shd w:val="clear" w:color="auto" w:fill="F2F2F2" w:themeFill="background1" w:themeFillShade="F2"/>
+          </w:tcPr>
+          <w:p>
+            <w:r>
+              <w:t>Returns the user to the homepage</w:t>
+            </w:r>
+          </w:p>
+        </w:tc>
+        <w:tc>
+          <w:tcPr>
+            <w:tcW w:w="1731" w:type="dxa"/>
+            <w:shd w:val="clear" w:color="auto" w:fill="F2F2F2" w:themeFill="background1" w:themeFillShade="F2"/>
+          </w:tcPr>
+          <w:p>
+            <w:r>
+              <w:t>Returns the user to the homepage</w:t>
+            </w:r>
+          </w:p>
+        </w:tc>
+        <w:tc>
+          <w:tcPr>
+            <w:tcW w:w="1685" w:type="dxa"/>
+            <w:shd w:val="clear" w:color="auto" w:fill="F2F2F2" w:themeFill="background1" w:themeFillShade="F2"/>
+          </w:tcPr>
+          <w:p>
+            <w:r>
+              <w:t>N/A</w:t>
+            </w:r>
+          </w:p>
         </w:tc>
       </w:tr>
       <w:tr>
@@ -3056,87 +3510,118 @@
         </w:trPr>
         <w:tc>
           <w:tcPr>
-            <w:tcW w:w="1992" w:type="dxa"/>
-          </w:tcPr>
-          <w:p/>
-        </w:tc>
-        <w:tc>
-          <w:tcPr>
-            <w:tcW w:w="1992" w:type="dxa"/>
-          </w:tcPr>
-          <w:p/>
-        </w:tc>
-        <w:tc>
-          <w:tcPr>
-            <w:tcW w:w="1992" w:type="dxa"/>
-          </w:tcPr>
-          <w:p/>
-        </w:tc>
-        <w:tc>
-          <w:tcPr>
-            <w:tcW w:w="1993" w:type="dxa"/>
-          </w:tcPr>
-          <w:p/>
-        </w:tc>
-        <w:tc>
-          <w:tcPr>
-            <w:tcW w:w="1993" w:type="dxa"/>
-          </w:tcPr>
-          <w:p/>
-        </w:tc>
-        <w:tc>
-          <w:tcPr>
-            <w:tcW w:w="1993" w:type="dxa"/>
-          </w:tcPr>
-          <w:p/>
-        </w:tc>
-        <w:tc>
-          <w:tcPr>
-            <w:tcW w:w="1993" w:type="dxa"/>
-          </w:tcPr>
-          <w:p/>
-        </w:tc>
-      </w:tr>
-      <w:tr>
-        <w:tc>
-          <w:tcPr>
-            <w:tcW w:w="1992" w:type="dxa"/>
-          </w:tcPr>
-          <w:p/>
-        </w:tc>
-        <w:tc>
-          <w:tcPr>
-            <w:tcW w:w="1992" w:type="dxa"/>
-          </w:tcPr>
-          <w:p/>
-        </w:tc>
-        <w:tc>
-          <w:tcPr>
-            <w:tcW w:w="1992" w:type="dxa"/>
-          </w:tcPr>
-          <w:p/>
-        </w:tc>
-        <w:tc>
-          <w:tcPr>
-            <w:tcW w:w="1993" w:type="dxa"/>
-          </w:tcPr>
-          <w:p/>
-        </w:tc>
-        <w:tc>
-          <w:tcPr>
-            <w:tcW w:w="1993" w:type="dxa"/>
-          </w:tcPr>
-          <w:p/>
-        </w:tc>
-        <w:tc>
-          <w:tcPr>
-            <w:tcW w:w="1993" w:type="dxa"/>
-          </w:tcPr>
-          <w:p/>
-        </w:tc>
-        <w:tc>
-          <w:tcPr>
-            <w:tcW w:w="1993" w:type="dxa"/>
+            <w:tcW w:w="1684" w:type="dxa"/>
+          </w:tcPr>
+          <w:p>
+            <w:r>
+              <w:t>26/6</w:t>
+            </w:r>
+          </w:p>
+        </w:tc>
+        <w:tc>
+          <w:tcPr>
+            <w:tcW w:w="1795" w:type="dxa"/>
+          </w:tcPr>
+          <w:p>
+            <w:r>
+              <w:t>Seeing what happens when for a single input value. When I input something</w:t>
+            </w:r>
+            <w:r>
+              <w:t xml:space="preserve"> (Retest)</w:t>
+            </w:r>
+          </w:p>
+        </w:tc>
+        <w:tc>
+          <w:tcPr>
+            <w:tcW w:w="1785" w:type="dxa"/>
+          </w:tcPr>
+          <w:p>
+            <w:r>
+              <w:t>Expected</w:t>
+            </w:r>
+          </w:p>
+        </w:tc>
+        <w:tc>
+          <w:tcPr>
+            <w:tcW w:w="3408" w:type="dxa"/>
+          </w:tcPr>
+          <w:p>
+            <w:r>
+              <w:t>“JSM”</w:t>
+            </w:r>
+          </w:p>
+        </w:tc>
+        <w:tc>
+          <w:tcPr>
+            <w:tcW w:w="1860" w:type="dxa"/>
+          </w:tcPr>
+          <w:p>
+            <w:r>
+              <w:t xml:space="preserve">Carries on and displays the user info, when it is created </w:t>
+            </w:r>
+          </w:p>
+        </w:tc>
+        <w:tc>
+          <w:tcPr>
+            <w:tcW w:w="1731" w:type="dxa"/>
+          </w:tcPr>
+          <w:p>
+            <w:r>
+              <w:t>Popped up with the user info</w:t>
+            </w:r>
+          </w:p>
+        </w:tc>
+        <w:tc>
+          <w:tcPr>
+            <w:tcW w:w="1685" w:type="dxa"/>
+          </w:tcPr>
+          <w:p>
+            <w:r>
+              <w:t>N/A</w:t>
+            </w:r>
+          </w:p>
+        </w:tc>
+      </w:tr>
+      <w:tr>
+        <w:tc>
+          <w:tcPr>
+            <w:tcW w:w="1684" w:type="dxa"/>
+          </w:tcPr>
+          <w:p/>
+        </w:tc>
+        <w:tc>
+          <w:tcPr>
+            <w:tcW w:w="1795" w:type="dxa"/>
+          </w:tcPr>
+          <w:p/>
+        </w:tc>
+        <w:tc>
+          <w:tcPr>
+            <w:tcW w:w="1785" w:type="dxa"/>
+          </w:tcPr>
+          <w:p/>
+        </w:tc>
+        <w:tc>
+          <w:tcPr>
+            <w:tcW w:w="3408" w:type="dxa"/>
+          </w:tcPr>
+          <w:p/>
+        </w:tc>
+        <w:tc>
+          <w:tcPr>
+            <w:tcW w:w="1860" w:type="dxa"/>
+          </w:tcPr>
+          <w:p/>
+        </w:tc>
+        <w:tc>
+          <w:tcPr>
+            <w:tcW w:w="1731" w:type="dxa"/>
+          </w:tcPr>
+          <w:p/>
+        </w:tc>
+        <w:tc>
+          <w:tcPr>
+            <w:tcW w:w="1685" w:type="dxa"/>
           </w:tcPr>
           <w:p/>
         </w:tc>
@@ -3147,87 +3632,43 @@
         </w:trPr>
         <w:tc>
           <w:tcPr>
-            <w:tcW w:w="1992" w:type="dxa"/>
-          </w:tcPr>
-          <w:p/>
-        </w:tc>
-        <w:tc>
-          <w:tcPr>
-            <w:tcW w:w="1992" w:type="dxa"/>
-          </w:tcPr>
-          <w:p/>
-        </w:tc>
-        <w:tc>
-          <w:tcPr>
-            <w:tcW w:w="1992" w:type="dxa"/>
-          </w:tcPr>
-          <w:p/>
-        </w:tc>
-        <w:tc>
-          <w:tcPr>
-            <w:tcW w:w="1993" w:type="dxa"/>
-          </w:tcPr>
-          <w:p/>
-        </w:tc>
-        <w:tc>
-          <w:tcPr>
-            <w:tcW w:w="1993" w:type="dxa"/>
-          </w:tcPr>
-          <w:p/>
-        </w:tc>
-        <w:tc>
-          <w:tcPr>
-            <w:tcW w:w="1993" w:type="dxa"/>
-          </w:tcPr>
-          <w:p/>
-        </w:tc>
-        <w:tc>
-          <w:tcPr>
-            <w:tcW w:w="1993" w:type="dxa"/>
-          </w:tcPr>
-          <w:p/>
-        </w:tc>
-      </w:tr>
-      <w:tr>
-        <w:tc>
-          <w:tcPr>
-            <w:tcW w:w="1992" w:type="dxa"/>
-          </w:tcPr>
-          <w:p/>
-        </w:tc>
-        <w:tc>
-          <w:tcPr>
-            <w:tcW w:w="1992" w:type="dxa"/>
-          </w:tcPr>
-          <w:p/>
-        </w:tc>
-        <w:tc>
-          <w:tcPr>
-            <w:tcW w:w="1992" w:type="dxa"/>
-          </w:tcPr>
-          <w:p/>
-        </w:tc>
-        <w:tc>
-          <w:tcPr>
-            <w:tcW w:w="1993" w:type="dxa"/>
-          </w:tcPr>
-          <w:p/>
-        </w:tc>
-        <w:tc>
-          <w:tcPr>
-            <w:tcW w:w="1993" w:type="dxa"/>
-          </w:tcPr>
-          <w:p/>
-        </w:tc>
-        <w:tc>
-          <w:tcPr>
-            <w:tcW w:w="1993" w:type="dxa"/>
-          </w:tcPr>
-          <w:p/>
-        </w:tc>
-        <w:tc>
-          <w:tcPr>
-            <w:tcW w:w="1993" w:type="dxa"/>
+            <w:tcW w:w="1684" w:type="dxa"/>
+          </w:tcPr>
+          <w:p/>
+        </w:tc>
+        <w:tc>
+          <w:tcPr>
+            <w:tcW w:w="1795" w:type="dxa"/>
+          </w:tcPr>
+          <w:p/>
+        </w:tc>
+        <w:tc>
+          <w:tcPr>
+            <w:tcW w:w="1785" w:type="dxa"/>
+          </w:tcPr>
+          <w:p/>
+        </w:tc>
+        <w:tc>
+          <w:tcPr>
+            <w:tcW w:w="3408" w:type="dxa"/>
+          </w:tcPr>
+          <w:p/>
+        </w:tc>
+        <w:tc>
+          <w:tcPr>
+            <w:tcW w:w="1860" w:type="dxa"/>
+          </w:tcPr>
+          <w:p/>
+        </w:tc>
+        <w:tc>
+          <w:tcPr>
+            <w:tcW w:w="1731" w:type="dxa"/>
+          </w:tcPr>
+          <w:p/>
+        </w:tc>
+        <w:tc>
+          <w:tcPr>
+            <w:tcW w:w="1685" w:type="dxa"/>
           </w:tcPr>
           <w:p/>
         </w:tc>
@@ -5429,7 +5870,6 @@
           <w:sz w:val="40"/>
           <w:szCs w:val="40"/>
         </w:rPr>
-        <w:lastRenderedPageBreak/>
         <w:t xml:space="preserve">System </w:t>
       </w:r>
       <w:r>
@@ -5794,7 +6234,7 @@
     </w:tbl>
     <w:p/>
     <w:sectPr>
-      <w:headerReference w:type="default" r:id="rId16"/>
+      <w:headerReference w:type="default" r:id="rId19"/>
       <w:pgSz w:w="16838" w:h="11906" w:orient="landscape"/>
       <w:pgMar w:top="1440" w:right="1440" w:bottom="1440" w:left="1440" w:header="708" w:footer="708" w:gutter="0"/>
       <w:cols w:space="708"/>

</xml_diff>

<commit_message>
Added the ability for assignee to be none
</commit_message>
<xml_diff>
--- a/91896 Testing.docx
+++ b/91896 Testing.docx
@@ -2447,7 +2447,7 @@
           </w:tcPr>
           <w:p>
             <w:r>
-              <w:t>The program should give an error, saying “Please input a number between 1 and 3”</w:t>
+              <w:t>Program should accept the value and allowed me to continue</w:t>
             </w:r>
           </w:p>
         </w:tc>
@@ -2458,7 +2458,13 @@
           </w:tcPr>
           <w:p>
             <w:r>
-              <w:t xml:space="preserve">The program gave an error and allowed me to re-enter the value again. </w:t>
+              <w:t>Program accept</w:t>
+            </w:r>
+            <w:r>
+              <w:t>ed</w:t>
+            </w:r>
+            <w:r>
+              <w:t xml:space="preserve"> the value and allowed me to continue</w:t>
             </w:r>
           </w:p>
         </w:tc>
@@ -2562,7 +2568,6 @@
                 <w:sz w:val="28"/>
                 <w:szCs w:val="28"/>
               </w:rPr>
-              <w:lastRenderedPageBreak/>
               <w:t xml:space="preserve">Search Function: </w:t>
             </w:r>
             <w:r>
@@ -2586,6 +2591,7 @@
           </w:tcPr>
           <w:p>
             <w:r>
+              <w:lastRenderedPageBreak/>
               <w:t>Date</w:t>
             </w:r>
           </w:p>
@@ -3069,6 +3075,9 @@
           </w:tcPr>
           <w:p>
             <w:r>
+              <w:rPr>
+                <w:noProof/>
+              </w:rPr>
               <w:drawing>
                 <wp:inline distT="0" distB="0" distL="0" distR="0" wp14:anchorId="509AFA30" wp14:editId="291691B4">
                   <wp:extent cx="1990725" cy="1048877"/>
@@ -3173,6 +3182,9 @@
           </w:tcPr>
           <w:p>
             <w:r>
+              <w:rPr>
+                <w:noProof/>
+              </w:rPr>
               <w:drawing>
                 <wp:inline distT="0" distB="0" distL="0" distR="0" wp14:anchorId="186A6FF5" wp14:editId="4F581D14">
                   <wp:extent cx="2027207" cy="1079262"/>
@@ -3276,6 +3288,9 @@
           </w:tcPr>
           <w:p>
             <w:r>
+              <w:rPr>
+                <w:noProof/>
+              </w:rPr>
               <w:drawing>
                 <wp:inline distT="0" distB="0" distL="0" distR="0" wp14:anchorId="1F144903" wp14:editId="2C9389EC">
                   <wp:extent cx="1949570" cy="1015311"/>
@@ -3524,10 +3539,7 @@
           </w:tcPr>
           <w:p>
             <w:r>
-              <w:t>Seeing what happens when for a single input value. When I input something</w:t>
-            </w:r>
-            <w:r>
-              <w:t xml:space="preserve"> (Retest)</w:t>
+              <w:t>Seeing what happens when for a single input value. When I input something (Retest)</w:t>
             </w:r>
           </w:p>
         </w:tc>
@@ -7897,12 +7909,14 @@
 </file>
 
 <file path=customXml/item1.xml><?xml version="1.0" encoding="utf-8"?>
-<?mso-contentType ?>
-<FormTemplates xmlns="http://schemas.microsoft.com/sharepoint/v3/contenttype/forms">
-  <Display>DocumentLibraryForm</Display>
-  <Edit>DocumentLibraryForm</Edit>
-  <New>DocumentLibraryForm</New>
-</FormTemplates>
+<p:properties xmlns:p="http://schemas.microsoft.com/office/2006/metadata/properties" xmlns:xsi="http://www.w3.org/2001/XMLSchema-instance" xmlns:pc="http://schemas.microsoft.com/office/infopath/2007/PartnerControls">
+  <documentManagement>
+    <TaxCatchAll xmlns="36c75000-58b1-48ef-889f-834f55adc240" xsi:nil="true"/>
+    <lcf76f155ced4ddcb4097134ff3c332f xmlns="123be271-b045-42f2-9f8f-350d6f8ef38d">
+      <Terms xmlns="http://schemas.microsoft.com/office/infopath/2007/PartnerControls"/>
+    </lcf76f155ced4ddcb4097134ff3c332f>
+  </documentManagement>
+</p:properties>
 </file>
 
 <file path=customXml/item2.xml><?xml version="1.0" encoding="utf-8"?>
@@ -8101,20 +8115,21 @@
 </file>
 
 <file path=customXml/item3.xml><?xml version="1.0" encoding="utf-8"?>
-<p:properties xmlns:p="http://schemas.microsoft.com/office/2006/metadata/properties" xmlns:xsi="http://www.w3.org/2001/XMLSchema-instance" xmlns:pc="http://schemas.microsoft.com/office/infopath/2007/PartnerControls">
-  <documentManagement>
-    <TaxCatchAll xmlns="36c75000-58b1-48ef-889f-834f55adc240" xsi:nil="true"/>
-    <lcf76f155ced4ddcb4097134ff3c332f xmlns="123be271-b045-42f2-9f8f-350d6f8ef38d">
-      <Terms xmlns="http://schemas.microsoft.com/office/infopath/2007/PartnerControls"/>
-    </lcf76f155ced4ddcb4097134ff3c332f>
-  </documentManagement>
-</p:properties>
+<?mso-contentType ?>
+<FormTemplates xmlns="http://schemas.microsoft.com/sharepoint/v3/contenttype/forms">
+  <Display>DocumentLibraryForm</Display>
+  <Edit>DocumentLibraryForm</Edit>
+  <New>DocumentLibraryForm</New>
+</FormTemplates>
 </file>
 
 <file path=customXml/itemProps1.xml><?xml version="1.0" encoding="utf-8"?>
-<ds:datastoreItem xmlns:ds="http://schemas.openxmlformats.org/officeDocument/2006/customXml" ds:itemID="{1D738709-4E75-423A-A58E-A367BEE6EA78}">
+<ds:datastoreItem xmlns:ds="http://schemas.openxmlformats.org/officeDocument/2006/customXml" ds:itemID="{C7515DB5-DEF0-4F12-A4AA-38224E91E24A}">
   <ds:schemaRefs>
-    <ds:schemaRef ds:uri="http://schemas.microsoft.com/sharepoint/v3/contenttype/forms"/>
+    <ds:schemaRef ds:uri="http://schemas.microsoft.com/office/2006/metadata/properties"/>
+    <ds:schemaRef ds:uri="http://schemas.microsoft.com/office/infopath/2007/PartnerControls"/>
+    <ds:schemaRef ds:uri="36c75000-58b1-48ef-889f-834f55adc240"/>
+    <ds:schemaRef ds:uri="123be271-b045-42f2-9f8f-350d6f8ef38d"/>
   </ds:schemaRefs>
 </ds:datastoreItem>
 </file>
@@ -8139,12 +8154,9 @@
 </file>
 
 <file path=customXml/itemProps3.xml><?xml version="1.0" encoding="utf-8"?>
-<ds:datastoreItem xmlns:ds="http://schemas.openxmlformats.org/officeDocument/2006/customXml" ds:itemID="{C7515DB5-DEF0-4F12-A4AA-38224E91E24A}">
+<ds:datastoreItem xmlns:ds="http://schemas.openxmlformats.org/officeDocument/2006/customXml" ds:itemID="{1D738709-4E75-423A-A58E-A367BEE6EA78}">
   <ds:schemaRefs>
-    <ds:schemaRef ds:uri="http://schemas.microsoft.com/office/2006/metadata/properties"/>
-    <ds:schemaRef ds:uri="http://schemas.microsoft.com/office/infopath/2007/PartnerControls"/>
-    <ds:schemaRef ds:uri="36c75000-58b1-48ef-889f-834f55adc240"/>
-    <ds:schemaRef ds:uri="123be271-b045-42f2-9f8f-350d6f8ef38d"/>
+    <ds:schemaRef ds:uri="http://schemas.microsoft.com/sharepoint/v3/contenttype/forms"/>
   </ds:schemaRefs>
 </ds:datastoreItem>
 </file>
</xml_diff>

<commit_message>
Fixed some outputting. Did some testing on the document. Fixed some editting
</commit_message>
<xml_diff>
--- a/91896 Testing.docx
+++ b/91896 Testing.docx
@@ -1454,13 +1454,14 @@
         <w:tblLook w:val="0420" w:firstRow="1" w:lastRow="0" w:firstColumn="0" w:lastColumn="0" w:noHBand="0" w:noVBand="1"/>
       </w:tblPr>
       <w:tblGrid>
-        <w:gridCol w:w="1280"/>
-        <w:gridCol w:w="1898"/>
+        <w:gridCol w:w="1165"/>
+        <w:gridCol w:w="1883"/>
         <w:gridCol w:w="1129"/>
-        <w:gridCol w:w="4728"/>
-        <w:gridCol w:w="1589"/>
-        <w:gridCol w:w="1502"/>
-        <w:gridCol w:w="1822"/>
+        <w:gridCol w:w="4635"/>
+        <w:gridCol w:w="1831"/>
+        <w:gridCol w:w="1483"/>
+        <w:gridCol w:w="60"/>
+        <w:gridCol w:w="1762"/>
       </w:tblGrid>
       <w:tr>
         <w:trPr>
@@ -1469,7 +1470,7 @@
         <w:tc>
           <w:tcPr>
             <w:tcW w:w="13948" w:type="dxa"/>
-            <w:gridSpan w:val="7"/>
+            <w:gridSpan w:val="8"/>
             <w:shd w:val="clear" w:color="auto" w:fill="F2CEED" w:themeFill="accent5" w:themeFillTint="33"/>
           </w:tcPr>
           <w:p>
@@ -1519,7 +1520,7 @@
         </w:trPr>
         <w:tc>
           <w:tcPr>
-            <w:tcW w:w="1280" w:type="dxa"/>
+            <w:tcW w:w="1165" w:type="dxa"/>
           </w:tcPr>
           <w:p>
             <w:r>
@@ -1530,7 +1531,7 @@
         </w:tc>
         <w:tc>
           <w:tcPr>
-            <w:tcW w:w="1898" w:type="dxa"/>
+            <w:tcW w:w="1883" w:type="dxa"/>
           </w:tcPr>
           <w:p>
             <w:r>
@@ -1550,7 +1551,7 @@
         </w:tc>
         <w:tc>
           <w:tcPr>
-            <w:tcW w:w="4728" w:type="dxa"/>
+            <w:tcW w:w="4635" w:type="dxa"/>
           </w:tcPr>
           <w:p>
             <w:r>
@@ -1560,7 +1561,7 @@
         </w:tc>
         <w:tc>
           <w:tcPr>
-            <w:tcW w:w="1589" w:type="dxa"/>
+            <w:tcW w:w="1831" w:type="dxa"/>
           </w:tcPr>
           <w:p>
             <w:r>
@@ -1570,7 +1571,7 @@
         </w:tc>
         <w:tc>
           <w:tcPr>
-            <w:tcW w:w="1502" w:type="dxa"/>
+            <w:tcW w:w="1483" w:type="dxa"/>
           </w:tcPr>
           <w:p>
             <w:r>
@@ -1581,6 +1582,7 @@
         <w:tc>
           <w:tcPr>
             <w:tcW w:w="1822" w:type="dxa"/>
+            <w:gridSpan w:val="2"/>
           </w:tcPr>
           <w:p>
             <w:r>
@@ -1595,7 +1597,7 @@
         </w:trPr>
         <w:tc>
           <w:tcPr>
-            <w:tcW w:w="1280" w:type="dxa"/>
+            <w:tcW w:w="1165" w:type="dxa"/>
             <w:vMerge w:val="restart"/>
           </w:tcPr>
           <w:p>
@@ -1606,7 +1608,7 @@
         </w:tc>
         <w:tc>
           <w:tcPr>
-            <w:tcW w:w="1898" w:type="dxa"/>
+            <w:tcW w:w="1883" w:type="dxa"/>
             <w:vMerge w:val="restart"/>
           </w:tcPr>
           <w:p>
@@ -1647,7 +1649,7 @@
         </w:tc>
         <w:tc>
           <w:tcPr>
-            <w:tcW w:w="4728" w:type="dxa"/>
+            <w:tcW w:w="4635" w:type="dxa"/>
           </w:tcPr>
           <w:p>
             <w:pPr>
@@ -1697,7 +1699,7 @@
         </w:tc>
         <w:tc>
           <w:tcPr>
-            <w:tcW w:w="1589" w:type="dxa"/>
+            <w:tcW w:w="1831" w:type="dxa"/>
           </w:tcPr>
           <w:p>
             <w:r>
@@ -1707,7 +1709,7 @@
         </w:tc>
         <w:tc>
           <w:tcPr>
-            <w:tcW w:w="1502" w:type="dxa"/>
+            <w:tcW w:w="1483" w:type="dxa"/>
           </w:tcPr>
           <w:p>
             <w:r>
@@ -1718,6 +1720,7 @@
         <w:tc>
           <w:tcPr>
             <w:tcW w:w="1822" w:type="dxa"/>
+            <w:gridSpan w:val="2"/>
           </w:tcPr>
           <w:p>
             <w:r>
@@ -1733,14 +1736,14 @@
         </w:trPr>
         <w:tc>
           <w:tcPr>
-            <w:tcW w:w="1280" w:type="dxa"/>
+            <w:tcW w:w="1165" w:type="dxa"/>
             <w:vMerge/>
           </w:tcPr>
           <w:p/>
         </w:tc>
         <w:tc>
           <w:tcPr>
-            <w:tcW w:w="1898" w:type="dxa"/>
+            <w:tcW w:w="1883" w:type="dxa"/>
             <w:vMerge/>
           </w:tcPr>
           <w:p/>
@@ -1757,7 +1760,7 @@
         </w:tc>
         <w:tc>
           <w:tcPr>
-            <w:tcW w:w="4728" w:type="dxa"/>
+            <w:tcW w:w="4635" w:type="dxa"/>
           </w:tcPr>
           <w:p>
             <w:r>
@@ -1804,7 +1807,7 @@
         </w:tc>
         <w:tc>
           <w:tcPr>
-            <w:tcW w:w="1589" w:type="dxa"/>
+            <w:tcW w:w="1831" w:type="dxa"/>
           </w:tcPr>
           <w:p>
             <w:r>
@@ -1814,7 +1817,7 @@
         </w:tc>
         <w:tc>
           <w:tcPr>
-            <w:tcW w:w="1502" w:type="dxa"/>
+            <w:tcW w:w="1483" w:type="dxa"/>
           </w:tcPr>
           <w:p>
             <w:r>
@@ -1825,6 +1828,7 @@
         <w:tc>
           <w:tcPr>
             <w:tcW w:w="1822" w:type="dxa"/>
+            <w:gridSpan w:val="2"/>
           </w:tcPr>
           <w:p>
             <w:r>
@@ -1839,14 +1843,14 @@
         </w:trPr>
         <w:tc>
           <w:tcPr>
-            <w:tcW w:w="1280" w:type="dxa"/>
+            <w:tcW w:w="1165" w:type="dxa"/>
             <w:vMerge/>
           </w:tcPr>
           <w:p/>
         </w:tc>
         <w:tc>
           <w:tcPr>
-            <w:tcW w:w="1898" w:type="dxa"/>
+            <w:tcW w:w="1883" w:type="dxa"/>
             <w:vMerge/>
           </w:tcPr>
           <w:p/>
@@ -1863,7 +1867,7 @@
         </w:tc>
         <w:tc>
           <w:tcPr>
-            <w:tcW w:w="4728" w:type="dxa"/>
+            <w:tcW w:w="4635" w:type="dxa"/>
           </w:tcPr>
           <w:p>
             <w:pPr>
@@ -1913,7 +1917,7 @@
         </w:tc>
         <w:tc>
           <w:tcPr>
-            <w:tcW w:w="1589" w:type="dxa"/>
+            <w:tcW w:w="1831" w:type="dxa"/>
           </w:tcPr>
           <w:p>
             <w:r>
@@ -1923,7 +1927,7 @@
         </w:tc>
         <w:tc>
           <w:tcPr>
-            <w:tcW w:w="1502" w:type="dxa"/>
+            <w:tcW w:w="1483" w:type="dxa"/>
           </w:tcPr>
           <w:p>
             <w:r>
@@ -1934,6 +1938,7 @@
         <w:tc>
           <w:tcPr>
             <w:tcW w:w="1822" w:type="dxa"/>
+            <w:gridSpan w:val="2"/>
           </w:tcPr>
           <w:p>
             <w:r>
@@ -1948,22 +1953,25 @@
         </w:trPr>
         <w:tc>
           <w:tcPr>
-            <w:tcW w:w="1280" w:type="dxa"/>
-          </w:tcPr>
-          <w:p>
+            <w:tcW w:w="1165" w:type="dxa"/>
+          </w:tcPr>
+          <w:p>
+            <w:r>
+              <w:t>23/6</w:t>
+            </w:r>
+          </w:p>
+        </w:tc>
+        <w:tc>
+          <w:tcPr>
+            <w:tcW w:w="1883" w:type="dxa"/>
+          </w:tcPr>
+          <w:p>
+            <w:r>
+              <w:t xml:space="preserve">Seeing if the generate_taks_id function works correctly, generating an ID </w:t>
+            </w:r>
             <w:r>
               <w:lastRenderedPageBreak/>
-              <w:t>23/6</w:t>
-            </w:r>
-          </w:p>
-        </w:tc>
-        <w:tc>
-          <w:tcPr>
-            <w:tcW w:w="1898" w:type="dxa"/>
-          </w:tcPr>
-          <w:p>
-            <w:r>
-              <w:t>Seeing if the generate_taks_id function works correctly, generating an ID which is one more up from the last one eg. T1, T2.</w:t>
+              <w:t>which is one more up from the last one eg. T1, T2.</w:t>
             </w:r>
           </w:p>
         </w:tc>
@@ -1973,13 +1981,14 @@
           </w:tcPr>
           <w:p>
             <w:r>
+              <w:lastRenderedPageBreak/>
               <w:t>Expected</w:t>
             </w:r>
           </w:p>
         </w:tc>
         <w:tc>
           <w:tcPr>
-            <w:tcW w:w="4728" w:type="dxa"/>
+            <w:tcW w:w="4635" w:type="dxa"/>
           </w:tcPr>
           <w:p>
             <w:r>
@@ -1991,6 +2000,7 @@
               <w:rPr>
                 <w:noProof/>
               </w:rPr>
+              <w:lastRenderedPageBreak/>
               <w:drawing>
                 <wp:inline distT="0" distB="0" distL="0" distR="0" wp14:anchorId="2A919016" wp14:editId="2D516679">
                   <wp:extent cx="2305050" cy="1177472"/>
@@ -2031,49 +2041,66 @@
         </w:tc>
         <w:tc>
           <w:tcPr>
-            <w:tcW w:w="1589" w:type="dxa"/>
-          </w:tcPr>
-          <w:p>
-            <w:r>
-              <w:t>Should output the correct task ID, along with all the dictionaries due to the output not being properly created yet. The ID should be one more from the last generated one (Should be ‘T6’)</w:t>
-            </w:r>
-          </w:p>
-        </w:tc>
-        <w:tc>
-          <w:tcPr>
-            <w:tcW w:w="1502" w:type="dxa"/>
-          </w:tcPr>
-          <w:p>
-            <w:r>
-              <w:t>Output all dictionaries, With the updated one. The new task_ID was invalid and overwrote an old task.</w:t>
+            <w:tcW w:w="1831" w:type="dxa"/>
+          </w:tcPr>
+          <w:p>
+            <w:r>
+              <w:lastRenderedPageBreak/>
+              <w:t xml:space="preserve">Should output the correct task ID, along with all the dictionaries due to the </w:t>
+            </w:r>
+            <w:r>
+              <w:lastRenderedPageBreak/>
+              <w:t>output not being properly created yet. The ID should be one more from the last generated one (Should be ‘T6’)</w:t>
+            </w:r>
+          </w:p>
+        </w:tc>
+        <w:tc>
+          <w:tcPr>
+            <w:tcW w:w="1483" w:type="dxa"/>
+          </w:tcPr>
+          <w:p>
+            <w:r>
+              <w:lastRenderedPageBreak/>
+              <w:t xml:space="preserve">Output all dictionaries, With the updated one. The new </w:t>
+            </w:r>
+            <w:r>
+              <w:lastRenderedPageBreak/>
+              <w:t>task_ID was invalid and overwrote an old task.</w:t>
             </w:r>
           </w:p>
         </w:tc>
         <w:tc>
           <w:tcPr>
             <w:tcW w:w="1822" w:type="dxa"/>
-          </w:tcPr>
-          <w:p>
-            <w:r>
-              <w:t>Adding a +1 to the generate_task_id because the list indexes start from 0</w:t>
-            </w:r>
-          </w:p>
-        </w:tc>
-      </w:tr>
-      <w:tr>
-        <w:tc>
-          <w:tcPr>
-            <w:tcW w:w="1280" w:type="dxa"/>
-          </w:tcPr>
-          <w:p>
-            <w:r>
+            <w:gridSpan w:val="2"/>
+          </w:tcPr>
+          <w:p>
+            <w:r>
+              <w:lastRenderedPageBreak/>
+              <w:t xml:space="preserve">Adding a +1 to the generate_task_id because the list </w:t>
+            </w:r>
+            <w:r>
+              <w:lastRenderedPageBreak/>
+              <w:t>indexes start from 0</w:t>
+            </w:r>
+          </w:p>
+        </w:tc>
+      </w:tr>
+      <w:tr>
+        <w:tc>
+          <w:tcPr>
+            <w:tcW w:w="1165" w:type="dxa"/>
+          </w:tcPr>
+          <w:p>
+            <w:r>
+              <w:lastRenderedPageBreak/>
               <w:t>24/6</w:t>
             </w:r>
           </w:p>
         </w:tc>
         <w:tc>
           <w:tcPr>
-            <w:tcW w:w="1898" w:type="dxa"/>
+            <w:tcW w:w="1883" w:type="dxa"/>
           </w:tcPr>
           <w:p>
             <w:r>
@@ -2093,7 +2120,7 @@
         </w:tc>
         <w:tc>
           <w:tcPr>
-            <w:tcW w:w="4728" w:type="dxa"/>
+            <w:tcW w:w="4635" w:type="dxa"/>
           </w:tcPr>
           <w:p>
             <w:r>
@@ -2145,7 +2172,7 @@
         </w:tc>
         <w:tc>
           <w:tcPr>
-            <w:tcW w:w="1589" w:type="dxa"/>
+            <w:tcW w:w="1831" w:type="dxa"/>
           </w:tcPr>
           <w:p>
             <w:r>
@@ -2155,7 +2182,7 @@
         </w:tc>
         <w:tc>
           <w:tcPr>
-            <w:tcW w:w="1502" w:type="dxa"/>
+            <w:tcW w:w="1483" w:type="dxa"/>
           </w:tcPr>
           <w:p>
             <w:r>
@@ -2166,6 +2193,7 @@
         <w:tc>
           <w:tcPr>
             <w:tcW w:w="1822" w:type="dxa"/>
+            <w:gridSpan w:val="2"/>
           </w:tcPr>
           <w:p>
             <w:r>
@@ -2181,24 +2209,27 @@
         </w:trPr>
         <w:tc>
           <w:tcPr>
-            <w:tcW w:w="1280" w:type="dxa"/>
+            <w:tcW w:w="1165" w:type="dxa"/>
             <w:vMerge w:val="restart"/>
           </w:tcPr>
           <w:p>
             <w:r>
+              <w:t>24/6</w:t>
+            </w:r>
+          </w:p>
+        </w:tc>
+        <w:tc>
+          <w:tcPr>
+            <w:tcW w:w="1883" w:type="dxa"/>
+            <w:vMerge w:val="restart"/>
+          </w:tcPr>
+          <w:p>
+            <w:r>
+              <w:t xml:space="preserve">Seeing if my Integer Validation Function works, seeing if it returns the correct values. It should check if the value is an integer and if it </w:t>
+            </w:r>
+            <w:r>
               <w:lastRenderedPageBreak/>
-              <w:t>24/6</w:t>
-            </w:r>
-          </w:p>
-        </w:tc>
-        <w:tc>
-          <w:tcPr>
-            <w:tcW w:w="1898" w:type="dxa"/>
-            <w:vMerge w:val="restart"/>
-          </w:tcPr>
-          <w:p>
-            <w:r>
-              <w:t>Seeing if my Integer Validation Function works, seeing if it returns the correct values. It should check if the value is an integer and if it between a certain range.</w:t>
+              <w:t>between a certain range.</w:t>
             </w:r>
           </w:p>
           <w:p/>
@@ -2209,13 +2240,14 @@
           </w:tcPr>
           <w:p>
             <w:r>
+              <w:lastRenderedPageBreak/>
               <w:t>Valid</w:t>
             </w:r>
           </w:p>
         </w:tc>
         <w:tc>
           <w:tcPr>
-            <w:tcW w:w="4728" w:type="dxa"/>
+            <w:tcW w:w="4635" w:type="dxa"/>
           </w:tcPr>
           <w:p>
             <w:r>
@@ -2225,7 +2257,7 @@
         </w:tc>
         <w:tc>
           <w:tcPr>
-            <w:tcW w:w="1589" w:type="dxa"/>
+            <w:tcW w:w="1831" w:type="dxa"/>
           </w:tcPr>
           <w:p>
             <w:r>
@@ -2235,7 +2267,7 @@
         </w:tc>
         <w:tc>
           <w:tcPr>
-            <w:tcW w:w="1502" w:type="dxa"/>
+            <w:tcW w:w="1483" w:type="dxa"/>
           </w:tcPr>
           <w:p>
             <w:r>
@@ -2246,6 +2278,7 @@
         <w:tc>
           <w:tcPr>
             <w:tcW w:w="1822" w:type="dxa"/>
+            <w:gridSpan w:val="2"/>
           </w:tcPr>
           <w:p>
             <w:r>
@@ -2260,7 +2293,7 @@
         </w:trPr>
         <w:tc>
           <w:tcPr>
-            <w:tcW w:w="1280" w:type="dxa"/>
+            <w:tcW w:w="1165" w:type="dxa"/>
             <w:vMerge/>
             <w:shd w:val="clear" w:color="auto" w:fill="F2F2F2" w:themeFill="background1" w:themeFillShade="F2"/>
           </w:tcPr>
@@ -2268,7 +2301,7 @@
         </w:tc>
         <w:tc>
           <w:tcPr>
-            <w:tcW w:w="1898" w:type="dxa"/>
+            <w:tcW w:w="1883" w:type="dxa"/>
             <w:vMerge/>
             <w:shd w:val="clear" w:color="auto" w:fill="F2F2F2" w:themeFill="background1" w:themeFillShade="F2"/>
           </w:tcPr>
@@ -2287,7 +2320,7 @@
         </w:tc>
         <w:tc>
           <w:tcPr>
-            <w:tcW w:w="4728" w:type="dxa"/>
+            <w:tcW w:w="4635" w:type="dxa"/>
             <w:shd w:val="clear" w:color="auto" w:fill="F2F2F2" w:themeFill="background1" w:themeFillShade="F2"/>
           </w:tcPr>
           <w:p>
@@ -2298,7 +2331,7 @@
         </w:tc>
         <w:tc>
           <w:tcPr>
-            <w:tcW w:w="1589" w:type="dxa"/>
+            <w:tcW w:w="1831" w:type="dxa"/>
             <w:shd w:val="clear" w:color="auto" w:fill="F2F2F2" w:themeFill="background1" w:themeFillShade="F2"/>
           </w:tcPr>
           <w:p>
@@ -2309,7 +2342,7 @@
         </w:tc>
         <w:tc>
           <w:tcPr>
-            <w:tcW w:w="1502" w:type="dxa"/>
+            <w:tcW w:w="1483" w:type="dxa"/>
             <w:shd w:val="clear" w:color="auto" w:fill="F2F2F2" w:themeFill="background1" w:themeFillShade="F2"/>
           </w:tcPr>
           <w:p>
@@ -2321,6 +2354,7 @@
         <w:tc>
           <w:tcPr>
             <w:tcW w:w="1822" w:type="dxa"/>
+            <w:gridSpan w:val="2"/>
             <w:shd w:val="clear" w:color="auto" w:fill="F2F2F2" w:themeFill="background1" w:themeFillShade="F2"/>
           </w:tcPr>
           <w:p>
@@ -2333,18 +2367,18 @@
       <w:tr>
         <w:trPr>
           <w:cnfStyle w:val="000000100000" w:firstRow="0" w:lastRow="0" w:firstColumn="0" w:lastColumn="0" w:oddVBand="0" w:evenVBand="0" w:oddHBand="1" w:evenHBand="0" w:firstRowFirstColumn="0" w:firstRowLastColumn="0" w:lastRowFirstColumn="0" w:lastRowLastColumn="0"/>
-          <w:trHeight w:val="495"/>
+          <w:trHeight w:val="590"/>
         </w:trPr>
         <w:tc>
           <w:tcPr>
-            <w:tcW w:w="1280" w:type="dxa"/>
+            <w:tcW w:w="1165" w:type="dxa"/>
             <w:vMerge/>
           </w:tcPr>
           <w:p/>
         </w:tc>
         <w:tc>
           <w:tcPr>
-            <w:tcW w:w="1898" w:type="dxa"/>
+            <w:tcW w:w="1883" w:type="dxa"/>
             <w:vMerge/>
           </w:tcPr>
           <w:p/>
@@ -2352,17 +2386,17 @@
         <w:tc>
           <w:tcPr>
             <w:tcW w:w="1129" w:type="dxa"/>
-            <w:vMerge w:val="restart"/>
           </w:tcPr>
           <w:p>
             <w:r>
               <w:t>Boundary</w:t>
             </w:r>
           </w:p>
-        </w:tc>
-        <w:tc>
-          <w:tcPr>
-            <w:tcW w:w="4728" w:type="dxa"/>
+          <w:p/>
+        </w:tc>
+        <w:tc>
+          <w:tcPr>
+            <w:tcW w:w="4635" w:type="dxa"/>
           </w:tcPr>
           <w:p>
             <w:r>
@@ -2372,27 +2406,34 @@
         </w:tc>
         <w:tc>
           <w:tcPr>
-            <w:tcW w:w="1589" w:type="dxa"/>
-          </w:tcPr>
-          <w:p>
-            <w:r>
-              <w:t>The program should give an error, saying “Please input a number between 1 and 3”</w:t>
-            </w:r>
-          </w:p>
-        </w:tc>
-        <w:tc>
-          <w:tcPr>
-            <w:tcW w:w="1502" w:type="dxa"/>
-          </w:tcPr>
-          <w:p>
-            <w:r>
-              <w:t xml:space="preserve">The program gave an error and allowed me to re-enter the value again. </w:t>
-            </w:r>
-          </w:p>
-        </w:tc>
-        <w:tc>
-          <w:tcPr>
-            <w:tcW w:w="1822" w:type="dxa"/>
+            <w:tcW w:w="1831" w:type="dxa"/>
+          </w:tcPr>
+          <w:p>
+            <w:r>
+              <w:t>The program should give an error, saying “Please input a number</w:t>
+            </w:r>
+            <w:r>
+              <w:t xml:space="preserve"> between 1 and 3</w:t>
+            </w:r>
+            <w:r>
+              <w:t>”</w:t>
+            </w:r>
+          </w:p>
+        </w:tc>
+        <w:tc>
+          <w:tcPr>
+            <w:tcW w:w="1543" w:type="dxa"/>
+            <w:gridSpan w:val="2"/>
+          </w:tcPr>
+          <w:p>
+            <w:r>
+              <w:t>The program gave an error and allowed me to re-enter the value again.</w:t>
+            </w:r>
+          </w:p>
+        </w:tc>
+        <w:tc>
+          <w:tcPr>
+            <w:tcW w:w="1762" w:type="dxa"/>
           </w:tcPr>
           <w:p>
             <w:r>
@@ -2403,11 +2444,11 @@
       </w:tr>
       <w:tr>
         <w:trPr>
-          <w:trHeight w:val="495"/>
+          <w:trHeight w:val="586"/>
         </w:trPr>
         <w:tc>
           <w:tcPr>
-            <w:tcW w:w="1280" w:type="dxa"/>
+            <w:tcW w:w="1165" w:type="dxa"/>
             <w:vMerge/>
             <w:shd w:val="clear" w:color="auto" w:fill="F2F2F2" w:themeFill="background1" w:themeFillShade="F2"/>
           </w:tcPr>
@@ -2415,7 +2456,7 @@
         </w:tc>
         <w:tc>
           <w:tcPr>
-            <w:tcW w:w="1898" w:type="dxa"/>
+            <w:tcW w:w="1883" w:type="dxa"/>
             <w:vMerge/>
             <w:shd w:val="clear" w:color="auto" w:fill="F2F2F2" w:themeFill="background1" w:themeFillShade="F2"/>
           </w:tcPr>
@@ -2424,6 +2465,144 @@
         <w:tc>
           <w:tcPr>
             <w:tcW w:w="1129" w:type="dxa"/>
+            <w:shd w:val="clear" w:color="auto" w:fill="F2F2F2" w:themeFill="background1" w:themeFillShade="F2"/>
+          </w:tcPr>
+          <w:p>
+            <w:r>
+              <w:t>Boundary</w:t>
+            </w:r>
+          </w:p>
+        </w:tc>
+        <w:tc>
+          <w:tcPr>
+            <w:tcW w:w="4635" w:type="dxa"/>
+            <w:shd w:val="clear" w:color="auto" w:fill="F2F2F2" w:themeFill="background1" w:themeFillShade="F2"/>
+          </w:tcPr>
+          <w:p>
+            <w:r>
+              <w:t xml:space="preserve">I put in the number </w:t>
+            </w:r>
+            <w:r>
+              <w:t>1</w:t>
+            </w:r>
+          </w:p>
+        </w:tc>
+        <w:tc>
+          <w:tcPr>
+            <w:tcW w:w="1831" w:type="dxa"/>
+            <w:shd w:val="clear" w:color="auto" w:fill="F2F2F2" w:themeFill="background1" w:themeFillShade="F2"/>
+          </w:tcPr>
+          <w:p>
+            <w:r>
+              <w:t>The program should say task successfully added! Then output the task</w:t>
+            </w:r>
+          </w:p>
+        </w:tc>
+        <w:tc>
+          <w:tcPr>
+            <w:tcW w:w="1543" w:type="dxa"/>
+            <w:gridSpan w:val="2"/>
+            <w:shd w:val="clear" w:color="auto" w:fill="F2F2F2" w:themeFill="background1" w:themeFillShade="F2"/>
+          </w:tcPr>
+          <w:p>
+            <w:r>
+              <w:t>Program accepted the value and allowed me to continue</w:t>
+            </w:r>
+          </w:p>
+        </w:tc>
+        <w:tc>
+          <w:tcPr>
+            <w:tcW w:w="1762" w:type="dxa"/>
+            <w:shd w:val="clear" w:color="auto" w:fill="F2F2F2" w:themeFill="background1" w:themeFillShade="F2"/>
+          </w:tcPr>
+          <w:p>
+            <w:r>
+              <w:t>N/A</w:t>
+            </w:r>
+          </w:p>
+        </w:tc>
+      </w:tr>
+      <w:tr>
+        <w:trPr>
+          <w:cnfStyle w:val="000000100000" w:firstRow="0" w:lastRow="0" w:firstColumn="0" w:lastColumn="0" w:oddVBand="0" w:evenVBand="0" w:oddHBand="1" w:evenHBand="0" w:firstRowFirstColumn="0" w:firstRowLastColumn="0" w:lastRowFirstColumn="0" w:lastRowLastColumn="0"/>
+          <w:trHeight w:val="586"/>
+        </w:trPr>
+        <w:tc>
+          <w:tcPr>
+            <w:tcW w:w="1165" w:type="dxa"/>
+            <w:vMerge/>
+          </w:tcPr>
+          <w:p/>
+        </w:tc>
+        <w:tc>
+          <w:tcPr>
+            <w:tcW w:w="1883" w:type="dxa"/>
+            <w:vMerge/>
+          </w:tcPr>
+          <w:p/>
+        </w:tc>
+        <w:tc>
+          <w:tcPr>
+            <w:tcW w:w="1129" w:type="dxa"/>
+          </w:tcPr>
+          <w:p>
+            <w:r>
+              <w:t>Boundary</w:t>
+            </w:r>
+          </w:p>
+        </w:tc>
+        <w:tc>
+          <w:tcPr>
+            <w:tcW w:w="4635" w:type="dxa"/>
+          </w:tcPr>
+          <w:p>
+            <w:r>
+              <w:t xml:space="preserve">I put in the number </w:t>
+            </w:r>
+            <w:r>
+              <w:t>2</w:t>
+            </w:r>
+          </w:p>
+        </w:tc>
+        <w:tc>
+          <w:tcPr>
+            <w:tcW w:w="1831" w:type="dxa"/>
+          </w:tcPr>
+          <w:p>
+            <w:r>
+              <w:t>The program should say task successfully added! Then output the task</w:t>
+            </w:r>
+          </w:p>
+        </w:tc>
+        <w:tc>
+          <w:tcPr>
+            <w:tcW w:w="1543" w:type="dxa"/>
+            <w:gridSpan w:val="2"/>
+          </w:tcPr>
+          <w:p>
+            <w:r>
+              <w:t>Program accepted the value and allowed me to continue</w:t>
+            </w:r>
+          </w:p>
+        </w:tc>
+        <w:tc>
+          <w:tcPr>
+            <w:tcW w:w="1762" w:type="dxa"/>
+          </w:tcPr>
+          <w:p>
+            <w:r>
+              <w:t>N/A</w:t>
+            </w:r>
+          </w:p>
+        </w:tc>
+      </w:tr>
+      <w:tr>
+        <w:trPr>
+          <w:trHeight w:val="586"/>
+        </w:trPr>
+        <w:tc>
+          <w:tcPr>
+            <w:tcW w:w="1165" w:type="dxa"/>
             <w:vMerge/>
             <w:shd w:val="clear" w:color="auto" w:fill="F2F2F2" w:themeFill="background1" w:themeFillShade="F2"/>
           </w:tcPr>
@@ -2431,33 +2610,56 @@
         </w:tc>
         <w:tc>
           <w:tcPr>
-            <w:tcW w:w="4728" w:type="dxa"/>
+            <w:tcW w:w="1883" w:type="dxa"/>
+            <w:vMerge/>
             <w:shd w:val="clear" w:color="auto" w:fill="F2F2F2" w:themeFill="background1" w:themeFillShade="F2"/>
           </w:tcPr>
-          <w:p>
-            <w:r>
-              <w:t>I put in the number 3</w:t>
-            </w:r>
-          </w:p>
-        </w:tc>
-        <w:tc>
-          <w:tcPr>
-            <w:tcW w:w="1589" w:type="dxa"/>
+          <w:p/>
+        </w:tc>
+        <w:tc>
+          <w:tcPr>
+            <w:tcW w:w="1129" w:type="dxa"/>
             <w:shd w:val="clear" w:color="auto" w:fill="F2F2F2" w:themeFill="background1" w:themeFillShade="F2"/>
           </w:tcPr>
           <w:p>
             <w:r>
-              <w:t>Program should accept the value and allowed me to continue</w:t>
-            </w:r>
-          </w:p>
-        </w:tc>
-        <w:tc>
-          <w:tcPr>
-            <w:tcW w:w="1502" w:type="dxa"/>
+              <w:t>Boundary</w:t>
+            </w:r>
+          </w:p>
+        </w:tc>
+        <w:tc>
+          <w:tcPr>
+            <w:tcW w:w="4635" w:type="dxa"/>
             <w:shd w:val="clear" w:color="auto" w:fill="F2F2F2" w:themeFill="background1" w:themeFillShade="F2"/>
           </w:tcPr>
           <w:p>
             <w:r>
+              <w:t xml:space="preserve">I put in the number </w:t>
+            </w:r>
+            <w:r>
+              <w:t>3</w:t>
+            </w:r>
+          </w:p>
+        </w:tc>
+        <w:tc>
+          <w:tcPr>
+            <w:tcW w:w="1831" w:type="dxa"/>
+            <w:shd w:val="clear" w:color="auto" w:fill="F2F2F2" w:themeFill="background1" w:themeFillShade="F2"/>
+          </w:tcPr>
+          <w:p>
+            <w:r>
+              <w:t>The program should say task successfully added! Then output the task</w:t>
+            </w:r>
+          </w:p>
+        </w:tc>
+        <w:tc>
+          <w:tcPr>
+            <w:tcW w:w="1543" w:type="dxa"/>
+            <w:gridSpan w:val="2"/>
+            <w:shd w:val="clear" w:color="auto" w:fill="F2F2F2" w:themeFill="background1" w:themeFillShade="F2"/>
+          </w:tcPr>
+          <w:p>
+            <w:r>
               <w:t>Program accept</w:t>
             </w:r>
             <w:r>
@@ -2470,7 +2672,7 @@
         </w:tc>
         <w:tc>
           <w:tcPr>
-            <w:tcW w:w="1822" w:type="dxa"/>
+            <w:tcW w:w="1762" w:type="dxa"/>
             <w:shd w:val="clear" w:color="auto" w:fill="F2F2F2" w:themeFill="background1" w:themeFillShade="F2"/>
           </w:tcPr>
           <w:p>
@@ -2483,16 +2685,19 @@
       <w:tr>
         <w:trPr>
           <w:cnfStyle w:val="000000100000" w:firstRow="0" w:lastRow="0" w:firstColumn="0" w:lastColumn="0" w:oddVBand="0" w:evenVBand="0" w:oddHBand="1" w:evenHBand="0" w:firstRowFirstColumn="0" w:firstRowLastColumn="0" w:lastRowFirstColumn="0" w:lastRowLastColumn="0"/>
+          <w:trHeight w:val="586"/>
         </w:trPr>
         <w:tc>
           <w:tcPr>
-            <w:tcW w:w="1280" w:type="dxa"/>
-          </w:tcPr>
-          <w:p/>
-        </w:tc>
-        <w:tc>
-          <w:tcPr>
-            <w:tcW w:w="1898" w:type="dxa"/>
+            <w:tcW w:w="1165" w:type="dxa"/>
+            <w:vMerge/>
+          </w:tcPr>
+          <w:p/>
+        </w:tc>
+        <w:tc>
+          <w:tcPr>
+            <w:tcW w:w="1883" w:type="dxa"/>
+            <w:vMerge/>
           </w:tcPr>
           <w:p/>
         </w:tc>
@@ -2500,31 +2705,130 @@
           <w:tcPr>
             <w:tcW w:w="1129" w:type="dxa"/>
           </w:tcPr>
-          <w:p/>
-        </w:tc>
-        <w:tc>
-          <w:tcPr>
-            <w:tcW w:w="4728" w:type="dxa"/>
-          </w:tcPr>
-          <w:p/>
-        </w:tc>
-        <w:tc>
-          <w:tcPr>
-            <w:tcW w:w="1589" w:type="dxa"/>
-          </w:tcPr>
-          <w:p/>
-        </w:tc>
-        <w:tc>
-          <w:tcPr>
-            <w:tcW w:w="1502" w:type="dxa"/>
-          </w:tcPr>
-          <w:p/>
+          <w:p>
+            <w:r>
+              <w:t>Boundary</w:t>
+            </w:r>
+          </w:p>
+        </w:tc>
+        <w:tc>
+          <w:tcPr>
+            <w:tcW w:w="4635" w:type="dxa"/>
+          </w:tcPr>
+          <w:p>
+            <w:r>
+              <w:t xml:space="preserve">I put in the number </w:t>
+            </w:r>
+            <w:r>
+              <w:t>4</w:t>
+            </w:r>
+          </w:p>
+        </w:tc>
+        <w:tc>
+          <w:tcPr>
+            <w:tcW w:w="1831" w:type="dxa"/>
+          </w:tcPr>
+          <w:p>
+            <w:r>
+              <w:t>The program should give an error, saying “Please input a number between 1 and 3”</w:t>
+            </w:r>
+          </w:p>
+        </w:tc>
+        <w:tc>
+          <w:tcPr>
+            <w:tcW w:w="1543" w:type="dxa"/>
+            <w:gridSpan w:val="2"/>
+          </w:tcPr>
+          <w:p>
+            <w:r>
+              <w:t>The program gave an error and allowed me to re-enter the value again.</w:t>
+            </w:r>
+          </w:p>
+        </w:tc>
+        <w:tc>
+          <w:tcPr>
+            <w:tcW w:w="1762" w:type="dxa"/>
+          </w:tcPr>
+          <w:p>
+            <w:r>
+              <w:t>N/A</w:t>
+            </w:r>
+          </w:p>
+        </w:tc>
+      </w:tr>
+      <w:tr>
+        <w:tc>
+          <w:tcPr>
+            <w:tcW w:w="1165" w:type="dxa"/>
+          </w:tcPr>
+          <w:p>
+            <w:r>
+              <w:lastRenderedPageBreak/>
+              <w:t>18/7</w:t>
+            </w:r>
+          </w:p>
+        </w:tc>
+        <w:tc>
+          <w:tcPr>
+            <w:tcW w:w="1883" w:type="dxa"/>
+          </w:tcPr>
+          <w:p>
+            <w:r>
+              <w:t>Seeing if my Integer Validation Function works, seeing if it returns the correct values. It should check if the value is an integer and if it between a certain range.</w:t>
+            </w:r>
+          </w:p>
+          <w:p/>
+        </w:tc>
+        <w:tc>
+          <w:tcPr>
+            <w:tcW w:w="1129" w:type="dxa"/>
+          </w:tcPr>
+          <w:p>
+            <w:r>
+              <w:t>Invalid</w:t>
+            </w:r>
+          </w:p>
+        </w:tc>
+        <w:tc>
+          <w:tcPr>
+            <w:tcW w:w="4635" w:type="dxa"/>
+          </w:tcPr>
+          <w:p>
+            <w:r>
+              <w:t>Put in nothing</w:t>
+            </w:r>
+          </w:p>
+        </w:tc>
+        <w:tc>
+          <w:tcPr>
+            <w:tcW w:w="1831" w:type="dxa"/>
+          </w:tcPr>
+          <w:p>
+            <w:r>
+              <w:t>Should give an error telling the user to fill in all the values</w:t>
+            </w:r>
+          </w:p>
+        </w:tc>
+        <w:tc>
+          <w:tcPr>
+            <w:tcW w:w="1483" w:type="dxa"/>
+          </w:tcPr>
+          <w:p>
+            <w:r>
+              <w:t>Program gave an error and told me to fill in al values</w:t>
+            </w:r>
+          </w:p>
         </w:tc>
         <w:tc>
           <w:tcPr>
             <w:tcW w:w="1822" w:type="dxa"/>
-          </w:tcPr>
-          <w:p/>
+            <w:gridSpan w:val="2"/>
+          </w:tcPr>
+          <w:p>
+            <w:r>
+              <w:t>N/A</w:t>
+            </w:r>
+          </w:p>
         </w:tc>
       </w:tr>
     </w:tbl>
@@ -2591,7 +2895,6 @@
           </w:tcPr>
           <w:p>
             <w:r>
-              <w:lastRenderedPageBreak/>
               <w:t>Date</w:t>
             </w:r>
           </w:p>
@@ -2968,6 +3271,7 @@
           </w:tcPr>
           <w:p>
             <w:r>
+              <w:lastRenderedPageBreak/>
               <w:t>Date</w:t>
             </w:r>
           </w:p>
@@ -3529,6 +3833,7 @@
           </w:tcPr>
           <w:p>
             <w:r>
+              <w:lastRenderedPageBreak/>
               <w:t>26/6</w:t>
             </w:r>
           </w:p>
@@ -3726,14 +4031,7 @@
                 <w:sz w:val="28"/>
                 <w:szCs w:val="28"/>
               </w:rPr>
-              <w:t xml:space="preserve">NAME </w:t>
-            </w:r>
-            <w:r>
-              <w:rPr>
-                <w:sz w:val="28"/>
-                <w:szCs w:val="28"/>
-              </w:rPr>
-              <w:t>Function/ Feature</w:t>
+              <w:t>Output all Tasks Function</w:t>
             </w:r>
           </w:p>
           <w:p/>
@@ -3819,43 +4117,71 @@
           <w:tcPr>
             <w:tcW w:w="1992" w:type="dxa"/>
           </w:tcPr>
-          <w:p/>
-        </w:tc>
-        <w:tc>
-          <w:tcPr>
-            <w:tcW w:w="1992" w:type="dxa"/>
-          </w:tcPr>
-          <w:p/>
-        </w:tc>
-        <w:tc>
-          <w:tcPr>
-            <w:tcW w:w="1992" w:type="dxa"/>
-          </w:tcPr>
-          <w:p/>
-        </w:tc>
-        <w:tc>
-          <w:tcPr>
-            <w:tcW w:w="1993" w:type="dxa"/>
-          </w:tcPr>
-          <w:p/>
-        </w:tc>
-        <w:tc>
-          <w:tcPr>
-            <w:tcW w:w="1993" w:type="dxa"/>
-          </w:tcPr>
-          <w:p/>
-        </w:tc>
-        <w:tc>
-          <w:tcPr>
-            <w:tcW w:w="1993" w:type="dxa"/>
-          </w:tcPr>
-          <w:p/>
-        </w:tc>
-        <w:tc>
-          <w:tcPr>
-            <w:tcW w:w="1993" w:type="dxa"/>
-          </w:tcPr>
-          <w:p/>
+          <w:p>
+            <w:r>
+              <w:t>18/7</w:t>
+            </w:r>
+          </w:p>
+        </w:tc>
+        <w:tc>
+          <w:tcPr>
+            <w:tcW w:w="1992" w:type="dxa"/>
+          </w:tcPr>
+          <w:p>
+            <w:r>
+              <w:t>What happens if I press the x button instead of ok</w:t>
+            </w:r>
+          </w:p>
+        </w:tc>
+        <w:tc>
+          <w:tcPr>
+            <w:tcW w:w="1992" w:type="dxa"/>
+          </w:tcPr>
+          <w:p>
+            <w:r>
+              <w:t>Expected</w:t>
+            </w:r>
+          </w:p>
+        </w:tc>
+        <w:tc>
+          <w:tcPr>
+            <w:tcW w:w="1993" w:type="dxa"/>
+          </w:tcPr>
+          <w:p>
+            <w:r>
+              <w:t>The x button</w:t>
+            </w:r>
+          </w:p>
+        </w:tc>
+        <w:tc>
+          <w:tcPr>
+            <w:tcW w:w="1993" w:type="dxa"/>
+          </w:tcPr>
+          <w:p>
+            <w:r>
+              <w:t>The window should close and return to the home page</w:t>
+            </w:r>
+          </w:p>
+        </w:tc>
+        <w:tc>
+          <w:tcPr>
+            <w:tcW w:w="1993" w:type="dxa"/>
+          </w:tcPr>
+          <w:p>
+            <w:r>
+              <w:t>The window closed and returned to the homepage</w:t>
+            </w:r>
+          </w:p>
+        </w:tc>
+        <w:tc>
+          <w:tcPr>
+            <w:tcW w:w="1993" w:type="dxa"/>
+          </w:tcPr>
+          <w:p>
+            <w:r>
+              <w:t>N/A</w:t>
+            </w:r>
+          </w:p>
         </w:tc>
       </w:tr>
       <w:tr>
@@ -4068,30 +4394,21 @@
             <w:shd w:val="clear" w:color="auto" w:fill="F2CEED" w:themeFill="accent5" w:themeFillTint="33"/>
           </w:tcPr>
           <w:p>
-            <w:pPr>
-              <w:rPr>
-                <w:b w:val="0"/>
-                <w:bCs w:val="0"/>
-                <w:sz w:val="28"/>
-                <w:szCs w:val="28"/>
-              </w:rPr>
-            </w:pPr>
             <w:r>
               <w:rPr>
                 <w:sz w:val="28"/>
                 <w:szCs w:val="28"/>
               </w:rPr>
-              <w:t xml:space="preserve">NAME </w:t>
+              <w:t xml:space="preserve">Search for a Task </w:t>
             </w:r>
             <w:r>
               <w:rPr>
                 <w:sz w:val="28"/>
                 <w:szCs w:val="28"/>
               </w:rPr>
-              <w:t>Function/ Feature</w:t>
-            </w:r>
-          </w:p>
-          <w:p/>
+              <w:t>+ Task output</w:t>
+            </w:r>
+          </w:p>
         </w:tc>
       </w:tr>
       <w:tr>
@@ -4174,43 +4491,74 @@
           <w:tcPr>
             <w:tcW w:w="1992" w:type="dxa"/>
           </w:tcPr>
-          <w:p/>
-        </w:tc>
-        <w:tc>
-          <w:tcPr>
-            <w:tcW w:w="1992" w:type="dxa"/>
-          </w:tcPr>
-          <w:p/>
-        </w:tc>
-        <w:tc>
-          <w:tcPr>
-            <w:tcW w:w="1992" w:type="dxa"/>
-          </w:tcPr>
-          <w:p/>
-        </w:tc>
-        <w:tc>
-          <w:tcPr>
-            <w:tcW w:w="1993" w:type="dxa"/>
-          </w:tcPr>
-          <w:p/>
-        </w:tc>
-        <w:tc>
-          <w:tcPr>
-            <w:tcW w:w="1993" w:type="dxa"/>
-          </w:tcPr>
-          <w:p/>
-        </w:tc>
-        <w:tc>
-          <w:tcPr>
-            <w:tcW w:w="1993" w:type="dxa"/>
-          </w:tcPr>
-          <w:p/>
-        </w:tc>
-        <w:tc>
-          <w:tcPr>
-            <w:tcW w:w="1993" w:type="dxa"/>
-          </w:tcPr>
-          <w:p/>
+          <w:p>
+            <w:r>
+              <w:t>18/7</w:t>
+            </w:r>
+          </w:p>
+        </w:tc>
+        <w:tc>
+          <w:tcPr>
+            <w:tcW w:w="1992" w:type="dxa"/>
+          </w:tcPr>
+          <w:p>
+            <w:r>
+              <w:t>What happens if I press the cancel or ‘x’ button</w:t>
+            </w:r>
+            <w:r>
+              <w:t xml:space="preserve"> while selecting a task</w:t>
+            </w:r>
+          </w:p>
+        </w:tc>
+        <w:tc>
+          <w:tcPr>
+            <w:tcW w:w="1992" w:type="dxa"/>
+          </w:tcPr>
+          <w:p>
+            <w:r>
+              <w:t>Expected</w:t>
+            </w:r>
+          </w:p>
+        </w:tc>
+        <w:tc>
+          <w:tcPr>
+            <w:tcW w:w="1993" w:type="dxa"/>
+          </w:tcPr>
+          <w:p>
+            <w:r>
+              <w:t>Cancel button and ‘x’ button</w:t>
+            </w:r>
+          </w:p>
+        </w:tc>
+        <w:tc>
+          <w:tcPr>
+            <w:tcW w:w="1993" w:type="dxa"/>
+          </w:tcPr>
+          <w:p>
+            <w:r>
+              <w:t>It returns to the homepage</w:t>
+            </w:r>
+          </w:p>
+        </w:tc>
+        <w:tc>
+          <w:tcPr>
+            <w:tcW w:w="1993" w:type="dxa"/>
+          </w:tcPr>
+          <w:p>
+            <w:r>
+              <w:t>It returns to the homepage</w:t>
+            </w:r>
+          </w:p>
+        </w:tc>
+        <w:tc>
+          <w:tcPr>
+            <w:tcW w:w="1993" w:type="dxa"/>
+          </w:tcPr>
+          <w:p>
+            <w:r>
+              <w:t>N/A</w:t>
+            </w:r>
+          </w:p>
         </w:tc>
       </w:tr>
       <w:tr>
@@ -4436,14 +4784,14 @@
                 <w:sz w:val="28"/>
                 <w:szCs w:val="28"/>
               </w:rPr>
-              <w:t xml:space="preserve">NAME </w:t>
+              <w:t>Search for a User</w:t>
             </w:r>
             <w:r>
               <w:rPr>
                 <w:sz w:val="28"/>
                 <w:szCs w:val="28"/>
               </w:rPr>
-              <w:t>Function/ Feature</w:t>
+              <w:t xml:space="preserve"> + User output</w:t>
             </w:r>
           </w:p>
           <w:p/>
@@ -4525,45 +4873,353 @@
         </w:tc>
       </w:tr>
       <w:tr>
-        <w:tc>
-          <w:tcPr>
-            <w:tcW w:w="1992" w:type="dxa"/>
-          </w:tcPr>
-          <w:p/>
-        </w:tc>
-        <w:tc>
-          <w:tcPr>
-            <w:tcW w:w="1992" w:type="dxa"/>
-          </w:tcPr>
-          <w:p/>
-        </w:tc>
-        <w:tc>
-          <w:tcPr>
-            <w:tcW w:w="1992" w:type="dxa"/>
-          </w:tcPr>
-          <w:p/>
-        </w:tc>
-        <w:tc>
-          <w:tcPr>
-            <w:tcW w:w="1993" w:type="dxa"/>
-          </w:tcPr>
-          <w:p/>
-        </w:tc>
-        <w:tc>
-          <w:tcPr>
-            <w:tcW w:w="1993" w:type="dxa"/>
-          </w:tcPr>
-          <w:p/>
-        </w:tc>
-        <w:tc>
-          <w:tcPr>
-            <w:tcW w:w="1993" w:type="dxa"/>
-          </w:tcPr>
-          <w:p/>
-        </w:tc>
-        <w:tc>
-          <w:tcPr>
-            <w:tcW w:w="1993" w:type="dxa"/>
+        <w:trPr>
+          <w:trHeight w:val="566"/>
+        </w:trPr>
+        <w:tc>
+          <w:tcPr>
+            <w:tcW w:w="1992" w:type="dxa"/>
+            <w:vMerge w:val="restart"/>
+          </w:tcPr>
+          <w:p>
+            <w:r>
+              <w:t>18/7</w:t>
+            </w:r>
+          </w:p>
+        </w:tc>
+        <w:tc>
+          <w:tcPr>
+            <w:tcW w:w="1992" w:type="dxa"/>
+            <w:vMerge w:val="restart"/>
+          </w:tcPr>
+          <w:p>
+            <w:r>
+              <w:t>What happens if I don’t fill in a value or put in a member who does not exist or a member who does exist</w:t>
+            </w:r>
+          </w:p>
+        </w:tc>
+        <w:tc>
+          <w:tcPr>
+            <w:tcW w:w="1992" w:type="dxa"/>
+          </w:tcPr>
+          <w:p>
+            <w:r>
+              <w:t>Valid</w:t>
+            </w:r>
+          </w:p>
+        </w:tc>
+        <w:tc>
+          <w:tcPr>
+            <w:tcW w:w="1993" w:type="dxa"/>
+          </w:tcPr>
+          <w:p>
+            <w:r>
+              <w:t>“JSM” or “John Smith”</w:t>
+            </w:r>
+          </w:p>
+        </w:tc>
+        <w:tc>
+          <w:tcPr>
+            <w:tcW w:w="1993" w:type="dxa"/>
+          </w:tcPr>
+          <w:p>
+            <w:r>
+              <w:t>Program should output the user ‘John Smith’</w:t>
+            </w:r>
+          </w:p>
+        </w:tc>
+        <w:tc>
+          <w:tcPr>
+            <w:tcW w:w="1993" w:type="dxa"/>
+          </w:tcPr>
+          <w:p>
+            <w:r>
+              <w:t>Program output John smith’s information</w:t>
+            </w:r>
+          </w:p>
+        </w:tc>
+        <w:tc>
+          <w:tcPr>
+            <w:tcW w:w="1993" w:type="dxa"/>
+          </w:tcPr>
+          <w:p>
+            <w:r>
+              <w:t>N/A</w:t>
+            </w:r>
+          </w:p>
+        </w:tc>
+      </w:tr>
+      <w:tr>
+        <w:trPr>
+          <w:cnfStyle w:val="000000100000" w:firstRow="0" w:lastRow="0" w:firstColumn="0" w:lastColumn="0" w:oddVBand="0" w:evenVBand="0" w:oddHBand="1" w:evenHBand="0" w:firstRowFirstColumn="0" w:firstRowLastColumn="0" w:lastRowFirstColumn="0" w:lastRowLastColumn="0"/>
+          <w:trHeight w:val="566"/>
+        </w:trPr>
+        <w:tc>
+          <w:tcPr>
+            <w:tcW w:w="1992" w:type="dxa"/>
+            <w:vMerge/>
+          </w:tcPr>
+          <w:p/>
+        </w:tc>
+        <w:tc>
+          <w:tcPr>
+            <w:tcW w:w="1992" w:type="dxa"/>
+            <w:vMerge/>
+          </w:tcPr>
+          <w:p/>
+        </w:tc>
+        <w:tc>
+          <w:tcPr>
+            <w:tcW w:w="1992" w:type="dxa"/>
+          </w:tcPr>
+          <w:p>
+            <w:r>
+              <w:t>Invalid</w:t>
+            </w:r>
+          </w:p>
+        </w:tc>
+        <w:tc>
+          <w:tcPr>
+            <w:tcW w:w="1993" w:type="dxa"/>
+            <w:shd w:val="clear" w:color="auto" w:fill="auto"/>
+          </w:tcPr>
+          <w:p>
+            <w:r>
+              <w:t>“Pedwfosad f”</w:t>
+            </w:r>
+          </w:p>
+        </w:tc>
+        <w:tc>
+          <w:tcPr>
+            <w:tcW w:w="1993" w:type="dxa"/>
+            <w:shd w:val="clear" w:color="auto" w:fill="auto"/>
+          </w:tcPr>
+          <w:p>
+            <w:r>
+              <w:t>Program should say user does not exist and return to the homepage</w:t>
+            </w:r>
+          </w:p>
+        </w:tc>
+        <w:tc>
+          <w:tcPr>
+            <w:tcW w:w="1993" w:type="dxa"/>
+            <w:shd w:val="clear" w:color="auto" w:fill="auto"/>
+          </w:tcPr>
+          <w:p>
+            <w:r>
+              <w:t>Program said that member did not exist and returned me to the homepage</w:t>
+            </w:r>
+          </w:p>
+        </w:tc>
+        <w:tc>
+          <w:tcPr>
+            <w:tcW w:w="1993" w:type="dxa"/>
+            <w:shd w:val="clear" w:color="auto" w:fill="auto"/>
+          </w:tcPr>
+          <w:p>
+            <w:r>
+              <w:t>N/A</w:t>
+            </w:r>
+          </w:p>
+        </w:tc>
+      </w:tr>
+      <w:tr>
+        <w:trPr>
+          <w:trHeight w:val="566"/>
+        </w:trPr>
+        <w:tc>
+          <w:tcPr>
+            <w:tcW w:w="1992" w:type="dxa"/>
+            <w:vMerge/>
+          </w:tcPr>
+          <w:p/>
+        </w:tc>
+        <w:tc>
+          <w:tcPr>
+            <w:tcW w:w="1992" w:type="dxa"/>
+            <w:vMerge/>
+          </w:tcPr>
+          <w:p/>
+        </w:tc>
+        <w:tc>
+          <w:tcPr>
+            <w:tcW w:w="1992" w:type="dxa"/>
+          </w:tcPr>
+          <w:p>
+            <w:r>
+              <w:t>Invalid</w:t>
+            </w:r>
+          </w:p>
+        </w:tc>
+        <w:tc>
+          <w:tcPr>
+            <w:tcW w:w="1993" w:type="dxa"/>
+          </w:tcPr>
+          <w:p>
+            <w:r>
+              <w:t>Nothing</w:t>
+            </w:r>
+          </w:p>
+        </w:tc>
+        <w:tc>
+          <w:tcPr>
+            <w:tcW w:w="1993" w:type="dxa"/>
+          </w:tcPr>
+          <w:p>
+            <w:r>
+              <w:t>Program should say nothing was input and return to the homepage</w:t>
+            </w:r>
+          </w:p>
+        </w:tc>
+        <w:tc>
+          <w:tcPr>
+            <w:tcW w:w="1993" w:type="dxa"/>
+          </w:tcPr>
+          <w:p>
+            <w:r>
+              <w:t>Program said nothing was input and returned me to the homepage</w:t>
+            </w:r>
+          </w:p>
+        </w:tc>
+        <w:tc>
+          <w:tcPr>
+            <w:tcW w:w="1993" w:type="dxa"/>
+          </w:tcPr>
+          <w:p>
+            <w:r>
+              <w:t>N/A</w:t>
+            </w:r>
+          </w:p>
+        </w:tc>
+      </w:tr>
+      <w:tr>
+        <w:trPr>
+          <w:cnfStyle w:val="000000100000" w:firstRow="0" w:lastRow="0" w:firstColumn="0" w:lastColumn="0" w:oddVBand="0" w:evenVBand="0" w:oddHBand="1" w:evenHBand="0" w:firstRowFirstColumn="0" w:firstRowLastColumn="0" w:lastRowFirstColumn="0" w:lastRowLastColumn="0"/>
+          <w:trHeight w:val="612"/>
+        </w:trPr>
+        <w:tc>
+          <w:tcPr>
+            <w:tcW w:w="1992" w:type="dxa"/>
+            <w:vMerge w:val="restart"/>
+          </w:tcPr>
+          <w:p>
+            <w:r>
+              <w:t>18/7</w:t>
+            </w:r>
+          </w:p>
+        </w:tc>
+        <w:tc>
+          <w:tcPr>
+            <w:tcW w:w="1992" w:type="dxa"/>
+            <w:vMerge w:val="restart"/>
+          </w:tcPr>
+          <w:p>
+            <w:r>
+              <w:t>What happens if I put in a lowercase name or member id when inputting it</w:t>
+            </w:r>
+          </w:p>
+        </w:tc>
+        <w:tc>
+          <w:tcPr>
+            <w:tcW w:w="1992" w:type="dxa"/>
+            <w:vMerge w:val="restart"/>
+          </w:tcPr>
+          <w:p>
+            <w:r>
+              <w:t>Expected</w:t>
+            </w:r>
+          </w:p>
+        </w:tc>
+        <w:tc>
+          <w:tcPr>
+            <w:tcW w:w="1993" w:type="dxa"/>
+          </w:tcPr>
+          <w:p>
+            <w:r>
+              <w:t>“jsm”</w:t>
+            </w:r>
+          </w:p>
+        </w:tc>
+        <w:tc>
+          <w:tcPr>
+            <w:tcW w:w="1993" w:type="dxa"/>
+          </w:tcPr>
+          <w:p/>
+        </w:tc>
+        <w:tc>
+          <w:tcPr>
+            <w:tcW w:w="1993" w:type="dxa"/>
+            <w:vMerge w:val="restart"/>
+          </w:tcPr>
+          <w:p/>
+        </w:tc>
+        <w:tc>
+          <w:tcPr>
+            <w:tcW w:w="1993" w:type="dxa"/>
+            <w:vMerge w:val="restart"/>
+          </w:tcPr>
+          <w:p/>
+        </w:tc>
+      </w:tr>
+      <w:tr>
+        <w:trPr>
+          <w:trHeight w:val="611"/>
+        </w:trPr>
+        <w:tc>
+          <w:tcPr>
+            <w:tcW w:w="1992" w:type="dxa"/>
+            <w:vMerge/>
+            <w:shd w:val="clear" w:color="auto" w:fill="F2F2F2" w:themeFill="background1" w:themeFillShade="F2"/>
+          </w:tcPr>
+          <w:p/>
+        </w:tc>
+        <w:tc>
+          <w:tcPr>
+            <w:tcW w:w="1992" w:type="dxa"/>
+            <w:vMerge/>
+            <w:shd w:val="clear" w:color="auto" w:fill="F2F2F2" w:themeFill="background1" w:themeFillShade="F2"/>
+          </w:tcPr>
+          <w:p/>
+        </w:tc>
+        <w:tc>
+          <w:tcPr>
+            <w:tcW w:w="1992" w:type="dxa"/>
+            <w:vMerge/>
+            <w:shd w:val="clear" w:color="auto" w:fill="F2F2F2" w:themeFill="background1" w:themeFillShade="F2"/>
+          </w:tcPr>
+          <w:p/>
+        </w:tc>
+        <w:tc>
+          <w:tcPr>
+            <w:tcW w:w="1993" w:type="dxa"/>
+            <w:shd w:val="clear" w:color="auto" w:fill="F2F2F2" w:themeFill="background1" w:themeFillShade="F2"/>
+          </w:tcPr>
+          <w:p>
+            <w:r>
+              <w:t>“john smith”</w:t>
+            </w:r>
+          </w:p>
+        </w:tc>
+        <w:tc>
+          <w:tcPr>
+            <w:tcW w:w="1993" w:type="dxa"/>
+            <w:shd w:val="clear" w:color="auto" w:fill="F2F2F2" w:themeFill="background1" w:themeFillShade="F2"/>
+          </w:tcPr>
+          <w:p/>
+        </w:tc>
+        <w:tc>
+          <w:tcPr>
+            <w:tcW w:w="1993" w:type="dxa"/>
+            <w:vMerge/>
+            <w:shd w:val="clear" w:color="auto" w:fill="F2F2F2" w:themeFill="background1" w:themeFillShade="F2"/>
+          </w:tcPr>
+          <w:p/>
+        </w:tc>
+        <w:tc>
+          <w:tcPr>
+            <w:tcW w:w="1993" w:type="dxa"/>
+            <w:vMerge/>
+            <w:shd w:val="clear" w:color="auto" w:fill="F2F2F2" w:themeFill="background1" w:themeFillShade="F2"/>
           </w:tcPr>
           <w:p/>
         </w:tc>
@@ -4663,50 +5319,6 @@
         <w:trPr>
           <w:cnfStyle w:val="000000100000" w:firstRow="0" w:lastRow="0" w:firstColumn="0" w:lastColumn="0" w:oddVBand="0" w:evenVBand="0" w:oddHBand="1" w:evenHBand="0" w:firstRowFirstColumn="0" w:firstRowLastColumn="0" w:lastRowFirstColumn="0" w:lastRowLastColumn="0"/>
         </w:trPr>
-        <w:tc>
-          <w:tcPr>
-            <w:tcW w:w="1992" w:type="dxa"/>
-          </w:tcPr>
-          <w:p/>
-        </w:tc>
-        <w:tc>
-          <w:tcPr>
-            <w:tcW w:w="1992" w:type="dxa"/>
-          </w:tcPr>
-          <w:p/>
-        </w:tc>
-        <w:tc>
-          <w:tcPr>
-            <w:tcW w:w="1992" w:type="dxa"/>
-          </w:tcPr>
-          <w:p/>
-        </w:tc>
-        <w:tc>
-          <w:tcPr>
-            <w:tcW w:w="1993" w:type="dxa"/>
-          </w:tcPr>
-          <w:p/>
-        </w:tc>
-        <w:tc>
-          <w:tcPr>
-            <w:tcW w:w="1993" w:type="dxa"/>
-          </w:tcPr>
-          <w:p/>
-        </w:tc>
-        <w:tc>
-          <w:tcPr>
-            <w:tcW w:w="1993" w:type="dxa"/>
-          </w:tcPr>
-          <w:p/>
-        </w:tc>
-        <w:tc>
-          <w:tcPr>
-            <w:tcW w:w="1993" w:type="dxa"/>
-          </w:tcPr>
-          <w:p/>
-        </w:tc>
-      </w:tr>
-      <w:tr>
         <w:tc>
           <w:tcPr>
             <w:tcW w:w="1992" w:type="dxa"/>
@@ -4814,6 +5426,7 @@
           </w:tcPr>
           <w:p>
             <w:r>
+              <w:lastRenderedPageBreak/>
               <w:t>Date</w:t>
             </w:r>
           </w:p>
@@ -5835,6 +6448,7 @@
           <w:sz w:val="32"/>
           <w:szCs w:val="32"/>
         </w:rPr>
+        <w:lastRenderedPageBreak/>
         <w:t xml:space="preserve">Continue </w:t>
       </w:r>
       <w:r>
@@ -7909,14 +8523,12 @@
 </file>
 
 <file path=customXml/item1.xml><?xml version="1.0" encoding="utf-8"?>
-<p:properties xmlns:p="http://schemas.microsoft.com/office/2006/metadata/properties" xmlns:xsi="http://www.w3.org/2001/XMLSchema-instance" xmlns:pc="http://schemas.microsoft.com/office/infopath/2007/PartnerControls">
-  <documentManagement>
-    <TaxCatchAll xmlns="36c75000-58b1-48ef-889f-834f55adc240" xsi:nil="true"/>
-    <lcf76f155ced4ddcb4097134ff3c332f xmlns="123be271-b045-42f2-9f8f-350d6f8ef38d">
-      <Terms xmlns="http://schemas.microsoft.com/office/infopath/2007/PartnerControls"/>
-    </lcf76f155ced4ddcb4097134ff3c332f>
-  </documentManagement>
-</p:properties>
+<?mso-contentType ?>
+<FormTemplates xmlns="http://schemas.microsoft.com/sharepoint/v3/contenttype/forms">
+  <Display>DocumentLibraryForm</Display>
+  <Edit>DocumentLibraryForm</Edit>
+  <New>DocumentLibraryForm</New>
+</FormTemplates>
 </file>
 
 <file path=customXml/item2.xml><?xml version="1.0" encoding="utf-8"?>
@@ -8115,21 +8727,20 @@
 </file>
 
 <file path=customXml/item3.xml><?xml version="1.0" encoding="utf-8"?>
-<?mso-contentType ?>
-<FormTemplates xmlns="http://schemas.microsoft.com/sharepoint/v3/contenttype/forms">
-  <Display>DocumentLibraryForm</Display>
-  <Edit>DocumentLibraryForm</Edit>
-  <New>DocumentLibraryForm</New>
-</FormTemplates>
+<p:properties xmlns:p="http://schemas.microsoft.com/office/2006/metadata/properties" xmlns:xsi="http://www.w3.org/2001/XMLSchema-instance" xmlns:pc="http://schemas.microsoft.com/office/infopath/2007/PartnerControls">
+  <documentManagement>
+    <TaxCatchAll xmlns="36c75000-58b1-48ef-889f-834f55adc240" xsi:nil="true"/>
+    <lcf76f155ced4ddcb4097134ff3c332f xmlns="123be271-b045-42f2-9f8f-350d6f8ef38d">
+      <Terms xmlns="http://schemas.microsoft.com/office/infopath/2007/PartnerControls"/>
+    </lcf76f155ced4ddcb4097134ff3c332f>
+  </documentManagement>
+</p:properties>
 </file>
 
 <file path=customXml/itemProps1.xml><?xml version="1.0" encoding="utf-8"?>
-<ds:datastoreItem xmlns:ds="http://schemas.openxmlformats.org/officeDocument/2006/customXml" ds:itemID="{C7515DB5-DEF0-4F12-A4AA-38224E91E24A}">
+<ds:datastoreItem xmlns:ds="http://schemas.openxmlformats.org/officeDocument/2006/customXml" ds:itemID="{1D738709-4E75-423A-A58E-A367BEE6EA78}">
   <ds:schemaRefs>
-    <ds:schemaRef ds:uri="http://schemas.microsoft.com/office/2006/metadata/properties"/>
-    <ds:schemaRef ds:uri="http://schemas.microsoft.com/office/infopath/2007/PartnerControls"/>
-    <ds:schemaRef ds:uri="36c75000-58b1-48ef-889f-834f55adc240"/>
-    <ds:schemaRef ds:uri="123be271-b045-42f2-9f8f-350d6f8ef38d"/>
+    <ds:schemaRef ds:uri="http://schemas.microsoft.com/sharepoint/v3/contenttype/forms"/>
   </ds:schemaRefs>
 </ds:datastoreItem>
 </file>
@@ -8154,9 +8765,12 @@
 </file>
 
 <file path=customXml/itemProps3.xml><?xml version="1.0" encoding="utf-8"?>
-<ds:datastoreItem xmlns:ds="http://schemas.openxmlformats.org/officeDocument/2006/customXml" ds:itemID="{1D738709-4E75-423A-A58E-A367BEE6EA78}">
+<ds:datastoreItem xmlns:ds="http://schemas.openxmlformats.org/officeDocument/2006/customXml" ds:itemID="{C7515DB5-DEF0-4F12-A4AA-38224E91E24A}">
   <ds:schemaRefs>
-    <ds:schemaRef ds:uri="http://schemas.microsoft.com/sharepoint/v3/contenttype/forms"/>
+    <ds:schemaRef ds:uri="http://schemas.microsoft.com/office/2006/metadata/properties"/>
+    <ds:schemaRef ds:uri="http://schemas.microsoft.com/office/infopath/2007/PartnerControls"/>
+    <ds:schemaRef ds:uri="36c75000-58b1-48ef-889f-834f55adc240"/>
+    <ds:schemaRef ds:uri="123be271-b045-42f2-9f8f-350d6f8ef38d"/>
   </ds:schemaRefs>
 </ds:datastoreItem>
 </file>
</xml_diff>

<commit_message>
Finished testing for assign/unassign task, as well as for the search for a member. Working on the update function.
</commit_message>
<xml_diff>
--- a/91896 Testing.docx
+++ b/91896 Testing.docx
@@ -2410,13 +2410,7 @@
           </w:tcPr>
           <w:p>
             <w:r>
-              <w:t>The program should give an error, saying “Please input a number</w:t>
-            </w:r>
-            <w:r>
-              <w:t xml:space="preserve"> between 1 and 3</w:t>
-            </w:r>
-            <w:r>
-              <w:t>”</w:t>
+              <w:t>The program should give an error, saying “Please input a number between 1 and 3”</w:t>
             </w:r>
           </w:p>
         </w:tc>
@@ -2480,10 +2474,7 @@
           </w:tcPr>
           <w:p>
             <w:r>
-              <w:t xml:space="preserve">I put in the number </w:t>
-            </w:r>
-            <w:r>
-              <w:t>1</w:t>
+              <w:t>I put in the number 1</w:t>
             </w:r>
           </w:p>
         </w:tc>
@@ -2557,10 +2548,7 @@
           </w:tcPr>
           <w:p>
             <w:r>
-              <w:t xml:space="preserve">I put in the number </w:t>
-            </w:r>
-            <w:r>
-              <w:t>2</w:t>
+              <w:t>I put in the number 2</w:t>
             </w:r>
           </w:p>
         </w:tc>
@@ -2634,10 +2622,7 @@
           </w:tcPr>
           <w:p>
             <w:r>
-              <w:t xml:space="preserve">I put in the number </w:t>
-            </w:r>
-            <w:r>
-              <w:t>3</w:t>
+              <w:t>I put in the number 3</w:t>
             </w:r>
           </w:p>
         </w:tc>
@@ -2660,13 +2645,7 @@
           </w:tcPr>
           <w:p>
             <w:r>
-              <w:t>Program accept</w:t>
-            </w:r>
-            <w:r>
-              <w:t>ed</w:t>
-            </w:r>
-            <w:r>
-              <w:t xml:space="preserve"> the value and allowed me to continue</w:t>
+              <w:t>Program accepted the value and allowed me to continue</w:t>
             </w:r>
           </w:p>
         </w:tc>
@@ -2717,10 +2696,7 @@
           </w:tcPr>
           <w:p>
             <w:r>
-              <w:t xml:space="preserve">I put in the number </w:t>
-            </w:r>
-            <w:r>
-              <w:t>4</w:t>
+              <w:t>I put in the number 4</w:t>
             </w:r>
           </w:p>
         </w:tc>
@@ -5144,21 +5120,45 @@
           <w:tcPr>
             <w:tcW w:w="1993" w:type="dxa"/>
           </w:tcPr>
-          <w:p/>
-        </w:tc>
-        <w:tc>
-          <w:tcPr>
-            <w:tcW w:w="1993" w:type="dxa"/>
-            <w:vMerge w:val="restart"/>
-          </w:tcPr>
-          <w:p/>
-        </w:tc>
-        <w:tc>
-          <w:tcPr>
-            <w:tcW w:w="1993" w:type="dxa"/>
-            <w:vMerge w:val="restart"/>
-          </w:tcPr>
-          <w:p/>
+          <w:p>
+            <w:r>
+              <w:t>The program should recognize the id and output John Smith’s profile</w:t>
+            </w:r>
+          </w:p>
+        </w:tc>
+        <w:tc>
+          <w:tcPr>
+            <w:tcW w:w="1993" w:type="dxa"/>
+          </w:tcPr>
+          <w:p>
+            <w:r>
+              <w:t>Program crashed</w:t>
+            </w:r>
+          </w:p>
+        </w:tc>
+        <w:tc>
+          <w:tcPr>
+            <w:tcW w:w="1993" w:type="dxa"/>
+          </w:tcPr>
+          <w:p>
+            <w:r>
+              <w:t>Added ‘</w:t>
+            </w:r>
+            <w:r>
+              <w:t>.lower():</w:t>
+            </w:r>
+            <w:r>
+              <w:t>’</w:t>
+            </w:r>
+          </w:p>
+          <w:p>
+            <w:r>
+              <w:t>To the comparative to allow the program to recognize the user id, even if it is in lowercase</w:t>
+            </w:r>
+            <w:r>
+              <w:t>, as well as an .upper(), to pass the user id to the output function</w:t>
+            </w:r>
+          </w:p>
         </w:tc>
       </w:tr>
       <w:tr>
@@ -5205,11 +5205,149 @@
             <w:tcW w:w="1993" w:type="dxa"/>
             <w:shd w:val="clear" w:color="auto" w:fill="F2F2F2" w:themeFill="background1" w:themeFillShade="F2"/>
           </w:tcPr>
-          <w:p/>
-        </w:tc>
-        <w:tc>
-          <w:tcPr>
-            <w:tcW w:w="1993" w:type="dxa"/>
+          <w:p>
+            <w:r>
+              <w:t>The program should recognize the name and output John Smith’s Profile</w:t>
+            </w:r>
+          </w:p>
+        </w:tc>
+        <w:tc>
+          <w:tcPr>
+            <w:tcW w:w="1993" w:type="dxa"/>
+            <w:shd w:val="clear" w:color="auto" w:fill="F2F2F2" w:themeFill="background1" w:themeFillShade="F2"/>
+          </w:tcPr>
+          <w:p>
+            <w:r>
+              <w:t>Program crashed</w:t>
+            </w:r>
+          </w:p>
+        </w:tc>
+        <w:tc>
+          <w:tcPr>
+            <w:tcW w:w="1993" w:type="dxa"/>
+            <w:shd w:val="clear" w:color="auto" w:fill="F2F2F2" w:themeFill="background1" w:themeFillShade="F2"/>
+          </w:tcPr>
+          <w:p>
+            <w:r>
+              <w:t>Added ‘</w:t>
+            </w:r>
+            <w:r>
+              <w:t>.lower():</w:t>
+            </w:r>
+            <w:r>
+              <w:t>’</w:t>
+            </w:r>
+          </w:p>
+          <w:p>
+            <w:r>
+              <w:t xml:space="preserve">To the comparative to allow the program to recognize the user </w:t>
+            </w:r>
+            <w:r>
+              <w:t>name</w:t>
+            </w:r>
+            <w:r>
+              <w:t>, even if it is in lowercase</w:t>
+            </w:r>
+          </w:p>
+        </w:tc>
+      </w:tr>
+      <w:tr>
+        <w:trPr>
+          <w:cnfStyle w:val="000000100000" w:firstRow="0" w:lastRow="0" w:firstColumn="0" w:lastColumn="0" w:oddVBand="0" w:evenVBand="0" w:oddHBand="1" w:evenHBand="0" w:firstRowFirstColumn="0" w:firstRowLastColumn="0" w:lastRowFirstColumn="0" w:lastRowLastColumn="0"/>
+          <w:trHeight w:val="727"/>
+        </w:trPr>
+        <w:tc>
+          <w:tcPr>
+            <w:tcW w:w="1992" w:type="dxa"/>
+            <w:vMerge w:val="restart"/>
+          </w:tcPr>
+          <w:p>
+            <w:r>
+              <w:t>21/7</w:t>
+            </w:r>
+          </w:p>
+        </w:tc>
+        <w:tc>
+          <w:tcPr>
+            <w:tcW w:w="1992" w:type="dxa"/>
+            <w:vMerge w:val="restart"/>
+          </w:tcPr>
+          <w:p>
+            <w:r>
+              <w:t>What happens if I put in a lowercase name or member id when inputting it</w:t>
+            </w:r>
+          </w:p>
+          <w:p>
+            <w:r>
+              <w:t>(re-test)</w:t>
+            </w:r>
+          </w:p>
+        </w:tc>
+        <w:tc>
+          <w:tcPr>
+            <w:tcW w:w="1992" w:type="dxa"/>
+            <w:vMerge w:val="restart"/>
+          </w:tcPr>
+          <w:p>
+            <w:r>
+              <w:t>Expected</w:t>
+            </w:r>
+          </w:p>
+        </w:tc>
+        <w:tc>
+          <w:tcPr>
+            <w:tcW w:w="1993" w:type="dxa"/>
+          </w:tcPr>
+          <w:p>
+            <w:r>
+              <w:t>jsm</w:t>
+            </w:r>
+          </w:p>
+        </w:tc>
+        <w:tc>
+          <w:tcPr>
+            <w:tcW w:w="1993" w:type="dxa"/>
+          </w:tcPr>
+          <w:p>
+            <w:r>
+              <w:t>The program should recognize the id and output John Smith’s profile</w:t>
+            </w:r>
+          </w:p>
+        </w:tc>
+        <w:tc>
+          <w:tcPr>
+            <w:tcW w:w="1993" w:type="dxa"/>
+          </w:tcPr>
+          <w:p>
+            <w:r>
+              <w:t>The program recognize</w:t>
+            </w:r>
+            <w:r>
+              <w:t>d</w:t>
+            </w:r>
+            <w:r>
+              <w:t xml:space="preserve"> the id and output John Smith’s profile</w:t>
+            </w:r>
+          </w:p>
+        </w:tc>
+        <w:tc>
+          <w:tcPr>
+            <w:tcW w:w="1993" w:type="dxa"/>
+          </w:tcPr>
+          <w:p>
+            <w:r>
+              <w:t>N/A</w:t>
+            </w:r>
+          </w:p>
+        </w:tc>
+      </w:tr>
+      <w:tr>
+        <w:trPr>
+          <w:trHeight w:val="727"/>
+        </w:trPr>
+        <w:tc>
+          <w:tcPr>
+            <w:tcW w:w="1992" w:type="dxa"/>
             <w:vMerge/>
             <w:shd w:val="clear" w:color="auto" w:fill="F2F2F2" w:themeFill="background1" w:themeFillShade="F2"/>
           </w:tcPr>
@@ -5217,11 +5355,75 @@
         </w:tc>
         <w:tc>
           <w:tcPr>
-            <w:tcW w:w="1993" w:type="dxa"/>
+            <w:tcW w:w="1992" w:type="dxa"/>
             <w:vMerge/>
             <w:shd w:val="clear" w:color="auto" w:fill="F2F2F2" w:themeFill="background1" w:themeFillShade="F2"/>
           </w:tcPr>
           <w:p/>
+        </w:tc>
+        <w:tc>
+          <w:tcPr>
+            <w:tcW w:w="1992" w:type="dxa"/>
+            <w:vMerge/>
+            <w:shd w:val="clear" w:color="auto" w:fill="F2F2F2" w:themeFill="background1" w:themeFillShade="F2"/>
+          </w:tcPr>
+          <w:p/>
+        </w:tc>
+        <w:tc>
+          <w:tcPr>
+            <w:tcW w:w="1993" w:type="dxa"/>
+            <w:shd w:val="clear" w:color="auto" w:fill="F2F2F2" w:themeFill="background1" w:themeFillShade="F2"/>
+          </w:tcPr>
+          <w:p>
+            <w:r>
+              <w:t>john smith</w:t>
+            </w:r>
+          </w:p>
+        </w:tc>
+        <w:tc>
+          <w:tcPr>
+            <w:tcW w:w="1993" w:type="dxa"/>
+            <w:shd w:val="clear" w:color="auto" w:fill="F2F2F2" w:themeFill="background1" w:themeFillShade="F2"/>
+          </w:tcPr>
+          <w:p>
+            <w:r>
+              <w:t>The program should recognize the name and output John Smith’s Profile</w:t>
+            </w:r>
+          </w:p>
+        </w:tc>
+        <w:tc>
+          <w:tcPr>
+            <w:tcW w:w="1993" w:type="dxa"/>
+            <w:shd w:val="clear" w:color="auto" w:fill="F2F2F2" w:themeFill="background1" w:themeFillShade="F2"/>
+          </w:tcPr>
+          <w:p>
+            <w:r>
+              <w:t>The program recognize</w:t>
+            </w:r>
+            <w:r>
+              <w:t>d</w:t>
+            </w:r>
+            <w:r>
+              <w:t xml:space="preserve"> the name and output John Smith’s Profile</w:t>
+            </w:r>
+          </w:p>
+        </w:tc>
+        <w:tc>
+          <w:tcPr>
+            <w:tcW w:w="1993" w:type="dxa"/>
+            <w:shd w:val="clear" w:color="auto" w:fill="F2F2F2" w:themeFill="background1" w:themeFillShade="F2"/>
+          </w:tcPr>
+          <w:p>
+            <w:r>
+              <w:t>N</w:t>
+            </w:r>
+            <w:r>
+              <w:t>/</w:t>
+            </w:r>
+            <w:r>
+              <w:t>A</w:t>
+            </w:r>
+          </w:p>
         </w:tc>
       </w:tr>
       <w:tr>
@@ -5272,53 +5474,6 @@
         </w:tc>
       </w:tr>
       <w:tr>
-        <w:tc>
-          <w:tcPr>
-            <w:tcW w:w="1992" w:type="dxa"/>
-          </w:tcPr>
-          <w:p/>
-        </w:tc>
-        <w:tc>
-          <w:tcPr>
-            <w:tcW w:w="1992" w:type="dxa"/>
-          </w:tcPr>
-          <w:p/>
-        </w:tc>
-        <w:tc>
-          <w:tcPr>
-            <w:tcW w:w="1992" w:type="dxa"/>
-          </w:tcPr>
-          <w:p/>
-        </w:tc>
-        <w:tc>
-          <w:tcPr>
-            <w:tcW w:w="1993" w:type="dxa"/>
-          </w:tcPr>
-          <w:p/>
-        </w:tc>
-        <w:tc>
-          <w:tcPr>
-            <w:tcW w:w="1993" w:type="dxa"/>
-          </w:tcPr>
-          <w:p/>
-        </w:tc>
-        <w:tc>
-          <w:tcPr>
-            <w:tcW w:w="1993" w:type="dxa"/>
-          </w:tcPr>
-          <w:p/>
-        </w:tc>
-        <w:tc>
-          <w:tcPr>
-            <w:tcW w:w="1993" w:type="dxa"/>
-          </w:tcPr>
-          <w:p/>
-        </w:tc>
-      </w:tr>
-      <w:tr>
-        <w:trPr>
-          <w:cnfStyle w:val="000000100000" w:firstRow="0" w:lastRow="0" w:firstColumn="0" w:lastColumn="0" w:oddVBand="0" w:evenVBand="0" w:oddHBand="1" w:evenHBand="0" w:firstRowFirstColumn="0" w:firstRowLastColumn="0" w:lastRowFirstColumn="0" w:lastRowLastColumn="0"/>
-        </w:trPr>
         <w:tc>
           <w:tcPr>
             <w:tcW w:w="1992" w:type="dxa"/>
@@ -5403,14 +5558,7 @@
                 <w:sz w:val="28"/>
                 <w:szCs w:val="28"/>
               </w:rPr>
-              <w:t xml:space="preserve">NAME </w:t>
-            </w:r>
-            <w:r>
-              <w:rPr>
-                <w:sz w:val="28"/>
-                <w:szCs w:val="28"/>
-              </w:rPr>
-              <w:t>Function/ Feature</w:t>
+              <w:t>Assign/Un-assign Task</w:t>
             </w:r>
           </w:p>
           <w:p/>
@@ -5426,7 +5574,6 @@
           </w:tcPr>
           <w:p>
             <w:r>
-              <w:lastRenderedPageBreak/>
               <w:t>Date</w:t>
             </w:r>
           </w:p>
@@ -5497,43 +5644,77 @@
           <w:tcPr>
             <w:tcW w:w="1992" w:type="dxa"/>
           </w:tcPr>
-          <w:p/>
-        </w:tc>
-        <w:tc>
-          <w:tcPr>
-            <w:tcW w:w="1992" w:type="dxa"/>
-          </w:tcPr>
-          <w:p/>
-        </w:tc>
-        <w:tc>
-          <w:tcPr>
-            <w:tcW w:w="1992" w:type="dxa"/>
-          </w:tcPr>
-          <w:p/>
-        </w:tc>
-        <w:tc>
-          <w:tcPr>
-            <w:tcW w:w="1993" w:type="dxa"/>
-          </w:tcPr>
-          <w:p/>
-        </w:tc>
-        <w:tc>
-          <w:tcPr>
-            <w:tcW w:w="1993" w:type="dxa"/>
-          </w:tcPr>
-          <w:p/>
-        </w:tc>
-        <w:tc>
-          <w:tcPr>
-            <w:tcW w:w="1993" w:type="dxa"/>
-          </w:tcPr>
-          <w:p/>
-        </w:tc>
-        <w:tc>
-          <w:tcPr>
-            <w:tcW w:w="1993" w:type="dxa"/>
-          </w:tcPr>
-          <w:p/>
+          <w:p>
+            <w:r>
+              <w:t>21/7</w:t>
+            </w:r>
+          </w:p>
+        </w:tc>
+        <w:tc>
+          <w:tcPr>
+            <w:tcW w:w="1992" w:type="dxa"/>
+          </w:tcPr>
+          <w:p>
+            <w:r>
+              <w:t>If the Assign member to a task function works (without anyone assigned to it.)</w:t>
+            </w:r>
+          </w:p>
+        </w:tc>
+        <w:tc>
+          <w:tcPr>
+            <w:tcW w:w="1992" w:type="dxa"/>
+          </w:tcPr>
+          <w:p>
+            <w:r>
+              <w:t>Expected</w:t>
+            </w:r>
+          </w:p>
+        </w:tc>
+        <w:tc>
+          <w:tcPr>
+            <w:tcW w:w="1993" w:type="dxa"/>
+          </w:tcPr>
+          <w:p>
+            <w:r>
+              <w:t>Choicebox selection “BDI”</w:t>
+            </w:r>
+          </w:p>
+        </w:tc>
+        <w:tc>
+          <w:tcPr>
+            <w:tcW w:w="1993" w:type="dxa"/>
+          </w:tcPr>
+          <w:p>
+            <w:r>
+              <w:t>Program should add the task to the user task list and set the assignee of the task to “BDI”</w:t>
+            </w:r>
+          </w:p>
+        </w:tc>
+        <w:tc>
+          <w:tcPr>
+            <w:tcW w:w="1993" w:type="dxa"/>
+          </w:tcPr>
+          <w:p>
+            <w:r>
+              <w:t>Program add</w:t>
+            </w:r>
+            <w:r>
+              <w:t>ed</w:t>
+            </w:r>
+            <w:r>
+              <w:t xml:space="preserve"> the task to the user task list and set the assignee of the task to “BDI”</w:t>
+            </w:r>
+          </w:p>
+        </w:tc>
+        <w:tc>
+          <w:tcPr>
+            <w:tcW w:w="1993" w:type="dxa"/>
+          </w:tcPr>
+          <w:p>
+            <w:r>
+              <w:t>N/A</w:t>
+            </w:r>
+          </w:p>
         </w:tc>
       </w:tr>
       <w:tr>
@@ -5544,87 +5725,164 @@
           <w:tcPr>
             <w:tcW w:w="1992" w:type="dxa"/>
           </w:tcPr>
-          <w:p/>
-        </w:tc>
-        <w:tc>
-          <w:tcPr>
-            <w:tcW w:w="1992" w:type="dxa"/>
-          </w:tcPr>
-          <w:p/>
-        </w:tc>
-        <w:tc>
-          <w:tcPr>
-            <w:tcW w:w="1992" w:type="dxa"/>
-          </w:tcPr>
-          <w:p/>
-        </w:tc>
-        <w:tc>
-          <w:tcPr>
-            <w:tcW w:w="1993" w:type="dxa"/>
-          </w:tcPr>
-          <w:p/>
-        </w:tc>
-        <w:tc>
-          <w:tcPr>
-            <w:tcW w:w="1993" w:type="dxa"/>
-          </w:tcPr>
-          <w:p/>
-        </w:tc>
-        <w:tc>
-          <w:tcPr>
-            <w:tcW w:w="1993" w:type="dxa"/>
-          </w:tcPr>
-          <w:p/>
-        </w:tc>
-        <w:tc>
-          <w:tcPr>
-            <w:tcW w:w="1993" w:type="dxa"/>
-          </w:tcPr>
-          <w:p/>
-        </w:tc>
-      </w:tr>
-      <w:tr>
-        <w:tc>
-          <w:tcPr>
-            <w:tcW w:w="1992" w:type="dxa"/>
-          </w:tcPr>
-          <w:p/>
-        </w:tc>
-        <w:tc>
-          <w:tcPr>
-            <w:tcW w:w="1992" w:type="dxa"/>
-          </w:tcPr>
-          <w:p/>
-        </w:tc>
-        <w:tc>
-          <w:tcPr>
-            <w:tcW w:w="1992" w:type="dxa"/>
-          </w:tcPr>
-          <w:p/>
-        </w:tc>
-        <w:tc>
-          <w:tcPr>
-            <w:tcW w:w="1993" w:type="dxa"/>
-          </w:tcPr>
-          <w:p/>
-        </w:tc>
-        <w:tc>
-          <w:tcPr>
-            <w:tcW w:w="1993" w:type="dxa"/>
-          </w:tcPr>
-          <w:p/>
-        </w:tc>
-        <w:tc>
-          <w:tcPr>
-            <w:tcW w:w="1993" w:type="dxa"/>
-          </w:tcPr>
-          <w:p/>
-        </w:tc>
-        <w:tc>
-          <w:tcPr>
-            <w:tcW w:w="1993" w:type="dxa"/>
-          </w:tcPr>
-          <w:p/>
+          <w:p>
+            <w:r>
+              <w:t>21/7</w:t>
+            </w:r>
+          </w:p>
+        </w:tc>
+        <w:tc>
+          <w:tcPr>
+            <w:tcW w:w="1992" w:type="dxa"/>
+          </w:tcPr>
+          <w:p>
+            <w:r>
+              <w:t xml:space="preserve">If the assign member to a task function works </w:t>
+            </w:r>
+            <w:r>
+              <w:lastRenderedPageBreak/>
+              <w:t>(even if someone is already assigned to the task)</w:t>
+            </w:r>
+          </w:p>
+        </w:tc>
+        <w:tc>
+          <w:tcPr>
+            <w:tcW w:w="1992" w:type="dxa"/>
+          </w:tcPr>
+          <w:p>
+            <w:r>
+              <w:lastRenderedPageBreak/>
+              <w:t>Invalid</w:t>
+            </w:r>
+          </w:p>
+        </w:tc>
+        <w:tc>
+          <w:tcPr>
+            <w:tcW w:w="1993" w:type="dxa"/>
+          </w:tcPr>
+          <w:p>
+            <w:r>
+              <w:t>Choicebox “</w:t>
+            </w:r>
+            <w:r>
+              <w:t>JSM</w:t>
+            </w:r>
+            <w:r>
+              <w:t>”</w:t>
+            </w:r>
+          </w:p>
+        </w:tc>
+        <w:tc>
+          <w:tcPr>
+            <w:tcW w:w="1993" w:type="dxa"/>
+          </w:tcPr>
+          <w:p>
+            <w:r>
+              <w:t xml:space="preserve">Program should give an error message saying </w:t>
+            </w:r>
+            <w:r>
+              <w:lastRenderedPageBreak/>
+              <w:t>that user “BDI” is already assigned to this task</w:t>
+            </w:r>
+          </w:p>
+        </w:tc>
+        <w:tc>
+          <w:tcPr>
+            <w:tcW w:w="1993" w:type="dxa"/>
+          </w:tcPr>
+          <w:p>
+            <w:r>
+              <w:lastRenderedPageBreak/>
+              <w:t xml:space="preserve">The program gave an error message saying that the </w:t>
+            </w:r>
+            <w:r>
+              <w:lastRenderedPageBreak/>
+              <w:t>task already has user “BDI” assigned to it</w:t>
+            </w:r>
+          </w:p>
+        </w:tc>
+        <w:tc>
+          <w:tcPr>
+            <w:tcW w:w="1993" w:type="dxa"/>
+          </w:tcPr>
+          <w:p>
+            <w:r>
+              <w:lastRenderedPageBreak/>
+              <w:t>N/A</w:t>
+            </w:r>
+          </w:p>
+        </w:tc>
+      </w:tr>
+      <w:tr>
+        <w:tc>
+          <w:tcPr>
+            <w:tcW w:w="1992" w:type="dxa"/>
+          </w:tcPr>
+          <w:p>
+            <w:r>
+              <w:t>21/7</w:t>
+            </w:r>
+          </w:p>
+        </w:tc>
+        <w:tc>
+          <w:tcPr>
+            <w:tcW w:w="1992" w:type="dxa"/>
+          </w:tcPr>
+          <w:p>
+            <w:r>
+              <w:t>If the Un-assign member from a task works. (if task has someone assigned to it.)</w:t>
+            </w:r>
+          </w:p>
+        </w:tc>
+        <w:tc>
+          <w:tcPr>
+            <w:tcW w:w="1992" w:type="dxa"/>
+          </w:tcPr>
+          <w:p>
+            <w:r>
+              <w:t>Expected</w:t>
+            </w:r>
+          </w:p>
+        </w:tc>
+        <w:tc>
+          <w:tcPr>
+            <w:tcW w:w="1993" w:type="dxa"/>
+          </w:tcPr>
+          <w:p>
+            <w:r>
+              <w:t>Choicebox “None” on task T1</w:t>
+            </w:r>
+          </w:p>
+        </w:tc>
+        <w:tc>
+          <w:tcPr>
+            <w:tcW w:w="1993" w:type="dxa"/>
+          </w:tcPr>
+          <w:p>
+            <w:r>
+              <w:t>It should remove the task from the user’s task list and set the assignee of the task to “None”</w:t>
+            </w:r>
+          </w:p>
+        </w:tc>
+        <w:tc>
+          <w:tcPr>
+            <w:tcW w:w="1993" w:type="dxa"/>
+          </w:tcPr>
+          <w:p>
+            <w:r>
+              <w:t>The program removed the task from the user’s task list and set the assignee of the task to “None” with a successful message box</w:t>
+            </w:r>
+          </w:p>
+        </w:tc>
+        <w:tc>
+          <w:tcPr>
+            <w:tcW w:w="1993" w:type="dxa"/>
+          </w:tcPr>
+          <w:p>
+            <w:r>
+              <w:t>N/A</w:t>
+            </w:r>
+          </w:p>
         </w:tc>
       </w:tr>
       <w:tr>
@@ -5635,43 +5893,71 @@
           <w:tcPr>
             <w:tcW w:w="1992" w:type="dxa"/>
           </w:tcPr>
-          <w:p/>
-        </w:tc>
-        <w:tc>
-          <w:tcPr>
-            <w:tcW w:w="1992" w:type="dxa"/>
-          </w:tcPr>
-          <w:p/>
-        </w:tc>
-        <w:tc>
-          <w:tcPr>
-            <w:tcW w:w="1992" w:type="dxa"/>
-          </w:tcPr>
-          <w:p/>
-        </w:tc>
-        <w:tc>
-          <w:tcPr>
-            <w:tcW w:w="1993" w:type="dxa"/>
-          </w:tcPr>
-          <w:p/>
-        </w:tc>
-        <w:tc>
-          <w:tcPr>
-            <w:tcW w:w="1993" w:type="dxa"/>
-          </w:tcPr>
-          <w:p/>
-        </w:tc>
-        <w:tc>
-          <w:tcPr>
-            <w:tcW w:w="1993" w:type="dxa"/>
-          </w:tcPr>
-          <w:p/>
-        </w:tc>
-        <w:tc>
-          <w:tcPr>
-            <w:tcW w:w="1993" w:type="dxa"/>
-          </w:tcPr>
-          <w:p/>
+          <w:p>
+            <w:r>
+              <w:t>21/7</w:t>
+            </w:r>
+          </w:p>
+        </w:tc>
+        <w:tc>
+          <w:tcPr>
+            <w:tcW w:w="1992" w:type="dxa"/>
+          </w:tcPr>
+          <w:p>
+            <w:r>
+              <w:t>If the Un-assign member form a task works (if task already has nobody assigned to it)</w:t>
+            </w:r>
+          </w:p>
+        </w:tc>
+        <w:tc>
+          <w:tcPr>
+            <w:tcW w:w="1992" w:type="dxa"/>
+          </w:tcPr>
+          <w:p>
+            <w:r>
+              <w:t>Invalid</w:t>
+            </w:r>
+          </w:p>
+        </w:tc>
+        <w:tc>
+          <w:tcPr>
+            <w:tcW w:w="1993" w:type="dxa"/>
+          </w:tcPr>
+          <w:p>
+            <w:r>
+              <w:t>Choicebox “None” on task T3</w:t>
+            </w:r>
+          </w:p>
+        </w:tc>
+        <w:tc>
+          <w:tcPr>
+            <w:tcW w:w="1993" w:type="dxa"/>
+          </w:tcPr>
+          <w:p>
+            <w:r>
+              <w:t>It should bring up an error message saying that task T3 already has no users working on it</w:t>
+            </w:r>
+          </w:p>
+        </w:tc>
+        <w:tc>
+          <w:tcPr>
+            <w:tcW w:w="1993" w:type="dxa"/>
+          </w:tcPr>
+          <w:p>
+            <w:r>
+              <w:t>The program brought up an error message saying that task T3 already has no users working on it</w:t>
+            </w:r>
+          </w:p>
+        </w:tc>
+        <w:tc>
+          <w:tcPr>
+            <w:tcW w:w="1993" w:type="dxa"/>
+          </w:tcPr>
+          <w:p>
+            <w:r>
+              <w:t>N/A</w:t>
+            </w:r>
+          </w:p>
         </w:tc>
       </w:tr>
       <w:tr>
@@ -6137,6 +6423,7 @@
           </w:tcPr>
           <w:p>
             <w:r>
+              <w:lastRenderedPageBreak/>
               <w:t>Date</w:t>
             </w:r>
           </w:p>
@@ -6448,7 +6735,6 @@
           <w:sz w:val="32"/>
           <w:szCs w:val="32"/>
         </w:rPr>
-        <w:lastRenderedPageBreak/>
         <w:t xml:space="preserve">Continue </w:t>
       </w:r>
       <w:r>
@@ -7784,7 +8070,6 @@
   <w:style w:type="character" w:default="1" w:styleId="DefaultParagraphFont">
     <w:name w:val="Default Paragraph Font"/>
     <w:uiPriority w:val="1"/>
-    <w:semiHidden/>
     <w:unhideWhenUsed/>
   </w:style>
   <w:style w:type="table" w:default="1" w:styleId="TableNormal">
@@ -8523,12 +8808,14 @@
 </file>
 
 <file path=customXml/item1.xml><?xml version="1.0" encoding="utf-8"?>
-<?mso-contentType ?>
-<FormTemplates xmlns="http://schemas.microsoft.com/sharepoint/v3/contenttype/forms">
-  <Display>DocumentLibraryForm</Display>
-  <Edit>DocumentLibraryForm</Edit>
-  <New>DocumentLibraryForm</New>
-</FormTemplates>
+<p:properties xmlns:p="http://schemas.microsoft.com/office/2006/metadata/properties" xmlns:xsi="http://www.w3.org/2001/XMLSchema-instance" xmlns:pc="http://schemas.microsoft.com/office/infopath/2007/PartnerControls">
+  <documentManagement>
+    <TaxCatchAll xmlns="36c75000-58b1-48ef-889f-834f55adc240" xsi:nil="true"/>
+    <lcf76f155ced4ddcb4097134ff3c332f xmlns="123be271-b045-42f2-9f8f-350d6f8ef38d">
+      <Terms xmlns="http://schemas.microsoft.com/office/infopath/2007/PartnerControls"/>
+    </lcf76f155ced4ddcb4097134ff3c332f>
+  </documentManagement>
+</p:properties>
 </file>
 
 <file path=customXml/item2.xml><?xml version="1.0" encoding="utf-8"?>
@@ -8727,20 +9014,21 @@
 </file>
 
 <file path=customXml/item3.xml><?xml version="1.0" encoding="utf-8"?>
-<p:properties xmlns:p="http://schemas.microsoft.com/office/2006/metadata/properties" xmlns:xsi="http://www.w3.org/2001/XMLSchema-instance" xmlns:pc="http://schemas.microsoft.com/office/infopath/2007/PartnerControls">
-  <documentManagement>
-    <TaxCatchAll xmlns="36c75000-58b1-48ef-889f-834f55adc240" xsi:nil="true"/>
-    <lcf76f155ced4ddcb4097134ff3c332f xmlns="123be271-b045-42f2-9f8f-350d6f8ef38d">
-      <Terms xmlns="http://schemas.microsoft.com/office/infopath/2007/PartnerControls"/>
-    </lcf76f155ced4ddcb4097134ff3c332f>
-  </documentManagement>
-</p:properties>
+<?mso-contentType ?>
+<FormTemplates xmlns="http://schemas.microsoft.com/sharepoint/v3/contenttype/forms">
+  <Display>DocumentLibraryForm</Display>
+  <Edit>DocumentLibraryForm</Edit>
+  <New>DocumentLibraryForm</New>
+</FormTemplates>
 </file>
 
 <file path=customXml/itemProps1.xml><?xml version="1.0" encoding="utf-8"?>
-<ds:datastoreItem xmlns:ds="http://schemas.openxmlformats.org/officeDocument/2006/customXml" ds:itemID="{1D738709-4E75-423A-A58E-A367BEE6EA78}">
+<ds:datastoreItem xmlns:ds="http://schemas.openxmlformats.org/officeDocument/2006/customXml" ds:itemID="{C7515DB5-DEF0-4F12-A4AA-38224E91E24A}">
   <ds:schemaRefs>
-    <ds:schemaRef ds:uri="http://schemas.microsoft.com/sharepoint/v3/contenttype/forms"/>
+    <ds:schemaRef ds:uri="http://schemas.microsoft.com/office/2006/metadata/properties"/>
+    <ds:schemaRef ds:uri="http://schemas.microsoft.com/office/infopath/2007/PartnerControls"/>
+    <ds:schemaRef ds:uri="36c75000-58b1-48ef-889f-834f55adc240"/>
+    <ds:schemaRef ds:uri="123be271-b045-42f2-9f8f-350d6f8ef38d"/>
   </ds:schemaRefs>
 </ds:datastoreItem>
 </file>
@@ -8765,12 +9053,9 @@
 </file>
 
 <file path=customXml/itemProps3.xml><?xml version="1.0" encoding="utf-8"?>
-<ds:datastoreItem xmlns:ds="http://schemas.openxmlformats.org/officeDocument/2006/customXml" ds:itemID="{C7515DB5-DEF0-4F12-A4AA-38224E91E24A}">
+<ds:datastoreItem xmlns:ds="http://schemas.openxmlformats.org/officeDocument/2006/customXml" ds:itemID="{1D738709-4E75-423A-A58E-A367BEE6EA78}">
   <ds:schemaRefs>
-    <ds:schemaRef ds:uri="http://schemas.microsoft.com/office/2006/metadata/properties"/>
-    <ds:schemaRef ds:uri="http://schemas.microsoft.com/office/infopath/2007/PartnerControls"/>
-    <ds:schemaRef ds:uri="36c75000-58b1-48ef-889f-834f55adc240"/>
-    <ds:schemaRef ds:uri="123be271-b045-42f2-9f8f-350d6f8ef38d"/>
+    <ds:schemaRef ds:uri="http://schemas.microsoft.com/sharepoint/v3/contenttype/forms"/>
   </ds:schemaRefs>
 </ds:datastoreItem>
 </file>
</xml_diff>

<commit_message>
Finished Edit function, working on documenting and testing it.
</commit_message>
<xml_diff>
--- a/91896 Testing.docx
+++ b/91896 Testing.docx
@@ -5240,13 +5240,7 @@
           </w:p>
           <w:p>
             <w:r>
-              <w:t xml:space="preserve">To the comparative to allow the program to recognize the user </w:t>
-            </w:r>
-            <w:r>
-              <w:t>name</w:t>
-            </w:r>
-            <w:r>
-              <w:t>, even if it is in lowercase</w:t>
+              <w:t>To the comparative to allow the program to recognize the user name, even if it is in lowercase</w:t>
             </w:r>
           </w:p>
         </w:tc>
@@ -5320,13 +5314,7 @@
           </w:tcPr>
           <w:p>
             <w:r>
-              <w:t>The program recognize</w:t>
-            </w:r>
-            <w:r>
-              <w:t>d</w:t>
-            </w:r>
-            <w:r>
-              <w:t xml:space="preserve"> the id and output John Smith’s profile</w:t>
+              <w:t>The program recognized the id and output John Smith’s profile</w:t>
             </w:r>
           </w:p>
         </w:tc>
@@ -5398,13 +5386,7 @@
           </w:tcPr>
           <w:p>
             <w:r>
-              <w:t>The program recognize</w:t>
-            </w:r>
-            <w:r>
-              <w:t>d</w:t>
-            </w:r>
-            <w:r>
-              <w:t xml:space="preserve"> the name and output John Smith’s Profile</w:t>
+              <w:t>The program recognized the name and output John Smith’s Profile</w:t>
             </w:r>
           </w:p>
         </w:tc>
@@ -5696,13 +5678,7 @@
           </w:tcPr>
           <w:p>
             <w:r>
-              <w:t>Program add</w:t>
-            </w:r>
-            <w:r>
-              <w:t>ed</w:t>
-            </w:r>
-            <w:r>
-              <w:t xml:space="preserve"> the task to the user task list and set the assignee of the task to “BDI”</w:t>
+              <w:t>Program added the task to the user task list and set the assignee of the task to “BDI”</w:t>
             </w:r>
           </w:p>
         </w:tc>
@@ -6045,14 +6021,7 @@
                 <w:sz w:val="28"/>
                 <w:szCs w:val="28"/>
               </w:rPr>
-              <w:t xml:space="preserve">NAME </w:t>
-            </w:r>
-            <w:r>
-              <w:rPr>
-                <w:sz w:val="28"/>
-                <w:szCs w:val="28"/>
-              </w:rPr>
-              <w:t>Function/ Feature</w:t>
+              <w:t>Edit a Task Function</w:t>
             </w:r>
           </w:p>
           <w:p/>
@@ -6138,43 +6107,81 @@
           <w:tcPr>
             <w:tcW w:w="1992" w:type="dxa"/>
           </w:tcPr>
-          <w:p/>
-        </w:tc>
-        <w:tc>
-          <w:tcPr>
-            <w:tcW w:w="1992" w:type="dxa"/>
-          </w:tcPr>
-          <w:p/>
-        </w:tc>
-        <w:tc>
-          <w:tcPr>
-            <w:tcW w:w="1992" w:type="dxa"/>
-          </w:tcPr>
-          <w:p/>
-        </w:tc>
-        <w:tc>
-          <w:tcPr>
-            <w:tcW w:w="1993" w:type="dxa"/>
-          </w:tcPr>
-          <w:p/>
-        </w:tc>
-        <w:tc>
-          <w:tcPr>
-            <w:tcW w:w="1993" w:type="dxa"/>
-          </w:tcPr>
-          <w:p/>
-        </w:tc>
-        <w:tc>
-          <w:tcPr>
-            <w:tcW w:w="1993" w:type="dxa"/>
-          </w:tcPr>
-          <w:p/>
-        </w:tc>
-        <w:tc>
-          <w:tcPr>
-            <w:tcW w:w="1993" w:type="dxa"/>
-          </w:tcPr>
-          <w:p/>
+          <w:p>
+            <w:r>
+              <w:t>22/7</w:t>
+            </w:r>
+          </w:p>
+        </w:tc>
+        <w:tc>
+          <w:tcPr>
+            <w:tcW w:w="1992" w:type="dxa"/>
+          </w:tcPr>
+          <w:p>
+            <w:r>
+              <w:t>If I press cancel while selecting to edit a task</w:t>
+            </w:r>
+          </w:p>
+        </w:tc>
+        <w:tc>
+          <w:tcPr>
+            <w:tcW w:w="1992" w:type="dxa"/>
+          </w:tcPr>
+          <w:p>
+            <w:r>
+              <w:t>Invalid</w:t>
+            </w:r>
+          </w:p>
+        </w:tc>
+        <w:tc>
+          <w:tcPr>
+            <w:tcW w:w="1993" w:type="dxa"/>
+          </w:tcPr>
+          <w:p>
+            <w:r>
+              <w:t>“Cancel” when the list of tasks are shown</w:t>
+            </w:r>
+          </w:p>
+        </w:tc>
+        <w:tc>
+          <w:tcPr>
+            <w:tcW w:w="1993" w:type="dxa"/>
+          </w:tcPr>
+          <w:p>
+            <w:r>
+              <w:t>Program should return to the home menu</w:t>
+            </w:r>
+          </w:p>
+        </w:tc>
+        <w:tc>
+          <w:tcPr>
+            <w:tcW w:w="1993" w:type="dxa"/>
+          </w:tcPr>
+          <w:p>
+            <w:r>
+              <w:t>It allowed me to edit “None”, causing it to eventually crash</w:t>
+            </w:r>
+          </w:p>
+        </w:tc>
+        <w:tc>
+          <w:tcPr>
+            <w:tcW w:w="1993" w:type="dxa"/>
+          </w:tcPr>
+          <w:p>
+            <w:r>
+              <w:t>Added an:</w:t>
+            </w:r>
+          </w:p>
+          <w:p>
+            <w:r>
+              <w:t>Else: return false</w:t>
+            </w:r>
+          </w:p>
+          <w:p>
+            <w:r>
+              <w:t>To the functions if cancelled, and if false it returned it brings the user to the home menu</w:t>
+            </w:r>
+          </w:p>
         </w:tc>
       </w:tr>
       <w:tr>
@@ -6185,57 +6192,94 @@
           <w:tcPr>
             <w:tcW w:w="1992" w:type="dxa"/>
           </w:tcPr>
-          <w:p/>
-        </w:tc>
-        <w:tc>
-          <w:tcPr>
-            <w:tcW w:w="1992" w:type="dxa"/>
-          </w:tcPr>
-          <w:p/>
-        </w:tc>
-        <w:tc>
-          <w:tcPr>
-            <w:tcW w:w="1992" w:type="dxa"/>
-          </w:tcPr>
-          <w:p/>
-        </w:tc>
-        <w:tc>
-          <w:tcPr>
-            <w:tcW w:w="1993" w:type="dxa"/>
-          </w:tcPr>
-          <w:p/>
-        </w:tc>
-        <w:tc>
-          <w:tcPr>
-            <w:tcW w:w="1993" w:type="dxa"/>
-          </w:tcPr>
-          <w:p/>
-        </w:tc>
-        <w:tc>
-          <w:tcPr>
-            <w:tcW w:w="1993" w:type="dxa"/>
-          </w:tcPr>
-          <w:p/>
-        </w:tc>
-        <w:tc>
-          <w:tcPr>
-            <w:tcW w:w="1993" w:type="dxa"/>
-          </w:tcPr>
-          <w:p/>
-        </w:tc>
-      </w:tr>
-      <w:tr>
-        <w:tc>
-          <w:tcPr>
-            <w:tcW w:w="1992" w:type="dxa"/>
-          </w:tcPr>
-          <w:p/>
-        </w:tc>
-        <w:tc>
-          <w:tcPr>
-            <w:tcW w:w="1992" w:type="dxa"/>
-          </w:tcPr>
-          <w:p/>
+          <w:p>
+            <w:r>
+              <w:lastRenderedPageBreak/>
+              <w:t>22/7</w:t>
+            </w:r>
+          </w:p>
+        </w:tc>
+        <w:tc>
+          <w:tcPr>
+            <w:tcW w:w="1992" w:type="dxa"/>
+          </w:tcPr>
+          <w:p>
+            <w:r>
+              <w:t>If I press cancel while selecting to edit a task</w:t>
+            </w:r>
+          </w:p>
+        </w:tc>
+        <w:tc>
+          <w:tcPr>
+            <w:tcW w:w="1992" w:type="dxa"/>
+          </w:tcPr>
+          <w:p>
+            <w:r>
+              <w:t>Invalid</w:t>
+            </w:r>
+          </w:p>
+        </w:tc>
+        <w:tc>
+          <w:tcPr>
+            <w:tcW w:w="1993" w:type="dxa"/>
+          </w:tcPr>
+          <w:p>
+            <w:r>
+              <w:t>“Cancel” when the list of tasks are shown</w:t>
+            </w:r>
+          </w:p>
+        </w:tc>
+        <w:tc>
+          <w:tcPr>
+            <w:tcW w:w="1993" w:type="dxa"/>
+          </w:tcPr>
+          <w:p>
+            <w:r>
+              <w:t>Program should return to the home menu</w:t>
+            </w:r>
+          </w:p>
+        </w:tc>
+        <w:tc>
+          <w:tcPr>
+            <w:tcW w:w="1993" w:type="dxa"/>
+          </w:tcPr>
+          <w:p>
+            <w:r>
+              <w:t>Program returned to the home menu</w:t>
+            </w:r>
+          </w:p>
+        </w:tc>
+        <w:tc>
+          <w:tcPr>
+            <w:tcW w:w="1993" w:type="dxa"/>
+          </w:tcPr>
+          <w:p>
+            <w:r>
+              <w:t>N/A</w:t>
+            </w:r>
+          </w:p>
+        </w:tc>
+      </w:tr>
+      <w:tr>
+        <w:tc>
+          <w:tcPr>
+            <w:tcW w:w="1992" w:type="dxa"/>
+          </w:tcPr>
+          <w:p>
+            <w:r>
+              <w:t>22/7</w:t>
+            </w:r>
+          </w:p>
+        </w:tc>
+        <w:tc>
+          <w:tcPr>
+            <w:tcW w:w="1992" w:type="dxa"/>
+          </w:tcPr>
+          <w:p>
+            <w:r>
+              <w:t>If I press cancel while</w:t>
+            </w:r>
+          </w:p>
         </w:tc>
         <w:tc>
           <w:tcPr>
@@ -6423,7 +6467,6 @@
           </w:tcPr>
           <w:p>
             <w:r>
-              <w:lastRenderedPageBreak/>
               <w:t>Date</w:t>
             </w:r>
           </w:p>
@@ -6852,6 +6895,7 @@
           </w:tcPr>
           <w:p>
             <w:r>
+              <w:lastRenderedPageBreak/>
               <w:t>Date</w:t>
             </w:r>
           </w:p>
@@ -8070,6 +8114,7 @@
   <w:style w:type="character" w:default="1" w:styleId="DefaultParagraphFont">
     <w:name w:val="Default Paragraph Font"/>
     <w:uiPriority w:val="1"/>
+    <w:semiHidden/>
     <w:unhideWhenUsed/>
   </w:style>
   <w:style w:type="table" w:default="1" w:styleId="TableNormal">
@@ -8808,14 +8853,12 @@
 </file>
 
 <file path=customXml/item1.xml><?xml version="1.0" encoding="utf-8"?>
-<p:properties xmlns:p="http://schemas.microsoft.com/office/2006/metadata/properties" xmlns:xsi="http://www.w3.org/2001/XMLSchema-instance" xmlns:pc="http://schemas.microsoft.com/office/infopath/2007/PartnerControls">
-  <documentManagement>
-    <TaxCatchAll xmlns="36c75000-58b1-48ef-889f-834f55adc240" xsi:nil="true"/>
-    <lcf76f155ced4ddcb4097134ff3c332f xmlns="123be271-b045-42f2-9f8f-350d6f8ef38d">
-      <Terms xmlns="http://schemas.microsoft.com/office/infopath/2007/PartnerControls"/>
-    </lcf76f155ced4ddcb4097134ff3c332f>
-  </documentManagement>
-</p:properties>
+<?mso-contentType ?>
+<FormTemplates xmlns="http://schemas.microsoft.com/sharepoint/v3/contenttype/forms">
+  <Display>DocumentLibraryForm</Display>
+  <Edit>DocumentLibraryForm</Edit>
+  <New>DocumentLibraryForm</New>
+</FormTemplates>
 </file>
 
 <file path=customXml/item2.xml><?xml version="1.0" encoding="utf-8"?>
@@ -9014,21 +9057,20 @@
 </file>
 
 <file path=customXml/item3.xml><?xml version="1.0" encoding="utf-8"?>
-<?mso-contentType ?>
-<FormTemplates xmlns="http://schemas.microsoft.com/sharepoint/v3/contenttype/forms">
-  <Display>DocumentLibraryForm</Display>
-  <Edit>DocumentLibraryForm</Edit>
-  <New>DocumentLibraryForm</New>
-</FormTemplates>
+<p:properties xmlns:p="http://schemas.microsoft.com/office/2006/metadata/properties" xmlns:xsi="http://www.w3.org/2001/XMLSchema-instance" xmlns:pc="http://schemas.microsoft.com/office/infopath/2007/PartnerControls">
+  <documentManagement>
+    <TaxCatchAll xmlns="36c75000-58b1-48ef-889f-834f55adc240" xsi:nil="true"/>
+    <lcf76f155ced4ddcb4097134ff3c332f xmlns="123be271-b045-42f2-9f8f-350d6f8ef38d">
+      <Terms xmlns="http://schemas.microsoft.com/office/infopath/2007/PartnerControls"/>
+    </lcf76f155ced4ddcb4097134ff3c332f>
+  </documentManagement>
+</p:properties>
 </file>
 
 <file path=customXml/itemProps1.xml><?xml version="1.0" encoding="utf-8"?>
-<ds:datastoreItem xmlns:ds="http://schemas.openxmlformats.org/officeDocument/2006/customXml" ds:itemID="{C7515DB5-DEF0-4F12-A4AA-38224E91E24A}">
+<ds:datastoreItem xmlns:ds="http://schemas.openxmlformats.org/officeDocument/2006/customXml" ds:itemID="{1D738709-4E75-423A-A58E-A367BEE6EA78}">
   <ds:schemaRefs>
-    <ds:schemaRef ds:uri="http://schemas.microsoft.com/office/2006/metadata/properties"/>
-    <ds:schemaRef ds:uri="http://schemas.microsoft.com/office/infopath/2007/PartnerControls"/>
-    <ds:schemaRef ds:uri="36c75000-58b1-48ef-889f-834f55adc240"/>
-    <ds:schemaRef ds:uri="123be271-b045-42f2-9f8f-350d6f8ef38d"/>
+    <ds:schemaRef ds:uri="http://schemas.microsoft.com/sharepoint/v3/contenttype/forms"/>
   </ds:schemaRefs>
 </ds:datastoreItem>
 </file>
@@ -9053,9 +9095,12 @@
 </file>
 
 <file path=customXml/itemProps3.xml><?xml version="1.0" encoding="utf-8"?>
-<ds:datastoreItem xmlns:ds="http://schemas.openxmlformats.org/officeDocument/2006/customXml" ds:itemID="{1D738709-4E75-423A-A58E-A367BEE6EA78}">
+<ds:datastoreItem xmlns:ds="http://schemas.openxmlformats.org/officeDocument/2006/customXml" ds:itemID="{C7515DB5-DEF0-4F12-A4AA-38224E91E24A}">
   <ds:schemaRefs>
-    <ds:schemaRef ds:uri="http://schemas.microsoft.com/sharepoint/v3/contenttype/forms"/>
+    <ds:schemaRef ds:uri="http://schemas.microsoft.com/office/2006/metadata/properties"/>
+    <ds:schemaRef ds:uri="http://schemas.microsoft.com/office/infopath/2007/PartnerControls"/>
+    <ds:schemaRef ds:uri="36c75000-58b1-48ef-889f-834f55adc240"/>
+    <ds:schemaRef ds:uri="123be271-b045-42f2-9f8f-350d6f8ef38d"/>
   </ds:schemaRefs>
 </ds:datastoreItem>
 </file>
</xml_diff>

<commit_message>
Finished edit user. Need to fix backtracking through functions.
</commit_message>
<xml_diff>
--- a/91896 Testing.docx
+++ b/91896 Testing.docx
@@ -71,6 +71,7 @@
                 <w:szCs w:val="28"/>
               </w:rPr>
             </w:pPr>
+            <w:proofErr w:type="spellStart"/>
             <w:r>
               <w:rPr>
                 <w:sz w:val="28"/>
@@ -78,6 +79,7 @@
               </w:rPr>
               <w:t>User_menu</w:t>
             </w:r>
+            <w:proofErr w:type="spellEnd"/>
           </w:p>
           <w:p/>
         </w:tc>
@@ -668,6 +670,7 @@
                 <w:szCs w:val="28"/>
               </w:rPr>
             </w:pPr>
+            <w:proofErr w:type="spellStart"/>
             <w:r>
               <w:rPr>
                 <w:sz w:val="28"/>
@@ -675,6 +678,7 @@
               </w:rPr>
               <w:t>Integer_validation</w:t>
             </w:r>
+            <w:proofErr w:type="spellEnd"/>
           </w:p>
           <w:p/>
         </w:tc>
@@ -1489,6 +1493,7 @@
               </w:rPr>
               <w:t xml:space="preserve">Adding Function: </w:t>
             </w:r>
+            <w:proofErr w:type="spellStart"/>
             <w:r>
               <w:rPr>
                 <w:sz w:val="28"/>
@@ -1496,13 +1501,47 @@
               </w:rPr>
               <w:t>Create_new_task</w:t>
             </w:r>
+            <w:proofErr w:type="spellEnd"/>
             <w:r>
               <w:rPr>
                 <w:sz w:val="28"/>
                 <w:szCs w:val="28"/>
               </w:rPr>
-              <w:t xml:space="preserve">, input_multiple_values, check_multiple_input_values, </w:t>
-            </w:r>
+              <w:t xml:space="preserve">, </w:t>
+            </w:r>
+            <w:proofErr w:type="spellStart"/>
+            <w:r>
+              <w:rPr>
+                <w:sz w:val="28"/>
+                <w:szCs w:val="28"/>
+              </w:rPr>
+              <w:t>input_multiple_values</w:t>
+            </w:r>
+            <w:proofErr w:type="spellEnd"/>
+            <w:r>
+              <w:rPr>
+                <w:sz w:val="28"/>
+                <w:szCs w:val="28"/>
+              </w:rPr>
+              <w:t xml:space="preserve">, </w:t>
+            </w:r>
+            <w:proofErr w:type="spellStart"/>
+            <w:r>
+              <w:rPr>
+                <w:sz w:val="28"/>
+                <w:szCs w:val="28"/>
+              </w:rPr>
+              <w:t>check_multiple_input_values</w:t>
+            </w:r>
+            <w:proofErr w:type="spellEnd"/>
+            <w:r>
+              <w:rPr>
+                <w:sz w:val="28"/>
+                <w:szCs w:val="28"/>
+              </w:rPr>
+              <w:t xml:space="preserve">, </w:t>
+            </w:r>
+            <w:proofErr w:type="spellStart"/>
             <w:r>
               <w:rPr>
                 <w:sz w:val="28"/>
@@ -1510,6 +1549,7 @@
               </w:rPr>
               <w:t>generate_task_id</w:t>
             </w:r>
+            <w:proofErr w:type="spellEnd"/>
           </w:p>
           <w:p/>
         </w:tc>
@@ -1703,7 +1743,15 @@
           </w:tcPr>
           <w:p>
             <w:r>
-              <w:t>The program should return an error, Saying “You need to fill in all values!” and returning to the input page again</w:t>
+              <w:t xml:space="preserve">The program should return an error, </w:t>
+            </w:r>
+            <w:proofErr w:type="gramStart"/>
+            <w:r>
+              <w:t>Saying</w:t>
+            </w:r>
+            <w:proofErr w:type="gramEnd"/>
+            <w:r>
+              <w:t xml:space="preserve"> “You need to fill in all values!” and returning to the input page again</w:t>
             </w:r>
           </w:p>
         </w:tc>
@@ -1931,7 +1979,15 @@
           </w:tcPr>
           <w:p>
             <w:r>
-              <w:t>Output all dictionaries, With the updated one. The new task_ID was invalid and overwrote an old task.</w:t>
+              <w:t xml:space="preserve">Output all dictionaries, With the updated one. The new </w:t>
+            </w:r>
+            <w:proofErr w:type="spellStart"/>
+            <w:r>
+              <w:t>task_ID</w:t>
+            </w:r>
+            <w:proofErr w:type="spellEnd"/>
+            <w:r>
+              <w:t xml:space="preserve"> was invalid and overwrote an old task.</w:t>
             </w:r>
           </w:p>
         </w:tc>
@@ -1942,7 +1998,15 @@
           </w:tcPr>
           <w:p>
             <w:r>
-              <w:t>Adding a +1 to the generate_task_id because the list indexes start from 0</w:t>
+              <w:t xml:space="preserve">Adding a +1 to the </w:t>
+            </w:r>
+            <w:proofErr w:type="spellStart"/>
+            <w:r>
+              <w:t>generate_task_id</w:t>
+            </w:r>
+            <w:proofErr w:type="spellEnd"/>
+            <w:r>
+              <w:t xml:space="preserve"> because the list indexes start from 0</w:t>
             </w:r>
           </w:p>
         </w:tc>
@@ -1967,11 +2031,27 @@
           </w:tcPr>
           <w:p>
             <w:r>
-              <w:t xml:space="preserve">Seeing if the generate_taks_id function works correctly, generating an ID </w:t>
+              <w:t xml:space="preserve">Seeing if the </w:t>
+            </w:r>
+            <w:proofErr w:type="spellStart"/>
+            <w:r>
+              <w:t>generate_taks_id</w:t>
+            </w:r>
+            <w:proofErr w:type="spellEnd"/>
+            <w:r>
+              <w:t xml:space="preserve"> function works correctly, generating an ID </w:t>
             </w:r>
             <w:r>
               <w:lastRenderedPageBreak/>
-              <w:t>which is one more up from the last one eg. T1, T2.</w:t>
+              <w:t xml:space="preserve">which is one more up from the last one </w:t>
+            </w:r>
+            <w:proofErr w:type="spellStart"/>
+            <w:r>
+              <w:t>eg.</w:t>
+            </w:r>
+            <w:proofErr w:type="spellEnd"/>
+            <w:r>
+              <w:t xml:space="preserve"> T1, T2.</w:t>
             </w:r>
           </w:p>
         </w:tc>
@@ -1992,7 +2072,15 @@
           </w:tcPr>
           <w:p>
             <w:r>
-              <w:t>‘Excpected’ Value from the last test:</w:t>
+              <w:t>‘</w:t>
+            </w:r>
+            <w:proofErr w:type="spellStart"/>
+            <w:r>
+              <w:t>Excpected</w:t>
+            </w:r>
+            <w:proofErr w:type="spellEnd"/>
+            <w:r>
+              <w:t>’ Value from the last test:</w:t>
             </w:r>
           </w:p>
           <w:p>
@@ -2063,9 +2151,14 @@
               <w:lastRenderedPageBreak/>
               <w:t xml:space="preserve">Output all dictionaries, With the updated one. The new </w:t>
             </w:r>
+            <w:proofErr w:type="spellStart"/>
             <w:r>
               <w:lastRenderedPageBreak/>
-              <w:t>task_ID was invalid and overwrote an old task.</w:t>
+              <w:t>task_ID</w:t>
+            </w:r>
+            <w:proofErr w:type="spellEnd"/>
+            <w:r>
+              <w:t xml:space="preserve"> was invalid and overwrote an old task.</w:t>
             </w:r>
           </w:p>
         </w:tc>
@@ -2077,7 +2170,15 @@
           <w:p>
             <w:r>
               <w:lastRenderedPageBreak/>
-              <w:t xml:space="preserve">Adding a +1 to the generate_task_id because the list </w:t>
+              <w:t xml:space="preserve">Adding a +1 to the </w:t>
+            </w:r>
+            <w:proofErr w:type="spellStart"/>
+            <w:r>
+              <w:t>generate_task_id</w:t>
+            </w:r>
+            <w:proofErr w:type="spellEnd"/>
+            <w:r>
+              <w:t xml:space="preserve"> because the list </w:t>
             </w:r>
             <w:r>
               <w:lastRenderedPageBreak/>
@@ -2104,7 +2205,23 @@
           </w:tcPr>
           <w:p>
             <w:r>
-              <w:t>Seeing if the generate_taks_id function works correctly, generating an ID which is one more up from the last one eg. T1, T2.</w:t>
+              <w:t xml:space="preserve">Seeing if the </w:t>
+            </w:r>
+            <w:proofErr w:type="spellStart"/>
+            <w:r>
+              <w:t>generate_taks_id</w:t>
+            </w:r>
+            <w:proofErr w:type="spellEnd"/>
+            <w:r>
+              <w:t xml:space="preserve"> function works correctly, generating an ID which is one more up from the last one </w:t>
+            </w:r>
+            <w:proofErr w:type="spellStart"/>
+            <w:r>
+              <w:t>eg.</w:t>
+            </w:r>
+            <w:proofErr w:type="spellEnd"/>
+            <w:r>
+              <w:t xml:space="preserve"> T1, T2.</w:t>
             </w:r>
           </w:p>
         </w:tc>
@@ -2124,7 +2241,15 @@
           </w:tcPr>
           <w:p>
             <w:r>
-              <w:t>‘Excpected’ Value from the last test:</w:t>
+              <w:t>‘</w:t>
+            </w:r>
+            <w:proofErr w:type="spellStart"/>
+            <w:r>
+              <w:t>Excpected</w:t>
+            </w:r>
+            <w:proofErr w:type="spellEnd"/>
+            <w:r>
+              <w:t>’ Value from the last test:</w:t>
             </w:r>
           </w:p>
           <w:p>
@@ -2850,13 +2975,79 @@
               </w:rPr>
               <w:t xml:space="preserve">Search Function: </w:t>
             </w:r>
+            <w:proofErr w:type="spellStart"/>
             <w:r>
               <w:rPr>
                 <w:sz w:val="28"/>
                 <w:szCs w:val="28"/>
               </w:rPr>
-              <w:t>search_selection, search_tasks, search_members, search_members_dictionary, search_members_inputd</w:t>
-            </w:r>
+              <w:t>search_selection</w:t>
+            </w:r>
+            <w:proofErr w:type="spellEnd"/>
+            <w:r>
+              <w:rPr>
+                <w:sz w:val="28"/>
+                <w:szCs w:val="28"/>
+              </w:rPr>
+              <w:t xml:space="preserve">, </w:t>
+            </w:r>
+            <w:proofErr w:type="spellStart"/>
+            <w:r>
+              <w:rPr>
+                <w:sz w:val="28"/>
+                <w:szCs w:val="28"/>
+              </w:rPr>
+              <w:t>search_tasks</w:t>
+            </w:r>
+            <w:proofErr w:type="spellEnd"/>
+            <w:r>
+              <w:rPr>
+                <w:sz w:val="28"/>
+                <w:szCs w:val="28"/>
+              </w:rPr>
+              <w:t xml:space="preserve">, </w:t>
+            </w:r>
+            <w:proofErr w:type="spellStart"/>
+            <w:r>
+              <w:rPr>
+                <w:sz w:val="28"/>
+                <w:szCs w:val="28"/>
+              </w:rPr>
+              <w:t>search_members</w:t>
+            </w:r>
+            <w:proofErr w:type="spellEnd"/>
+            <w:r>
+              <w:rPr>
+                <w:sz w:val="28"/>
+                <w:szCs w:val="28"/>
+              </w:rPr>
+              <w:t xml:space="preserve">, </w:t>
+            </w:r>
+            <w:proofErr w:type="spellStart"/>
+            <w:r>
+              <w:rPr>
+                <w:sz w:val="28"/>
+                <w:szCs w:val="28"/>
+              </w:rPr>
+              <w:t>search_members_dictionary</w:t>
+            </w:r>
+            <w:proofErr w:type="spellEnd"/>
+            <w:r>
+              <w:rPr>
+                <w:sz w:val="28"/>
+                <w:szCs w:val="28"/>
+              </w:rPr>
+              <w:t xml:space="preserve">, </w:t>
+            </w:r>
+            <w:proofErr w:type="spellStart"/>
+            <w:r>
+              <w:rPr>
+                <w:sz w:val="28"/>
+                <w:szCs w:val="28"/>
+              </w:rPr>
+              <w:t>search_members_inputd</w:t>
+            </w:r>
+            <w:proofErr w:type="spellEnd"/>
           </w:p>
           <w:p/>
         </w:tc>
@@ -4961,7 +5152,15 @@
           </w:tcPr>
           <w:p>
             <w:r>
-              <w:t>“Pedwfosad f”</w:t>
+              <w:t>“</w:t>
+            </w:r>
+            <w:proofErr w:type="spellStart"/>
+            <w:r>
+              <w:t>Pedwfosad</w:t>
+            </w:r>
+            <w:proofErr w:type="spellEnd"/>
+            <w:r>
+              <w:t xml:space="preserve"> f”</w:t>
             </w:r>
           </w:p>
         </w:tc>
@@ -5112,7 +5311,15 @@
           </w:tcPr>
           <w:p>
             <w:r>
-              <w:t>“jsm”</w:t>
+              <w:t>“</w:t>
+            </w:r>
+            <w:proofErr w:type="spellStart"/>
+            <w:r>
+              <w:t>jsm</w:t>
+            </w:r>
+            <w:proofErr w:type="spellEnd"/>
+            <w:r>
+              <w:t>”</w:t>
             </w:r>
           </w:p>
         </w:tc>
@@ -5142,10 +5349,18 @@
           </w:tcPr>
           <w:p>
             <w:r>
-              <w:t>Added ‘</w:t>
-            </w:r>
-            <w:r>
-              <w:t>.lower():</w:t>
+              <w:t xml:space="preserve">Added </w:t>
+            </w:r>
+            <w:proofErr w:type="gramStart"/>
+            <w:r>
+              <w:t>‘</w:t>
+            </w:r>
+            <w:r>
+              <w:t>.lower</w:t>
+            </w:r>
+            <w:proofErr w:type="gramEnd"/>
+            <w:r>
+              <w:t>():</w:t>
             </w:r>
             <w:r>
               <w:t>’</w:t>
@@ -5156,7 +5371,15 @@
               <w:t>To the comparative to allow the program to recognize the user id, even if it is in lowercase</w:t>
             </w:r>
             <w:r>
-              <w:t>, as well as an .upper(), to pass the user id to the output function</w:t>
+              <w:t xml:space="preserve">, as well as </w:t>
+            </w:r>
+            <w:proofErr w:type="gramStart"/>
+            <w:r>
+              <w:t>an .upper</w:t>
+            </w:r>
+            <w:proofErr w:type="gramEnd"/>
+            <w:r>
+              <w:t>(), to pass the user id to the output function</w:t>
             </w:r>
           </w:p>
         </w:tc>
@@ -5196,7 +5419,15 @@
           </w:tcPr>
           <w:p>
             <w:r>
-              <w:t>“john smith”</w:t>
+              <w:t>“</w:t>
+            </w:r>
+            <w:proofErr w:type="gramStart"/>
+            <w:r>
+              <w:t>john</w:t>
+            </w:r>
+            <w:proofErr w:type="gramEnd"/>
+            <w:r>
+              <w:t xml:space="preserve"> smith”</w:t>
             </w:r>
           </w:p>
         </w:tc>
@@ -5229,10 +5460,18 @@
           </w:tcPr>
           <w:p>
             <w:r>
-              <w:t>Added ‘</w:t>
-            </w:r>
-            <w:r>
-              <w:t>.lower():</w:t>
+              <w:t xml:space="preserve">Added </w:t>
+            </w:r>
+            <w:proofErr w:type="gramStart"/>
+            <w:r>
+              <w:t>‘</w:t>
+            </w:r>
+            <w:r>
+              <w:t>.lower</w:t>
+            </w:r>
+            <w:proofErr w:type="gramEnd"/>
+            <w:r>
+              <w:t>():</w:t>
             </w:r>
             <w:r>
               <w:t>’</w:t>
@@ -5240,7 +5479,15 @@
           </w:p>
           <w:p>
             <w:r>
-              <w:t>To the comparative to allow the program to recognize the user name, even if it is in lowercase</w:t>
+              <w:t xml:space="preserve">To the comparative to allow the program to recognize the </w:t>
+            </w:r>
+            <w:proofErr w:type="gramStart"/>
+            <w:r>
+              <w:t>user name</w:t>
+            </w:r>
+            <w:proofErr w:type="gramEnd"/>
+            <w:r>
+              <w:t>, even if it is in lowercase</w:t>
             </w:r>
           </w:p>
         </w:tc>
@@ -5293,9 +5540,11 @@
             <w:tcW w:w="1993" w:type="dxa"/>
           </w:tcPr>
           <w:p>
+            <w:proofErr w:type="spellStart"/>
             <w:r>
               <w:t>jsm</w:t>
             </w:r>
+            <w:proofErr w:type="spellEnd"/>
           </w:p>
         </w:tc>
         <w:tc>
@@ -5657,8 +5906,13 @@
             <w:tcW w:w="1993" w:type="dxa"/>
           </w:tcPr>
           <w:p>
-            <w:r>
-              <w:t>Choicebox selection “BDI”</w:t>
+            <w:proofErr w:type="spellStart"/>
+            <w:r>
+              <w:t>Choicebox</w:t>
+            </w:r>
+            <w:proofErr w:type="spellEnd"/>
+            <w:r>
+              <w:t xml:space="preserve"> selection “BDI”</w:t>
             </w:r>
           </w:p>
         </w:tc>
@@ -5737,8 +5991,13 @@
             <w:tcW w:w="1993" w:type="dxa"/>
           </w:tcPr>
           <w:p>
-            <w:r>
-              <w:t>Choicebox “</w:t>
+            <w:proofErr w:type="spellStart"/>
+            <w:r>
+              <w:t>Choicebox</w:t>
+            </w:r>
+            <w:proofErr w:type="spellEnd"/>
+            <w:r>
+              <w:t xml:space="preserve"> “</w:t>
             </w:r>
             <w:r>
               <w:t>JSM</w:t>
@@ -5806,7 +6065,15 @@
           </w:tcPr>
           <w:p>
             <w:r>
-              <w:t>If the Un-assign member from a task works. (if task has someone assigned to it.)</w:t>
+              <w:t>If the Un-assign member from a task works. (</w:t>
+            </w:r>
+            <w:proofErr w:type="gramStart"/>
+            <w:r>
+              <w:t>if</w:t>
+            </w:r>
+            <w:proofErr w:type="gramEnd"/>
+            <w:r>
+              <w:t xml:space="preserve"> task has someone assigned to it.)</w:t>
             </w:r>
           </w:p>
         </w:tc>
@@ -5825,8 +6092,13 @@
             <w:tcW w:w="1993" w:type="dxa"/>
           </w:tcPr>
           <w:p>
-            <w:r>
-              <w:t>Choicebox “None” on task T1</w:t>
+            <w:proofErr w:type="spellStart"/>
+            <w:r>
+              <w:t>Choicebox</w:t>
+            </w:r>
+            <w:proofErr w:type="spellEnd"/>
+            <w:r>
+              <w:t xml:space="preserve"> “None” on task T1</w:t>
             </w:r>
           </w:p>
         </w:tc>
@@ -5881,7 +6153,15 @@
           </w:tcPr>
           <w:p>
             <w:r>
-              <w:t>If the Un-assign member form a task works (if task already has nobody assigned to it)</w:t>
+              <w:t xml:space="preserve">If the Un-assign member </w:t>
+            </w:r>
+            <w:proofErr w:type="gramStart"/>
+            <w:r>
+              <w:t>form</w:t>
+            </w:r>
+            <w:proofErr w:type="gramEnd"/>
+            <w:r>
+              <w:t xml:space="preserve"> a task works (if task already has nobody assigned to it)</w:t>
             </w:r>
           </w:p>
         </w:tc>
@@ -5900,8 +6180,13 @@
             <w:tcW w:w="1993" w:type="dxa"/>
           </w:tcPr>
           <w:p>
-            <w:r>
-              <w:t>Choicebox “None” on task T3</w:t>
+            <w:proofErr w:type="spellStart"/>
+            <w:r>
+              <w:t>Choicebox</w:t>
+            </w:r>
+            <w:proofErr w:type="spellEnd"/>
+            <w:r>
+              <w:t xml:space="preserve"> “None” on task T3</w:t>
             </w:r>
           </w:p>
         </w:tc>
@@ -6129,17 +6414,25 @@
           </w:tcPr>
           <w:p>
             <w:r>
-              <w:t>Invalid</w:t>
-            </w:r>
-          </w:p>
-        </w:tc>
-        <w:tc>
-          <w:tcPr>
-            <w:tcW w:w="1993" w:type="dxa"/>
-          </w:tcPr>
-          <w:p>
-            <w:r>
-              <w:t>“Cancel” when the list of tasks are shown</w:t>
+              <w:t>Valid</w:t>
+            </w:r>
+          </w:p>
+        </w:tc>
+        <w:tc>
+          <w:tcPr>
+            <w:tcW w:w="1993" w:type="dxa"/>
+          </w:tcPr>
+          <w:p>
+            <w:r>
+              <w:t xml:space="preserve">“Cancel” when the list of tasks </w:t>
+            </w:r>
+            <w:proofErr w:type="gramStart"/>
+            <w:r>
+              <w:t>are</w:t>
+            </w:r>
+            <w:proofErr w:type="gramEnd"/>
+            <w:r>
+              <w:t xml:space="preserve"> shown</w:t>
             </w:r>
           </w:p>
         </w:tc>
@@ -6215,6 +6508,399 @@
           </w:tcPr>
           <w:p>
             <w:r>
+              <w:t>Valid</w:t>
+            </w:r>
+          </w:p>
+        </w:tc>
+        <w:tc>
+          <w:tcPr>
+            <w:tcW w:w="1993" w:type="dxa"/>
+          </w:tcPr>
+          <w:p>
+            <w:r>
+              <w:t xml:space="preserve">“Cancel” when the list of tasks </w:t>
+            </w:r>
+            <w:proofErr w:type="gramStart"/>
+            <w:r>
+              <w:t>are</w:t>
+            </w:r>
+            <w:proofErr w:type="gramEnd"/>
+            <w:r>
+              <w:t xml:space="preserve"> shown</w:t>
+            </w:r>
+          </w:p>
+        </w:tc>
+        <w:tc>
+          <w:tcPr>
+            <w:tcW w:w="1993" w:type="dxa"/>
+          </w:tcPr>
+          <w:p>
+            <w:r>
+              <w:t>Program should return to the home menu</w:t>
+            </w:r>
+          </w:p>
+        </w:tc>
+        <w:tc>
+          <w:tcPr>
+            <w:tcW w:w="1993" w:type="dxa"/>
+          </w:tcPr>
+          <w:p>
+            <w:r>
+              <w:t>Program returned to the home menu</w:t>
+            </w:r>
+          </w:p>
+        </w:tc>
+        <w:tc>
+          <w:tcPr>
+            <w:tcW w:w="1993" w:type="dxa"/>
+          </w:tcPr>
+          <w:p>
+            <w:r>
+              <w:t>N/A</w:t>
+            </w:r>
+          </w:p>
+        </w:tc>
+      </w:tr>
+      <w:tr>
+        <w:tc>
+          <w:tcPr>
+            <w:tcW w:w="1992" w:type="dxa"/>
+          </w:tcPr>
+          <w:p>
+            <w:r>
+              <w:t>22/7</w:t>
+            </w:r>
+          </w:p>
+        </w:tc>
+        <w:tc>
+          <w:tcPr>
+            <w:tcW w:w="1992" w:type="dxa"/>
+          </w:tcPr>
+          <w:p>
+            <w:r>
+              <w:t>If I press cancel while in the middle of editing a task – inputting the change</w:t>
+            </w:r>
+          </w:p>
+        </w:tc>
+        <w:tc>
+          <w:tcPr>
+            <w:tcW w:w="1992" w:type="dxa"/>
+          </w:tcPr>
+          <w:p>
+            <w:r>
+              <w:t>Valid</w:t>
+            </w:r>
+          </w:p>
+        </w:tc>
+        <w:tc>
+          <w:tcPr>
+            <w:tcW w:w="1993" w:type="dxa"/>
+          </w:tcPr>
+          <w:p>
+            <w:r>
+              <w:t xml:space="preserve">“Cancel” </w:t>
+            </w:r>
+            <w:r>
+              <w:t xml:space="preserve">/ x button when </w:t>
+            </w:r>
+            <w:proofErr w:type="spellStart"/>
+            <w:r>
+              <w:t>tyipng</w:t>
+            </w:r>
+            <w:proofErr w:type="spellEnd"/>
+            <w:r>
+              <w:t xml:space="preserve"> in a new edit.</w:t>
+            </w:r>
+          </w:p>
+        </w:tc>
+        <w:tc>
+          <w:tcPr>
+            <w:tcW w:w="1993" w:type="dxa"/>
+          </w:tcPr>
+          <w:p>
+            <w:r>
+              <w:t>Program should say “No value input. Returning.” And return to the homepage</w:t>
+            </w:r>
+          </w:p>
+        </w:tc>
+        <w:tc>
+          <w:tcPr>
+            <w:tcW w:w="1993" w:type="dxa"/>
+          </w:tcPr>
+          <w:p>
+            <w:r>
+              <w:t>Program said no value input, returning to homepage. And returned to the homepage</w:t>
+            </w:r>
+          </w:p>
+        </w:tc>
+        <w:tc>
+          <w:tcPr>
+            <w:tcW w:w="1993" w:type="dxa"/>
+          </w:tcPr>
+          <w:p>
+            <w:r>
+              <w:t>N/A</w:t>
+            </w:r>
+          </w:p>
+        </w:tc>
+      </w:tr>
+      <w:tr>
+        <w:trPr>
+          <w:cnfStyle w:val="000000100000" w:firstRow="0" w:lastRow="0" w:firstColumn="0" w:lastColumn="0" w:oddVBand="0" w:evenVBand="0" w:oddHBand="1" w:evenHBand="0" w:firstRowFirstColumn="0" w:firstRowLastColumn="0" w:lastRowFirstColumn="0" w:lastRowLastColumn="0"/>
+          <w:trHeight w:val="84"/>
+        </w:trPr>
+        <w:tc>
+          <w:tcPr>
+            <w:tcW w:w="1992" w:type="dxa"/>
+            <w:vMerge w:val="restart"/>
+          </w:tcPr>
+          <w:p>
+            <w:r>
+              <w:t>23/7</w:t>
+            </w:r>
+          </w:p>
+        </w:tc>
+        <w:tc>
+          <w:tcPr>
+            <w:tcW w:w="1992" w:type="dxa"/>
+            <w:vMerge w:val="restart"/>
+          </w:tcPr>
+          <w:p>
+            <w:r>
+              <w:t xml:space="preserve">The priority </w:t>
+            </w:r>
+            <w:proofErr w:type="gramStart"/>
+            <w:r>
+              <w:t>edit</w:t>
+            </w:r>
+            <w:proofErr w:type="gramEnd"/>
+            <w:r>
+              <w:t xml:space="preserve"> - / Integer validation</w:t>
+            </w:r>
+          </w:p>
+        </w:tc>
+        <w:tc>
+          <w:tcPr>
+            <w:tcW w:w="1992" w:type="dxa"/>
+          </w:tcPr>
+          <w:p>
+            <w:r>
+              <w:t>Valid</w:t>
+            </w:r>
+          </w:p>
+        </w:tc>
+        <w:tc>
+          <w:tcPr>
+            <w:tcW w:w="1993" w:type="dxa"/>
+          </w:tcPr>
+          <w:p>
+            <w:r>
+              <w:t>1</w:t>
+            </w:r>
+          </w:p>
+        </w:tc>
+        <w:tc>
+          <w:tcPr>
+            <w:tcW w:w="1993" w:type="dxa"/>
+          </w:tcPr>
+          <w:p>
+            <w:r>
+              <w:t>Program should accept value and successfully edit it, showing the user the new value and output</w:t>
+            </w:r>
+          </w:p>
+        </w:tc>
+        <w:tc>
+          <w:tcPr>
+            <w:tcW w:w="1993" w:type="dxa"/>
+          </w:tcPr>
+          <w:p>
+            <w:r>
+              <w:t xml:space="preserve">Priority was updated </w:t>
+            </w:r>
+            <w:r>
+              <w:t>successfully, showed the user the new output</w:t>
+            </w:r>
+          </w:p>
+        </w:tc>
+        <w:tc>
+          <w:tcPr>
+            <w:tcW w:w="1993" w:type="dxa"/>
+            <w:vMerge w:val="restart"/>
+          </w:tcPr>
+          <w:p>
+            <w:r>
+              <w:t>N/A</w:t>
+            </w:r>
+          </w:p>
+        </w:tc>
+      </w:tr>
+      <w:tr>
+        <w:trPr>
+          <w:trHeight w:val="81"/>
+        </w:trPr>
+        <w:tc>
+          <w:tcPr>
+            <w:tcW w:w="1992" w:type="dxa"/>
+            <w:vMerge/>
+            <w:shd w:val="clear" w:color="auto" w:fill="F2F2F2" w:themeFill="background1" w:themeFillShade="F2"/>
+          </w:tcPr>
+          <w:p/>
+        </w:tc>
+        <w:tc>
+          <w:tcPr>
+            <w:tcW w:w="1992" w:type="dxa"/>
+            <w:vMerge/>
+            <w:shd w:val="clear" w:color="auto" w:fill="F2F2F2" w:themeFill="background1" w:themeFillShade="F2"/>
+          </w:tcPr>
+          <w:p/>
+        </w:tc>
+        <w:tc>
+          <w:tcPr>
+            <w:tcW w:w="1992" w:type="dxa"/>
+            <w:shd w:val="clear" w:color="auto" w:fill="F2F2F2" w:themeFill="background1" w:themeFillShade="F2"/>
+          </w:tcPr>
+          <w:p>
+            <w:r>
+              <w:t>Valid</w:t>
+            </w:r>
+          </w:p>
+        </w:tc>
+        <w:tc>
+          <w:tcPr>
+            <w:tcW w:w="1993" w:type="dxa"/>
+            <w:shd w:val="clear" w:color="auto" w:fill="F2F2F2" w:themeFill="background1" w:themeFillShade="F2"/>
+          </w:tcPr>
+          <w:p>
+            <w:r>
+              <w:t>2</w:t>
+            </w:r>
+          </w:p>
+        </w:tc>
+        <w:tc>
+          <w:tcPr>
+            <w:tcW w:w="1993" w:type="dxa"/>
+            <w:shd w:val="clear" w:color="auto" w:fill="F2F2F2" w:themeFill="background1" w:themeFillShade="F2"/>
+          </w:tcPr>
+          <w:p>
+            <w:r>
+              <w:t>Program should accept value and successfully edit it, showing the user the new value and output</w:t>
+            </w:r>
+          </w:p>
+        </w:tc>
+        <w:tc>
+          <w:tcPr>
+            <w:tcW w:w="1993" w:type="dxa"/>
+            <w:shd w:val="clear" w:color="auto" w:fill="F2F2F2" w:themeFill="background1" w:themeFillShade="F2"/>
+          </w:tcPr>
+          <w:p>
+            <w:r>
+              <w:t>Priority was updated successfully, showed the user the new output</w:t>
+            </w:r>
+          </w:p>
+        </w:tc>
+        <w:tc>
+          <w:tcPr>
+            <w:tcW w:w="1993" w:type="dxa"/>
+            <w:vMerge/>
+            <w:shd w:val="clear" w:color="auto" w:fill="F2F2F2" w:themeFill="background1" w:themeFillShade="F2"/>
+          </w:tcPr>
+          <w:p/>
+        </w:tc>
+      </w:tr>
+      <w:tr>
+        <w:trPr>
+          <w:cnfStyle w:val="000000100000" w:firstRow="0" w:lastRow="0" w:firstColumn="0" w:lastColumn="0" w:oddVBand="0" w:evenVBand="0" w:oddHBand="1" w:evenHBand="0" w:firstRowFirstColumn="0" w:firstRowLastColumn="0" w:lastRowFirstColumn="0" w:lastRowLastColumn="0"/>
+          <w:trHeight w:val="81"/>
+        </w:trPr>
+        <w:tc>
+          <w:tcPr>
+            <w:tcW w:w="1992" w:type="dxa"/>
+            <w:vMerge/>
+          </w:tcPr>
+          <w:p/>
+        </w:tc>
+        <w:tc>
+          <w:tcPr>
+            <w:tcW w:w="1992" w:type="dxa"/>
+            <w:vMerge/>
+          </w:tcPr>
+          <w:p/>
+        </w:tc>
+        <w:tc>
+          <w:tcPr>
+            <w:tcW w:w="1992" w:type="dxa"/>
+          </w:tcPr>
+          <w:p>
+            <w:r>
+              <w:t>Valid</w:t>
+            </w:r>
+          </w:p>
+        </w:tc>
+        <w:tc>
+          <w:tcPr>
+            <w:tcW w:w="1993" w:type="dxa"/>
+          </w:tcPr>
+          <w:p>
+            <w:r>
+              <w:t>3</w:t>
+            </w:r>
+          </w:p>
+        </w:tc>
+        <w:tc>
+          <w:tcPr>
+            <w:tcW w:w="1993" w:type="dxa"/>
+          </w:tcPr>
+          <w:p>
+            <w:r>
+              <w:t>Program should accept value and successfully edit it, showing the user the new value and output</w:t>
+            </w:r>
+          </w:p>
+        </w:tc>
+        <w:tc>
+          <w:tcPr>
+            <w:tcW w:w="1993" w:type="dxa"/>
+          </w:tcPr>
+          <w:p>
+            <w:r>
+              <w:t>Priority was updated successfully, showed the user the new output</w:t>
+            </w:r>
+          </w:p>
+        </w:tc>
+        <w:tc>
+          <w:tcPr>
+            <w:tcW w:w="1993" w:type="dxa"/>
+            <w:vMerge/>
+          </w:tcPr>
+          <w:p/>
+        </w:tc>
+      </w:tr>
+      <w:tr>
+        <w:trPr>
+          <w:trHeight w:val="81"/>
+        </w:trPr>
+        <w:tc>
+          <w:tcPr>
+            <w:tcW w:w="1992" w:type="dxa"/>
+            <w:vMerge/>
+            <w:shd w:val="clear" w:color="auto" w:fill="F2F2F2" w:themeFill="background1" w:themeFillShade="F2"/>
+          </w:tcPr>
+          <w:p/>
+        </w:tc>
+        <w:tc>
+          <w:tcPr>
+            <w:tcW w:w="1992" w:type="dxa"/>
+            <w:vMerge/>
+            <w:shd w:val="clear" w:color="auto" w:fill="F2F2F2" w:themeFill="background1" w:themeFillShade="F2"/>
+          </w:tcPr>
+          <w:p/>
+        </w:tc>
+        <w:tc>
+          <w:tcPr>
+            <w:tcW w:w="1992" w:type="dxa"/>
+            <w:shd w:val="clear" w:color="auto" w:fill="F2F2F2" w:themeFill="background1" w:themeFillShade="F2"/>
+          </w:tcPr>
+          <w:p>
+            <w:r>
               <w:t>Invalid</w:t>
             </w:r>
           </w:p>
@@ -6222,92 +6908,205 @@
         <w:tc>
           <w:tcPr>
             <w:tcW w:w="1993" w:type="dxa"/>
-          </w:tcPr>
-          <w:p>
-            <w:r>
-              <w:t>“Cancel” when the list of tasks are shown</w:t>
-            </w:r>
-          </w:p>
-        </w:tc>
-        <w:tc>
-          <w:tcPr>
-            <w:tcW w:w="1993" w:type="dxa"/>
-          </w:tcPr>
-          <w:p>
-            <w:r>
-              <w:t>Program should return to the home menu</w:t>
-            </w:r>
-          </w:p>
-        </w:tc>
-        <w:tc>
-          <w:tcPr>
-            <w:tcW w:w="1993" w:type="dxa"/>
-          </w:tcPr>
-          <w:p>
-            <w:r>
-              <w:t>Program returned to the home menu</w:t>
-            </w:r>
-          </w:p>
-        </w:tc>
-        <w:tc>
-          <w:tcPr>
-            <w:tcW w:w="1993" w:type="dxa"/>
-          </w:tcPr>
-          <w:p>
-            <w:r>
-              <w:t>N/A</w:t>
-            </w:r>
-          </w:p>
-        </w:tc>
-      </w:tr>
-      <w:tr>
-        <w:tc>
-          <w:tcPr>
-            <w:tcW w:w="1992" w:type="dxa"/>
-          </w:tcPr>
-          <w:p>
-            <w:r>
-              <w:t>22/7</w:t>
-            </w:r>
-          </w:p>
-        </w:tc>
-        <w:tc>
-          <w:tcPr>
-            <w:tcW w:w="1992" w:type="dxa"/>
-          </w:tcPr>
-          <w:p>
-            <w:r>
-              <w:t>If I press cancel while</w:t>
-            </w:r>
-          </w:p>
-        </w:tc>
-        <w:tc>
-          <w:tcPr>
-            <w:tcW w:w="1992" w:type="dxa"/>
-          </w:tcPr>
-          <w:p/>
-        </w:tc>
-        <w:tc>
-          <w:tcPr>
-            <w:tcW w:w="1993" w:type="dxa"/>
-          </w:tcPr>
-          <w:p/>
-        </w:tc>
-        <w:tc>
-          <w:tcPr>
-            <w:tcW w:w="1993" w:type="dxa"/>
-          </w:tcPr>
-          <w:p/>
-        </w:tc>
-        <w:tc>
-          <w:tcPr>
-            <w:tcW w:w="1993" w:type="dxa"/>
-          </w:tcPr>
-          <w:p/>
-        </w:tc>
-        <w:tc>
-          <w:tcPr>
-            <w:tcW w:w="1993" w:type="dxa"/>
+            <w:shd w:val="clear" w:color="auto" w:fill="F2F2F2" w:themeFill="background1" w:themeFillShade="F2"/>
+          </w:tcPr>
+          <w:p>
+            <w:r>
+              <w:t>Hello</w:t>
+            </w:r>
+          </w:p>
+        </w:tc>
+        <w:tc>
+          <w:tcPr>
+            <w:tcW w:w="1993" w:type="dxa"/>
+            <w:shd w:val="clear" w:color="auto" w:fill="F2F2F2" w:themeFill="background1" w:themeFillShade="F2"/>
+          </w:tcPr>
+          <w:p>
+            <w:r>
+              <w:t xml:space="preserve">Program should bring up an error, saying you must input a number, allowing the user </w:t>
+            </w:r>
+            <w:r>
+              <w:lastRenderedPageBreak/>
+              <w:t>to enter the value again</w:t>
+            </w:r>
+          </w:p>
+        </w:tc>
+        <w:tc>
+          <w:tcPr>
+            <w:tcW w:w="1993" w:type="dxa"/>
+            <w:shd w:val="clear" w:color="auto" w:fill="F2F2F2" w:themeFill="background1" w:themeFillShade="F2"/>
+          </w:tcPr>
+          <w:p>
+            <w:pPr>
+              <w:jc w:val="center"/>
+            </w:pPr>
+            <w:r>
+              <w:lastRenderedPageBreak/>
+              <w:t>It said I had to enter a number and returned me to the homepage</w:t>
+            </w:r>
+          </w:p>
+        </w:tc>
+        <w:tc>
+          <w:tcPr>
+            <w:tcW w:w="1993" w:type="dxa"/>
+            <w:vMerge/>
+            <w:shd w:val="clear" w:color="auto" w:fill="F2F2F2" w:themeFill="background1" w:themeFillShade="F2"/>
+          </w:tcPr>
+          <w:p/>
+        </w:tc>
+      </w:tr>
+      <w:tr>
+        <w:trPr>
+          <w:cnfStyle w:val="000000100000" w:firstRow="0" w:lastRow="0" w:firstColumn="0" w:lastColumn="0" w:oddVBand="0" w:evenVBand="0" w:oddHBand="1" w:evenHBand="0" w:firstRowFirstColumn="0" w:firstRowLastColumn="0" w:lastRowFirstColumn="0" w:lastRowLastColumn="0"/>
+          <w:trHeight w:val="81"/>
+        </w:trPr>
+        <w:tc>
+          <w:tcPr>
+            <w:tcW w:w="1992" w:type="dxa"/>
+            <w:vMerge/>
+          </w:tcPr>
+          <w:p/>
+        </w:tc>
+        <w:tc>
+          <w:tcPr>
+            <w:tcW w:w="1992" w:type="dxa"/>
+            <w:vMerge/>
+          </w:tcPr>
+          <w:p/>
+        </w:tc>
+        <w:tc>
+          <w:tcPr>
+            <w:tcW w:w="1992" w:type="dxa"/>
+          </w:tcPr>
+          <w:p>
+            <w:r>
+              <w:t>Boundary</w:t>
+            </w:r>
+          </w:p>
+        </w:tc>
+        <w:tc>
+          <w:tcPr>
+            <w:tcW w:w="1993" w:type="dxa"/>
+          </w:tcPr>
+          <w:p>
+            <w:r>
+              <w:t>0</w:t>
+            </w:r>
+          </w:p>
+        </w:tc>
+        <w:tc>
+          <w:tcPr>
+            <w:tcW w:w="1993" w:type="dxa"/>
+          </w:tcPr>
+          <w:p>
+            <w:r>
+              <w:t>Program should bring up an error, saying you must enter a value between 1 and 3, and allow the suer to re enter the value again</w:t>
+            </w:r>
+          </w:p>
+        </w:tc>
+        <w:tc>
+          <w:tcPr>
+            <w:tcW w:w="1993" w:type="dxa"/>
+          </w:tcPr>
+          <w:p>
+            <w:r>
+              <w:t>It said I had to enter a number between 1 and 3 and returned me to the homepage</w:t>
+            </w:r>
+          </w:p>
+        </w:tc>
+        <w:tc>
+          <w:tcPr>
+            <w:tcW w:w="1993" w:type="dxa"/>
+            <w:vMerge/>
+          </w:tcPr>
+          <w:p/>
+        </w:tc>
+      </w:tr>
+      <w:tr>
+        <w:trPr>
+          <w:trHeight w:val="81"/>
+        </w:trPr>
+        <w:tc>
+          <w:tcPr>
+            <w:tcW w:w="1992" w:type="dxa"/>
+            <w:vMerge/>
+            <w:shd w:val="clear" w:color="auto" w:fill="F2F2F2" w:themeFill="background1" w:themeFillShade="F2"/>
+          </w:tcPr>
+          <w:p/>
+        </w:tc>
+        <w:tc>
+          <w:tcPr>
+            <w:tcW w:w="1992" w:type="dxa"/>
+            <w:vMerge/>
+            <w:shd w:val="clear" w:color="auto" w:fill="F2F2F2" w:themeFill="background1" w:themeFillShade="F2"/>
+          </w:tcPr>
+          <w:p/>
+        </w:tc>
+        <w:tc>
+          <w:tcPr>
+            <w:tcW w:w="1992" w:type="dxa"/>
+            <w:shd w:val="clear" w:color="auto" w:fill="F2F2F2" w:themeFill="background1" w:themeFillShade="F2"/>
+          </w:tcPr>
+          <w:p>
+            <w:r>
+              <w:t>Boundary</w:t>
+            </w:r>
+          </w:p>
+        </w:tc>
+        <w:tc>
+          <w:tcPr>
+            <w:tcW w:w="1993" w:type="dxa"/>
+            <w:shd w:val="clear" w:color="auto" w:fill="F2F2F2" w:themeFill="background1" w:themeFillShade="F2"/>
+          </w:tcPr>
+          <w:p>
+            <w:r>
+              <w:t>4</w:t>
+            </w:r>
+          </w:p>
+        </w:tc>
+        <w:tc>
+          <w:tcPr>
+            <w:tcW w:w="1993" w:type="dxa"/>
+            <w:shd w:val="clear" w:color="auto" w:fill="F2F2F2" w:themeFill="background1" w:themeFillShade="F2"/>
+          </w:tcPr>
+          <w:p>
+            <w:r>
+              <w:t xml:space="preserve">Program should bring up an error, saying you must enter a value between 1 and 3, and allow the </w:t>
+            </w:r>
+            <w:proofErr w:type="spellStart"/>
+            <w:r>
+              <w:t>suer</w:t>
+            </w:r>
+            <w:proofErr w:type="spellEnd"/>
+            <w:r>
+              <w:t xml:space="preserve"> to </w:t>
+            </w:r>
+            <w:proofErr w:type="spellStart"/>
+            <w:r>
+              <w:t>re enter</w:t>
+            </w:r>
+            <w:proofErr w:type="spellEnd"/>
+            <w:r>
+              <w:t xml:space="preserve"> the value again</w:t>
+            </w:r>
+          </w:p>
+        </w:tc>
+        <w:tc>
+          <w:tcPr>
+            <w:tcW w:w="1993" w:type="dxa"/>
+            <w:shd w:val="clear" w:color="auto" w:fill="F2F2F2" w:themeFill="background1" w:themeFillShade="F2"/>
+          </w:tcPr>
+          <w:p>
+            <w:r>
+              <w:t>It said I had to enter a number between 1 and 3 and returned me to the homepage</w:t>
+            </w:r>
+          </w:p>
+        </w:tc>
+        <w:tc>
+          <w:tcPr>
+            <w:tcW w:w="1993" w:type="dxa"/>
+            <w:vMerge/>
+            <w:shd w:val="clear" w:color="auto" w:fill="F2F2F2" w:themeFill="background1" w:themeFillShade="F2"/>
           </w:tcPr>
           <w:p/>
         </w:tc>
@@ -6316,50 +7115,6 @@
         <w:trPr>
           <w:cnfStyle w:val="000000100000" w:firstRow="0" w:lastRow="0" w:firstColumn="0" w:lastColumn="0" w:oddVBand="0" w:evenVBand="0" w:oddHBand="1" w:evenHBand="0" w:firstRowFirstColumn="0" w:firstRowLastColumn="0" w:lastRowFirstColumn="0" w:lastRowLastColumn="0"/>
         </w:trPr>
-        <w:tc>
-          <w:tcPr>
-            <w:tcW w:w="1992" w:type="dxa"/>
-          </w:tcPr>
-          <w:p/>
-        </w:tc>
-        <w:tc>
-          <w:tcPr>
-            <w:tcW w:w="1992" w:type="dxa"/>
-          </w:tcPr>
-          <w:p/>
-        </w:tc>
-        <w:tc>
-          <w:tcPr>
-            <w:tcW w:w="1992" w:type="dxa"/>
-          </w:tcPr>
-          <w:p/>
-        </w:tc>
-        <w:tc>
-          <w:tcPr>
-            <w:tcW w:w="1993" w:type="dxa"/>
-          </w:tcPr>
-          <w:p/>
-        </w:tc>
-        <w:tc>
-          <w:tcPr>
-            <w:tcW w:w="1993" w:type="dxa"/>
-          </w:tcPr>
-          <w:p/>
-        </w:tc>
-        <w:tc>
-          <w:tcPr>
-            <w:tcW w:w="1993" w:type="dxa"/>
-          </w:tcPr>
-          <w:p/>
-        </w:tc>
-        <w:tc>
-          <w:tcPr>
-            <w:tcW w:w="1993" w:type="dxa"/>
-          </w:tcPr>
-          <w:p/>
-        </w:tc>
-      </w:tr>
-      <w:tr>
         <w:tc>
           <w:tcPr>
             <w:tcW w:w="1992" w:type="dxa"/>
@@ -6778,6 +7533,7 @@
           <w:sz w:val="32"/>
           <w:szCs w:val="32"/>
         </w:rPr>
+        <w:lastRenderedPageBreak/>
         <w:t xml:space="preserve">Continue </w:t>
       </w:r>
       <w:r>
@@ -6895,7 +7651,6 @@
           </w:tcPr>
           <w:p>
             <w:r>
-              <w:lastRenderedPageBreak/>
               <w:t>Date</w:t>
             </w:r>
           </w:p>
@@ -8853,12 +9608,14 @@
 </file>
 
 <file path=customXml/item1.xml><?xml version="1.0" encoding="utf-8"?>
-<?mso-contentType ?>
-<FormTemplates xmlns="http://schemas.microsoft.com/sharepoint/v3/contenttype/forms">
-  <Display>DocumentLibraryForm</Display>
-  <Edit>DocumentLibraryForm</Edit>
-  <New>DocumentLibraryForm</New>
-</FormTemplates>
+<p:properties xmlns:p="http://schemas.microsoft.com/office/2006/metadata/properties" xmlns:xsi="http://www.w3.org/2001/XMLSchema-instance" xmlns:pc="http://schemas.microsoft.com/office/infopath/2007/PartnerControls">
+  <documentManagement>
+    <TaxCatchAll xmlns="36c75000-58b1-48ef-889f-834f55adc240" xsi:nil="true"/>
+    <lcf76f155ced4ddcb4097134ff3c332f xmlns="123be271-b045-42f2-9f8f-350d6f8ef38d">
+      <Terms xmlns="http://schemas.microsoft.com/office/infopath/2007/PartnerControls"/>
+    </lcf76f155ced4ddcb4097134ff3c332f>
+  </documentManagement>
+</p:properties>
 </file>
 
 <file path=customXml/item2.xml><?xml version="1.0" encoding="utf-8"?>
@@ -9057,20 +9814,21 @@
 </file>
 
 <file path=customXml/item3.xml><?xml version="1.0" encoding="utf-8"?>
-<p:properties xmlns:p="http://schemas.microsoft.com/office/2006/metadata/properties" xmlns:xsi="http://www.w3.org/2001/XMLSchema-instance" xmlns:pc="http://schemas.microsoft.com/office/infopath/2007/PartnerControls">
-  <documentManagement>
-    <TaxCatchAll xmlns="36c75000-58b1-48ef-889f-834f55adc240" xsi:nil="true"/>
-    <lcf76f155ced4ddcb4097134ff3c332f xmlns="123be271-b045-42f2-9f8f-350d6f8ef38d">
-      <Terms xmlns="http://schemas.microsoft.com/office/infopath/2007/PartnerControls"/>
-    </lcf76f155ced4ddcb4097134ff3c332f>
-  </documentManagement>
-</p:properties>
+<?mso-contentType ?>
+<FormTemplates xmlns="http://schemas.microsoft.com/sharepoint/v3/contenttype/forms">
+  <Display>DocumentLibraryForm</Display>
+  <Edit>DocumentLibraryForm</Edit>
+  <New>DocumentLibraryForm</New>
+</FormTemplates>
 </file>
 
 <file path=customXml/itemProps1.xml><?xml version="1.0" encoding="utf-8"?>
-<ds:datastoreItem xmlns:ds="http://schemas.openxmlformats.org/officeDocument/2006/customXml" ds:itemID="{1D738709-4E75-423A-A58E-A367BEE6EA78}">
+<ds:datastoreItem xmlns:ds="http://schemas.openxmlformats.org/officeDocument/2006/customXml" ds:itemID="{C7515DB5-DEF0-4F12-A4AA-38224E91E24A}">
   <ds:schemaRefs>
-    <ds:schemaRef ds:uri="http://schemas.microsoft.com/sharepoint/v3/contenttype/forms"/>
+    <ds:schemaRef ds:uri="http://schemas.microsoft.com/office/2006/metadata/properties"/>
+    <ds:schemaRef ds:uri="http://schemas.microsoft.com/office/infopath/2007/PartnerControls"/>
+    <ds:schemaRef ds:uri="36c75000-58b1-48ef-889f-834f55adc240"/>
+    <ds:schemaRef ds:uri="123be271-b045-42f2-9f8f-350d6f8ef38d"/>
   </ds:schemaRefs>
 </ds:datastoreItem>
 </file>
@@ -9095,12 +9853,9 @@
 </file>
 
 <file path=customXml/itemProps3.xml><?xml version="1.0" encoding="utf-8"?>
-<ds:datastoreItem xmlns:ds="http://schemas.openxmlformats.org/officeDocument/2006/customXml" ds:itemID="{C7515DB5-DEF0-4F12-A4AA-38224E91E24A}">
+<ds:datastoreItem xmlns:ds="http://schemas.openxmlformats.org/officeDocument/2006/customXml" ds:itemID="{1D738709-4E75-423A-A58E-A367BEE6EA78}">
   <ds:schemaRefs>
-    <ds:schemaRef ds:uri="http://schemas.microsoft.com/office/2006/metadata/properties"/>
-    <ds:schemaRef ds:uri="http://schemas.microsoft.com/office/infopath/2007/PartnerControls"/>
-    <ds:schemaRef ds:uri="36c75000-58b1-48ef-889f-834f55adc240"/>
-    <ds:schemaRef ds:uri="123be271-b045-42f2-9f8f-350d6f8ef38d"/>
+    <ds:schemaRef ds:uri="http://schemas.microsoft.com/sharepoint/v3/contenttype/forms"/>
   </ds:schemaRefs>
 </ds:datastoreItem>
 </file>
</xml_diff>

<commit_message>
Worked on testing and currently fixing a bug in the update assignee where the program crashes.
</commit_message>
<xml_diff>
--- a/91896 Testing.docx
+++ b/91896 Testing.docx
@@ -2932,6 +2932,283 @@
           </w:p>
         </w:tc>
       </w:tr>
+      <w:tr>
+        <w:trPr>
+          <w:cnfStyle w:val="000000100000" w:firstRow="0" w:lastRow="0" w:firstColumn="0" w:lastColumn="0" w:oddVBand="0" w:evenVBand="0" w:oddHBand="1" w:evenHBand="0" w:firstRowFirstColumn="0" w:firstRowLastColumn="0" w:lastRowFirstColumn="0" w:lastRowLastColumn="0"/>
+          <w:trHeight w:val="1338"/>
+        </w:trPr>
+        <w:tc>
+          <w:tcPr>
+            <w:tcW w:w="1165" w:type="dxa"/>
+            <w:vMerge w:val="restart"/>
+          </w:tcPr>
+          <w:p>
+            <w:r>
+              <w:t>28/7</w:t>
+            </w:r>
+          </w:p>
+        </w:tc>
+        <w:tc>
+          <w:tcPr>
+            <w:tcW w:w="1883" w:type="dxa"/>
+            <w:vMerge w:val="restart"/>
+          </w:tcPr>
+          <w:p>
+            <w:r>
+              <w:t>Re-doing all the testing due to updating the add function.</w:t>
+            </w:r>
+          </w:p>
+          <w:p>
+            <w:r>
+              <w:t>Seeing if the Program works</w:t>
+            </w:r>
+          </w:p>
+          <w:p>
+            <w:r>
+              <w:t>- I leave some values blank</w:t>
+            </w:r>
+          </w:p>
+          <w:p>
+            <w:r>
+              <w:t xml:space="preserve">- I leave all of them blank </w:t>
+            </w:r>
+          </w:p>
+          <w:p>
+            <w:r>
+              <w:t>- I fill it all in correctly.</w:t>
+            </w:r>
+          </w:p>
+          <w:p>
+            <w:r>
+              <w:t>Without breaking or making the user stuck on one screen. Or allowing the user to input empty values into the system</w:t>
+            </w:r>
+          </w:p>
+          <w:p>
+            <w:r>
+              <w:lastRenderedPageBreak/>
+              <w:t>+ Boundary Testing again</w:t>
+            </w:r>
+          </w:p>
+        </w:tc>
+        <w:tc>
+          <w:tcPr>
+            <w:tcW w:w="1129" w:type="dxa"/>
+          </w:tcPr>
+          <w:p>
+            <w:r>
+              <w:lastRenderedPageBreak/>
+              <w:t>Expected</w:t>
+            </w:r>
+          </w:p>
+        </w:tc>
+        <w:tc>
+          <w:tcPr>
+            <w:tcW w:w="4635" w:type="dxa"/>
+          </w:tcPr>
+          <w:p>
+            <w:r>
+              <w:t>I fill in everything normally, then select the assignee as normal without cancelling or leaving anything blank</w:t>
+            </w:r>
+          </w:p>
+          <w:p>
+            <w:r>
+              <w:t>Title: “hi”, description: “hi”, priority 1, assignee: “JSM”</w:t>
+            </w:r>
+          </w:p>
+        </w:tc>
+        <w:tc>
+          <w:tcPr>
+            <w:tcW w:w="1831" w:type="dxa"/>
+          </w:tcPr>
+          <w:p/>
+        </w:tc>
+        <w:tc>
+          <w:tcPr>
+            <w:tcW w:w="1483" w:type="dxa"/>
+            <w:vMerge w:val="restart"/>
+          </w:tcPr>
+          <w:p/>
+        </w:tc>
+        <w:tc>
+          <w:tcPr>
+            <w:tcW w:w="1822" w:type="dxa"/>
+            <w:gridSpan w:val="2"/>
+            <w:vMerge w:val="restart"/>
+          </w:tcPr>
+          <w:p/>
+        </w:tc>
+      </w:tr>
+      <w:tr>
+        <w:trPr>
+          <w:trHeight w:val="1338"/>
+        </w:trPr>
+        <w:tc>
+          <w:tcPr>
+            <w:tcW w:w="1165" w:type="dxa"/>
+            <w:vMerge/>
+            <w:shd w:val="clear" w:color="auto" w:fill="F2F2F2" w:themeFill="background1" w:themeFillShade="F2"/>
+          </w:tcPr>
+          <w:p/>
+        </w:tc>
+        <w:tc>
+          <w:tcPr>
+            <w:tcW w:w="1883" w:type="dxa"/>
+            <w:vMerge/>
+            <w:shd w:val="clear" w:color="auto" w:fill="F2F2F2" w:themeFill="background1" w:themeFillShade="F2"/>
+          </w:tcPr>
+          <w:p/>
+        </w:tc>
+        <w:tc>
+          <w:tcPr>
+            <w:tcW w:w="1129" w:type="dxa"/>
+            <w:shd w:val="clear" w:color="auto" w:fill="F2F2F2" w:themeFill="background1" w:themeFillShade="F2"/>
+          </w:tcPr>
+          <w:p/>
+        </w:tc>
+        <w:tc>
+          <w:tcPr>
+            <w:tcW w:w="4635" w:type="dxa"/>
+            <w:shd w:val="clear" w:color="auto" w:fill="F2F2F2" w:themeFill="background1" w:themeFillShade="F2"/>
+          </w:tcPr>
+          <w:p/>
+        </w:tc>
+        <w:tc>
+          <w:tcPr>
+            <w:tcW w:w="1831" w:type="dxa"/>
+            <w:shd w:val="clear" w:color="auto" w:fill="F2F2F2" w:themeFill="background1" w:themeFillShade="F2"/>
+          </w:tcPr>
+          <w:p/>
+        </w:tc>
+        <w:tc>
+          <w:tcPr>
+            <w:tcW w:w="1483" w:type="dxa"/>
+            <w:vMerge/>
+            <w:shd w:val="clear" w:color="auto" w:fill="F2F2F2" w:themeFill="background1" w:themeFillShade="F2"/>
+          </w:tcPr>
+          <w:p/>
+        </w:tc>
+        <w:tc>
+          <w:tcPr>
+            <w:tcW w:w="1822" w:type="dxa"/>
+            <w:gridSpan w:val="2"/>
+            <w:vMerge/>
+            <w:shd w:val="clear" w:color="auto" w:fill="F2F2F2" w:themeFill="background1" w:themeFillShade="F2"/>
+          </w:tcPr>
+          <w:p/>
+        </w:tc>
+      </w:tr>
+      <w:tr>
+        <w:trPr>
+          <w:cnfStyle w:val="000000100000" w:firstRow="0" w:lastRow="0" w:firstColumn="0" w:lastColumn="0" w:oddVBand="0" w:evenVBand="0" w:oddHBand="1" w:evenHBand="0" w:firstRowFirstColumn="0" w:firstRowLastColumn="0" w:lastRowFirstColumn="0" w:lastRowLastColumn="0"/>
+          <w:trHeight w:val="1338"/>
+        </w:trPr>
+        <w:tc>
+          <w:tcPr>
+            <w:tcW w:w="1165" w:type="dxa"/>
+            <w:vMerge/>
+          </w:tcPr>
+          <w:p/>
+        </w:tc>
+        <w:tc>
+          <w:tcPr>
+            <w:tcW w:w="1883" w:type="dxa"/>
+            <w:vMerge/>
+          </w:tcPr>
+          <w:p/>
+        </w:tc>
+        <w:tc>
+          <w:tcPr>
+            <w:tcW w:w="1129" w:type="dxa"/>
+          </w:tcPr>
+          <w:p/>
+        </w:tc>
+        <w:tc>
+          <w:tcPr>
+            <w:tcW w:w="4635" w:type="dxa"/>
+          </w:tcPr>
+          <w:p/>
+        </w:tc>
+        <w:tc>
+          <w:tcPr>
+            <w:tcW w:w="1831" w:type="dxa"/>
+          </w:tcPr>
+          <w:p/>
+        </w:tc>
+        <w:tc>
+          <w:tcPr>
+            <w:tcW w:w="1483" w:type="dxa"/>
+            <w:vMerge/>
+          </w:tcPr>
+          <w:p/>
+        </w:tc>
+        <w:tc>
+          <w:tcPr>
+            <w:tcW w:w="1822" w:type="dxa"/>
+            <w:gridSpan w:val="2"/>
+            <w:vMerge/>
+          </w:tcPr>
+          <w:p/>
+        </w:tc>
+      </w:tr>
+      <w:tr>
+        <w:trPr>
+          <w:trHeight w:val="1338"/>
+        </w:trPr>
+        <w:tc>
+          <w:tcPr>
+            <w:tcW w:w="1165" w:type="dxa"/>
+            <w:vMerge/>
+            <w:shd w:val="clear" w:color="auto" w:fill="F2F2F2" w:themeFill="background1" w:themeFillShade="F2"/>
+          </w:tcPr>
+          <w:p/>
+        </w:tc>
+        <w:tc>
+          <w:tcPr>
+            <w:tcW w:w="1883" w:type="dxa"/>
+            <w:vMerge/>
+            <w:shd w:val="clear" w:color="auto" w:fill="F2F2F2" w:themeFill="background1" w:themeFillShade="F2"/>
+          </w:tcPr>
+          <w:p/>
+        </w:tc>
+        <w:tc>
+          <w:tcPr>
+            <w:tcW w:w="1129" w:type="dxa"/>
+            <w:shd w:val="clear" w:color="auto" w:fill="F2F2F2" w:themeFill="background1" w:themeFillShade="F2"/>
+          </w:tcPr>
+          <w:p/>
+        </w:tc>
+        <w:tc>
+          <w:tcPr>
+            <w:tcW w:w="4635" w:type="dxa"/>
+            <w:shd w:val="clear" w:color="auto" w:fill="F2F2F2" w:themeFill="background1" w:themeFillShade="F2"/>
+          </w:tcPr>
+          <w:p/>
+        </w:tc>
+        <w:tc>
+          <w:tcPr>
+            <w:tcW w:w="1831" w:type="dxa"/>
+            <w:shd w:val="clear" w:color="auto" w:fill="F2F2F2" w:themeFill="background1" w:themeFillShade="F2"/>
+          </w:tcPr>
+          <w:p/>
+        </w:tc>
+        <w:tc>
+          <w:tcPr>
+            <w:tcW w:w="1483" w:type="dxa"/>
+            <w:vMerge/>
+            <w:shd w:val="clear" w:color="auto" w:fill="F2F2F2" w:themeFill="background1" w:themeFillShade="F2"/>
+          </w:tcPr>
+          <w:p/>
+        </w:tc>
+        <w:tc>
+          <w:tcPr>
+            <w:tcW w:w="1822" w:type="dxa"/>
+            <w:gridSpan w:val="2"/>
+            <w:vMerge/>
+            <w:shd w:val="clear" w:color="auto" w:fill="F2F2F2" w:themeFill="background1" w:themeFillShade="F2"/>
+          </w:tcPr>
+          <w:p/>
+        </w:tc>
+      </w:tr>
     </w:tbl>
     <w:p/>
     <w:tbl>
@@ -3438,7 +3715,6 @@
           </w:tcPr>
           <w:p>
             <w:r>
-              <w:lastRenderedPageBreak/>
               <w:t>Date</w:t>
             </w:r>
           </w:p>
@@ -3526,7 +3802,11 @@
           </w:tcPr>
           <w:p>
             <w:r>
-              <w:t>Seeing if the string validation works, if it’s empty or if there is an empty space, or if the user filled in all options.</w:t>
+              <w:t xml:space="preserve">Seeing if the string validation works, if it’s empty or if there is an empty space, or if the </w:t>
+            </w:r>
+            <w:r>
+              <w:lastRenderedPageBreak/>
+              <w:t>user filled in all options.</w:t>
             </w:r>
           </w:p>
         </w:tc>
@@ -3536,6 +3816,7 @@
           </w:tcPr>
           <w:p>
             <w:r>
+              <w:lastRenderedPageBreak/>
               <w:t>Expected</w:t>
             </w:r>
           </w:p>
@@ -4000,7 +4281,6 @@
           </w:tcPr>
           <w:p>
             <w:r>
-              <w:lastRenderedPageBreak/>
               <w:t>26/6</w:t>
             </w:r>
           </w:p>
@@ -5050,6 +5330,7 @@
           </w:tcPr>
           <w:p>
             <w:r>
+              <w:lastRenderedPageBreak/>
               <w:t>18/7</w:t>
             </w:r>
           </w:p>
@@ -5515,7 +5796,11 @@
           </w:tcPr>
           <w:p>
             <w:r>
-              <w:t>What happens if I put in a lowercase name or member id when inputting it</w:t>
+              <w:t xml:space="preserve">What happens if I put in a lowercase name or member </w:t>
+            </w:r>
+            <w:r>
+              <w:lastRenderedPageBreak/>
+              <w:t>id when inputting it</w:t>
             </w:r>
           </w:p>
           <w:p>
@@ -5531,6 +5816,7 @@
           </w:tcPr>
           <w:p>
             <w:r>
+              <w:lastRenderedPageBreak/>
               <w:t>Expected</w:t>
             </w:r>
           </w:p>
@@ -5553,26 +5839,36 @@
           </w:tcPr>
           <w:p>
             <w:r>
-              <w:t>The program should recognize the id and output John Smith’s profile</w:t>
-            </w:r>
-          </w:p>
-        </w:tc>
-        <w:tc>
-          <w:tcPr>
-            <w:tcW w:w="1993" w:type="dxa"/>
-          </w:tcPr>
-          <w:p>
-            <w:r>
-              <w:t>The program recognized the id and output John Smith’s profile</w:t>
-            </w:r>
-          </w:p>
-        </w:tc>
-        <w:tc>
-          <w:tcPr>
-            <w:tcW w:w="1993" w:type="dxa"/>
-          </w:tcPr>
-          <w:p>
-            <w:r>
+              <w:t xml:space="preserve">The program should recognize the id and output </w:t>
+            </w:r>
+            <w:r>
+              <w:lastRenderedPageBreak/>
+              <w:t>John Smith’s profile</w:t>
+            </w:r>
+          </w:p>
+        </w:tc>
+        <w:tc>
+          <w:tcPr>
+            <w:tcW w:w="1993" w:type="dxa"/>
+          </w:tcPr>
+          <w:p>
+            <w:r>
+              <w:lastRenderedPageBreak/>
+              <w:t xml:space="preserve">The program recognized the id </w:t>
+            </w:r>
+            <w:r>
+              <w:lastRenderedPageBreak/>
+              <w:t>and output John Smith’s profile</w:t>
+            </w:r>
+          </w:p>
+        </w:tc>
+        <w:tc>
+          <w:tcPr>
+            <w:tcW w:w="1993" w:type="dxa"/>
+          </w:tcPr>
+          <w:p>
+            <w:r>
+              <w:lastRenderedPageBreak/>
               <w:t>N/A</w:t>
             </w:r>
           </w:p>
@@ -5967,167 +6263,157 @@
           </w:tcPr>
           <w:p>
             <w:r>
-              <w:t xml:space="preserve">If the assign member to a task function works </w:t>
+              <w:t>If the assign member to a task function works (even if someone is already assigned to the task)</w:t>
+            </w:r>
+          </w:p>
+        </w:tc>
+        <w:tc>
+          <w:tcPr>
+            <w:tcW w:w="1992" w:type="dxa"/>
+          </w:tcPr>
+          <w:p>
+            <w:r>
+              <w:t>Invalid</w:t>
+            </w:r>
+          </w:p>
+        </w:tc>
+        <w:tc>
+          <w:tcPr>
+            <w:tcW w:w="1993" w:type="dxa"/>
+          </w:tcPr>
+          <w:p>
+            <w:proofErr w:type="spellStart"/>
+            <w:r>
+              <w:t>Choicebox</w:t>
+            </w:r>
+            <w:proofErr w:type="spellEnd"/>
+            <w:r>
+              <w:t xml:space="preserve"> “</w:t>
+            </w:r>
+            <w:r>
+              <w:t>JSM</w:t>
+            </w:r>
+            <w:r>
+              <w:t>”</w:t>
+            </w:r>
+          </w:p>
+        </w:tc>
+        <w:tc>
+          <w:tcPr>
+            <w:tcW w:w="1993" w:type="dxa"/>
+          </w:tcPr>
+          <w:p>
+            <w:r>
+              <w:t>Program should give an error message saying that user “BDI” is already assigned to this task</w:t>
+            </w:r>
+          </w:p>
+        </w:tc>
+        <w:tc>
+          <w:tcPr>
+            <w:tcW w:w="1993" w:type="dxa"/>
+          </w:tcPr>
+          <w:p>
+            <w:r>
+              <w:t>The program gave an error message saying that the task already has user “BDI” assigned to it</w:t>
+            </w:r>
+          </w:p>
+        </w:tc>
+        <w:tc>
+          <w:tcPr>
+            <w:tcW w:w="1993" w:type="dxa"/>
+          </w:tcPr>
+          <w:p>
+            <w:r>
+              <w:t>N/A</w:t>
+            </w:r>
+          </w:p>
+        </w:tc>
+      </w:tr>
+      <w:tr>
+        <w:tc>
+          <w:tcPr>
+            <w:tcW w:w="1992" w:type="dxa"/>
+          </w:tcPr>
+          <w:p>
+            <w:r>
+              <w:t>21/7</w:t>
+            </w:r>
+          </w:p>
+        </w:tc>
+        <w:tc>
+          <w:tcPr>
+            <w:tcW w:w="1992" w:type="dxa"/>
+          </w:tcPr>
+          <w:p>
+            <w:r>
+              <w:t>If the Un-assign member from a task works. (</w:t>
+            </w:r>
+            <w:proofErr w:type="gramStart"/>
+            <w:r>
+              <w:t>if</w:t>
+            </w:r>
+            <w:proofErr w:type="gramEnd"/>
+            <w:r>
+              <w:t xml:space="preserve"> task has someone assigned to it.)</w:t>
+            </w:r>
+          </w:p>
+        </w:tc>
+        <w:tc>
+          <w:tcPr>
+            <w:tcW w:w="1992" w:type="dxa"/>
+          </w:tcPr>
+          <w:p>
+            <w:r>
+              <w:t>Expected</w:t>
+            </w:r>
+          </w:p>
+        </w:tc>
+        <w:tc>
+          <w:tcPr>
+            <w:tcW w:w="1993" w:type="dxa"/>
+          </w:tcPr>
+          <w:p>
+            <w:proofErr w:type="spellStart"/>
+            <w:r>
+              <w:t>Choicebox</w:t>
+            </w:r>
+            <w:proofErr w:type="spellEnd"/>
+            <w:r>
+              <w:t xml:space="preserve"> “None” on task T1</w:t>
+            </w:r>
+          </w:p>
+        </w:tc>
+        <w:tc>
+          <w:tcPr>
+            <w:tcW w:w="1993" w:type="dxa"/>
+          </w:tcPr>
+          <w:p>
+            <w:r>
+              <w:t>It should remove the task from the user’s task list and set the assignee of the task to “None”</w:t>
+            </w:r>
+          </w:p>
+        </w:tc>
+        <w:tc>
+          <w:tcPr>
+            <w:tcW w:w="1993" w:type="dxa"/>
+          </w:tcPr>
+          <w:p>
+            <w:r>
+              <w:t xml:space="preserve">The program removed the task from the user’s task list and set the assignee of </w:t>
             </w:r>
             <w:r>
               <w:lastRenderedPageBreak/>
-              <w:t>(even if someone is already assigned to the task)</w:t>
-            </w:r>
-          </w:p>
-        </w:tc>
-        <w:tc>
-          <w:tcPr>
-            <w:tcW w:w="1992" w:type="dxa"/>
+              <w:t>the task to “None” with a successful message box</w:t>
+            </w:r>
+          </w:p>
+        </w:tc>
+        <w:tc>
+          <w:tcPr>
+            <w:tcW w:w="1993" w:type="dxa"/>
           </w:tcPr>
           <w:p>
             <w:r>
               <w:lastRenderedPageBreak/>
-              <w:t>Invalid</w:t>
-            </w:r>
-          </w:p>
-        </w:tc>
-        <w:tc>
-          <w:tcPr>
-            <w:tcW w:w="1993" w:type="dxa"/>
-          </w:tcPr>
-          <w:p>
-            <w:proofErr w:type="spellStart"/>
-            <w:r>
-              <w:t>Choicebox</w:t>
-            </w:r>
-            <w:proofErr w:type="spellEnd"/>
-            <w:r>
-              <w:t xml:space="preserve"> “</w:t>
-            </w:r>
-            <w:r>
-              <w:t>JSM</w:t>
-            </w:r>
-            <w:r>
-              <w:t>”</w:t>
-            </w:r>
-          </w:p>
-        </w:tc>
-        <w:tc>
-          <w:tcPr>
-            <w:tcW w:w="1993" w:type="dxa"/>
-          </w:tcPr>
-          <w:p>
-            <w:r>
-              <w:t xml:space="preserve">Program should give an error message saying </w:t>
-            </w:r>
-            <w:r>
-              <w:lastRenderedPageBreak/>
-              <w:t>that user “BDI” is already assigned to this task</w:t>
-            </w:r>
-          </w:p>
-        </w:tc>
-        <w:tc>
-          <w:tcPr>
-            <w:tcW w:w="1993" w:type="dxa"/>
-          </w:tcPr>
-          <w:p>
-            <w:r>
-              <w:lastRenderedPageBreak/>
-              <w:t xml:space="preserve">The program gave an error message saying that the </w:t>
-            </w:r>
-            <w:r>
-              <w:lastRenderedPageBreak/>
-              <w:t>task already has user “BDI” assigned to it</w:t>
-            </w:r>
-          </w:p>
-        </w:tc>
-        <w:tc>
-          <w:tcPr>
-            <w:tcW w:w="1993" w:type="dxa"/>
-          </w:tcPr>
-          <w:p>
-            <w:r>
-              <w:lastRenderedPageBreak/>
-              <w:t>N/A</w:t>
-            </w:r>
-          </w:p>
-        </w:tc>
-      </w:tr>
-      <w:tr>
-        <w:tc>
-          <w:tcPr>
-            <w:tcW w:w="1992" w:type="dxa"/>
-          </w:tcPr>
-          <w:p>
-            <w:r>
-              <w:t>21/7</w:t>
-            </w:r>
-          </w:p>
-        </w:tc>
-        <w:tc>
-          <w:tcPr>
-            <w:tcW w:w="1992" w:type="dxa"/>
-          </w:tcPr>
-          <w:p>
-            <w:r>
-              <w:t>If the Un-assign member from a task works. (</w:t>
-            </w:r>
-            <w:proofErr w:type="gramStart"/>
-            <w:r>
-              <w:t>if</w:t>
-            </w:r>
-            <w:proofErr w:type="gramEnd"/>
-            <w:r>
-              <w:t xml:space="preserve"> task has someone assigned to it.)</w:t>
-            </w:r>
-          </w:p>
-        </w:tc>
-        <w:tc>
-          <w:tcPr>
-            <w:tcW w:w="1992" w:type="dxa"/>
-          </w:tcPr>
-          <w:p>
-            <w:r>
-              <w:t>Expected</w:t>
-            </w:r>
-          </w:p>
-        </w:tc>
-        <w:tc>
-          <w:tcPr>
-            <w:tcW w:w="1993" w:type="dxa"/>
-          </w:tcPr>
-          <w:p>
-            <w:proofErr w:type="spellStart"/>
-            <w:r>
-              <w:t>Choicebox</w:t>
-            </w:r>
-            <w:proofErr w:type="spellEnd"/>
-            <w:r>
-              <w:t xml:space="preserve"> “None” on task T1</w:t>
-            </w:r>
-          </w:p>
-        </w:tc>
-        <w:tc>
-          <w:tcPr>
-            <w:tcW w:w="1993" w:type="dxa"/>
-          </w:tcPr>
-          <w:p>
-            <w:r>
-              <w:t>It should remove the task from the user’s task list and set the assignee of the task to “None”</w:t>
-            </w:r>
-          </w:p>
-        </w:tc>
-        <w:tc>
-          <w:tcPr>
-            <w:tcW w:w="1993" w:type="dxa"/>
-          </w:tcPr>
-          <w:p>
-            <w:r>
-              <w:t>The program removed the task from the user’s task list and set the assignee of the task to “None” with a successful message box</w:t>
-            </w:r>
-          </w:p>
-        </w:tc>
-        <w:tc>
-          <w:tcPr>
-            <w:tcW w:w="1993" w:type="dxa"/>
-          </w:tcPr>
-          <w:p>
-            <w:r>
               <w:t>N/A</w:t>
             </w:r>
           </w:p>
@@ -6487,7 +6773,6 @@
           </w:tcPr>
           <w:p>
             <w:r>
-              <w:lastRenderedPageBreak/>
               <w:t>22/7</w:t>
             </w:r>
           </w:p>
@@ -6598,10 +6883,7 @@
           </w:tcPr>
           <w:p>
             <w:r>
-              <w:t xml:space="preserve">“Cancel” </w:t>
-            </w:r>
-            <w:r>
-              <w:t xml:space="preserve">/ x button when </w:t>
+              <w:t xml:space="preserve">“Cancel” / x button when </w:t>
             </w:r>
             <w:proofErr w:type="spellStart"/>
             <w:r>
@@ -6656,6 +6938,7 @@
           </w:tcPr>
           <w:p>
             <w:r>
+              <w:lastRenderedPageBreak/>
               <w:t>23/7</w:t>
             </w:r>
           </w:p>
@@ -6923,11 +7206,7 @@
           </w:tcPr>
           <w:p>
             <w:r>
-              <w:t xml:space="preserve">Program should bring up an error, saying you must input a number, allowing the user </w:t>
-            </w:r>
-            <w:r>
-              <w:lastRenderedPageBreak/>
-              <w:t>to enter the value again</w:t>
+              <w:t>Program should bring up an error, saying you must input a number, allowing the user to enter the value again</w:t>
             </w:r>
           </w:p>
         </w:tc>
@@ -6941,7 +7220,6 @@
               <w:jc w:val="center"/>
             </w:pPr>
             <w:r>
-              <w:lastRenderedPageBreak/>
               <w:t>It said I had to enter a number and returned me to the homepage</w:t>
             </w:r>
           </w:p>
@@ -7533,7 +7811,6 @@
           <w:sz w:val="32"/>
           <w:szCs w:val="32"/>
         </w:rPr>
-        <w:lastRenderedPageBreak/>
         <w:t xml:space="preserve">Continue </w:t>
       </w:r>
       <w:r>
@@ -7635,6 +7912,7 @@
                 <w:sz w:val="28"/>
                 <w:szCs w:val="28"/>
               </w:rPr>
+              <w:lastRenderedPageBreak/>
               <w:t>Whole Program</w:t>
             </w:r>
           </w:p>
@@ -9608,14 +9886,12 @@
 </file>
 
 <file path=customXml/item1.xml><?xml version="1.0" encoding="utf-8"?>
-<p:properties xmlns:p="http://schemas.microsoft.com/office/2006/metadata/properties" xmlns:xsi="http://www.w3.org/2001/XMLSchema-instance" xmlns:pc="http://schemas.microsoft.com/office/infopath/2007/PartnerControls">
-  <documentManagement>
-    <TaxCatchAll xmlns="36c75000-58b1-48ef-889f-834f55adc240" xsi:nil="true"/>
-    <lcf76f155ced4ddcb4097134ff3c332f xmlns="123be271-b045-42f2-9f8f-350d6f8ef38d">
-      <Terms xmlns="http://schemas.microsoft.com/office/infopath/2007/PartnerControls"/>
-    </lcf76f155ced4ddcb4097134ff3c332f>
-  </documentManagement>
-</p:properties>
+<?mso-contentType ?>
+<FormTemplates xmlns="http://schemas.microsoft.com/sharepoint/v3/contenttype/forms">
+  <Display>DocumentLibraryForm</Display>
+  <Edit>DocumentLibraryForm</Edit>
+  <New>DocumentLibraryForm</New>
+</FormTemplates>
 </file>
 
 <file path=customXml/item2.xml><?xml version="1.0" encoding="utf-8"?>
@@ -9814,21 +10090,20 @@
 </file>
 
 <file path=customXml/item3.xml><?xml version="1.0" encoding="utf-8"?>
-<?mso-contentType ?>
-<FormTemplates xmlns="http://schemas.microsoft.com/sharepoint/v3/contenttype/forms">
-  <Display>DocumentLibraryForm</Display>
-  <Edit>DocumentLibraryForm</Edit>
-  <New>DocumentLibraryForm</New>
-</FormTemplates>
+<p:properties xmlns:p="http://schemas.microsoft.com/office/2006/metadata/properties" xmlns:xsi="http://www.w3.org/2001/XMLSchema-instance" xmlns:pc="http://schemas.microsoft.com/office/infopath/2007/PartnerControls">
+  <documentManagement>
+    <TaxCatchAll xmlns="36c75000-58b1-48ef-889f-834f55adc240" xsi:nil="true"/>
+    <lcf76f155ced4ddcb4097134ff3c332f xmlns="123be271-b045-42f2-9f8f-350d6f8ef38d">
+      <Terms xmlns="http://schemas.microsoft.com/office/infopath/2007/PartnerControls"/>
+    </lcf76f155ced4ddcb4097134ff3c332f>
+  </documentManagement>
+</p:properties>
 </file>
 
 <file path=customXml/itemProps1.xml><?xml version="1.0" encoding="utf-8"?>
-<ds:datastoreItem xmlns:ds="http://schemas.openxmlformats.org/officeDocument/2006/customXml" ds:itemID="{C7515DB5-DEF0-4F12-A4AA-38224E91E24A}">
+<ds:datastoreItem xmlns:ds="http://schemas.openxmlformats.org/officeDocument/2006/customXml" ds:itemID="{1D738709-4E75-423A-A58E-A367BEE6EA78}">
   <ds:schemaRefs>
-    <ds:schemaRef ds:uri="http://schemas.microsoft.com/office/2006/metadata/properties"/>
-    <ds:schemaRef ds:uri="http://schemas.microsoft.com/office/infopath/2007/PartnerControls"/>
-    <ds:schemaRef ds:uri="36c75000-58b1-48ef-889f-834f55adc240"/>
-    <ds:schemaRef ds:uri="123be271-b045-42f2-9f8f-350d6f8ef38d"/>
+    <ds:schemaRef ds:uri="http://schemas.microsoft.com/sharepoint/v3/contenttype/forms"/>
   </ds:schemaRefs>
 </ds:datastoreItem>
 </file>
@@ -9853,9 +10128,12 @@
 </file>
 
 <file path=customXml/itemProps3.xml><?xml version="1.0" encoding="utf-8"?>
-<ds:datastoreItem xmlns:ds="http://schemas.openxmlformats.org/officeDocument/2006/customXml" ds:itemID="{1D738709-4E75-423A-A58E-A367BEE6EA78}">
+<ds:datastoreItem xmlns:ds="http://schemas.openxmlformats.org/officeDocument/2006/customXml" ds:itemID="{C7515DB5-DEF0-4F12-A4AA-38224E91E24A}">
   <ds:schemaRefs>
-    <ds:schemaRef ds:uri="http://schemas.microsoft.com/sharepoint/v3/contenttype/forms"/>
+    <ds:schemaRef ds:uri="http://schemas.microsoft.com/office/2006/metadata/properties"/>
+    <ds:schemaRef ds:uri="http://schemas.microsoft.com/office/infopath/2007/PartnerControls"/>
+    <ds:schemaRef ds:uri="36c75000-58b1-48ef-889f-834f55adc240"/>
+    <ds:schemaRef ds:uri="123be271-b045-42f2-9f8f-350d6f8ef38d"/>
   </ds:schemaRefs>
 </ds:datastoreItem>
 </file>
</xml_diff>

<commit_message>
Re-did system testing, did some retests for add, and edit, and for search due to adding a while loop to them.
</commit_message>
<xml_diff>
--- a/91896 Testing.docx
+++ b/91896 Testing.docx
@@ -6,6 +6,9 @@
       <w:pPr>
         <w:pStyle w:val="Title"/>
       </w:pPr>
+      <w:r>
+        <w:t xml:space="preserve">            </w:t>
+      </w:r>
       <w:r>
         <w:t>91896 - Testing Document</w:t>
       </w:r>
@@ -4045,6 +4048,581 @@
               <w:t>N/A</w:t>
             </w:r>
           </w:p>
+          <w:p/>
+        </w:tc>
+      </w:tr>
+      <w:tr>
+        <w:trPr>
+          <w:cnfStyle w:val="000000100000" w:firstRow="0" w:lastRow="0" w:firstColumn="0" w:lastColumn="0" w:oddVBand="0" w:evenVBand="0" w:oddHBand="1" w:evenHBand="0" w:firstRowFirstColumn="0" w:firstRowLastColumn="0" w:lastRowFirstColumn="0" w:lastRowLastColumn="0"/>
+          <w:trHeight w:val="271"/>
+        </w:trPr>
+        <w:tc>
+          <w:tcPr>
+            <w:tcW w:w="1001" w:type="dxa"/>
+            <w:vMerge w:val="restart"/>
+          </w:tcPr>
+          <w:p>
+            <w:r>
+              <w:t>31/7</w:t>
+            </w:r>
+          </w:p>
+        </w:tc>
+        <w:tc>
+          <w:tcPr>
+            <w:tcW w:w="1862" w:type="dxa"/>
+            <w:vMerge w:val="restart"/>
+          </w:tcPr>
+          <w:p>
+            <w:r>
+              <w:t xml:space="preserve">Retesting the add function, now that I have changed it so that it goes back to the input when an invalid </w:t>
+            </w:r>
+            <w:r>
+              <w:lastRenderedPageBreak/>
+              <w:t>function is input instead of back to the home screen</w:t>
+            </w:r>
+          </w:p>
+        </w:tc>
+        <w:tc>
+          <w:tcPr>
+            <w:tcW w:w="1129" w:type="dxa"/>
+            <w:vMerge w:val="restart"/>
+          </w:tcPr>
+          <w:p>
+            <w:r>
+              <w:lastRenderedPageBreak/>
+              <w:t>Valid</w:t>
+            </w:r>
+          </w:p>
+        </w:tc>
+        <w:tc>
+          <w:tcPr>
+            <w:tcW w:w="4503" w:type="dxa"/>
+          </w:tcPr>
+          <w:p>
+            <w:r>
+              <w:t>If I fill in every value normally.</w:t>
+            </w:r>
+          </w:p>
+          <w:p>
+            <w:r>
+              <w:t>Title: “</w:t>
+            </w:r>
+            <w:proofErr w:type="spellStart"/>
+            <w:r>
+              <w:t>helo</w:t>
+            </w:r>
+            <w:proofErr w:type="spellEnd"/>
+            <w:r>
+              <w:t xml:space="preserve">”, description: :”hi”, priority: 1, assignee: “JLO” </w:t>
+            </w:r>
+          </w:p>
+        </w:tc>
+        <w:tc>
+          <w:tcPr>
+            <w:tcW w:w="1690" w:type="dxa"/>
+          </w:tcPr>
+          <w:p>
+            <w:r>
+              <w:t>It should create the new task normally, and output the task then return to the home screen.</w:t>
+            </w:r>
+          </w:p>
+        </w:tc>
+        <w:tc>
+          <w:tcPr>
+            <w:tcW w:w="1941" w:type="dxa"/>
+          </w:tcPr>
+          <w:p>
+            <w:r>
+              <w:t>It created the new task normally and showed the output task and then returned to the home screen</w:t>
+            </w:r>
+          </w:p>
+        </w:tc>
+        <w:tc>
+          <w:tcPr>
+            <w:tcW w:w="1822" w:type="dxa"/>
+            <w:gridSpan w:val="2"/>
+          </w:tcPr>
+          <w:p>
+            <w:r>
+              <w:t>N/A</w:t>
+            </w:r>
+          </w:p>
+        </w:tc>
+      </w:tr>
+      <w:tr>
+        <w:trPr>
+          <w:trHeight w:val="86"/>
+        </w:trPr>
+        <w:tc>
+          <w:tcPr>
+            <w:tcW w:w="1001" w:type="dxa"/>
+            <w:vMerge/>
+            <w:shd w:val="clear" w:color="auto" w:fill="F2F2F2" w:themeFill="background1" w:themeFillShade="F2"/>
+          </w:tcPr>
+          <w:p/>
+        </w:tc>
+        <w:tc>
+          <w:tcPr>
+            <w:tcW w:w="1862" w:type="dxa"/>
+            <w:vMerge/>
+            <w:shd w:val="clear" w:color="auto" w:fill="F2F2F2" w:themeFill="background1" w:themeFillShade="F2"/>
+          </w:tcPr>
+          <w:p/>
+        </w:tc>
+        <w:tc>
+          <w:tcPr>
+            <w:tcW w:w="1129" w:type="dxa"/>
+            <w:vMerge/>
+            <w:shd w:val="clear" w:color="auto" w:fill="F2F2F2" w:themeFill="background1" w:themeFillShade="F2"/>
+          </w:tcPr>
+          <w:p/>
+        </w:tc>
+        <w:tc>
+          <w:tcPr>
+            <w:tcW w:w="4503" w:type="dxa"/>
+            <w:shd w:val="clear" w:color="auto" w:fill="F2F2F2" w:themeFill="background1" w:themeFillShade="F2"/>
+          </w:tcPr>
+          <w:p>
+            <w:r>
+              <w:t>Pressing cancel when inputting the title, description, and priority</w:t>
+            </w:r>
+          </w:p>
+        </w:tc>
+        <w:tc>
+          <w:tcPr>
+            <w:tcW w:w="1690" w:type="dxa"/>
+            <w:shd w:val="clear" w:color="auto" w:fill="F2F2F2" w:themeFill="background1" w:themeFillShade="F2"/>
+          </w:tcPr>
+          <w:p>
+            <w:r>
+              <w:t xml:space="preserve">The program should return to the </w:t>
+            </w:r>
+            <w:proofErr w:type="spellStart"/>
+            <w:r>
+              <w:t>homescreen</w:t>
+            </w:r>
+            <w:proofErr w:type="spellEnd"/>
+            <w:r>
+              <w:t xml:space="preserve"> without creating a new task</w:t>
+            </w:r>
+          </w:p>
+        </w:tc>
+        <w:tc>
+          <w:tcPr>
+            <w:tcW w:w="1941" w:type="dxa"/>
+            <w:shd w:val="clear" w:color="auto" w:fill="F2F2F2" w:themeFill="background1" w:themeFillShade="F2"/>
+          </w:tcPr>
+          <w:p>
+            <w:r>
+              <w:t xml:space="preserve">Program returned to the </w:t>
+            </w:r>
+            <w:proofErr w:type="spellStart"/>
+            <w:r>
+              <w:t>homescreen</w:t>
+            </w:r>
+            <w:proofErr w:type="spellEnd"/>
+            <w:r>
+              <w:t xml:space="preserve"> without creating a new task</w:t>
+            </w:r>
+          </w:p>
+        </w:tc>
+        <w:tc>
+          <w:tcPr>
+            <w:tcW w:w="1822" w:type="dxa"/>
+            <w:gridSpan w:val="2"/>
+            <w:shd w:val="clear" w:color="auto" w:fill="F2F2F2" w:themeFill="background1" w:themeFillShade="F2"/>
+          </w:tcPr>
+          <w:p>
+            <w:r>
+              <w:t>N/A</w:t>
+            </w:r>
+          </w:p>
+        </w:tc>
+      </w:tr>
+      <w:tr>
+        <w:trPr>
+          <w:cnfStyle w:val="000000100000" w:firstRow="0" w:lastRow="0" w:firstColumn="0" w:lastColumn="0" w:oddVBand="0" w:evenVBand="0" w:oddHBand="1" w:evenHBand="0" w:firstRowFirstColumn="0" w:firstRowLastColumn="0" w:lastRowFirstColumn="0" w:lastRowLastColumn="0"/>
+          <w:trHeight w:val="86"/>
+        </w:trPr>
+        <w:tc>
+          <w:tcPr>
+            <w:tcW w:w="1001" w:type="dxa"/>
+            <w:vMerge/>
+          </w:tcPr>
+          <w:p/>
+        </w:tc>
+        <w:tc>
+          <w:tcPr>
+            <w:tcW w:w="1862" w:type="dxa"/>
+            <w:vMerge/>
+          </w:tcPr>
+          <w:p/>
+        </w:tc>
+        <w:tc>
+          <w:tcPr>
+            <w:tcW w:w="1129" w:type="dxa"/>
+            <w:vMerge/>
+          </w:tcPr>
+          <w:p/>
+        </w:tc>
+        <w:tc>
+          <w:tcPr>
+            <w:tcW w:w="4503" w:type="dxa"/>
+          </w:tcPr>
+          <w:p>
+            <w:r>
+              <w:t>Pressing cancel when assigning a task</w:t>
+            </w:r>
+          </w:p>
+        </w:tc>
+        <w:tc>
+          <w:tcPr>
+            <w:tcW w:w="1690" w:type="dxa"/>
+          </w:tcPr>
+          <w:p>
+            <w:r>
+              <w:t xml:space="preserve">The program should return to the </w:t>
+            </w:r>
+            <w:proofErr w:type="spellStart"/>
+            <w:r>
+              <w:t>homescreen</w:t>
+            </w:r>
+            <w:proofErr w:type="spellEnd"/>
+            <w:r>
+              <w:t xml:space="preserve"> without creating a new task</w:t>
+            </w:r>
+          </w:p>
+        </w:tc>
+        <w:tc>
+          <w:tcPr>
+            <w:tcW w:w="1941" w:type="dxa"/>
+          </w:tcPr>
+          <w:p>
+            <w:r>
+              <w:t xml:space="preserve">Program returned to the </w:t>
+            </w:r>
+            <w:proofErr w:type="spellStart"/>
+            <w:r>
+              <w:t>homescreen</w:t>
+            </w:r>
+            <w:proofErr w:type="spellEnd"/>
+            <w:r>
+              <w:t xml:space="preserve"> without creating a new task</w:t>
+            </w:r>
+          </w:p>
+        </w:tc>
+        <w:tc>
+          <w:tcPr>
+            <w:tcW w:w="1822" w:type="dxa"/>
+            <w:gridSpan w:val="2"/>
+          </w:tcPr>
+          <w:p>
+            <w:r>
+              <w:t>N/A</w:t>
+            </w:r>
+          </w:p>
+        </w:tc>
+      </w:tr>
+      <w:tr>
+        <w:trPr>
+          <w:trHeight w:val="182"/>
+        </w:trPr>
+        <w:tc>
+          <w:tcPr>
+            <w:tcW w:w="1001" w:type="dxa"/>
+            <w:vMerge/>
+            <w:shd w:val="clear" w:color="auto" w:fill="F2F2F2" w:themeFill="background1" w:themeFillShade="F2"/>
+          </w:tcPr>
+          <w:p/>
+        </w:tc>
+        <w:tc>
+          <w:tcPr>
+            <w:tcW w:w="1862" w:type="dxa"/>
+            <w:vMerge/>
+            <w:shd w:val="clear" w:color="auto" w:fill="F2F2F2" w:themeFill="background1" w:themeFillShade="F2"/>
+          </w:tcPr>
+          <w:p/>
+        </w:tc>
+        <w:tc>
+          <w:tcPr>
+            <w:tcW w:w="1129" w:type="dxa"/>
+            <w:vMerge w:val="restart"/>
+            <w:shd w:val="clear" w:color="auto" w:fill="F2F2F2" w:themeFill="background1" w:themeFillShade="F2"/>
+          </w:tcPr>
+          <w:p>
+            <w:r>
+              <w:t>Invalid</w:t>
+            </w:r>
+          </w:p>
+        </w:tc>
+        <w:tc>
+          <w:tcPr>
+            <w:tcW w:w="4503" w:type="dxa"/>
+            <w:shd w:val="clear" w:color="auto" w:fill="F2F2F2" w:themeFill="background1" w:themeFillShade="F2"/>
+          </w:tcPr>
+          <w:p>
+            <w:r>
+              <w:t>I don’t fill in any values on the first screen with the title, description, and priority.</w:t>
+            </w:r>
+          </w:p>
+        </w:tc>
+        <w:tc>
+          <w:tcPr>
+            <w:tcW w:w="1690" w:type="dxa"/>
+            <w:shd w:val="clear" w:color="auto" w:fill="F2F2F2" w:themeFill="background1" w:themeFillShade="F2"/>
+          </w:tcPr>
+          <w:p>
+            <w:r>
+              <w:t>The program should give an error saying you need to fill in all values and re-open then input screen</w:t>
+            </w:r>
+          </w:p>
+        </w:tc>
+        <w:tc>
+          <w:tcPr>
+            <w:tcW w:w="1941" w:type="dxa"/>
+            <w:shd w:val="clear" w:color="auto" w:fill="F2F2F2" w:themeFill="background1" w:themeFillShade="F2"/>
+          </w:tcPr>
+          <w:p>
+            <w:r>
+              <w:t>Program said I needed to fill in all values then re-opened the input boxes.</w:t>
+            </w:r>
+          </w:p>
+        </w:tc>
+        <w:tc>
+          <w:tcPr>
+            <w:tcW w:w="1822" w:type="dxa"/>
+            <w:gridSpan w:val="2"/>
+            <w:shd w:val="clear" w:color="auto" w:fill="F2F2F2" w:themeFill="background1" w:themeFillShade="F2"/>
+          </w:tcPr>
+          <w:p/>
+        </w:tc>
+      </w:tr>
+      <w:tr>
+        <w:trPr>
+          <w:cnfStyle w:val="000000100000" w:firstRow="0" w:lastRow="0" w:firstColumn="0" w:lastColumn="0" w:oddVBand="0" w:evenVBand="0" w:oddHBand="1" w:evenHBand="0" w:firstRowFirstColumn="0" w:firstRowLastColumn="0" w:lastRowFirstColumn="0" w:lastRowLastColumn="0"/>
+          <w:trHeight w:val="180"/>
+        </w:trPr>
+        <w:tc>
+          <w:tcPr>
+            <w:tcW w:w="1001" w:type="dxa"/>
+            <w:vMerge/>
+          </w:tcPr>
+          <w:p/>
+        </w:tc>
+        <w:tc>
+          <w:tcPr>
+            <w:tcW w:w="1862" w:type="dxa"/>
+            <w:vMerge/>
+          </w:tcPr>
+          <w:p/>
+        </w:tc>
+        <w:tc>
+          <w:tcPr>
+            <w:tcW w:w="1129" w:type="dxa"/>
+            <w:vMerge/>
+          </w:tcPr>
+          <w:p/>
+        </w:tc>
+        <w:tc>
+          <w:tcPr>
+            <w:tcW w:w="4503" w:type="dxa"/>
+          </w:tcPr>
+          <w:p>
+            <w:r>
+              <w:t>I don’t fill in one of the values (title, description, priority), while filling in one of the other two</w:t>
+            </w:r>
+          </w:p>
+        </w:tc>
+        <w:tc>
+          <w:tcPr>
+            <w:tcW w:w="1690" w:type="dxa"/>
+          </w:tcPr>
+          <w:p>
+            <w:r>
+              <w:t>The program should give an error saying you need to fill in all values and re-open then input screen</w:t>
+            </w:r>
+          </w:p>
+        </w:tc>
+        <w:tc>
+          <w:tcPr>
+            <w:tcW w:w="1941" w:type="dxa"/>
+          </w:tcPr>
+          <w:p>
+            <w:r>
+              <w:t>Program said I needed to fill in all values then re-opened the input boxes.</w:t>
+            </w:r>
+          </w:p>
+        </w:tc>
+        <w:tc>
+          <w:tcPr>
+            <w:tcW w:w="1822" w:type="dxa"/>
+            <w:gridSpan w:val="2"/>
+          </w:tcPr>
+          <w:p/>
+        </w:tc>
+      </w:tr>
+      <w:tr>
+        <w:trPr>
+          <w:trHeight w:val="180"/>
+        </w:trPr>
+        <w:tc>
+          <w:tcPr>
+            <w:tcW w:w="1001" w:type="dxa"/>
+            <w:vMerge/>
+            <w:shd w:val="clear" w:color="auto" w:fill="F2F2F2" w:themeFill="background1" w:themeFillShade="F2"/>
+          </w:tcPr>
+          <w:p/>
+        </w:tc>
+        <w:tc>
+          <w:tcPr>
+            <w:tcW w:w="1862" w:type="dxa"/>
+            <w:vMerge/>
+            <w:shd w:val="clear" w:color="auto" w:fill="F2F2F2" w:themeFill="background1" w:themeFillShade="F2"/>
+          </w:tcPr>
+          <w:p/>
+        </w:tc>
+        <w:tc>
+          <w:tcPr>
+            <w:tcW w:w="1129" w:type="dxa"/>
+            <w:vMerge/>
+            <w:shd w:val="clear" w:color="auto" w:fill="F2F2F2" w:themeFill="background1" w:themeFillShade="F2"/>
+          </w:tcPr>
+          <w:p/>
+        </w:tc>
+        <w:tc>
+          <w:tcPr>
+            <w:tcW w:w="4503" w:type="dxa"/>
+            <w:shd w:val="clear" w:color="auto" w:fill="F2F2F2" w:themeFill="background1" w:themeFillShade="F2"/>
+          </w:tcPr>
+          <w:p>
+            <w:r>
+              <w:t>I input a string for the priority</w:t>
+            </w:r>
+          </w:p>
+        </w:tc>
+        <w:tc>
+          <w:tcPr>
+            <w:tcW w:w="1690" w:type="dxa"/>
+            <w:shd w:val="clear" w:color="auto" w:fill="F2F2F2" w:themeFill="background1" w:themeFillShade="F2"/>
+          </w:tcPr>
+          <w:p>
+            <w:r>
+              <w:t xml:space="preserve">The program should give an error saying </w:t>
+            </w:r>
+            <w:r>
+              <w:lastRenderedPageBreak/>
+              <w:t xml:space="preserve">you need to </w:t>
+            </w:r>
+            <w:r>
+              <w:t>input a number for priority</w:t>
+            </w:r>
+            <w:r>
+              <w:t xml:space="preserve"> and re-open then input screen</w:t>
+            </w:r>
+          </w:p>
+        </w:tc>
+        <w:tc>
+          <w:tcPr>
+            <w:tcW w:w="1941" w:type="dxa"/>
+            <w:shd w:val="clear" w:color="auto" w:fill="F2F2F2" w:themeFill="background1" w:themeFillShade="F2"/>
+          </w:tcPr>
+          <w:p>
+            <w:r>
+              <w:lastRenderedPageBreak/>
+              <w:t xml:space="preserve">Program said I </w:t>
+            </w:r>
+            <w:proofErr w:type="spellStart"/>
+            <w:r>
+              <w:t>neeed</w:t>
+            </w:r>
+            <w:proofErr w:type="spellEnd"/>
+            <w:r>
+              <w:t xml:space="preserve"> to input an integer and re-</w:t>
+            </w:r>
+            <w:r>
+              <w:lastRenderedPageBreak/>
+              <w:t>opened the enter box.</w:t>
+            </w:r>
+          </w:p>
+        </w:tc>
+        <w:tc>
+          <w:tcPr>
+            <w:tcW w:w="1822" w:type="dxa"/>
+            <w:gridSpan w:val="2"/>
+            <w:shd w:val="clear" w:color="auto" w:fill="F2F2F2" w:themeFill="background1" w:themeFillShade="F2"/>
+          </w:tcPr>
+          <w:p/>
+        </w:tc>
+      </w:tr>
+      <w:tr>
+        <w:trPr>
+          <w:cnfStyle w:val="000000100000" w:firstRow="0" w:lastRow="0" w:firstColumn="0" w:lastColumn="0" w:oddVBand="0" w:evenVBand="0" w:oddHBand="1" w:evenHBand="0" w:firstRowFirstColumn="0" w:firstRowLastColumn="0" w:lastRowFirstColumn="0" w:lastRowLastColumn="0"/>
+          <w:trHeight w:val="888"/>
+        </w:trPr>
+        <w:tc>
+          <w:tcPr>
+            <w:tcW w:w="1001" w:type="dxa"/>
+            <w:vMerge/>
+          </w:tcPr>
+          <w:p/>
+        </w:tc>
+        <w:tc>
+          <w:tcPr>
+            <w:tcW w:w="1862" w:type="dxa"/>
+            <w:vMerge/>
+          </w:tcPr>
+          <w:p/>
+        </w:tc>
+        <w:tc>
+          <w:tcPr>
+            <w:tcW w:w="1129" w:type="dxa"/>
+          </w:tcPr>
+          <w:p>
+            <w:r>
+              <w:t>Boundary</w:t>
+            </w:r>
+          </w:p>
+        </w:tc>
+        <w:tc>
+          <w:tcPr>
+            <w:tcW w:w="4503" w:type="dxa"/>
+          </w:tcPr>
+          <w:p>
+            <w:r>
+              <w:t>No need to re-test, as no code was edited there.</w:t>
+            </w:r>
+          </w:p>
+        </w:tc>
+        <w:tc>
+          <w:tcPr>
+            <w:tcW w:w="1690" w:type="dxa"/>
+          </w:tcPr>
+          <w:p>
+            <w:r>
+              <w:t>n/a</w:t>
+            </w:r>
+          </w:p>
+        </w:tc>
+        <w:tc>
+          <w:tcPr>
+            <w:tcW w:w="1941" w:type="dxa"/>
+          </w:tcPr>
+          <w:p>
+            <w:r>
+              <w:t>n/a</w:t>
+            </w:r>
+          </w:p>
+        </w:tc>
+        <w:tc>
+          <w:tcPr>
+            <w:tcW w:w="1822" w:type="dxa"/>
+            <w:gridSpan w:val="2"/>
+          </w:tcPr>
+          <w:p>
+            <w:r>
+              <w:t>n/a</w:t>
+            </w:r>
+          </w:p>
         </w:tc>
       </w:tr>
     </w:tbl>
@@ -4249,7 +4827,6 @@
           </w:tcPr>
           <w:p>
             <w:r>
-              <w:lastRenderedPageBreak/>
               <w:t>26/6</w:t>
             </w:r>
           </w:p>
@@ -4900,36 +5477,26 @@
           </w:tcPr>
           <w:p>
             <w:r>
-              <w:t xml:space="preserve">Program should say nothing was </w:t>
-            </w:r>
-            <w:r>
-              <w:lastRenderedPageBreak/>
-              <w:t>input and return to the homepage</w:t>
-            </w:r>
-          </w:p>
-        </w:tc>
-        <w:tc>
-          <w:tcPr>
-            <w:tcW w:w="1993" w:type="dxa"/>
-          </w:tcPr>
-          <w:p>
-            <w:r>
-              <w:lastRenderedPageBreak/>
-              <w:t xml:space="preserve">Program said nothing was input </w:t>
-            </w:r>
-            <w:r>
-              <w:lastRenderedPageBreak/>
-              <w:t>and returned me to the homepage</w:t>
-            </w:r>
-          </w:p>
-        </w:tc>
-        <w:tc>
-          <w:tcPr>
-            <w:tcW w:w="1993" w:type="dxa"/>
-          </w:tcPr>
-          <w:p>
-            <w:r>
-              <w:lastRenderedPageBreak/>
+              <w:t>Program should say nothing was input and return to the homepage</w:t>
+            </w:r>
+          </w:p>
+        </w:tc>
+        <w:tc>
+          <w:tcPr>
+            <w:tcW w:w="1993" w:type="dxa"/>
+          </w:tcPr>
+          <w:p>
+            <w:r>
+              <w:t>Program said nothing was input and returned me to the homepage</w:t>
+            </w:r>
+          </w:p>
+        </w:tc>
+        <w:tc>
+          <w:tcPr>
+            <w:tcW w:w="1993" w:type="dxa"/>
+          </w:tcPr>
+          <w:p>
+            <w:r>
               <w:t>N/A</w:t>
             </w:r>
           </w:p>
@@ -5082,17 +5649,22 @@
           </w:tcPr>
           <w:p>
             <w:r>
-              <w:t>The program should recognize the name and output John Smith’s Profile</w:t>
-            </w:r>
-          </w:p>
-        </w:tc>
-        <w:tc>
-          <w:tcPr>
-            <w:tcW w:w="1993" w:type="dxa"/>
-            <w:shd w:val="clear" w:color="auto" w:fill="F2F2F2" w:themeFill="background1" w:themeFillShade="F2"/>
-          </w:tcPr>
-          <w:p>
-            <w:r>
+              <w:t xml:space="preserve">The program should recognize the name and </w:t>
+            </w:r>
+            <w:r>
+              <w:lastRenderedPageBreak/>
+              <w:t>output John Smith’s Profile</w:t>
+            </w:r>
+          </w:p>
+        </w:tc>
+        <w:tc>
+          <w:tcPr>
+            <w:tcW w:w="1993" w:type="dxa"/>
+            <w:shd w:val="clear" w:color="auto" w:fill="F2F2F2" w:themeFill="background1" w:themeFillShade="F2"/>
+          </w:tcPr>
+          <w:p>
+            <w:r>
+              <w:lastRenderedPageBreak/>
               <w:t>Program crashed</w:t>
             </w:r>
           </w:p>
@@ -5115,7 +5687,11 @@
           </w:p>
           <w:p>
             <w:r>
-              <w:t>To the comparative to allow the program to recognize the user name, even if it is in lowercase</w:t>
+              <w:t xml:space="preserve">To the comparative to allow the program </w:t>
+            </w:r>
+            <w:r>
+              <w:lastRenderedPageBreak/>
+              <w:t>to recognize the user name, even if it is in lowercase</w:t>
             </w:r>
           </w:p>
         </w:tc>
@@ -5132,6 +5708,7 @@
           </w:tcPr>
           <w:p>
             <w:r>
+              <w:lastRenderedPageBreak/>
               <w:t>21/7</w:t>
             </w:r>
           </w:p>
@@ -5302,11 +5879,7 @@
           </w:tcPr>
           <w:p>
             <w:r>
-              <w:t xml:space="preserve">What happens if I cancel the search while having a </w:t>
-            </w:r>
-            <w:r>
-              <w:lastRenderedPageBreak/>
-              <w:t>string half typed out in it</w:t>
+              <w:t>What happens if I cancel the search while having a string half typed out in it</w:t>
             </w:r>
           </w:p>
         </w:tc>
@@ -5316,7 +5889,6 @@
           </w:tcPr>
           <w:p>
             <w:r>
-              <w:lastRenderedPageBreak/>
               <w:t>Valid</w:t>
             </w:r>
           </w:p>
@@ -5438,6 +6010,90 @@
           <w:tcPr>
             <w:tcW w:w="1993" w:type="dxa"/>
             <w:shd w:val="clear" w:color="auto" w:fill="F2F2F2" w:themeFill="background1" w:themeFillShade="F2"/>
+          </w:tcPr>
+          <w:p>
+            <w:r>
+              <w:t>N/A</w:t>
+            </w:r>
+          </w:p>
+        </w:tc>
+      </w:tr>
+      <w:tr>
+        <w:trPr>
+          <w:cnfStyle w:val="000000100000" w:firstRow="0" w:lastRow="0" w:firstColumn="0" w:lastColumn="0" w:oddVBand="0" w:evenVBand="0" w:oddHBand="1" w:evenHBand="0" w:firstRowFirstColumn="0" w:firstRowLastColumn="0" w:lastRowFirstColumn="0" w:lastRowLastColumn="0"/>
+          <w:trHeight w:val="611"/>
+        </w:trPr>
+        <w:tc>
+          <w:tcPr>
+            <w:tcW w:w="1992" w:type="dxa"/>
+          </w:tcPr>
+          <w:p>
+            <w:r>
+              <w:t>31/7</w:t>
+            </w:r>
+          </w:p>
+        </w:tc>
+        <w:tc>
+          <w:tcPr>
+            <w:tcW w:w="1992" w:type="dxa"/>
+          </w:tcPr>
+          <w:p>
+            <w:r>
+              <w:t>Re-testing due to changing the input box to pop up again if the user were to input an invalid input</w:t>
+            </w:r>
+          </w:p>
+        </w:tc>
+        <w:tc>
+          <w:tcPr>
+            <w:tcW w:w="1992" w:type="dxa"/>
+          </w:tcPr>
+          <w:p>
+            <w:r>
+              <w:t>Invalid</w:t>
+            </w:r>
+          </w:p>
+        </w:tc>
+        <w:tc>
+          <w:tcPr>
+            <w:tcW w:w="1993" w:type="dxa"/>
+          </w:tcPr>
+          <w:p>
+            <w:r>
+              <w:t>“</w:t>
+            </w:r>
+            <w:proofErr w:type="spellStart"/>
+            <w:r>
+              <w:t>saifjaofj</w:t>
+            </w:r>
+            <w:proofErr w:type="spellEnd"/>
+            <w:r>
+              <w:t>”</w:t>
+            </w:r>
+          </w:p>
+        </w:tc>
+        <w:tc>
+          <w:tcPr>
+            <w:tcW w:w="1993" w:type="dxa"/>
+          </w:tcPr>
+          <w:p>
+            <w:r>
+              <w:t>Program should say that the member did not exist and re-open the enter box.</w:t>
+            </w:r>
+          </w:p>
+        </w:tc>
+        <w:tc>
+          <w:tcPr>
+            <w:tcW w:w="1993" w:type="dxa"/>
+          </w:tcPr>
+          <w:p>
+            <w:r>
+              <w:t>Program said the member did not exist and re-opened the enter box.</w:t>
+            </w:r>
+          </w:p>
+        </w:tc>
+        <w:tc>
+          <w:tcPr>
+            <w:tcW w:w="1993" w:type="dxa"/>
           </w:tcPr>
           <w:p>
             <w:r>
@@ -5580,6 +6236,7 @@
           </w:tcPr>
           <w:p>
             <w:r>
+              <w:lastRenderedPageBreak/>
               <w:t>26/6</w:t>
             </w:r>
           </w:p>
@@ -5924,11 +6581,7 @@
           </w:tcPr>
           <w:p>
             <w:r>
-              <w:t xml:space="preserve">Seeing what happens when for a single input value. When I </w:t>
-            </w:r>
-            <w:r>
-              <w:lastRenderedPageBreak/>
-              <w:t>input something or not.</w:t>
+              <w:t>Seeing what happens when for a single input value. When I input something or not.</w:t>
             </w:r>
           </w:p>
         </w:tc>
@@ -5938,7 +6591,6 @@
           </w:tcPr>
           <w:p>
             <w:r>
-              <w:lastRenderedPageBreak/>
               <w:t>Valid</w:t>
             </w:r>
           </w:p>
@@ -5984,7 +6636,6 @@
           </w:p>
           <w:p>
             <w:r>
-              <w:lastRenderedPageBreak/>
               <w:t>Because the function only knew what to do when there was nothing input.</w:t>
             </w:r>
           </w:p>
@@ -6086,7 +6737,11 @@
           </w:tcPr>
           <w:p>
             <w:r>
-              <w:t>Seeing what happens when for a single input value. When I input something (Retest)</w:t>
+              <w:t xml:space="preserve">Seeing what happens when </w:t>
+            </w:r>
+            <w:r>
+              <w:lastRenderedPageBreak/>
+              <w:t>for a single input value. When I input something (Retest)</w:t>
             </w:r>
           </w:p>
         </w:tc>
@@ -6096,6 +6751,7 @@
           </w:tcPr>
           <w:p>
             <w:r>
+              <w:lastRenderedPageBreak/>
               <w:t>Valid</w:t>
             </w:r>
           </w:p>
@@ -6116,7 +6772,11 @@
           </w:tcPr>
           <w:p>
             <w:r>
-              <w:t xml:space="preserve">Carries on and displays the user info, when it is created </w:t>
+              <w:t xml:space="preserve">Carries on and displays the user </w:t>
+            </w:r>
+            <w:r>
+              <w:lastRenderedPageBreak/>
+              <w:t xml:space="preserve">info, when it is created </w:t>
             </w:r>
           </w:p>
         </w:tc>
@@ -6126,6 +6786,7 @@
           </w:tcPr>
           <w:p>
             <w:r>
+              <w:lastRenderedPageBreak/>
               <w:t>Popped up with the user info</w:t>
             </w:r>
           </w:p>
@@ -6457,36 +7118,26 @@
           </w:tcPr>
           <w:p>
             <w:r>
-              <w:t xml:space="preserve">The window should close and </w:t>
-            </w:r>
-            <w:r>
-              <w:lastRenderedPageBreak/>
-              <w:t>return to the home page</w:t>
-            </w:r>
-          </w:p>
-        </w:tc>
-        <w:tc>
-          <w:tcPr>
-            <w:tcW w:w="1993" w:type="dxa"/>
-          </w:tcPr>
-          <w:p>
-            <w:r>
-              <w:lastRenderedPageBreak/>
-              <w:t xml:space="preserve">The window closed and </w:t>
-            </w:r>
-            <w:r>
-              <w:lastRenderedPageBreak/>
-              <w:t>returned to the homepage</w:t>
-            </w:r>
-          </w:p>
-        </w:tc>
-        <w:tc>
-          <w:tcPr>
-            <w:tcW w:w="1993" w:type="dxa"/>
-          </w:tcPr>
-          <w:p>
-            <w:r>
-              <w:lastRenderedPageBreak/>
+              <w:t>The window should close and return to the home page</w:t>
+            </w:r>
+          </w:p>
+        </w:tc>
+        <w:tc>
+          <w:tcPr>
+            <w:tcW w:w="1993" w:type="dxa"/>
+          </w:tcPr>
+          <w:p>
+            <w:r>
+              <w:t>The window closed and returned to the homepage</w:t>
+            </w:r>
+          </w:p>
+        </w:tc>
+        <w:tc>
+          <w:tcPr>
+            <w:tcW w:w="1993" w:type="dxa"/>
+          </w:tcPr>
+          <w:p>
+            <w:r>
               <w:t>N/A</w:t>
             </w:r>
           </w:p>
@@ -6632,7 +7283,11 @@
           </w:tcPr>
           <w:p>
             <w:r>
-              <w:t>If the Assign member to a task function works (without anyone assigned to it.)</w:t>
+              <w:t xml:space="preserve">If the Assign member to a task </w:t>
+            </w:r>
+            <w:r>
+              <w:lastRenderedPageBreak/>
+              <w:t>function works (without anyone assigned to it.)</w:t>
             </w:r>
           </w:p>
         </w:tc>
@@ -6642,6 +7297,7 @@
           </w:tcPr>
           <w:p>
             <w:r>
+              <w:lastRenderedPageBreak/>
               <w:t>Valid</w:t>
             </w:r>
           </w:p>
@@ -6667,26 +7323,36 @@
           </w:tcPr>
           <w:p>
             <w:r>
-              <w:t>Program should add the task to the user task list and set the assignee of the task to “BDI”</w:t>
-            </w:r>
-          </w:p>
-        </w:tc>
-        <w:tc>
-          <w:tcPr>
-            <w:tcW w:w="1993" w:type="dxa"/>
-          </w:tcPr>
-          <w:p>
-            <w:r>
-              <w:t>Program added the task to the user task list and set the assignee of the task to “BDI”</w:t>
-            </w:r>
-          </w:p>
-        </w:tc>
-        <w:tc>
-          <w:tcPr>
-            <w:tcW w:w="1993" w:type="dxa"/>
-          </w:tcPr>
-          <w:p>
-            <w:r>
+              <w:t xml:space="preserve">Program should add the task to the </w:t>
+            </w:r>
+            <w:r>
+              <w:lastRenderedPageBreak/>
+              <w:t>user task list and set the assignee of the task to “BDI”</w:t>
+            </w:r>
+          </w:p>
+        </w:tc>
+        <w:tc>
+          <w:tcPr>
+            <w:tcW w:w="1993" w:type="dxa"/>
+          </w:tcPr>
+          <w:p>
+            <w:r>
+              <w:lastRenderedPageBreak/>
+              <w:t xml:space="preserve">Program added the task to the </w:t>
+            </w:r>
+            <w:r>
+              <w:lastRenderedPageBreak/>
+              <w:t>user task list and set the assignee of the task to “BDI”</w:t>
+            </w:r>
+          </w:p>
+        </w:tc>
+        <w:tc>
+          <w:tcPr>
+            <w:tcW w:w="1993" w:type="dxa"/>
+          </w:tcPr>
+          <w:p>
+            <w:r>
+              <w:lastRenderedPageBreak/>
               <w:t>N/A</w:t>
             </w:r>
           </w:p>
@@ -6859,7 +7525,6 @@
           </w:tcPr>
           <w:p>
             <w:r>
-              <w:lastRenderedPageBreak/>
               <w:t>30/7</w:t>
             </w:r>
           </w:p>
@@ -7012,7 +7677,11 @@
           </w:tcPr>
           <w:p>
             <w:r>
-              <w:t>If I assign a user to a task which is already set to completed</w:t>
+              <w:t xml:space="preserve">If I assign a user to a task which is </w:t>
+            </w:r>
+            <w:r>
+              <w:lastRenderedPageBreak/>
+              <w:t>already set to completed</w:t>
             </w:r>
           </w:p>
         </w:tc>
@@ -7022,6 +7691,7 @@
           </w:tcPr>
           <w:p>
             <w:r>
+              <w:lastRenderedPageBreak/>
               <w:t>Invalid</w:t>
             </w:r>
           </w:p>
@@ -7037,26 +7707,36 @@
             </w:r>
             <w:proofErr w:type="spellEnd"/>
             <w:r>
-              <w:t xml:space="preserve"> “JSM” on a task which already has task status as complete</w:t>
-            </w:r>
-          </w:p>
-        </w:tc>
-        <w:tc>
-          <w:tcPr>
-            <w:tcW w:w="1993" w:type="dxa"/>
-          </w:tcPr>
-          <w:p>
-            <w:r>
-              <w:t>The program should not allow that and return the user to the homepage, saying that they need to edit the task status first.</w:t>
-            </w:r>
-          </w:p>
-        </w:tc>
-        <w:tc>
-          <w:tcPr>
-            <w:tcW w:w="1993" w:type="dxa"/>
-          </w:tcPr>
-          <w:p>
-            <w:r>
+              <w:t xml:space="preserve"> “JSM” on a task which already has task </w:t>
+            </w:r>
+            <w:r>
+              <w:lastRenderedPageBreak/>
+              <w:t>status as complete</w:t>
+            </w:r>
+          </w:p>
+        </w:tc>
+        <w:tc>
+          <w:tcPr>
+            <w:tcW w:w="1993" w:type="dxa"/>
+          </w:tcPr>
+          <w:p>
+            <w:r>
+              <w:lastRenderedPageBreak/>
+              <w:t xml:space="preserve">The program should not allow that and return the </w:t>
+            </w:r>
+            <w:r>
+              <w:lastRenderedPageBreak/>
+              <w:t>user to the homepage, saying that they need to edit the task status first.</w:t>
+            </w:r>
+          </w:p>
+        </w:tc>
+        <w:tc>
+          <w:tcPr>
+            <w:tcW w:w="1993" w:type="dxa"/>
+          </w:tcPr>
+          <w:p>
+            <w:r>
+              <w:lastRenderedPageBreak/>
               <w:t>It allowed the task to be assigned.</w:t>
             </w:r>
           </w:p>
@@ -7067,7 +7747,11 @@
           </w:tcPr>
           <w:p>
             <w:r>
-              <w:t>Added a conditional to check if the task status is already set to complete, and gave an error message if the task was already set to complete.</w:t>
+              <w:t xml:space="preserve">Added a conditional to check if the task </w:t>
+            </w:r>
+            <w:r>
+              <w:lastRenderedPageBreak/>
+              <w:t>status is already set to complete, and gave an error message if the task was already set to complete.</w:t>
             </w:r>
           </w:p>
         </w:tc>
@@ -7079,6 +7763,7 @@
           </w:tcPr>
           <w:p>
             <w:r>
+              <w:lastRenderedPageBreak/>
               <w:t>30/7</w:t>
             </w:r>
           </w:p>
@@ -7285,7 +7970,6 @@
           </w:tcPr>
           <w:p>
             <w:r>
-              <w:lastRenderedPageBreak/>
               <w:t>22/7</w:t>
             </w:r>
           </w:p>
@@ -7456,7 +8140,11 @@
           </w:tcPr>
           <w:p>
             <w:r>
-              <w:t>If I press cancel while in the middle of editing a task – inputting the change</w:t>
+              <w:t xml:space="preserve">If I press cancel while in the middle of editing </w:t>
+            </w:r>
+            <w:r>
+              <w:lastRenderedPageBreak/>
+              <w:t>a task – inputting the change</w:t>
             </w:r>
           </w:p>
         </w:tc>
@@ -7466,6 +8154,7 @@
           </w:tcPr>
           <w:p>
             <w:r>
+              <w:lastRenderedPageBreak/>
               <w:t>Valid</w:t>
             </w:r>
           </w:p>
@@ -7480,6 +8169,7 @@
             </w:r>
             <w:proofErr w:type="spellStart"/>
             <w:r>
+              <w:lastRenderedPageBreak/>
               <w:t>tyipng</w:t>
             </w:r>
             <w:proofErr w:type="spellEnd"/>
@@ -7494,7 +8184,12 @@
           </w:tcPr>
           <w:p>
             <w:r>
-              <w:t>Program should say “No value input. Returning.” And return to the homepage</w:t>
+              <w:lastRenderedPageBreak/>
+              <w:t xml:space="preserve">Program should say “No value input. Returning.” </w:t>
+            </w:r>
+            <w:r>
+              <w:lastRenderedPageBreak/>
+              <w:t>And return to the homepage</w:t>
             </w:r>
           </w:p>
         </w:tc>
@@ -7504,7 +8199,12 @@
           </w:tcPr>
           <w:p>
             <w:r>
-              <w:t>Program said no value input, returning to homepage. And returned to the homepage</w:t>
+              <w:lastRenderedPageBreak/>
+              <w:t xml:space="preserve">Program said no value input, returning to </w:t>
+            </w:r>
+            <w:r>
+              <w:lastRenderedPageBreak/>
+              <w:t>homepage. And returned to the homepage</w:t>
             </w:r>
           </w:p>
         </w:tc>
@@ -7514,6 +8214,7 @@
           </w:tcPr>
           <w:p>
             <w:r>
+              <w:lastRenderedPageBreak/>
               <w:t>N/A</w:t>
             </w:r>
           </w:p>
@@ -7719,11 +8420,7 @@
           </w:tcPr>
           <w:p>
             <w:r>
-              <w:t xml:space="preserve">Program should accept value and successfully edit it, showing the </w:t>
-            </w:r>
-            <w:r>
-              <w:lastRenderedPageBreak/>
-              <w:t>user the new value and output</w:t>
+              <w:t>Program should accept value and successfully edit it, showing the user the new value and output</w:t>
             </w:r>
           </w:p>
         </w:tc>
@@ -7733,7 +8430,6 @@
           </w:tcPr>
           <w:p>
             <w:r>
-              <w:lastRenderedPageBreak/>
               <w:t>Priority was updated successfully, showed the user the new output</w:t>
             </w:r>
           </w:p>
@@ -7867,7 +8563,11 @@
           </w:tcPr>
           <w:p>
             <w:r>
-              <w:t xml:space="preserve">Program should bring up an error, saying you must enter a value between 1 and 3, and allow the </w:t>
+              <w:t xml:space="preserve">Program should bring up an error, saying you must enter a value between 1 and 3, </w:t>
+            </w:r>
+            <w:r>
+              <w:lastRenderedPageBreak/>
+              <w:t xml:space="preserve">and allow the </w:t>
             </w:r>
             <w:proofErr w:type="spellStart"/>
             <w:r>
@@ -7893,6 +8593,7 @@
           </w:tcPr>
           <w:p>
             <w:r>
+              <w:lastRenderedPageBreak/>
               <w:t>It said I had to enter a number between 1 and 3 and returned me to the homepage</w:t>
             </w:r>
           </w:p>
@@ -8068,7 +8769,6 @@
           </w:tcPr>
           <w:p>
             <w:r>
-              <w:lastRenderedPageBreak/>
               <w:t>N/A</w:t>
             </w:r>
           </w:p>
@@ -8213,7 +8913,11 @@
           <w:p/>
           <w:p>
             <w:r>
-              <w:t>Program should accept the new value and change the description then output the task</w:t>
+              <w:t xml:space="preserve">Program should accept the new value and change </w:t>
+            </w:r>
+            <w:r>
+              <w:lastRenderedPageBreak/>
+              <w:t>the description then output the task</w:t>
             </w:r>
           </w:p>
         </w:tc>
@@ -8224,7 +8928,11 @@
           <w:p/>
           <w:p>
             <w:r>
-              <w:t>Program updated the description, and output the edited task showing the new description</w:t>
+              <w:t xml:space="preserve">Program updated the description, and output the </w:t>
+            </w:r>
+            <w:r>
+              <w:lastRenderedPageBreak/>
+              <w:t>edited task showing the new description</w:t>
             </w:r>
           </w:p>
         </w:tc>
@@ -8234,6 +8942,7 @@
           </w:tcPr>
           <w:p>
             <w:r>
+              <w:lastRenderedPageBreak/>
               <w:t>N/A</w:t>
             </w:r>
           </w:p>
@@ -8443,11 +9152,7 @@
           </w:tcPr>
           <w:p>
             <w:r>
-              <w:t xml:space="preserve">Program should give an error box saying that the edit was </w:t>
-            </w:r>
-            <w:r>
-              <w:lastRenderedPageBreak/>
-              <w:t>cancelled and not change anything about the task</w:t>
+              <w:t>Program should give an error box saying that the edit was cancelled and not change anything about the task</w:t>
             </w:r>
           </w:p>
         </w:tc>
@@ -8458,12 +9163,7 @@
           </w:tcPr>
           <w:p>
             <w:r>
-              <w:lastRenderedPageBreak/>
-              <w:t xml:space="preserve">Program showed an error box then said the edit was cancelled then </w:t>
-            </w:r>
-            <w:r>
-              <w:lastRenderedPageBreak/>
-              <w:t>returned to the homepage.</w:t>
+              <w:t>Program showed an error box then said the edit was cancelled then returned to the homepage.</w:t>
             </w:r>
           </w:p>
         </w:tc>
@@ -8474,7 +9174,6 @@
           </w:tcPr>
           <w:p>
             <w:r>
-              <w:lastRenderedPageBreak/>
               <w:t>N/A</w:t>
             </w:r>
           </w:p>
@@ -8557,7 +9256,11 @@
           </w:p>
           <w:p>
             <w:r>
-              <w:t>This was because “cancel” was appended to a list to show the user, but wasn’t removed every time the user exited and no longer needed the list.</w:t>
+              <w:t xml:space="preserve">This was because “cancel” was </w:t>
+            </w:r>
+            <w:r>
+              <w:lastRenderedPageBreak/>
+              <w:t>appended to a list to show the user, but wasn’t removed every time the user exited and no longer needed the list.</w:t>
             </w:r>
           </w:p>
         </w:tc>
@@ -8567,6 +9270,7 @@
           </w:tcPr>
           <w:p>
             <w:r>
+              <w:lastRenderedPageBreak/>
               <w:t>Added an “</w:t>
             </w:r>
             <w:proofErr w:type="spellStart"/>
@@ -8683,11 +9387,7 @@
           </w:tcPr>
           <w:p>
             <w:r>
-              <w:t xml:space="preserve">Testing if setting the status to ‘complete’ removes the task </w:t>
-            </w:r>
-            <w:r>
-              <w:lastRenderedPageBreak/>
-              <w:t>from the team members task list. (retest)</w:t>
+              <w:t>Testing if setting the status to ‘complete’ removes the task from the team members task list. (retest)</w:t>
             </w:r>
           </w:p>
         </w:tc>
@@ -8697,7 +9397,6 @@
           </w:tcPr>
           <w:p>
             <w:r>
-              <w:lastRenderedPageBreak/>
               <w:t>Valid</w:t>
             </w:r>
           </w:p>
@@ -8718,11 +9417,7 @@
           </w:tcPr>
           <w:p>
             <w:r>
-              <w:t xml:space="preserve">Program should remove JSM as the assignee, and go into JSM’s task </w:t>
-            </w:r>
-            <w:r>
-              <w:lastRenderedPageBreak/>
-              <w:t>list and remove itself.</w:t>
+              <w:t>Program should remove JSM as the assignee, and go into JSM’s task list and remove itself.</w:t>
             </w:r>
           </w:p>
         </w:tc>
@@ -8732,12 +9427,7 @@
           </w:tcPr>
           <w:p>
             <w:r>
-              <w:lastRenderedPageBreak/>
-              <w:t xml:space="preserve">Program removed JSM as an assignee, set it to none, and the </w:t>
-            </w:r>
-            <w:r>
-              <w:lastRenderedPageBreak/>
-              <w:t xml:space="preserve">task was removed from JSM’s task list. </w:t>
+              <w:t xml:space="preserve">Program removed JSM as an assignee, set it to none, and the task was removed from JSM’s task list. </w:t>
             </w:r>
           </w:p>
         </w:tc>
@@ -8747,7 +9437,6 @@
           </w:tcPr>
           <w:p>
             <w:r>
-              <w:lastRenderedPageBreak/>
               <w:t>N/A</w:t>
             </w:r>
           </w:p>
@@ -8927,6 +9616,7 @@
           </w:tcPr>
           <w:p>
             <w:r>
+              <w:lastRenderedPageBreak/>
               <w:t>30/7</w:t>
             </w:r>
           </w:p>
@@ -9098,7 +9788,6 @@
           </w:tcPr>
           <w:p>
             <w:r>
-              <w:lastRenderedPageBreak/>
               <w:t>30/7</w:t>
             </w:r>
           </w:p>
@@ -9327,7 +10016,11 @@
             </w:r>
             <w:proofErr w:type="spellEnd"/>
             <w:r>
-              <w:t xml:space="preserve"> update the status of a function it would show in the list as updated</w:t>
+              <w:t xml:space="preserve"> update the status of a </w:t>
+            </w:r>
+            <w:r>
+              <w:lastRenderedPageBreak/>
+              <w:t>function it would show in the list as updated</w:t>
             </w:r>
           </w:p>
         </w:tc>
@@ -9337,6 +10030,7 @@
           </w:tcPr>
           <w:p>
             <w:r>
+              <w:lastRenderedPageBreak/>
               <w:t>Valid</w:t>
             </w:r>
           </w:p>
@@ -9367,6 +10061,7 @@
           </w:p>
           <w:p>
             <w:r>
+              <w:lastRenderedPageBreak/>
               <w:t>Not started: 1</w:t>
             </w:r>
           </w:p>
@@ -9387,6 +10082,7 @@
           </w:tcPr>
           <w:p>
             <w:r>
+              <w:lastRenderedPageBreak/>
               <w:t>It showed</w:t>
             </w:r>
           </w:p>
@@ -9397,6 +10093,7 @@
           </w:p>
           <w:p>
             <w:r>
+              <w:lastRenderedPageBreak/>
               <w:t>Not started: 1</w:t>
             </w:r>
           </w:p>
@@ -9417,6 +10114,7 @@
           </w:tcPr>
           <w:p>
             <w:r>
+              <w:lastRenderedPageBreak/>
               <w:t>N/A</w:t>
             </w:r>
           </w:p>
@@ -9711,7 +10409,13 @@
           </w:tcPr>
           <w:p>
             <w:r>
-              <w:t>30/7</w:t>
+              <w:t>3</w:t>
+            </w:r>
+            <w:r>
+              <w:t>1</w:t>
+            </w:r>
+            <w:r>
+              <w:t>/7</w:t>
             </w:r>
           </w:p>
         </w:tc>
@@ -9721,11 +10425,7 @@
           </w:tcPr>
           <w:p>
             <w:r>
-              <w:t xml:space="preserve">The add function, seeing if it </w:t>
-            </w:r>
-            <w:r>
-              <w:lastRenderedPageBreak/>
-              <w:t>searchable and viewable on the assigned members task list.</w:t>
+              <w:t>The add function, seeing if it searchable and viewable on the assigned members task list.</w:t>
             </w:r>
           </w:p>
         </w:tc>
@@ -9735,7 +10435,6 @@
           </w:tcPr>
           <w:p>
             <w:r>
-              <w:lastRenderedPageBreak/>
               <w:t>Valid</w:t>
             </w:r>
           </w:p>
@@ -9751,7 +10450,6 @@
           </w:p>
           <w:p>
             <w:r>
-              <w:lastRenderedPageBreak/>
               <w:t>Description: “Hello”</w:t>
             </w:r>
           </w:p>
@@ -9772,37 +10470,26 @@
           </w:tcPr>
           <w:p>
             <w:r>
-              <w:lastRenderedPageBreak/>
-              <w:t xml:space="preserve">Task should be created then </w:t>
-            </w:r>
-            <w:r>
-              <w:lastRenderedPageBreak/>
-              <w:t>output, and it should appear on the assignee’s task list.</w:t>
-            </w:r>
-          </w:p>
-        </w:tc>
-        <w:tc>
-          <w:tcPr>
-            <w:tcW w:w="1993" w:type="dxa"/>
-          </w:tcPr>
-          <w:p>
-            <w:r>
-              <w:lastRenderedPageBreak/>
-              <w:t xml:space="preserve">Task was created, then output, and it </w:t>
-            </w:r>
-            <w:r>
-              <w:lastRenderedPageBreak/>
-              <w:t>appeared on the assignee’s task list.</w:t>
-            </w:r>
-          </w:p>
-        </w:tc>
-        <w:tc>
-          <w:tcPr>
-            <w:tcW w:w="1993" w:type="dxa"/>
-          </w:tcPr>
-          <w:p>
-            <w:r>
-              <w:lastRenderedPageBreak/>
+              <w:t>Task should be created then output, and it should appear on the assignee’s task list.</w:t>
+            </w:r>
+          </w:p>
+        </w:tc>
+        <w:tc>
+          <w:tcPr>
+            <w:tcW w:w="1993" w:type="dxa"/>
+          </w:tcPr>
+          <w:p>
+            <w:r>
+              <w:t>Task was created, then output, and it appeared on the assignee’s task list.</w:t>
+            </w:r>
+          </w:p>
+        </w:tc>
+        <w:tc>
+          <w:tcPr>
+            <w:tcW w:w="1993" w:type="dxa"/>
+          </w:tcPr>
+          <w:p>
+            <w:r>
               <w:t>N/A</w:t>
             </w:r>
           </w:p>
@@ -9820,7 +10507,13 @@
           </w:tcPr>
           <w:p>
             <w:r>
-              <w:t>30/7</w:t>
+              <w:t>3</w:t>
+            </w:r>
+            <w:r>
+              <w:t>1</w:t>
+            </w:r>
+            <w:r>
+              <w:t>/7</w:t>
             </w:r>
           </w:p>
         </w:tc>
@@ -10004,16 +10697,21 @@
           </w:tcPr>
           <w:p>
             <w:r>
-              <w:t>Program should change the priority, and output it.</w:t>
-            </w:r>
-          </w:p>
-        </w:tc>
-        <w:tc>
-          <w:tcPr>
-            <w:tcW w:w="1993" w:type="dxa"/>
-          </w:tcPr>
-          <w:p>
-            <w:r>
+              <w:t xml:space="preserve">Program should change the </w:t>
+            </w:r>
+            <w:r>
+              <w:lastRenderedPageBreak/>
+              <w:t>priority, and output it.</w:t>
+            </w:r>
+          </w:p>
+        </w:tc>
+        <w:tc>
+          <w:tcPr>
+            <w:tcW w:w="1993" w:type="dxa"/>
+          </w:tcPr>
+          <w:p>
+            <w:r>
+              <w:lastRenderedPageBreak/>
               <w:t>Program changed the title, and output it.</w:t>
             </w:r>
           </w:p>
@@ -10183,7 +10881,13 @@
           </w:tcPr>
           <w:p>
             <w:r>
-              <w:t>30/7</w:t>
+              <w:t>3</w:t>
+            </w:r>
+            <w:r>
+              <w:t>1</w:t>
+            </w:r>
+            <w:r>
+              <w:t>/7</w:t>
             </w:r>
           </w:p>
         </w:tc>
@@ -10370,26 +11074,17 @@
           </w:tcPr>
           <w:p>
             <w:r>
-              <w:t xml:space="preserve">Program should give an error saying nothing was input and </w:t>
-            </w:r>
-            <w:r>
-              <w:lastRenderedPageBreak/>
-              <w:t>return to the home screen</w:t>
-            </w:r>
-          </w:p>
-        </w:tc>
-        <w:tc>
-          <w:tcPr>
-            <w:tcW w:w="1993" w:type="dxa"/>
-          </w:tcPr>
-          <w:p>
-            <w:r>
-              <w:lastRenderedPageBreak/>
-              <w:t xml:space="preserve">Program gave an error saying nothing was input and returned me </w:t>
-            </w:r>
-            <w:r>
-              <w:lastRenderedPageBreak/>
-              <w:t>to the home screen</w:t>
+              <w:t>Program should give an error saying nothing was input and return to the home screen</w:t>
+            </w:r>
+          </w:p>
+        </w:tc>
+        <w:tc>
+          <w:tcPr>
+            <w:tcW w:w="1993" w:type="dxa"/>
+          </w:tcPr>
+          <w:p>
+            <w:r>
+              <w:t>Program gave an error saying nothing was input and returned me to the home screen</w:t>
             </w:r>
           </w:p>
         </w:tc>
@@ -10400,7 +11095,6 @@
           </w:tcPr>
           <w:p>
             <w:r>
-              <w:lastRenderedPageBreak/>
               <w:t>N/A</w:t>
             </w:r>
           </w:p>
@@ -10489,7 +11183,13 @@
           </w:tcPr>
           <w:p>
             <w:r>
-              <w:t>30/7</w:t>
+              <w:t>3</w:t>
+            </w:r>
+            <w:r>
+              <w:t>1</w:t>
+            </w:r>
+            <w:r>
+              <w:t>/7</w:t>
             </w:r>
           </w:p>
         </w:tc>
@@ -10632,7 +11332,13 @@
           </w:tcPr>
           <w:p>
             <w:r>
-              <w:t>30/7</w:t>
+              <w:t>3</w:t>
+            </w:r>
+            <w:r>
+              <w:t>1</w:t>
+            </w:r>
+            <w:r>
+              <w:t>/7</w:t>
             </w:r>
           </w:p>
         </w:tc>
@@ -10707,7 +11413,13 @@
           </w:tcPr>
           <w:p>
             <w:r>
-              <w:t>30/7</w:t>
+              <w:t>3</w:t>
+            </w:r>
+            <w:r>
+              <w:t>1</w:t>
+            </w:r>
+            <w:r>
+              <w:t>/7</w:t>
             </w:r>
           </w:p>
         </w:tc>
@@ -12438,17 +13150,6 @@
 </file>
 
 <file path=customXml/item1.xml><?xml version="1.0" encoding="utf-8"?>
-<p:properties xmlns:p="http://schemas.microsoft.com/office/2006/metadata/properties" xmlns:xsi="http://www.w3.org/2001/XMLSchema-instance" xmlns:pc="http://schemas.microsoft.com/office/infopath/2007/PartnerControls">
-  <documentManagement>
-    <TaxCatchAll xmlns="36c75000-58b1-48ef-889f-834f55adc240" xsi:nil="true"/>
-    <lcf76f155ced4ddcb4097134ff3c332f xmlns="123be271-b045-42f2-9f8f-350d6f8ef38d">
-      <Terms xmlns="http://schemas.microsoft.com/office/infopath/2007/PartnerControls"/>
-    </lcf76f155ced4ddcb4097134ff3c332f>
-  </documentManagement>
-</p:properties>
-</file>
-
-<file path=customXml/item2.xml><?xml version="1.0" encoding="utf-8"?>
 <ct:contentTypeSchema xmlns:ct="http://schemas.microsoft.com/office/2006/metadata/contentType" xmlns:ma="http://schemas.microsoft.com/office/2006/metadata/properties/metaAttributes" ct:_="" ma:_="" ma:contentTypeName="Document" ma:contentTypeID="0x0101007E8B0F3A3D93E84AB524F8279E19E7B7" ma:contentTypeVersion="11" ma:contentTypeDescription="Create a new document." ma:contentTypeScope="" ma:versionID="857d14907125e99ca9f435da587db4e2">
   <xsd:schema xmlns:xsd="http://www.w3.org/2001/XMLSchema" xmlns:xs="http://www.w3.org/2001/XMLSchema" xmlns:p="http://schemas.microsoft.com/office/2006/metadata/properties" xmlns:ns2="123be271-b045-42f2-9f8f-350d6f8ef38d" xmlns:ns3="36c75000-58b1-48ef-889f-834f55adc240" targetNamespace="http://schemas.microsoft.com/office/2006/metadata/properties" ma:root="true" ma:fieldsID="2b82e7a265a00a58c708e3a9a583fdbf" ns2:_="" ns3:_="">
     <xsd:import namespace="123be271-b045-42f2-9f8f-350d6f8ef38d"/>
@@ -12643,6 +13344,17 @@
 </ct:contentTypeSchema>
 </file>
 
+<file path=customXml/item2.xml><?xml version="1.0" encoding="utf-8"?>
+<p:properties xmlns:p="http://schemas.microsoft.com/office/2006/metadata/properties" xmlns:xsi="http://www.w3.org/2001/XMLSchema-instance" xmlns:pc="http://schemas.microsoft.com/office/infopath/2007/PartnerControls">
+  <documentManagement>
+    <TaxCatchAll xmlns="36c75000-58b1-48ef-889f-834f55adc240" xsi:nil="true"/>
+    <lcf76f155ced4ddcb4097134ff3c332f xmlns="123be271-b045-42f2-9f8f-350d6f8ef38d">
+      <Terms xmlns="http://schemas.microsoft.com/office/infopath/2007/PartnerControls"/>
+    </lcf76f155ced4ddcb4097134ff3c332f>
+  </documentManagement>
+</p:properties>
+</file>
+
 <file path=customXml/item3.xml><?xml version="1.0" encoding="utf-8"?>
 <?mso-contentType ?>
 <FormTemplates xmlns="http://schemas.microsoft.com/sharepoint/v3/contenttype/forms">
@@ -12653,17 +13365,6 @@
 </file>
 
 <file path=customXml/itemProps1.xml><?xml version="1.0" encoding="utf-8"?>
-<ds:datastoreItem xmlns:ds="http://schemas.openxmlformats.org/officeDocument/2006/customXml" ds:itemID="{C7515DB5-DEF0-4F12-A4AA-38224E91E24A}">
-  <ds:schemaRefs>
-    <ds:schemaRef ds:uri="http://schemas.microsoft.com/office/2006/metadata/properties"/>
-    <ds:schemaRef ds:uri="http://schemas.microsoft.com/office/infopath/2007/PartnerControls"/>
-    <ds:schemaRef ds:uri="36c75000-58b1-48ef-889f-834f55adc240"/>
-    <ds:schemaRef ds:uri="123be271-b045-42f2-9f8f-350d6f8ef38d"/>
-  </ds:schemaRefs>
-</ds:datastoreItem>
-</file>
-
-<file path=customXml/itemProps2.xml><?xml version="1.0" encoding="utf-8"?>
 <ds:datastoreItem xmlns:ds="http://schemas.openxmlformats.org/officeDocument/2006/customXml" ds:itemID="{1A2AD3AA-B754-4655-957F-F1B126635C66}">
   <ds:schemaRefs>
     <ds:schemaRef ds:uri="http://schemas.microsoft.com/office/2006/metadata/contentType"/>
@@ -12682,6 +13383,17 @@
 </ds:datastoreItem>
 </file>
 
+<file path=customXml/itemProps2.xml><?xml version="1.0" encoding="utf-8"?>
+<ds:datastoreItem xmlns:ds="http://schemas.openxmlformats.org/officeDocument/2006/customXml" ds:itemID="{C7515DB5-DEF0-4F12-A4AA-38224E91E24A}">
+  <ds:schemaRefs>
+    <ds:schemaRef ds:uri="http://schemas.microsoft.com/office/2006/metadata/properties"/>
+    <ds:schemaRef ds:uri="http://schemas.microsoft.com/office/infopath/2007/PartnerControls"/>
+    <ds:schemaRef ds:uri="36c75000-58b1-48ef-889f-834f55adc240"/>
+    <ds:schemaRef ds:uri="123be271-b045-42f2-9f8f-350d6f8ef38d"/>
+  </ds:schemaRefs>
+</ds:datastoreItem>
+</file>
+
 <file path=customXml/itemProps3.xml><?xml version="1.0" encoding="utf-8"?>
 <ds:datastoreItem xmlns:ds="http://schemas.openxmlformats.org/officeDocument/2006/customXml" ds:itemID="{1D738709-4E75-423A-A58E-A367BEE6EA78}">
   <ds:schemaRefs>

</xml_diff>

<commit_message>
Did some more testing, added some comments.
</commit_message>
<xml_diff>
--- a/91896 Testing.docx
+++ b/91896 Testing.docx
@@ -74,7 +74,6 @@
                 <w:szCs w:val="28"/>
               </w:rPr>
             </w:pPr>
-            <w:proofErr w:type="spellStart"/>
             <w:r>
               <w:rPr>
                 <w:sz w:val="28"/>
@@ -82,7 +81,6 @@
               </w:rPr>
               <w:t>User_menu</w:t>
             </w:r>
-            <w:proofErr w:type="spellEnd"/>
           </w:p>
           <w:p/>
         </w:tc>
@@ -582,7 +580,6 @@
                 <w:szCs w:val="28"/>
               </w:rPr>
             </w:pPr>
-            <w:proofErr w:type="spellStart"/>
             <w:r>
               <w:rPr>
                 <w:sz w:val="28"/>
@@ -590,7 +587,6 @@
               </w:rPr>
               <w:t>Integer_validation</w:t>
             </w:r>
-            <w:proofErr w:type="spellEnd"/>
           </w:p>
           <w:p/>
         </w:tc>
@@ -1314,7 +1310,6 @@
               </w:rPr>
               <w:t xml:space="preserve">Adding Function: </w:t>
             </w:r>
-            <w:proofErr w:type="spellStart"/>
             <w:r>
               <w:rPr>
                 <w:sz w:val="28"/>
@@ -1322,47 +1317,13 @@
               </w:rPr>
               <w:t>Create_new_task</w:t>
             </w:r>
-            <w:proofErr w:type="spellEnd"/>
             <w:r>
               <w:rPr>
                 <w:sz w:val="28"/>
                 <w:szCs w:val="28"/>
               </w:rPr>
-              <w:t xml:space="preserve">, </w:t>
-            </w:r>
-            <w:proofErr w:type="spellStart"/>
-            <w:r>
-              <w:rPr>
-                <w:sz w:val="28"/>
-                <w:szCs w:val="28"/>
-              </w:rPr>
-              <w:t>input_multiple_values</w:t>
-            </w:r>
-            <w:proofErr w:type="spellEnd"/>
-            <w:r>
-              <w:rPr>
-                <w:sz w:val="28"/>
-                <w:szCs w:val="28"/>
-              </w:rPr>
-              <w:t xml:space="preserve">, </w:t>
-            </w:r>
-            <w:proofErr w:type="spellStart"/>
-            <w:r>
-              <w:rPr>
-                <w:sz w:val="28"/>
-                <w:szCs w:val="28"/>
-              </w:rPr>
-              <w:t>check_multiple_input_values</w:t>
-            </w:r>
-            <w:proofErr w:type="spellEnd"/>
-            <w:r>
-              <w:rPr>
-                <w:sz w:val="28"/>
-                <w:szCs w:val="28"/>
-              </w:rPr>
-              <w:t xml:space="preserve">, </w:t>
-            </w:r>
-            <w:proofErr w:type="spellStart"/>
+              <w:t xml:space="preserve">, input_multiple_values, check_multiple_input_values, </w:t>
+            </w:r>
             <w:r>
               <w:rPr>
                 <w:sz w:val="28"/>
@@ -1370,7 +1331,6 @@
               </w:rPr>
               <w:t>generate_task_id</w:t>
             </w:r>
-            <w:proofErr w:type="spellEnd"/>
           </w:p>
           <w:p/>
         </w:tc>
@@ -1792,15 +1752,7 @@
           </w:tcPr>
           <w:p>
             <w:r>
-              <w:t xml:space="preserve">Output all dictionaries, With the updated one. The new </w:t>
-            </w:r>
-            <w:proofErr w:type="spellStart"/>
-            <w:r>
-              <w:t>task_ID</w:t>
-            </w:r>
-            <w:proofErr w:type="spellEnd"/>
-            <w:r>
-              <w:t xml:space="preserve"> was invalid and overwrote an old task.</w:t>
+              <w:t>Output all dictionaries, With the updated one. The new task_ID was invalid and overwrote an old task.</w:t>
             </w:r>
           </w:p>
         </w:tc>
@@ -1811,15 +1763,7 @@
           </w:tcPr>
           <w:p>
             <w:r>
-              <w:t xml:space="preserve">Adding a +1 to the </w:t>
-            </w:r>
-            <w:proofErr w:type="spellStart"/>
-            <w:r>
-              <w:t>generate_task_id</w:t>
-            </w:r>
-            <w:proofErr w:type="spellEnd"/>
-            <w:r>
-              <w:t xml:space="preserve"> because the list indexes start from 0</w:t>
+              <w:t>Adding a +1 to the generate_task_id because the list indexes start from 0</w:t>
             </w:r>
           </w:p>
         </w:tc>
@@ -1844,27 +1788,11 @@
           </w:tcPr>
           <w:p>
             <w:r>
-              <w:t xml:space="preserve">Seeing if the </w:t>
-            </w:r>
-            <w:proofErr w:type="spellStart"/>
-            <w:r>
-              <w:t>generate_taks_id</w:t>
-            </w:r>
-            <w:proofErr w:type="spellEnd"/>
-            <w:r>
-              <w:t xml:space="preserve"> function works </w:t>
+              <w:t xml:space="preserve">Seeing if the generate_taks_id function works </w:t>
             </w:r>
             <w:r>
               <w:lastRenderedPageBreak/>
-              <w:t xml:space="preserve">correctly, generating an ID which is one more up from the last one </w:t>
-            </w:r>
-            <w:proofErr w:type="spellStart"/>
-            <w:r>
-              <w:t>eg.</w:t>
-            </w:r>
-            <w:proofErr w:type="spellEnd"/>
-            <w:r>
-              <w:t xml:space="preserve"> T1, T2.</w:t>
+              <w:t>correctly, generating an ID which is one more up from the last one eg. T1, T2.</w:t>
             </w:r>
           </w:p>
         </w:tc>
@@ -1964,15 +1892,7 @@
             </w:r>
             <w:r>
               <w:lastRenderedPageBreak/>
-              <w:t xml:space="preserve">The new </w:t>
-            </w:r>
-            <w:proofErr w:type="spellStart"/>
-            <w:r>
-              <w:t>task_ID</w:t>
-            </w:r>
-            <w:proofErr w:type="spellEnd"/>
-            <w:r>
-              <w:t xml:space="preserve"> was invalid and overwrote an old task.</w:t>
+              <w:t>The new task_ID was invalid and overwrote an old task.</w:t>
             </w:r>
           </w:p>
         </w:tc>
@@ -1984,15 +1904,7 @@
           <w:p>
             <w:r>
               <w:lastRenderedPageBreak/>
-              <w:t xml:space="preserve">Adding a +1 to the </w:t>
-            </w:r>
-            <w:proofErr w:type="spellStart"/>
-            <w:r>
-              <w:t>generate_task_id</w:t>
-            </w:r>
-            <w:proofErr w:type="spellEnd"/>
-            <w:r>
-              <w:t xml:space="preserve"> </w:t>
+              <w:t xml:space="preserve">Adding a +1 to the generate_task_id </w:t>
             </w:r>
             <w:r>
               <w:lastRenderedPageBreak/>
@@ -2019,23 +1931,7 @@
           </w:tcPr>
           <w:p>
             <w:r>
-              <w:t xml:space="preserve">Seeing if the </w:t>
-            </w:r>
-            <w:proofErr w:type="spellStart"/>
-            <w:r>
-              <w:t>generate_taks_id</w:t>
-            </w:r>
-            <w:proofErr w:type="spellEnd"/>
-            <w:r>
-              <w:t xml:space="preserve"> function works correctly, generating an ID which is one more up from the last one </w:t>
-            </w:r>
-            <w:proofErr w:type="spellStart"/>
-            <w:r>
-              <w:t>eg.</w:t>
-            </w:r>
-            <w:proofErr w:type="spellEnd"/>
-            <w:r>
-              <w:t xml:space="preserve"> T1, T2.</w:t>
+              <w:t>Seeing if the generate_taks_id function works correctly, generating an ID which is one more up from the last one eg. T1, T2.</w:t>
             </w:r>
           </w:p>
         </w:tc>
@@ -2055,15 +1951,7 @@
           </w:tcPr>
           <w:p>
             <w:r>
-              <w:t>‘</w:t>
-            </w:r>
-            <w:proofErr w:type="spellStart"/>
-            <w:r>
-              <w:t>Excpected</w:t>
-            </w:r>
-            <w:proofErr w:type="spellEnd"/>
-            <w:r>
-              <w:t>’ Value from the last test:</w:t>
+              <w:t>‘Excpected’ Value from the last test:</w:t>
             </w:r>
           </w:p>
           <w:p>
@@ -3227,15 +3115,7 @@
           </w:tcPr>
           <w:p>
             <w:r>
-              <w:t xml:space="preserve">Returned me to the </w:t>
-            </w:r>
-            <w:proofErr w:type="spellStart"/>
-            <w:r>
-              <w:t>homescreen</w:t>
-            </w:r>
-            <w:proofErr w:type="spellEnd"/>
-            <w:r>
-              <w:t xml:space="preserve"> without an error</w:t>
+              <w:t>Returned me to the homescreen without an error</w:t>
             </w:r>
           </w:p>
         </w:tc>
@@ -3247,15 +3127,7 @@
           </w:tcPr>
           <w:p>
             <w:r>
-              <w:t xml:space="preserve">Added a message box </w:t>
-            </w:r>
-            <w:proofErr w:type="spellStart"/>
-            <w:r>
-              <w:t>inbetween</w:t>
-            </w:r>
-            <w:proofErr w:type="spellEnd"/>
-            <w:r>
-              <w:t xml:space="preserve"> saying that the edit was cancelled</w:t>
+              <w:t>Added a message box inbetween saying that the edit was cancelled</w:t>
             </w:r>
           </w:p>
         </w:tc>
@@ -3296,15 +3168,7 @@
           </w:tcPr>
           <w:p>
             <w:r>
-              <w:t>I input text ‘</w:t>
-            </w:r>
-            <w:proofErr w:type="spellStart"/>
-            <w:r>
-              <w:t>hihi</w:t>
-            </w:r>
-            <w:proofErr w:type="spellEnd"/>
-            <w:r>
-              <w:t>’</w:t>
+              <w:t>I input text ‘hihi’</w:t>
             </w:r>
           </w:p>
         </w:tc>
@@ -3851,13 +3715,8 @@
           </w:tcPr>
           <w:p>
             <w:r>
-              <w:t xml:space="preserve">It should return me to the </w:t>
-            </w:r>
-            <w:proofErr w:type="spellStart"/>
-            <w:r>
-              <w:t>homescreen</w:t>
-            </w:r>
-            <w:proofErr w:type="spellEnd"/>
+              <w:t>It should return me to the homescreen</w:t>
+            </w:r>
           </w:p>
         </w:tc>
         <w:tc>
@@ -3867,15 +3726,7 @@
           </w:tcPr>
           <w:p>
             <w:r>
-              <w:t xml:space="preserve">It returned me to the </w:t>
-            </w:r>
-            <w:proofErr w:type="spellStart"/>
-            <w:r>
-              <w:t>homescreen</w:t>
-            </w:r>
-            <w:proofErr w:type="spellEnd"/>
-            <w:r>
-              <w:t xml:space="preserve"> without creating the task</w:t>
+              <w:t>It returned me to the homescreen without creating the task</w:t>
             </w:r>
           </w:p>
         </w:tc>
@@ -3934,13 +3785,8 @@
           </w:tcPr>
           <w:p>
             <w:r>
-              <w:t xml:space="preserve">It should return me to the </w:t>
-            </w:r>
-            <w:proofErr w:type="spellStart"/>
-            <w:r>
-              <w:t>homescreen</w:t>
-            </w:r>
-            <w:proofErr w:type="spellEnd"/>
+              <w:t>It should return me to the homescreen</w:t>
+            </w:r>
           </w:p>
         </w:tc>
         <w:tc>
@@ -3949,15 +3795,7 @@
           </w:tcPr>
           <w:p>
             <w:r>
-              <w:t xml:space="preserve">It returned me to the </w:t>
-            </w:r>
-            <w:proofErr w:type="spellStart"/>
-            <w:r>
-              <w:t>homescreen</w:t>
-            </w:r>
-            <w:proofErr w:type="spellEnd"/>
-            <w:r>
-              <w:t xml:space="preserve"> without creating the task</w:t>
+              <w:t>It returned me to the homescreen without creating the task</w:t>
             </w:r>
           </w:p>
         </w:tc>
@@ -4105,15 +3943,7 @@
           </w:p>
           <w:p>
             <w:r>
-              <w:t>Title: “</w:t>
-            </w:r>
-            <w:proofErr w:type="spellStart"/>
-            <w:r>
-              <w:t>helo</w:t>
-            </w:r>
-            <w:proofErr w:type="spellEnd"/>
-            <w:r>
-              <w:t xml:space="preserve">”, description: :”hi”, priority: 1, assignee: “JLO” </w:t>
+              <w:t xml:space="preserve">Title: “helo”, description: :”hi”, priority: 1, assignee: “JLO” </w:t>
             </w:r>
           </w:p>
         </w:tc>
@@ -4195,15 +4025,7 @@
           </w:tcPr>
           <w:p>
             <w:r>
-              <w:t xml:space="preserve">The program should return to the </w:t>
-            </w:r>
-            <w:proofErr w:type="spellStart"/>
-            <w:r>
-              <w:t>homescreen</w:t>
-            </w:r>
-            <w:proofErr w:type="spellEnd"/>
-            <w:r>
-              <w:t xml:space="preserve"> without creating a new task</w:t>
+              <w:t>The program should return to the homescreen without creating a new task</w:t>
             </w:r>
           </w:p>
         </w:tc>
@@ -4214,15 +4036,7 @@
           </w:tcPr>
           <w:p>
             <w:r>
-              <w:t xml:space="preserve">Program returned to the </w:t>
-            </w:r>
-            <w:proofErr w:type="spellStart"/>
-            <w:r>
-              <w:t>homescreen</w:t>
-            </w:r>
-            <w:proofErr w:type="spellEnd"/>
-            <w:r>
-              <w:t xml:space="preserve"> without creating a new task</w:t>
+              <w:t>Program returned to the homescreen without creating a new task</w:t>
             </w:r>
           </w:p>
         </w:tc>
@@ -4281,15 +4095,7 @@
           </w:tcPr>
           <w:p>
             <w:r>
-              <w:t xml:space="preserve">The program should return to the </w:t>
-            </w:r>
-            <w:proofErr w:type="spellStart"/>
-            <w:r>
-              <w:t>homescreen</w:t>
-            </w:r>
-            <w:proofErr w:type="spellEnd"/>
-            <w:r>
-              <w:t xml:space="preserve"> without creating a new task</w:t>
+              <w:t>The program should return to the homescreen without creating a new task</w:t>
             </w:r>
           </w:p>
         </w:tc>
@@ -4299,15 +4105,7 @@
           </w:tcPr>
           <w:p>
             <w:r>
-              <w:t xml:space="preserve">Program returned to the </w:t>
-            </w:r>
-            <w:proofErr w:type="spellStart"/>
-            <w:r>
-              <w:t>homescreen</w:t>
-            </w:r>
-            <w:proofErr w:type="spellEnd"/>
-            <w:r>
-              <w:t xml:space="preserve"> without creating a new task</w:t>
+              <w:t>Program returned to the homescreen without creating a new task</w:t>
             </w:r>
           </w:p>
         </w:tc>
@@ -4511,13 +4309,7 @@
             </w:r>
             <w:r>
               <w:lastRenderedPageBreak/>
-              <w:t xml:space="preserve">you need to </w:t>
-            </w:r>
-            <w:r>
-              <w:t>input a number for priority</w:t>
-            </w:r>
-            <w:r>
-              <w:t xml:space="preserve"> and re-open then input screen</w:t>
+              <w:t>you need to input a number for priority and re-open then input screen</w:t>
             </w:r>
           </w:p>
         </w:tc>
@@ -4529,15 +4321,7 @@
           <w:p>
             <w:r>
               <w:lastRenderedPageBreak/>
-              <w:t xml:space="preserve">Program said I </w:t>
-            </w:r>
-            <w:proofErr w:type="spellStart"/>
-            <w:r>
-              <w:t>neeed</w:t>
-            </w:r>
-            <w:proofErr w:type="spellEnd"/>
-            <w:r>
-              <w:t xml:space="preserve"> to input an integer and re-</w:t>
+              <w:t>Program said I neeed to input an integer and re-</w:t>
             </w:r>
             <w:r>
               <w:lastRenderedPageBreak/>
@@ -4668,79 +4452,13 @@
               </w:rPr>
               <w:t xml:space="preserve">Search Function: </w:t>
             </w:r>
-            <w:proofErr w:type="spellStart"/>
             <w:r>
               <w:rPr>
                 <w:sz w:val="28"/>
                 <w:szCs w:val="28"/>
               </w:rPr>
-              <w:t>search_selection</w:t>
-            </w:r>
-            <w:proofErr w:type="spellEnd"/>
-            <w:r>
-              <w:rPr>
-                <w:sz w:val="28"/>
-                <w:szCs w:val="28"/>
-              </w:rPr>
-              <w:t xml:space="preserve">, </w:t>
-            </w:r>
-            <w:proofErr w:type="spellStart"/>
-            <w:r>
-              <w:rPr>
-                <w:sz w:val="28"/>
-                <w:szCs w:val="28"/>
-              </w:rPr>
-              <w:t>search_tasks</w:t>
-            </w:r>
-            <w:proofErr w:type="spellEnd"/>
-            <w:r>
-              <w:rPr>
-                <w:sz w:val="28"/>
-                <w:szCs w:val="28"/>
-              </w:rPr>
-              <w:t xml:space="preserve">, </w:t>
-            </w:r>
-            <w:proofErr w:type="spellStart"/>
-            <w:r>
-              <w:rPr>
-                <w:sz w:val="28"/>
-                <w:szCs w:val="28"/>
-              </w:rPr>
-              <w:t>search_members</w:t>
-            </w:r>
-            <w:proofErr w:type="spellEnd"/>
-            <w:r>
-              <w:rPr>
-                <w:sz w:val="28"/>
-                <w:szCs w:val="28"/>
-              </w:rPr>
-              <w:t xml:space="preserve">, </w:t>
-            </w:r>
-            <w:proofErr w:type="spellStart"/>
-            <w:r>
-              <w:rPr>
-                <w:sz w:val="28"/>
-                <w:szCs w:val="28"/>
-              </w:rPr>
-              <w:t>search_members_dictionary</w:t>
-            </w:r>
-            <w:proofErr w:type="spellEnd"/>
-            <w:r>
-              <w:rPr>
-                <w:sz w:val="28"/>
-                <w:szCs w:val="28"/>
-              </w:rPr>
-              <w:t xml:space="preserve">, </w:t>
-            </w:r>
-            <w:proofErr w:type="spellStart"/>
-            <w:r>
-              <w:rPr>
-                <w:sz w:val="28"/>
-                <w:szCs w:val="28"/>
-              </w:rPr>
-              <w:t>search_members_input</w:t>
-            </w:r>
-            <w:proofErr w:type="spellEnd"/>
+              <w:t>search_selection, search_tasks, search_members, search_members_dictionary, search_members_input</w:t>
+            </w:r>
           </w:p>
           <w:p/>
         </w:tc>
@@ -5387,15 +5105,7 @@
           </w:tcPr>
           <w:p>
             <w:r>
-              <w:t>“</w:t>
-            </w:r>
-            <w:proofErr w:type="spellStart"/>
-            <w:r>
-              <w:t>Pedwfosad</w:t>
-            </w:r>
-            <w:proofErr w:type="spellEnd"/>
-            <w:r>
-              <w:t xml:space="preserve"> f”</w:t>
+              <w:t>“Pedwfosad f”</w:t>
             </w:r>
           </w:p>
         </w:tc>
@@ -5549,15 +5259,7 @@
           </w:tcPr>
           <w:p>
             <w:r>
-              <w:t>“</w:t>
-            </w:r>
-            <w:proofErr w:type="spellStart"/>
-            <w:r>
-              <w:t>jsm</w:t>
-            </w:r>
-            <w:proofErr w:type="spellEnd"/>
-            <w:r>
-              <w:t>”</w:t>
+              <w:t>“jsm”</w:t>
             </w:r>
           </w:p>
         </w:tc>
@@ -5745,11 +5447,9 @@
             <w:tcW w:w="1993" w:type="dxa"/>
           </w:tcPr>
           <w:p>
-            <w:proofErr w:type="spellStart"/>
             <w:r>
               <w:t>jsm</w:t>
             </w:r>
-            <w:proofErr w:type="spellEnd"/>
           </w:p>
         </w:tc>
         <w:tc>
@@ -5972,15 +5672,7 @@
           </w:tcPr>
           <w:p>
             <w:r>
-              <w:t>“</w:t>
-            </w:r>
-            <w:proofErr w:type="spellStart"/>
-            <w:r>
-              <w:t>sadas</w:t>
-            </w:r>
-            <w:proofErr w:type="spellEnd"/>
-            <w:r>
-              <w:t>” but then press cancel</w:t>
+              <w:t>“sadas” but then press cancel</w:t>
             </w:r>
           </w:p>
         </w:tc>
@@ -6059,15 +5751,7 @@
           </w:tcPr>
           <w:p>
             <w:r>
-              <w:t>“</w:t>
-            </w:r>
-            <w:proofErr w:type="spellStart"/>
-            <w:r>
-              <w:t>saifjaofj</w:t>
-            </w:r>
-            <w:proofErr w:type="spellEnd"/>
-            <w:r>
-              <w:t>”</w:t>
+              <w:t>“saifjaofj”</w:t>
             </w:r>
           </w:p>
         </w:tc>
@@ -7307,13 +6991,8 @@
             <w:tcW w:w="1993" w:type="dxa"/>
           </w:tcPr>
           <w:p>
-            <w:proofErr w:type="spellStart"/>
-            <w:r>
-              <w:t>Choicebox</w:t>
-            </w:r>
-            <w:proofErr w:type="spellEnd"/>
-            <w:r>
-              <w:t xml:space="preserve"> selection “BDI”</w:t>
+            <w:r>
+              <w:t>Choicebox selection “BDI”</w:t>
             </w:r>
           </w:p>
         </w:tc>
@@ -7397,13 +7076,8 @@
             <w:tcW w:w="1993" w:type="dxa"/>
           </w:tcPr>
           <w:p>
-            <w:proofErr w:type="spellStart"/>
-            <w:r>
-              <w:t>Choicebox</w:t>
-            </w:r>
-            <w:proofErr w:type="spellEnd"/>
-            <w:r>
-              <w:t xml:space="preserve"> “JSM”</w:t>
+            <w:r>
+              <w:t>Choicebox “JSM”</w:t>
             </w:r>
           </w:p>
         </w:tc>
@@ -7474,13 +7148,8 @@
             <w:tcW w:w="1993" w:type="dxa"/>
           </w:tcPr>
           <w:p>
-            <w:proofErr w:type="spellStart"/>
-            <w:r>
-              <w:t>Choicebox</w:t>
-            </w:r>
-            <w:proofErr w:type="spellEnd"/>
-            <w:r>
-              <w:t xml:space="preserve"> “None” on task T1</w:t>
+            <w:r>
+              <w:t>Choicebox “None” on task T1</w:t>
             </w:r>
           </w:p>
         </w:tc>
@@ -7610,13 +7279,8 @@
             <w:tcW w:w="1993" w:type="dxa"/>
           </w:tcPr>
           <w:p>
-            <w:proofErr w:type="spellStart"/>
-            <w:r>
-              <w:t>Choicebox</w:t>
-            </w:r>
-            <w:proofErr w:type="spellEnd"/>
-            <w:r>
-              <w:t xml:space="preserve"> “None” on task T3</w:t>
+            <w:r>
+              <w:t>Choicebox “None” on task T3</w:t>
             </w:r>
           </w:p>
         </w:tc>
@@ -7701,13 +7365,8 @@
             <w:tcW w:w="1993" w:type="dxa"/>
           </w:tcPr>
           <w:p>
-            <w:proofErr w:type="spellStart"/>
-            <w:r>
-              <w:t>Choicebox</w:t>
-            </w:r>
-            <w:proofErr w:type="spellEnd"/>
-            <w:r>
-              <w:t xml:space="preserve"> “JSM” on a task which already has task </w:t>
+            <w:r>
+              <w:t xml:space="preserve">Choicebox “JSM” on a task which already has task </w:t>
             </w:r>
             <w:r>
               <w:lastRenderedPageBreak/>
@@ -7793,13 +7452,8 @@
             <w:tcW w:w="1993" w:type="dxa"/>
           </w:tcPr>
           <w:p>
-            <w:proofErr w:type="spellStart"/>
-            <w:r>
-              <w:t>Choicebox</w:t>
-            </w:r>
-            <w:proofErr w:type="spellEnd"/>
-            <w:r>
-              <w:t xml:space="preserve"> “JSM” on a task which already has task status as complete</w:t>
+            <w:r>
+              <w:t>Choicebox “JSM” on a task which already has task status as complete</w:t>
             </w:r>
           </w:p>
         </w:tc>
@@ -8167,14 +7821,9 @@
             <w:r>
               <w:t xml:space="preserve">“Cancel” / x button when </w:t>
             </w:r>
-            <w:proofErr w:type="spellStart"/>
             <w:r>
               <w:lastRenderedPageBreak/>
-              <w:t>tyipng</w:t>
-            </w:r>
-            <w:proofErr w:type="spellEnd"/>
-            <w:r>
-              <w:t xml:space="preserve"> in a new edit.</w:t>
+              <w:t>tyipng in a new edit.</w:t>
             </w:r>
           </w:p>
         </w:tc>
@@ -8567,23 +8216,7 @@
             </w:r>
             <w:r>
               <w:lastRenderedPageBreak/>
-              <w:t xml:space="preserve">and allow the </w:t>
-            </w:r>
-            <w:proofErr w:type="spellStart"/>
-            <w:r>
-              <w:t>suer</w:t>
-            </w:r>
-            <w:proofErr w:type="spellEnd"/>
-            <w:r>
-              <w:t xml:space="preserve"> to </w:t>
-            </w:r>
-            <w:proofErr w:type="spellStart"/>
-            <w:r>
-              <w:t>re enter</w:t>
-            </w:r>
-            <w:proofErr w:type="spellEnd"/>
-            <w:r>
-              <w:t xml:space="preserve"> the value again</w:t>
+              <w:t>and allow the suer to re enter the value again</w:t>
             </w:r>
           </w:p>
         </w:tc>
@@ -8655,23 +8288,7 @@
           </w:tcPr>
           <w:p>
             <w:r>
-              <w:t xml:space="preserve">Program should bring up an error, saying you must enter a value between 1 and 3, and allow the </w:t>
-            </w:r>
-            <w:proofErr w:type="spellStart"/>
-            <w:r>
-              <w:t>suer</w:t>
-            </w:r>
-            <w:proofErr w:type="spellEnd"/>
-            <w:r>
-              <w:t xml:space="preserve"> to </w:t>
-            </w:r>
-            <w:proofErr w:type="spellStart"/>
-            <w:r>
-              <w:t>re enter</w:t>
-            </w:r>
-            <w:proofErr w:type="spellEnd"/>
-            <w:r>
-              <w:t xml:space="preserve"> the value again</w:t>
+              <w:t>Program should bring up an error, saying you must enter a value between 1 and 3, and allow the suer to re enter the value again</w:t>
             </w:r>
           </w:p>
         </w:tc>
@@ -9271,15 +8888,7 @@
           <w:p>
             <w:r>
               <w:lastRenderedPageBreak/>
-              <w:t>Added an “</w:t>
-            </w:r>
-            <w:proofErr w:type="spellStart"/>
-            <w:r>
-              <w:t>options.remove</w:t>
-            </w:r>
-            <w:proofErr w:type="spellEnd"/>
-            <w:r>
-              <w:t>(cancel)” to the end of the function when returning the user input</w:t>
+              <w:t>Added an “options.remove(cancel)” to the end of the function when returning the user input</w:t>
             </w:r>
           </w:p>
         </w:tc>
@@ -9564,13 +9173,8 @@
             <w:tcW w:w="1913" w:type="dxa"/>
           </w:tcPr>
           <w:p>
-            <w:proofErr w:type="spellStart"/>
-            <w:r>
-              <w:t>Choicebox</w:t>
-            </w:r>
-            <w:proofErr w:type="spellEnd"/>
-            <w:r>
-              <w:t xml:space="preserve"> selection “BDI”</w:t>
+            <w:r>
+              <w:t>Choicebox selection “BDI”</w:t>
             </w:r>
           </w:p>
         </w:tc>
@@ -9649,13 +9253,8 @@
             <w:shd w:val="clear" w:color="auto" w:fill="F2F2F2" w:themeFill="background1" w:themeFillShade="F2"/>
           </w:tcPr>
           <w:p>
-            <w:proofErr w:type="spellStart"/>
-            <w:r>
-              <w:t>Choicebox</w:t>
-            </w:r>
-            <w:proofErr w:type="spellEnd"/>
-            <w:r>
-              <w:t xml:space="preserve"> “JSM”</w:t>
+            <w:r>
+              <w:t>Choicebox “JSM”</w:t>
             </w:r>
           </w:p>
         </w:tc>
@@ -9736,13 +9335,8 @@
             <w:tcW w:w="1913" w:type="dxa"/>
           </w:tcPr>
           <w:p>
-            <w:proofErr w:type="spellStart"/>
-            <w:r>
-              <w:t>Choicebox</w:t>
-            </w:r>
-            <w:proofErr w:type="spellEnd"/>
-            <w:r>
-              <w:t xml:space="preserve"> “None” on task T1</w:t>
+            <w:r>
+              <w:t>Choicebox “None” on task T1</w:t>
             </w:r>
           </w:p>
         </w:tc>
@@ -9820,13 +9414,8 @@
             <w:shd w:val="clear" w:color="auto" w:fill="F2F2F2" w:themeFill="background1" w:themeFillShade="F2"/>
           </w:tcPr>
           <w:p>
-            <w:proofErr w:type="spellStart"/>
-            <w:r>
-              <w:t>Choicebox</w:t>
-            </w:r>
-            <w:proofErr w:type="spellEnd"/>
-            <w:r>
-              <w:t xml:space="preserve"> “None” on task T3</w:t>
+            <w:r>
+              <w:t>Choicebox “None” on task T3</w:t>
             </w:r>
           </w:p>
         </w:tc>
@@ -10008,15 +9597,7 @@
           </w:tcPr>
           <w:p>
             <w:r>
-              <w:t xml:space="preserve">Seeing if </w:t>
-            </w:r>
-            <w:proofErr w:type="spellStart"/>
-            <w:r>
-              <w:t>i</w:t>
-            </w:r>
-            <w:proofErr w:type="spellEnd"/>
-            <w:r>
-              <w:t xml:space="preserve"> update the status of a </w:t>
+              <w:t xml:space="preserve">Seeing if i update the status of a </w:t>
             </w:r>
             <w:r>
               <w:lastRenderedPageBreak/>
@@ -10900,6 +10481,9 @@
             <w:r>
               <w:t>The search for a team member function</w:t>
             </w:r>
+            <w:r>
+              <w:t>, seeing if the string validation works.</w:t>
+            </w:r>
           </w:p>
         </w:tc>
         <w:tc>
@@ -10986,15 +10570,7 @@
           </w:tcPr>
           <w:p>
             <w:r>
-              <w:t>I input “</w:t>
-            </w:r>
-            <w:proofErr w:type="spellStart"/>
-            <w:r>
-              <w:t>jsm</w:t>
-            </w:r>
-            <w:proofErr w:type="spellEnd"/>
-            <w:r>
-              <w:t>” into the search bar and press enter</w:t>
+              <w:t>I input “jsm” into the search bar and press enter</w:t>
             </w:r>
           </w:p>
         </w:tc>
@@ -11132,15 +10708,7 @@
           </w:tcPr>
           <w:p>
             <w:r>
-              <w:t>I input a user that doesn’t exist: “</w:t>
-            </w:r>
-            <w:proofErr w:type="spellStart"/>
-            <w:r>
-              <w:t>kesf</w:t>
-            </w:r>
-            <w:proofErr w:type="spellEnd"/>
-            <w:r>
-              <w:t>”</w:t>
+              <w:t>I input a user that doesn’t exist: “kesf”</w:t>
             </w:r>
           </w:p>
         </w:tc>
@@ -11202,14 +10770,22 @@
             <w:r>
               <w:t>The search task function</w:t>
             </w:r>
-          </w:p>
-        </w:tc>
-        <w:tc>
-          <w:tcPr>
-            <w:tcW w:w="1992" w:type="dxa"/>
-          </w:tcPr>
-          <w:p>
-            <w:r>
+            <w:r>
+              <w:t xml:space="preserve">, if the string validation works and it </w:t>
+            </w:r>
+            <w:r>
+              <w:lastRenderedPageBreak/>
+              <w:t>reroutes to the proper function.</w:t>
+            </w:r>
+          </w:p>
+        </w:tc>
+        <w:tc>
+          <w:tcPr>
+            <w:tcW w:w="1992" w:type="dxa"/>
+          </w:tcPr>
+          <w:p>
+            <w:r>
+              <w:lastRenderedPageBreak/>
               <w:t>Invalid</w:t>
             </w:r>
           </w:p>
@@ -11326,29 +10902,28 @@
         </w:tc>
       </w:tr>
       <w:tr>
-        <w:tc>
-          <w:tcPr>
-            <w:tcW w:w="1992" w:type="dxa"/>
-          </w:tcPr>
-          <w:p>
-            <w:r>
-              <w:t>3</w:t>
-            </w:r>
-            <w:r>
-              <w:t>1</w:t>
-            </w:r>
-            <w:r>
-              <w:t>/7</w:t>
-            </w:r>
-          </w:p>
-        </w:tc>
-        <w:tc>
-          <w:tcPr>
-            <w:tcW w:w="1992" w:type="dxa"/>
-          </w:tcPr>
-          <w:p>
-            <w:r>
-              <w:t>Generate Report</w:t>
+        <w:trPr>
+          <w:trHeight w:val="727"/>
+        </w:trPr>
+        <w:tc>
+          <w:tcPr>
+            <w:tcW w:w="1992" w:type="dxa"/>
+            <w:vMerge w:val="restart"/>
+          </w:tcPr>
+          <w:p>
+            <w:r>
+              <w:t>31/7</w:t>
+            </w:r>
+          </w:p>
+        </w:tc>
+        <w:tc>
+          <w:tcPr>
+            <w:tcW w:w="1992" w:type="dxa"/>
+            <w:vMerge w:val="restart"/>
+          </w:tcPr>
+          <w:p>
+            <w:r>
+              <w:t>Generate Report, if it closes and if I update something then it is shown in the generate report</w:t>
             </w:r>
           </w:p>
         </w:tc>
@@ -11406,7 +10981,78 @@
       <w:tr>
         <w:trPr>
           <w:cnfStyle w:val="000000100000" w:firstRow="0" w:lastRow="0" w:firstColumn="0" w:lastColumn="0" w:oddVBand="0" w:evenVBand="0" w:oddHBand="1" w:evenHBand="0" w:firstRowFirstColumn="0" w:firstRowLastColumn="0" w:lastRowFirstColumn="0" w:lastRowLastColumn="0"/>
+          <w:trHeight w:val="727"/>
         </w:trPr>
+        <w:tc>
+          <w:tcPr>
+            <w:tcW w:w="1992" w:type="dxa"/>
+            <w:vMerge/>
+          </w:tcPr>
+          <w:p/>
+        </w:tc>
+        <w:tc>
+          <w:tcPr>
+            <w:tcW w:w="1992" w:type="dxa"/>
+            <w:vMerge/>
+          </w:tcPr>
+          <w:p/>
+        </w:tc>
+        <w:tc>
+          <w:tcPr>
+            <w:tcW w:w="1992" w:type="dxa"/>
+          </w:tcPr>
+          <w:p>
+            <w:r>
+              <w:t>Valid</w:t>
+            </w:r>
+          </w:p>
+        </w:tc>
+        <w:tc>
+          <w:tcPr>
+            <w:tcW w:w="1993" w:type="dxa"/>
+            <w:shd w:val="clear" w:color="auto" w:fill="auto"/>
+          </w:tcPr>
+          <w:p>
+            <w:r>
+              <w:t>I set a task to completed, then see if the count is updated in the generate report function.</w:t>
+            </w:r>
+          </w:p>
+        </w:tc>
+        <w:tc>
+          <w:tcPr>
+            <w:tcW w:w="1993" w:type="dxa"/>
+            <w:shd w:val="clear" w:color="auto" w:fill="auto"/>
+          </w:tcPr>
+          <w:p>
+            <w:r>
+              <w:t>It should increment the completed tasks: by 1. So it should go from zero to 1.</w:t>
+            </w:r>
+          </w:p>
+        </w:tc>
+        <w:tc>
+          <w:tcPr>
+            <w:tcW w:w="1993" w:type="dxa"/>
+            <w:shd w:val="clear" w:color="auto" w:fill="auto"/>
+          </w:tcPr>
+          <w:p>
+            <w:r>
+              <w:t>It went from zero to one.</w:t>
+            </w:r>
+          </w:p>
+        </w:tc>
+        <w:tc>
+          <w:tcPr>
+            <w:tcW w:w="1993" w:type="dxa"/>
+            <w:shd w:val="clear" w:color="auto" w:fill="auto"/>
+          </w:tcPr>
+          <w:p>
+            <w:r>
+              <w:t>N/A</w:t>
+            </w:r>
+          </w:p>
+        </w:tc>
+      </w:tr>
+      <w:tr>
         <w:tc>
           <w:tcPr>
             <w:tcW w:w="1992" w:type="dxa"/>
@@ -13150,6 +12796,26 @@
 </file>
 
 <file path=customXml/item1.xml><?xml version="1.0" encoding="utf-8"?>
+<?mso-contentType ?>
+<FormTemplates xmlns="http://schemas.microsoft.com/sharepoint/v3/contenttype/forms">
+  <Display>DocumentLibraryForm</Display>
+  <Edit>DocumentLibraryForm</Edit>
+  <New>DocumentLibraryForm</New>
+</FormTemplates>
+</file>
+
+<file path=customXml/item2.xml><?xml version="1.0" encoding="utf-8"?>
+<p:properties xmlns:p="http://schemas.microsoft.com/office/2006/metadata/properties" xmlns:xsi="http://www.w3.org/2001/XMLSchema-instance" xmlns:pc="http://schemas.microsoft.com/office/infopath/2007/PartnerControls">
+  <documentManagement>
+    <TaxCatchAll xmlns="36c75000-58b1-48ef-889f-834f55adc240" xsi:nil="true"/>
+    <lcf76f155ced4ddcb4097134ff3c332f xmlns="123be271-b045-42f2-9f8f-350d6f8ef38d">
+      <Terms xmlns="http://schemas.microsoft.com/office/infopath/2007/PartnerControls"/>
+    </lcf76f155ced4ddcb4097134ff3c332f>
+  </documentManagement>
+</p:properties>
+</file>
+
+<file path=customXml/item3.xml><?xml version="1.0" encoding="utf-8"?>
 <ct:contentTypeSchema xmlns:ct="http://schemas.microsoft.com/office/2006/metadata/contentType" xmlns:ma="http://schemas.microsoft.com/office/2006/metadata/properties/metaAttributes" ct:_="" ma:_="" ma:contentTypeName="Document" ma:contentTypeID="0x0101007E8B0F3A3D93E84AB524F8279E19E7B7" ma:contentTypeVersion="11" ma:contentTypeDescription="Create a new document." ma:contentTypeScope="" ma:versionID="857d14907125e99ca9f435da587db4e2">
   <xsd:schema xmlns:xsd="http://www.w3.org/2001/XMLSchema" xmlns:xs="http://www.w3.org/2001/XMLSchema" xmlns:p="http://schemas.microsoft.com/office/2006/metadata/properties" xmlns:ns2="123be271-b045-42f2-9f8f-350d6f8ef38d" xmlns:ns3="36c75000-58b1-48ef-889f-834f55adc240" targetNamespace="http://schemas.microsoft.com/office/2006/metadata/properties" ma:root="true" ma:fieldsID="2b82e7a265a00a58c708e3a9a583fdbf" ns2:_="" ns3:_="">
     <xsd:import namespace="123be271-b045-42f2-9f8f-350d6f8ef38d"/>
@@ -13344,27 +13010,26 @@
 </ct:contentTypeSchema>
 </file>
 
-<file path=customXml/item2.xml><?xml version="1.0" encoding="utf-8"?>
-<p:properties xmlns:p="http://schemas.microsoft.com/office/2006/metadata/properties" xmlns:xsi="http://www.w3.org/2001/XMLSchema-instance" xmlns:pc="http://schemas.microsoft.com/office/infopath/2007/PartnerControls">
-  <documentManagement>
-    <TaxCatchAll xmlns="36c75000-58b1-48ef-889f-834f55adc240" xsi:nil="true"/>
-    <lcf76f155ced4ddcb4097134ff3c332f xmlns="123be271-b045-42f2-9f8f-350d6f8ef38d">
-      <Terms xmlns="http://schemas.microsoft.com/office/infopath/2007/PartnerControls"/>
-    </lcf76f155ced4ddcb4097134ff3c332f>
-  </documentManagement>
-</p:properties>
+<file path=customXml/itemProps1.xml><?xml version="1.0" encoding="utf-8"?>
+<ds:datastoreItem xmlns:ds="http://schemas.openxmlformats.org/officeDocument/2006/customXml" ds:itemID="{1D738709-4E75-423A-A58E-A367BEE6EA78}">
+  <ds:schemaRefs>
+    <ds:schemaRef ds:uri="http://schemas.microsoft.com/sharepoint/v3/contenttype/forms"/>
+  </ds:schemaRefs>
+</ds:datastoreItem>
 </file>
 
-<file path=customXml/item3.xml><?xml version="1.0" encoding="utf-8"?>
-<?mso-contentType ?>
-<FormTemplates xmlns="http://schemas.microsoft.com/sharepoint/v3/contenttype/forms">
-  <Display>DocumentLibraryForm</Display>
-  <Edit>DocumentLibraryForm</Edit>
-  <New>DocumentLibraryForm</New>
-</FormTemplates>
+<file path=customXml/itemProps2.xml><?xml version="1.0" encoding="utf-8"?>
+<ds:datastoreItem xmlns:ds="http://schemas.openxmlformats.org/officeDocument/2006/customXml" ds:itemID="{C7515DB5-DEF0-4F12-A4AA-38224E91E24A}">
+  <ds:schemaRefs>
+    <ds:schemaRef ds:uri="http://schemas.microsoft.com/office/2006/metadata/properties"/>
+    <ds:schemaRef ds:uri="http://schemas.microsoft.com/office/infopath/2007/PartnerControls"/>
+    <ds:schemaRef ds:uri="36c75000-58b1-48ef-889f-834f55adc240"/>
+    <ds:schemaRef ds:uri="123be271-b045-42f2-9f8f-350d6f8ef38d"/>
+  </ds:schemaRefs>
+</ds:datastoreItem>
 </file>
 
-<file path=customXml/itemProps1.xml><?xml version="1.0" encoding="utf-8"?>
+<file path=customXml/itemProps3.xml><?xml version="1.0" encoding="utf-8"?>
 <ds:datastoreItem xmlns:ds="http://schemas.openxmlformats.org/officeDocument/2006/customXml" ds:itemID="{1A2AD3AA-B754-4655-957F-F1B126635C66}">
   <ds:schemaRefs>
     <ds:schemaRef ds:uri="http://schemas.microsoft.com/office/2006/metadata/contentType"/>
@@ -13381,23 +13046,4 @@
     <ds:schemaRef ds:uri="http://schemas.microsoft.com/internal/obd"/>
   </ds:schemaRefs>
 </ds:datastoreItem>
-</file>
-
-<file path=customXml/itemProps2.xml><?xml version="1.0" encoding="utf-8"?>
-<ds:datastoreItem xmlns:ds="http://schemas.openxmlformats.org/officeDocument/2006/customXml" ds:itemID="{C7515DB5-DEF0-4F12-A4AA-38224E91E24A}">
-  <ds:schemaRefs>
-    <ds:schemaRef ds:uri="http://schemas.microsoft.com/office/2006/metadata/properties"/>
-    <ds:schemaRef ds:uri="http://schemas.microsoft.com/office/infopath/2007/PartnerControls"/>
-    <ds:schemaRef ds:uri="36c75000-58b1-48ef-889f-834f55adc240"/>
-    <ds:schemaRef ds:uri="123be271-b045-42f2-9f8f-350d6f8ef38d"/>
-  </ds:schemaRefs>
-</ds:datastoreItem>
-</file>
-
-<file path=customXml/itemProps3.xml><?xml version="1.0" encoding="utf-8"?>
-<ds:datastoreItem xmlns:ds="http://schemas.openxmlformats.org/officeDocument/2006/customXml" ds:itemID="{1D738709-4E75-423A-A58E-A367BEE6EA78}">
-  <ds:schemaRefs>
-    <ds:schemaRef ds:uri="http://schemas.microsoft.com/sharepoint/v3/contenttype/forms"/>
-  </ds:schemaRefs>
-</ds:datastoreItem>
 </file>
</xml_diff>